<commit_message>
work on spreadsheet formatting and columns that are searchable
</commit_message>
<xml_diff>
--- a/documentation/Data Repository App - Design Document.docx
+++ b/documentation/Data Repository App - Design Document.docx
@@ -94,13 +94,7 @@
     <w:p/>
     <w:p>
       <w:r>
-        <w:t xml:space="preserve">When the user uploads data to the system, he also fills out fields specifying the data category (required), </w:t>
-      </w:r>
-      <w:r>
-        <w:t xml:space="preserve">the submission date (required), </w:t>
-      </w:r>
-      <w:r>
-        <w:t>the submitter (required), the project, the charge code, and comments. These, too, can be part of the search criteria.</w:t>
+        <w:t>When the user uploads data to the system, he also fills out fields specifying the data category (required), the submission date (required), the submitter (required), the project, the charge code, and comments. These, too, can be part of the search criteria.</w:t>
       </w:r>
       <w:r>
         <w:t xml:space="preserve"> He can also include in the upload files he considers “attachments” (also retrievable later).</w:t>
@@ -129,12 +123,7 @@
     <w:p/>
     <w:p>
       <w:r>
-        <w:t>The app’s configuration files are contained in resources directory</w:t>
-      </w:r>
-      <w:bookmarkStart w:id="0" w:name="_GoBack"/>
-      <w:bookmarkEnd w:id="0"/>
-      <w:r>
-        <w:t>.</w:t>
+        <w:t>The app’s configuration files are contained in resources directory.</w:t>
       </w:r>
     </w:p>
     <w:p/>
@@ -454,13 +443,7 @@
       </w:pPr>
       <w:proofErr w:type="gramStart"/>
       <w:r>
-        <w:t>pages/</w:t>
-      </w:r>
-      <w:r>
-        <w:t>find</w:t>
-      </w:r>
-      <w:r>
-        <w:t>Data.html</w:t>
+        <w:t>pages/findData.html</w:t>
       </w:r>
       <w:proofErr w:type="gramEnd"/>
     </w:p>
@@ -505,10 +488,7 @@
       </w:r>
       <w:proofErr w:type="spellEnd"/>
       <w:r>
-        <w:t xml:space="preserve"> </w:t>
-      </w:r>
-      <w:r>
-        <w:t>unique to the app is:</w:t>
+        <w:t xml:space="preserve"> unique to the app is:</w:t>
       </w:r>
     </w:p>
     <w:p>
@@ -569,10 +549,7 @@
         <w:t xml:space="preserve"> because a tool called Bower was used to pull them</w:t>
       </w:r>
       <w:r>
-        <w:t xml:space="preserve"> </w:t>
-      </w:r>
-      <w:r>
-        <w:t>(http://bower.io)</w:t>
+        <w:t xml:space="preserve"> (http://bower.io)</w:t>
       </w:r>
       <w:r>
         <w:t xml:space="preserve">, and it places them there by default. </w:t>
@@ -1062,7 +1039,10 @@
         <w:t>Stopping MongoDB</w:t>
       </w:r>
     </w:p>
-    <w:p/>
+    <w:p>
+      <w:bookmarkStart w:id="0" w:name="_GoBack"/>
+      <w:bookmarkEnd w:id="0"/>
+    </w:p>
     <w:p>
       <w:r>
         <w:t>When MongoDB shuts down, it does cleanup tasks. Without these tasks, data will be put in an unstable state and the next time Mongo starts, will begin by doing a (sometime time-consuming) repair operation. You may have to manually kick the repair operation with:</w:t>
@@ -1175,6 +1155,19 @@
       <w:proofErr w:type="gramEnd"/>
     </w:p>
     <w:p/>
+    <w:p>
+      <w:pPr>
+        <w:rPr>
+          <w:b/>
+        </w:rPr>
+      </w:pPr>
+      <w:r>
+        <w:rPr>
+          <w:b/>
+        </w:rPr>
+        <w:t>Memory</w:t>
+      </w:r>
+    </w:p>
     <w:p/>
     <w:sectPr>
       <w:pgSz w:w="12240" w:h="15840"/>

</xml_diff>

<commit_message>
fixed bug that unselected the column name when the data category was changed
</commit_message>
<xml_diff>
--- a/documentation/Data Repository App - Design Document.docx
+++ b/documentation/Data Repository App - Design Document.docx
@@ -13,7 +13,13 @@
         <w:t xml:space="preserve"> da</w:t>
       </w:r>
       <w:r>
-        <w:t>ta and retrieving</w:t>
+        <w:t xml:space="preserve">ta </w:t>
+      </w:r>
+      <w:r>
+        <w:t xml:space="preserve">in grid form (i.e. rows and columns) </w:t>
+      </w:r>
+      <w:r>
+        <w:t>and retrieving</w:t>
       </w:r>
       <w:r>
         <w:t xml:space="preserve"> it later</w:t>
@@ -40,19 +46,7 @@
         <w:t>upload</w:t>
       </w:r>
       <w:r>
-        <w:t xml:space="preserve"> two dimensional data </w:t>
-      </w:r>
-      <w:r>
-        <w:t xml:space="preserve">(i.e. </w:t>
-      </w:r>
-      <w:r>
-        <w:t>rows and columns</w:t>
-      </w:r>
-      <w:r>
-        <w:t xml:space="preserve">) </w:t>
-      </w:r>
-      <w:r>
-        <w:t>in the form of</w:t>
+        <w:t xml:space="preserve"> data in the form of</w:t>
       </w:r>
       <w:r>
         <w:t xml:space="preserve"> Excel spreadsheets or </w:t>
@@ -79,13 +73,22 @@
         <w:t xml:space="preserve">. </w:t>
       </w:r>
       <w:r>
-        <w:t xml:space="preserve">The raw uploaded files are stored on the server’s file system. The app provides a mechanism for searching for data rows </w:t>
-      </w:r>
-      <w:r>
-        <w:t>using user specified criteria</w:t>
-      </w:r>
-      <w:r>
-        <w:t>, as well as the ability to download the originally uploaded files</w:t>
+        <w:t>The raw uploaded files are stored on the server’s file system</w:t>
+      </w:r>
+      <w:r>
+        <w:t xml:space="preserve"> for reference</w:t>
+      </w:r>
+      <w:r>
+        <w:t xml:space="preserve">. The app provides a mechanism for searching for data rows </w:t>
+      </w:r>
+      <w:r>
+        <w:t>using user-defined</w:t>
+      </w:r>
+      <w:r>
+        <w:t xml:space="preserve"> criteria</w:t>
+      </w:r>
+      <w:r>
+        <w:t xml:space="preserve"> as well as the ability to download the originally uploaded files</w:t>
       </w:r>
       <w:r>
         <w:t>.</w:t>
@@ -94,19 +97,245 @@
     <w:p/>
     <w:p>
       <w:r>
-        <w:t>When the user uploads data to the system, he also fills out fields specifying the data category (required), the submission date (required), the submitter (required), the project, the charge code, and comments. These, too, can be part of the search criteria.</w:t>
-      </w:r>
-      <w:r>
-        <w:t xml:space="preserve"> He can also include in the upload files he considers “attachments” (also retrievable later).</w:t>
-      </w:r>
-      <w:r>
-        <w:t xml:space="preserve"> The data category is selected from a drop down list and is data driven.</w:t>
-      </w:r>
-    </w:p>
-    <w:p/>
-    <w:p>
-      <w:r>
-        <w:t xml:space="preserve">Data categories are added to the system in one of two ways. The first is to add it to the comma separated </w:t>
+        <w:t xml:space="preserve">The user interface consists of two screens, one for uploading data, </w:t>
+      </w:r>
+      <w:proofErr w:type="gramStart"/>
+      <w:r>
+        <w:t>one</w:t>
+      </w:r>
+      <w:proofErr w:type="gramEnd"/>
+      <w:r>
+        <w:t xml:space="preserve"> for finding data (i.e. searching for data).</w:t>
+      </w:r>
+    </w:p>
+    <w:p/>
+    <w:p>
+      <w:pPr>
+        <w:rPr>
+          <w:b/>
+          <w:sz w:val="28"/>
+        </w:rPr>
+      </w:pPr>
+      <w:r>
+        <w:rPr>
+          <w:b/>
+          <w:sz w:val="28"/>
+        </w:rPr>
+        <w:t>Upload</w:t>
+      </w:r>
+      <w:r>
+        <w:rPr>
+          <w:b/>
+          <w:sz w:val="28"/>
+        </w:rPr>
+        <w:t xml:space="preserve"> Data screen</w:t>
+      </w:r>
+    </w:p>
+    <w:p/>
+    <w:p>
+      <w:r>
+        <w:rPr>
+          <w:noProof/>
+        </w:rPr>
+        <w:drawing>
+          <wp:inline distT="0" distB="0" distL="0" distR="0" wp14:anchorId="01914F39" wp14:editId="3E98FCA6">
+            <wp:extent cx="5943600" cy="3910965"/>
+            <wp:effectExtent l="0" t="0" r="0" b="0"/>
+            <wp:docPr id="2" name="Picture 2"/>
+            <wp:cNvGraphicFramePr>
+              <a:graphicFrameLocks xmlns:a="http://schemas.openxmlformats.org/drawingml/2006/main" noChangeAspect="1"/>
+            </wp:cNvGraphicFramePr>
+            <a:graphic xmlns:a="http://schemas.openxmlformats.org/drawingml/2006/main">
+              <a:graphicData uri="http://schemas.openxmlformats.org/drawingml/2006/picture">
+                <pic:pic xmlns:pic="http://schemas.openxmlformats.org/drawingml/2006/picture">
+                  <pic:nvPicPr>
+                    <pic:cNvPr id="0" name=""/>
+                    <pic:cNvPicPr/>
+                  </pic:nvPicPr>
+                  <pic:blipFill>
+                    <a:blip r:embed="rId6"/>
+                    <a:stretch>
+                      <a:fillRect/>
+                    </a:stretch>
+                  </pic:blipFill>
+                  <pic:spPr>
+                    <a:xfrm>
+                      <a:off x="0" y="0"/>
+                      <a:ext cx="5943600" cy="3910965"/>
+                    </a:xfrm>
+                    <a:prstGeom prst="rect">
+                      <a:avLst/>
+                    </a:prstGeom>
+                  </pic:spPr>
+                </pic:pic>
+              </a:graphicData>
+            </a:graphic>
+          </wp:inline>
+        </w:drawing>
+      </w:r>
+    </w:p>
+    <w:p/>
+    <w:p>
+      <w:r>
+        <w:t xml:space="preserve">When the user uploads data to the system, he also fills out </w:t>
+      </w:r>
+      <w:r>
+        <w:t xml:space="preserve">“metadata” </w:t>
+      </w:r>
+      <w:r>
+        <w:t xml:space="preserve">fields specifying the </w:t>
+      </w:r>
+      <w:r>
+        <w:t>following:</w:t>
+      </w:r>
+    </w:p>
+    <w:p/>
+    <w:p>
+      <w:pPr>
+        <w:pStyle w:val="ListParagraph"/>
+        <w:numPr>
+          <w:ilvl w:val="0"/>
+          <w:numId w:val="3"/>
+        </w:numPr>
+      </w:pPr>
+      <w:r>
+        <w:t>data category (required)</w:t>
+      </w:r>
+    </w:p>
+    <w:p>
+      <w:pPr>
+        <w:pStyle w:val="ListParagraph"/>
+        <w:numPr>
+          <w:ilvl w:val="0"/>
+          <w:numId w:val="3"/>
+        </w:numPr>
+      </w:pPr>
+      <w:r>
+        <w:t>submission date (required)</w:t>
+      </w:r>
+    </w:p>
+    <w:p>
+      <w:pPr>
+        <w:pStyle w:val="ListParagraph"/>
+        <w:numPr>
+          <w:ilvl w:val="0"/>
+          <w:numId w:val="3"/>
+        </w:numPr>
+      </w:pPr>
+      <w:r>
+        <w:t>submitter (required)</w:t>
+      </w:r>
+    </w:p>
+    <w:p>
+      <w:pPr>
+        <w:pStyle w:val="ListParagraph"/>
+        <w:numPr>
+          <w:ilvl w:val="0"/>
+          <w:numId w:val="3"/>
+        </w:numPr>
+      </w:pPr>
+      <w:r>
+        <w:t>project</w:t>
+      </w:r>
+    </w:p>
+    <w:p>
+      <w:pPr>
+        <w:pStyle w:val="ListParagraph"/>
+        <w:numPr>
+          <w:ilvl w:val="0"/>
+          <w:numId w:val="3"/>
+        </w:numPr>
+      </w:pPr>
+      <w:r>
+        <w:t>charge code</w:t>
+      </w:r>
+    </w:p>
+    <w:p>
+      <w:pPr>
+        <w:pStyle w:val="ListParagraph"/>
+        <w:numPr>
+          <w:ilvl w:val="0"/>
+          <w:numId w:val="3"/>
+        </w:numPr>
+      </w:pPr>
+      <w:r>
+        <w:t>comments</w:t>
+      </w:r>
+    </w:p>
+    <w:p/>
+    <w:p>
+      <w:r>
+        <w:t xml:space="preserve">Besides being retrievable, </w:t>
+      </w:r>
+      <w:r>
+        <w:t xml:space="preserve">metadata fields </w:t>
+      </w:r>
+      <w:r>
+        <w:t xml:space="preserve">can be used </w:t>
+      </w:r>
+      <w:r>
+        <w:t>in search criteria.</w:t>
+      </w:r>
+    </w:p>
+    <w:p/>
+    <w:p>
+      <w:r>
+        <w:lastRenderedPageBreak/>
+        <w:t>If the source document (the one containing the data to be ingested) is an Excel spreadsheet, a selection list (as pictured above) will appe</w:t>
+      </w:r>
+      <w:bookmarkStart w:id="0" w:name="_GoBack"/>
+      <w:bookmarkEnd w:id="0"/>
+      <w:r>
+        <w:t xml:space="preserve">ar </w:t>
+      </w:r>
+    </w:p>
+    <w:p/>
+    <w:p>
+      <w:r>
+        <w:t xml:space="preserve">The user </w:t>
+      </w:r>
+      <w:r>
+        <w:t xml:space="preserve">can also include </w:t>
+      </w:r>
+      <w:r>
+        <w:t xml:space="preserve">in the upload, </w:t>
+      </w:r>
+      <w:r>
+        <w:t>files he considers “attachments</w:t>
+      </w:r>
+      <w:r>
+        <w:t>,</w:t>
+      </w:r>
+      <w:r>
+        <w:t>” also retrievable later.</w:t>
+      </w:r>
+    </w:p>
+    <w:p/>
+    <w:p>
+      <w:r>
+        <w:rPr>
+          <w:noProof/>
+        </w:rPr>
+        <w:t xml:space="preserve"> </w:t>
+      </w:r>
+    </w:p>
+    <w:p/>
+    <w:p/>
+    <w:p>
+      <w:r>
+        <w:t>The data category is selected from a drop down list and is data driven.</w:t>
+      </w:r>
+      <w:r>
+        <w:t xml:space="preserve"> </w:t>
+      </w:r>
+      <w:r>
+        <w:t xml:space="preserve">Data categories are added to the system in one of two ways. The first is to add it to </w:t>
+      </w:r>
+      <w:r>
+        <w:t xml:space="preserve">a </w:t>
+      </w:r>
+      <w:r>
+        <w:t xml:space="preserve">comma separated </w:t>
       </w:r>
       <w:r>
         <w:t xml:space="preserve">setting in the application’s configuration file called </w:t>
@@ -117,9 +346,42 @@
       </w:r>
       <w:proofErr w:type="spellEnd"/>
       <w:r>
-        <w:t>. When the application starts up it assures these categories exist in the system. The other way to is to call a REST service for adding them (explained in the admin documentation).</w:t>
-      </w:r>
-    </w:p>
+        <w:t xml:space="preserve">. When the application </w:t>
+      </w:r>
+      <w:r>
+        <w:t xml:space="preserve">launches, </w:t>
+      </w:r>
+      <w:r>
+        <w:t xml:space="preserve">it assures these categories exist in the </w:t>
+      </w:r>
+      <w:r>
+        <w:t>database</w:t>
+      </w:r>
+      <w:r>
+        <w:t xml:space="preserve">. The </w:t>
+      </w:r>
+      <w:r>
+        <w:t xml:space="preserve">second way of adding them </w:t>
+      </w:r>
+      <w:r>
+        <w:t>is to call a REST service</w:t>
+      </w:r>
+      <w:r>
+        <w:t xml:space="preserve">, which is </w:t>
+      </w:r>
+      <w:r>
+        <w:t>explained in the admin documentation.</w:t>
+      </w:r>
+    </w:p>
+    <w:p/>
+    <w:p/>
+    <w:p/>
+    <w:p/>
+    <w:p/>
+    <w:p/>
+    <w:p/>
+    <w:p/>
+    <w:p/>
     <w:p/>
     <w:p>
       <w:r>
@@ -480,6 +742,7 @@
     <w:p/>
     <w:p>
       <w:r>
+        <w:lastRenderedPageBreak/>
         <w:t xml:space="preserve">The </w:t>
       </w:r>
       <w:proofErr w:type="spellStart"/>
@@ -532,7 +795,6 @@
     </w:p>
     <w:p>
       <w:r>
-        <w:lastRenderedPageBreak/>
         <w:t xml:space="preserve"> </w:t>
       </w:r>
     </w:p>
@@ -800,7 +1062,7 @@
       <w:r>
         <w:t xml:space="preserve">Go to </w:t>
       </w:r>
-      <w:hyperlink r:id="rId6" w:history="1">
+      <w:hyperlink r:id="rId7" w:history="1">
         <w:r>
           <w:rPr>
             <w:rStyle w:val="Hyperlink"/>
@@ -840,6 +1102,7 @@
     <w:p/>
     <w:p>
       <w:r>
+        <w:lastRenderedPageBreak/>
         <w:t>At the time of this development, MongoDB came with two storage engines. One called “</w:t>
       </w:r>
       <w:proofErr w:type="spellStart"/>
@@ -873,7 +1136,6 @@
     <w:p/>
     <w:p>
       <w:r>
-        <w:lastRenderedPageBreak/>
         <w:t xml:space="preserve">If you specify its use at startup, Mongo will use </w:t>
       </w:r>
       <w:proofErr w:type="spellStart"/>
@@ -1039,10 +1301,7 @@
         <w:t>Stopping MongoDB</w:t>
       </w:r>
     </w:p>
-    <w:p>
-      <w:bookmarkStart w:id="0" w:name="_GoBack"/>
-      <w:bookmarkEnd w:id="0"/>
-    </w:p>
+    <w:p/>
     <w:p>
       <w:r>
         <w:t>When MongoDB shuts down, it does cleanup tasks. Without these tasks, data will be put in an unstable state and the next time Mongo starts, will begin by doing a (sometime time-consuming) repair operation. You may have to manually kick the repair operation with:</w:t>
@@ -1265,6 +1524,119 @@
       <w:pPr>
         <w:ind w:left="6480" w:hanging="180"/>
       </w:pPr>
+    </w:lvl>
+  </w:abstractNum>
+  <w:abstractNum w:abstractNumId="1">
+    <w:nsid w:val="32FF3097"/>
+    <w:multiLevelType w:val="hybridMultilevel"/>
+    <w:tmpl w:val="9F1C7668"/>
+    <w:lvl w:ilvl="0" w:tplc="04090001">
+      <w:start w:val="1"/>
+      <w:numFmt w:val="bullet"/>
+      <w:lvlText w:val=""/>
+      <w:lvlJc w:val="left"/>
+      <w:pPr>
+        <w:ind w:left="720" w:hanging="360"/>
+      </w:pPr>
+      <w:rPr>
+        <w:rFonts w:ascii="Symbol" w:hAnsi="Symbol" w:hint="default"/>
+      </w:rPr>
+    </w:lvl>
+    <w:lvl w:ilvl="1" w:tplc="04090003" w:tentative="1">
+      <w:start w:val="1"/>
+      <w:numFmt w:val="bullet"/>
+      <w:lvlText w:val="o"/>
+      <w:lvlJc w:val="left"/>
+      <w:pPr>
+        <w:ind w:left="1440" w:hanging="360"/>
+      </w:pPr>
+      <w:rPr>
+        <w:rFonts w:ascii="Courier New" w:hAnsi="Courier New" w:cs="Courier New" w:hint="default"/>
+      </w:rPr>
+    </w:lvl>
+    <w:lvl w:ilvl="2" w:tplc="04090005" w:tentative="1">
+      <w:start w:val="1"/>
+      <w:numFmt w:val="bullet"/>
+      <w:lvlText w:val=""/>
+      <w:lvlJc w:val="left"/>
+      <w:pPr>
+        <w:ind w:left="2160" w:hanging="360"/>
+      </w:pPr>
+      <w:rPr>
+        <w:rFonts w:ascii="Wingdings" w:hAnsi="Wingdings" w:hint="default"/>
+      </w:rPr>
+    </w:lvl>
+    <w:lvl w:ilvl="3" w:tplc="04090001" w:tentative="1">
+      <w:start w:val="1"/>
+      <w:numFmt w:val="bullet"/>
+      <w:lvlText w:val=""/>
+      <w:lvlJc w:val="left"/>
+      <w:pPr>
+        <w:ind w:left="2880" w:hanging="360"/>
+      </w:pPr>
+      <w:rPr>
+        <w:rFonts w:ascii="Symbol" w:hAnsi="Symbol" w:hint="default"/>
+      </w:rPr>
+    </w:lvl>
+    <w:lvl w:ilvl="4" w:tplc="04090003" w:tentative="1">
+      <w:start w:val="1"/>
+      <w:numFmt w:val="bullet"/>
+      <w:lvlText w:val="o"/>
+      <w:lvlJc w:val="left"/>
+      <w:pPr>
+        <w:ind w:left="3600" w:hanging="360"/>
+      </w:pPr>
+      <w:rPr>
+        <w:rFonts w:ascii="Courier New" w:hAnsi="Courier New" w:cs="Courier New" w:hint="default"/>
+      </w:rPr>
+    </w:lvl>
+    <w:lvl w:ilvl="5" w:tplc="04090005" w:tentative="1">
+      <w:start w:val="1"/>
+      <w:numFmt w:val="bullet"/>
+      <w:lvlText w:val=""/>
+      <w:lvlJc w:val="left"/>
+      <w:pPr>
+        <w:ind w:left="4320" w:hanging="360"/>
+      </w:pPr>
+      <w:rPr>
+        <w:rFonts w:ascii="Wingdings" w:hAnsi="Wingdings" w:hint="default"/>
+      </w:rPr>
+    </w:lvl>
+    <w:lvl w:ilvl="6" w:tplc="04090001" w:tentative="1">
+      <w:start w:val="1"/>
+      <w:numFmt w:val="bullet"/>
+      <w:lvlText w:val=""/>
+      <w:lvlJc w:val="left"/>
+      <w:pPr>
+        <w:ind w:left="5040" w:hanging="360"/>
+      </w:pPr>
+      <w:rPr>
+        <w:rFonts w:ascii="Symbol" w:hAnsi="Symbol" w:hint="default"/>
+      </w:rPr>
+    </w:lvl>
+    <w:lvl w:ilvl="7" w:tplc="04090003" w:tentative="1">
+      <w:start w:val="1"/>
+      <w:numFmt w:val="bullet"/>
+      <w:lvlText w:val="o"/>
+      <w:lvlJc w:val="left"/>
+      <w:pPr>
+        <w:ind w:left="5760" w:hanging="360"/>
+      </w:pPr>
+      <w:rPr>
+        <w:rFonts w:ascii="Courier New" w:hAnsi="Courier New" w:cs="Courier New" w:hint="default"/>
+      </w:rPr>
+    </w:lvl>
+    <w:lvl w:ilvl="8" w:tplc="04090005" w:tentative="1">
+      <w:start w:val="1"/>
+      <w:numFmt w:val="bullet"/>
+      <w:lvlText w:val=""/>
+      <w:lvlJc w:val="left"/>
+      <w:pPr>
+        <w:ind w:left="6480" w:hanging="360"/>
+      </w:pPr>
+      <w:rPr>
+        <w:rFonts w:ascii="Wingdings" w:hAnsi="Wingdings" w:hint="default"/>
+      </w:rPr>
     </w:lvl>
   </w:abstractNum>
   <w:num w:numId="1">
@@ -1296,6 +1668,12 @@
     <w:lvlOverride w:ilvl="8">
       <w:startOverride w:val="1"/>
     </w:lvlOverride>
+  </w:num>
+  <w:num w:numId="2">
+    <w:abstractNumId w:val="0"/>
+  </w:num>
+  <w:num w:numId="3">
+    <w:abstractNumId w:val="1"/>
   </w:num>
 </w:numbering>
 </file>
@@ -1535,6 +1913,33 @@
       </w:tblBorders>
     </w:tblPr>
   </w:style>
+  <w:style w:type="paragraph" w:styleId="BalloonText">
+    <w:name w:val="Balloon Text"/>
+    <w:basedOn w:val="Normal"/>
+    <w:link w:val="BalloonTextChar"/>
+    <w:uiPriority w:val="99"/>
+    <w:semiHidden/>
+    <w:unhideWhenUsed/>
+    <w:rsid w:val="00346245"/>
+    <w:rPr>
+      <w:rFonts w:ascii="Tahoma" w:hAnsi="Tahoma" w:cs="Tahoma"/>
+      <w:sz w:val="16"/>
+      <w:szCs w:val="16"/>
+    </w:rPr>
+  </w:style>
+  <w:style w:type="character" w:customStyle="1" w:styleId="BalloonTextChar">
+    <w:name w:val="Balloon Text Char"/>
+    <w:basedOn w:val="DefaultParagraphFont"/>
+    <w:link w:val="BalloonText"/>
+    <w:uiPriority w:val="99"/>
+    <w:semiHidden/>
+    <w:rsid w:val="00346245"/>
+    <w:rPr>
+      <w:rFonts w:ascii="Tahoma" w:hAnsi="Tahoma" w:cs="Tahoma"/>
+      <w:sz w:val="16"/>
+      <w:szCs w:val="16"/>
+    </w:rPr>
+  </w:style>
 </w:styles>
 </file>
 
@@ -1772,6 +2177,33 @@
         <w:insideV w:val="single" w:sz="4" w:space="0" w:color="auto"/>
       </w:tblBorders>
     </w:tblPr>
+  </w:style>
+  <w:style w:type="paragraph" w:styleId="BalloonText">
+    <w:name w:val="Balloon Text"/>
+    <w:basedOn w:val="Normal"/>
+    <w:link w:val="BalloonTextChar"/>
+    <w:uiPriority w:val="99"/>
+    <w:semiHidden/>
+    <w:unhideWhenUsed/>
+    <w:rsid w:val="00346245"/>
+    <w:rPr>
+      <w:rFonts w:ascii="Tahoma" w:hAnsi="Tahoma" w:cs="Tahoma"/>
+      <w:sz w:val="16"/>
+      <w:szCs w:val="16"/>
+    </w:rPr>
+  </w:style>
+  <w:style w:type="character" w:customStyle="1" w:styleId="BalloonTextChar">
+    <w:name w:val="Balloon Text Char"/>
+    <w:basedOn w:val="DefaultParagraphFont"/>
+    <w:link w:val="BalloonText"/>
+    <w:uiPriority w:val="99"/>
+    <w:semiHidden/>
+    <w:rsid w:val="00346245"/>
+    <w:rPr>
+      <w:rFonts w:ascii="Tahoma" w:hAnsi="Tahoma" w:cs="Tahoma"/>
+      <w:sz w:val="16"/>
+      <w:szCs w:val="16"/>
+    </w:rPr>
   </w:style>
 </w:styles>
 </file>

</xml_diff>

<commit_message>
added utility for re-populating the database using the uploaded files, eliminated bug on the UI related to the selected file not being reflected on the UI, reorganized initialization code
</commit_message>
<xml_diff>
--- a/documentation/Data Repository App - Design Document.docx
+++ b/documentation/Data Repository App - Design Document.docx
@@ -3,6 +3,15 @@
 <w:document xmlns:wpc="http://schemas.microsoft.com/office/word/2010/wordprocessingCanvas" xmlns:mc="http://schemas.openxmlformats.org/markup-compatibility/2006" xmlns:o="urn:schemas-microsoft-com:office:office" xmlns:r="http://schemas.openxmlformats.org/officeDocument/2006/relationships" xmlns:m="http://schemas.openxmlformats.org/officeDocument/2006/math" xmlns:v="urn:schemas-microsoft-com:vml" xmlns:wp14="http://schemas.microsoft.com/office/word/2010/wordprocessingDrawing" xmlns:wp="http://schemas.openxmlformats.org/drawingml/2006/wordprocessingDrawing" xmlns:w10="urn:schemas-microsoft-com:office:word" xmlns:w="http://schemas.openxmlformats.org/wordprocessingml/2006/main" xmlns:w14="http://schemas.microsoft.com/office/word/2010/wordml" xmlns:wpg="http://schemas.microsoft.com/office/word/2010/wordprocessingGroup" xmlns:wpi="http://schemas.microsoft.com/office/word/2010/wordprocessingInk" xmlns:wne="http://schemas.microsoft.com/office/word/2006/wordml" xmlns:wps="http://schemas.microsoft.com/office/word/2010/wordprocessingShape" mc:Ignorable="w14 wp14">
   <w:body>
     <w:p>
+      <w:pPr>
+        <w:pStyle w:val="Heading1"/>
+      </w:pPr>
+      <w:r>
+        <w:t>Introduction</w:t>
+      </w:r>
+    </w:p>
+    <w:p/>
+    <w:p>
       <w:r>
         <w:t xml:space="preserve">The Data Repository App has been developed </w:t>
       </w:r>
@@ -49,7 +58,13 @@
         <w:t xml:space="preserve"> data in the form of</w:t>
       </w:r>
       <w:r>
-        <w:t xml:space="preserve"> Excel spreadsheets or </w:t>
+        <w:t xml:space="preserve"> Excel </w:t>
+      </w:r>
+      <w:r>
+        <w:t xml:space="preserve">workbooks </w:t>
+      </w:r>
+      <w:r>
+        <w:t xml:space="preserve">or </w:t>
       </w:r>
       <w:r>
         <w:t>comma-separated-value (</w:t>
@@ -94,7 +109,17 @@
         <w:t>.</w:t>
       </w:r>
     </w:p>
-    <w:p/>
+    <w:p>
+      <w:pPr>
+        <w:pStyle w:val="Heading1"/>
+      </w:pPr>
+      <w:r>
+        <w:t>U</w:t>
+      </w:r>
+      <w:r>
+        <w:t>ser Interface</w:t>
+      </w:r>
+    </w:p>
     <w:p>
       <w:r>
         <w:t xml:space="preserve">The user interface consists of two screens, one for uploading data, </w:t>
@@ -108,26 +133,14 @@
         <w:t xml:space="preserve"> for finding data (i.e. searching for data).</w:t>
       </w:r>
     </w:p>
-    <w:p/>
-    <w:p>
-      <w:pPr>
-        <w:rPr>
-          <w:b/>
-          <w:sz w:val="28"/>
-        </w:rPr>
-      </w:pPr>
-      <w:r>
-        <w:rPr>
-          <w:b/>
-          <w:sz w:val="28"/>
-        </w:rPr>
+    <w:p>
+      <w:pPr>
+        <w:pStyle w:val="Heading2"/>
+      </w:pPr>
+      <w:r>
         <w:t>Upload</w:t>
       </w:r>
       <w:r>
-        <w:rPr>
-          <w:b/>
-          <w:sz w:val="28"/>
-        </w:rPr>
         <w:t xml:space="preserve"> Data screen</w:t>
       </w:r>
     </w:p>
@@ -247,6 +260,7 @@
         </w:numPr>
       </w:pPr>
       <w:r>
+        <w:lastRenderedPageBreak/>
         <w:t>charge code</w:t>
       </w:r>
     </w:p>
@@ -277,104 +291,143 @@
         <w:t>in search criteria.</w:t>
       </w:r>
     </w:p>
-    <w:p/>
-    <w:p>
-      <w:r>
-        <w:lastRenderedPageBreak/>
-        <w:t>If the source document (the one containing the data to be ingested) is an Excel spreadsheet, a selection list (as pictured above) will appe</w:t>
-      </w:r>
+    <w:p>
+      <w:pPr>
+        <w:pStyle w:val="Heading3"/>
+      </w:pPr>
+      <w:r>
+        <w:t>Source Document</w:t>
+      </w:r>
+    </w:p>
+    <w:p>
+      <w:r>
+        <w:t xml:space="preserve">If the source document (the one containing the data to be ingested) is an Excel </w:t>
+      </w:r>
+      <w:r>
+        <w:t>workbook</w:t>
+      </w:r>
+      <w:r>
+        <w:t xml:space="preserve">, a selection list (as pictured above) </w:t>
+      </w:r>
+      <w:r>
+        <w:t>will appear containing the list of sheets contained within the workbook. The user will use this list to select the sheet that contains the data the user wants the app to ingest.</w:t>
+      </w:r>
+    </w:p>
+    <w:p>
+      <w:pPr>
+        <w:pStyle w:val="Heading3"/>
+      </w:pPr>
+      <w:r>
+        <w:t>Attachments</w:t>
+      </w:r>
+    </w:p>
+    <w:p>
+      <w:r>
+        <w:t xml:space="preserve">The user </w:t>
+      </w:r>
+      <w:r>
+        <w:t>can also include</w:t>
+      </w:r>
+      <w:r>
+        <w:t>,</w:t>
+      </w:r>
+      <w:r>
+        <w:t xml:space="preserve"> </w:t>
+      </w:r>
+      <w:r>
+        <w:t xml:space="preserve">in the upload, </w:t>
+      </w:r>
+      <w:r>
+        <w:t>files he considers “attachments</w:t>
+      </w:r>
+      <w:r>
+        <w:t>.</w:t>
+      </w:r>
+      <w:r>
+        <w:t xml:space="preserve">” </w:t>
+      </w:r>
+      <w:r>
+        <w:t xml:space="preserve">These are </w:t>
+      </w:r>
+      <w:r>
+        <w:t>retrievable later.</w:t>
+      </w:r>
+    </w:p>
+    <w:p>
+      <w:pPr>
+        <w:pStyle w:val="Heading3"/>
+      </w:pPr>
+      <w:r>
+        <w:t>Data Category</w:t>
+      </w:r>
+    </w:p>
+    <w:p>
+      <w:r>
+        <w:t>The data category is selected from a drop down list and is data driven.</w:t>
+      </w:r>
+      <w:r>
+        <w:t xml:space="preserve"> </w:t>
+      </w:r>
+      <w:r>
+        <w:t xml:space="preserve">Data categories are added to the system in one of two ways. The first is to add it to </w:t>
+      </w:r>
+      <w:r>
+        <w:t xml:space="preserve">a </w:t>
+      </w:r>
+      <w:r>
+        <w:t xml:space="preserve">comma separated </w:t>
+      </w:r>
+      <w:r>
+        <w:t xml:space="preserve">setting in the application’s configuration file called </w:t>
+      </w:r>
+      <w:proofErr w:type="spellStart"/>
+      <w:r>
+        <w:t>app.defaultSetOfDataCategories</w:t>
+      </w:r>
+      <w:proofErr w:type="spellEnd"/>
+      <w:r>
+        <w:t xml:space="preserve">. When the application </w:t>
+      </w:r>
+      <w:r>
+        <w:t xml:space="preserve">launches, </w:t>
+      </w:r>
+      <w:r>
+        <w:t xml:space="preserve">it assures these categories exist in the </w:t>
+      </w:r>
+      <w:r>
+        <w:t>database</w:t>
+      </w:r>
+      <w:r>
+        <w:t xml:space="preserve">. The </w:t>
+      </w:r>
+      <w:r>
+        <w:t xml:space="preserve">second way of adding them </w:t>
+      </w:r>
+      <w:r>
+        <w:t>is to call a REST service</w:t>
+      </w:r>
+      <w:r>
+        <w:t xml:space="preserve">, which is </w:t>
+      </w:r>
+      <w:r>
+        <w:t>explained in the admin documentation.</w:t>
+      </w:r>
+    </w:p>
+    <w:p>
+      <w:pPr>
+        <w:pStyle w:val="Heading2"/>
+      </w:pPr>
+      <w:r>
+        <w:t>Find</w:t>
+      </w:r>
+      <w:r>
+        <w:t xml:space="preserve"> Data screen</w:t>
+      </w:r>
+    </w:p>
+    <w:p>
       <w:bookmarkStart w:id="0" w:name="_GoBack"/>
       <w:bookmarkEnd w:id="0"/>
-      <w:r>
-        <w:t xml:space="preserve">ar </w:t>
-      </w:r>
-    </w:p>
-    <w:p/>
-    <w:p>
-      <w:r>
-        <w:t xml:space="preserve">The user </w:t>
-      </w:r>
-      <w:r>
-        <w:t xml:space="preserve">can also include </w:t>
-      </w:r>
-      <w:r>
-        <w:t xml:space="preserve">in the upload, </w:t>
-      </w:r>
-      <w:r>
-        <w:t>files he considers “attachments</w:t>
-      </w:r>
-      <w:r>
-        <w:t>,</w:t>
-      </w:r>
-      <w:r>
-        <w:t>” also retrievable later.</w:t>
-      </w:r>
-    </w:p>
-    <w:p/>
-    <w:p>
-      <w:r>
-        <w:rPr>
-          <w:noProof/>
-        </w:rPr>
-        <w:t xml:space="preserve"> </w:t>
-      </w:r>
-    </w:p>
-    <w:p/>
-    <w:p/>
-    <w:p>
-      <w:r>
-        <w:t>The data category is selected from a drop down list and is data driven.</w:t>
-      </w:r>
-      <w:r>
-        <w:t xml:space="preserve"> </w:t>
-      </w:r>
-      <w:r>
-        <w:t xml:space="preserve">Data categories are added to the system in one of two ways. The first is to add it to </w:t>
-      </w:r>
-      <w:r>
-        <w:t xml:space="preserve">a </w:t>
-      </w:r>
-      <w:r>
-        <w:t xml:space="preserve">comma separated </w:t>
-      </w:r>
-      <w:r>
-        <w:t xml:space="preserve">setting in the application’s configuration file called </w:t>
-      </w:r>
-      <w:proofErr w:type="spellStart"/>
-      <w:r>
-        <w:t>app.defaultSetOfDataCategories</w:t>
-      </w:r>
-      <w:proofErr w:type="spellEnd"/>
-      <w:r>
-        <w:t xml:space="preserve">. When the application </w:t>
-      </w:r>
-      <w:r>
-        <w:t xml:space="preserve">launches, </w:t>
-      </w:r>
-      <w:r>
-        <w:t xml:space="preserve">it assures these categories exist in the </w:t>
-      </w:r>
-      <w:r>
-        <w:t>database</w:t>
-      </w:r>
-      <w:r>
-        <w:t xml:space="preserve">. The </w:t>
-      </w:r>
-      <w:r>
-        <w:t xml:space="preserve">second way of adding them </w:t>
-      </w:r>
-      <w:r>
-        <w:t>is to call a REST service</w:t>
-      </w:r>
-      <w:r>
-        <w:t xml:space="preserve">, which is </w:t>
-      </w:r>
-      <w:r>
-        <w:t>explained in the admin documentation.</w:t>
-      </w:r>
-    </w:p>
-    <w:p/>
-    <w:p/>
+    </w:p>
     <w:p/>
     <w:p/>
     <w:p/>
@@ -695,6 +748,7 @@
       </w:pPr>
       <w:proofErr w:type="gramStart"/>
       <w:r>
+        <w:lastRenderedPageBreak/>
         <w:t>pages/uploadData.html</w:t>
       </w:r>
       <w:proofErr w:type="gramEnd"/>
@@ -742,7 +796,6 @@
     <w:p/>
     <w:p>
       <w:r>
-        <w:lastRenderedPageBreak/>
         <w:t xml:space="preserve">The </w:t>
       </w:r>
       <w:proofErr w:type="spellStart"/>
@@ -1060,6 +1113,7 @@
     <w:p/>
     <w:p>
       <w:r>
+        <w:lastRenderedPageBreak/>
         <w:t xml:space="preserve">Go to </w:t>
       </w:r>
       <w:hyperlink r:id="rId7" w:history="1">
@@ -1102,7 +1156,6 @@
     <w:p/>
     <w:p>
       <w:r>
-        <w:lastRenderedPageBreak/>
         <w:t>At the time of this development, MongoDB came with two storage engines. One called “</w:t>
       </w:r>
       <w:proofErr w:type="spellStart"/>
@@ -1428,6 +1481,27 @@
       </w:r>
     </w:p>
     <w:p/>
+    <w:p/>
+    <w:p/>
+    <w:p/>
+    <w:p>
+      <w:r>
+        <w:t>Unit tests</w:t>
+      </w:r>
+    </w:p>
+    <w:p>
+      <w:r>
+        <w:t xml:space="preserve">Different DAO </w:t>
+      </w:r>
+      <w:r>
+        <w:t>approaches</w:t>
+      </w:r>
+    </w:p>
+    <w:p>
+      <w:r>
+        <w:t>File storage location</w:t>
+      </w:r>
+    </w:p>
     <w:sectPr>
       <w:pgSz w:w="12240" w:h="15840"/>
       <w:pgMar w:top="1440" w:right="1440" w:bottom="1440" w:left="1440" w:header="720" w:footer="720" w:gutter="0"/>
@@ -1845,6 +1919,75 @@
       <w:rFonts w:ascii="Calibri" w:hAnsi="Calibri" w:cs="Times New Roman"/>
     </w:rPr>
   </w:style>
+  <w:style w:type="paragraph" w:styleId="Heading1">
+    <w:name w:val="heading 1"/>
+    <w:basedOn w:val="Normal"/>
+    <w:next w:val="Normal"/>
+    <w:link w:val="Heading1Char"/>
+    <w:uiPriority w:val="9"/>
+    <w:qFormat/>
+    <w:rsid w:val="007D001F"/>
+    <w:pPr>
+      <w:keepNext/>
+      <w:keepLines/>
+      <w:spacing w:before="480"/>
+      <w:outlineLvl w:val="0"/>
+    </w:pPr>
+    <w:rPr>
+      <w:rFonts w:asciiTheme="majorHAnsi" w:eastAsiaTheme="majorEastAsia" w:hAnsiTheme="majorHAnsi" w:cstheme="majorBidi"/>
+      <w:b/>
+      <w:bCs/>
+      <w:color w:val="365F91" w:themeColor="accent1" w:themeShade="BF"/>
+      <w:sz w:val="28"/>
+      <w:szCs w:val="28"/>
+    </w:rPr>
+  </w:style>
+  <w:style w:type="paragraph" w:styleId="Heading2">
+    <w:name w:val="heading 2"/>
+    <w:basedOn w:val="Normal"/>
+    <w:next w:val="Normal"/>
+    <w:link w:val="Heading2Char"/>
+    <w:uiPriority w:val="9"/>
+    <w:unhideWhenUsed/>
+    <w:qFormat/>
+    <w:rsid w:val="007D001F"/>
+    <w:pPr>
+      <w:keepNext/>
+      <w:keepLines/>
+      <w:spacing w:before="200"/>
+      <w:outlineLvl w:val="1"/>
+    </w:pPr>
+    <w:rPr>
+      <w:rFonts w:asciiTheme="majorHAnsi" w:eastAsiaTheme="majorEastAsia" w:hAnsiTheme="majorHAnsi" w:cstheme="majorBidi"/>
+      <w:b/>
+      <w:bCs/>
+      <w:color w:val="4F81BD" w:themeColor="accent1"/>
+      <w:sz w:val="26"/>
+      <w:szCs w:val="26"/>
+    </w:rPr>
+  </w:style>
+  <w:style w:type="paragraph" w:styleId="Heading3">
+    <w:name w:val="heading 3"/>
+    <w:basedOn w:val="Normal"/>
+    <w:next w:val="Normal"/>
+    <w:link w:val="Heading3Char"/>
+    <w:uiPriority w:val="9"/>
+    <w:unhideWhenUsed/>
+    <w:qFormat/>
+    <w:rsid w:val="007D001F"/>
+    <w:pPr>
+      <w:keepNext/>
+      <w:keepLines/>
+      <w:spacing w:before="200"/>
+      <w:outlineLvl w:val="2"/>
+    </w:pPr>
+    <w:rPr>
+      <w:rFonts w:asciiTheme="majorHAnsi" w:eastAsiaTheme="majorEastAsia" w:hAnsiTheme="majorHAnsi" w:cstheme="majorBidi"/>
+      <w:b/>
+      <w:bCs/>
+      <w:color w:val="4F81BD" w:themeColor="accent1"/>
+    </w:rPr>
+  </w:style>
   <w:style w:type="character" w:default="1" w:styleId="DefaultParagraphFont">
     <w:name w:val="Default Paragraph Font"/>
     <w:uiPriority w:val="1"/>
@@ -1938,6 +2081,49 @@
       <w:rFonts w:ascii="Tahoma" w:hAnsi="Tahoma" w:cs="Tahoma"/>
       <w:sz w:val="16"/>
       <w:szCs w:val="16"/>
+    </w:rPr>
+  </w:style>
+  <w:style w:type="character" w:customStyle="1" w:styleId="Heading1Char">
+    <w:name w:val="Heading 1 Char"/>
+    <w:basedOn w:val="DefaultParagraphFont"/>
+    <w:link w:val="Heading1"/>
+    <w:uiPriority w:val="9"/>
+    <w:rsid w:val="007D001F"/>
+    <w:rPr>
+      <w:rFonts w:asciiTheme="majorHAnsi" w:eastAsiaTheme="majorEastAsia" w:hAnsiTheme="majorHAnsi" w:cstheme="majorBidi"/>
+      <w:b/>
+      <w:bCs/>
+      <w:color w:val="365F91" w:themeColor="accent1" w:themeShade="BF"/>
+      <w:sz w:val="28"/>
+      <w:szCs w:val="28"/>
+    </w:rPr>
+  </w:style>
+  <w:style w:type="character" w:customStyle="1" w:styleId="Heading2Char">
+    <w:name w:val="Heading 2 Char"/>
+    <w:basedOn w:val="DefaultParagraphFont"/>
+    <w:link w:val="Heading2"/>
+    <w:uiPriority w:val="9"/>
+    <w:rsid w:val="007D001F"/>
+    <w:rPr>
+      <w:rFonts w:asciiTheme="majorHAnsi" w:eastAsiaTheme="majorEastAsia" w:hAnsiTheme="majorHAnsi" w:cstheme="majorBidi"/>
+      <w:b/>
+      <w:bCs/>
+      <w:color w:val="4F81BD" w:themeColor="accent1"/>
+      <w:sz w:val="26"/>
+      <w:szCs w:val="26"/>
+    </w:rPr>
+  </w:style>
+  <w:style w:type="character" w:customStyle="1" w:styleId="Heading3Char">
+    <w:name w:val="Heading 3 Char"/>
+    <w:basedOn w:val="DefaultParagraphFont"/>
+    <w:link w:val="Heading3"/>
+    <w:uiPriority w:val="9"/>
+    <w:rsid w:val="007D001F"/>
+    <w:rPr>
+      <w:rFonts w:asciiTheme="majorHAnsi" w:eastAsiaTheme="majorEastAsia" w:hAnsiTheme="majorHAnsi" w:cstheme="majorBidi"/>
+      <w:b/>
+      <w:bCs/>
+      <w:color w:val="4F81BD" w:themeColor="accent1"/>
     </w:rPr>
   </w:style>
 </w:styles>
@@ -2110,6 +2296,75 @@
       <w:rFonts w:ascii="Calibri" w:hAnsi="Calibri" w:cs="Times New Roman"/>
     </w:rPr>
   </w:style>
+  <w:style w:type="paragraph" w:styleId="Heading1">
+    <w:name w:val="heading 1"/>
+    <w:basedOn w:val="Normal"/>
+    <w:next w:val="Normal"/>
+    <w:link w:val="Heading1Char"/>
+    <w:uiPriority w:val="9"/>
+    <w:qFormat/>
+    <w:rsid w:val="007D001F"/>
+    <w:pPr>
+      <w:keepNext/>
+      <w:keepLines/>
+      <w:spacing w:before="480"/>
+      <w:outlineLvl w:val="0"/>
+    </w:pPr>
+    <w:rPr>
+      <w:rFonts w:asciiTheme="majorHAnsi" w:eastAsiaTheme="majorEastAsia" w:hAnsiTheme="majorHAnsi" w:cstheme="majorBidi"/>
+      <w:b/>
+      <w:bCs/>
+      <w:color w:val="365F91" w:themeColor="accent1" w:themeShade="BF"/>
+      <w:sz w:val="28"/>
+      <w:szCs w:val="28"/>
+    </w:rPr>
+  </w:style>
+  <w:style w:type="paragraph" w:styleId="Heading2">
+    <w:name w:val="heading 2"/>
+    <w:basedOn w:val="Normal"/>
+    <w:next w:val="Normal"/>
+    <w:link w:val="Heading2Char"/>
+    <w:uiPriority w:val="9"/>
+    <w:unhideWhenUsed/>
+    <w:qFormat/>
+    <w:rsid w:val="007D001F"/>
+    <w:pPr>
+      <w:keepNext/>
+      <w:keepLines/>
+      <w:spacing w:before="200"/>
+      <w:outlineLvl w:val="1"/>
+    </w:pPr>
+    <w:rPr>
+      <w:rFonts w:asciiTheme="majorHAnsi" w:eastAsiaTheme="majorEastAsia" w:hAnsiTheme="majorHAnsi" w:cstheme="majorBidi"/>
+      <w:b/>
+      <w:bCs/>
+      <w:color w:val="4F81BD" w:themeColor="accent1"/>
+      <w:sz w:val="26"/>
+      <w:szCs w:val="26"/>
+    </w:rPr>
+  </w:style>
+  <w:style w:type="paragraph" w:styleId="Heading3">
+    <w:name w:val="heading 3"/>
+    <w:basedOn w:val="Normal"/>
+    <w:next w:val="Normal"/>
+    <w:link w:val="Heading3Char"/>
+    <w:uiPriority w:val="9"/>
+    <w:unhideWhenUsed/>
+    <w:qFormat/>
+    <w:rsid w:val="007D001F"/>
+    <w:pPr>
+      <w:keepNext/>
+      <w:keepLines/>
+      <w:spacing w:before="200"/>
+      <w:outlineLvl w:val="2"/>
+    </w:pPr>
+    <w:rPr>
+      <w:rFonts w:asciiTheme="majorHAnsi" w:eastAsiaTheme="majorEastAsia" w:hAnsiTheme="majorHAnsi" w:cstheme="majorBidi"/>
+      <w:b/>
+      <w:bCs/>
+      <w:color w:val="4F81BD" w:themeColor="accent1"/>
+    </w:rPr>
+  </w:style>
   <w:style w:type="character" w:default="1" w:styleId="DefaultParagraphFont">
     <w:name w:val="Default Paragraph Font"/>
     <w:uiPriority w:val="1"/>
@@ -2203,6 +2458,49 @@
       <w:rFonts w:ascii="Tahoma" w:hAnsi="Tahoma" w:cs="Tahoma"/>
       <w:sz w:val="16"/>
       <w:szCs w:val="16"/>
+    </w:rPr>
+  </w:style>
+  <w:style w:type="character" w:customStyle="1" w:styleId="Heading1Char">
+    <w:name w:val="Heading 1 Char"/>
+    <w:basedOn w:val="DefaultParagraphFont"/>
+    <w:link w:val="Heading1"/>
+    <w:uiPriority w:val="9"/>
+    <w:rsid w:val="007D001F"/>
+    <w:rPr>
+      <w:rFonts w:asciiTheme="majorHAnsi" w:eastAsiaTheme="majorEastAsia" w:hAnsiTheme="majorHAnsi" w:cstheme="majorBidi"/>
+      <w:b/>
+      <w:bCs/>
+      <w:color w:val="365F91" w:themeColor="accent1" w:themeShade="BF"/>
+      <w:sz w:val="28"/>
+      <w:szCs w:val="28"/>
+    </w:rPr>
+  </w:style>
+  <w:style w:type="character" w:customStyle="1" w:styleId="Heading2Char">
+    <w:name w:val="Heading 2 Char"/>
+    <w:basedOn w:val="DefaultParagraphFont"/>
+    <w:link w:val="Heading2"/>
+    <w:uiPriority w:val="9"/>
+    <w:rsid w:val="007D001F"/>
+    <w:rPr>
+      <w:rFonts w:asciiTheme="majorHAnsi" w:eastAsiaTheme="majorEastAsia" w:hAnsiTheme="majorHAnsi" w:cstheme="majorBidi"/>
+      <w:b/>
+      <w:bCs/>
+      <w:color w:val="4F81BD" w:themeColor="accent1"/>
+      <w:sz w:val="26"/>
+      <w:szCs w:val="26"/>
+    </w:rPr>
+  </w:style>
+  <w:style w:type="character" w:customStyle="1" w:styleId="Heading3Char">
+    <w:name w:val="Heading 3 Char"/>
+    <w:basedOn w:val="DefaultParagraphFont"/>
+    <w:link w:val="Heading3"/>
+    <w:uiPriority w:val="9"/>
+    <w:rsid w:val="007D001F"/>
+    <w:rPr>
+      <w:rFonts w:asciiTheme="majorHAnsi" w:eastAsiaTheme="majorEastAsia" w:hAnsiTheme="majorHAnsi" w:cstheme="majorBidi"/>
+      <w:b/>
+      <w:bCs/>
+      <w:color w:val="4F81BD" w:themeColor="accent1"/>
     </w:rPr>
   </w:style>
 </w:styles>

</xml_diff>

<commit_message>
work on documentation and changing the signature of REST endpoints the users will be interating with directly
</commit_message>
<xml_diff>
--- a/documentation/Data Repository App - Design Document.docx
+++ b/documentation/Data Repository App - Design Document.docx
@@ -114,10 +114,7 @@
         <w:pStyle w:val="Heading1"/>
       </w:pPr>
       <w:r>
-        <w:t>U</w:t>
-      </w:r>
-      <w:r>
-        <w:t>ser Interface</w:t>
+        <w:t>User Documentation</w:t>
       </w:r>
     </w:p>
     <w:p>
@@ -151,10 +148,10 @@
           <w:noProof/>
         </w:rPr>
         <w:drawing>
-          <wp:inline distT="0" distB="0" distL="0" distR="0" wp14:anchorId="01914F39" wp14:editId="3E98FCA6">
-            <wp:extent cx="5943600" cy="3910965"/>
-            <wp:effectExtent l="0" t="0" r="0" b="0"/>
-            <wp:docPr id="2" name="Picture 2"/>
+          <wp:inline distT="0" distB="0" distL="0" distR="0" wp14:anchorId="495C7371" wp14:editId="69941798">
+            <wp:extent cx="5943600" cy="4072890"/>
+            <wp:effectExtent l="0" t="0" r="0" b="3810"/>
+            <wp:docPr id="1" name="Picture 1"/>
             <wp:cNvGraphicFramePr>
               <a:graphicFrameLocks xmlns:a="http://schemas.openxmlformats.org/drawingml/2006/main" noChangeAspect="1"/>
             </wp:cNvGraphicFramePr>
@@ -174,7 +171,7 @@
                   <pic:spPr>
                     <a:xfrm>
                       <a:off x="0" y="0"/>
-                      <a:ext cx="5943600" cy="3910965"/>
+                      <a:ext cx="5943600" cy="4072890"/>
                     </a:xfrm>
                     <a:prstGeom prst="rect">
                       <a:avLst/>
@@ -248,6 +245,7 @@
         </w:numPr>
       </w:pPr>
       <w:r>
+        <w:lastRenderedPageBreak/>
         <w:t>project</w:t>
       </w:r>
     </w:p>
@@ -260,7 +258,6 @@
         </w:numPr>
       </w:pPr>
       <w:r>
-        <w:lastRenderedPageBreak/>
         <w:t>charge code</w:t>
       </w:r>
     </w:p>
@@ -424,19 +421,527 @@
         <w:t xml:space="preserve"> Data screen</w:t>
       </w:r>
     </w:p>
+    <w:p/>
+    <w:p>
+      <w:r>
+        <w:rPr>
+          <w:noProof/>
+        </w:rPr>
+        <w:lastRenderedPageBreak/>
+        <w:drawing>
+          <wp:inline distT="0" distB="0" distL="0" distR="0" wp14:anchorId="2FF82DF5" wp14:editId="300461CC">
+            <wp:extent cx="5943600" cy="5269865"/>
+            <wp:effectExtent l="0" t="0" r="0" b="6985"/>
+            <wp:docPr id="4" name="Picture 4"/>
+            <wp:cNvGraphicFramePr>
+              <a:graphicFrameLocks xmlns:a="http://schemas.openxmlformats.org/drawingml/2006/main" noChangeAspect="1"/>
+            </wp:cNvGraphicFramePr>
+            <a:graphic xmlns:a="http://schemas.openxmlformats.org/drawingml/2006/main">
+              <a:graphicData uri="http://schemas.openxmlformats.org/drawingml/2006/picture">
+                <pic:pic xmlns:pic="http://schemas.openxmlformats.org/drawingml/2006/picture">
+                  <pic:nvPicPr>
+                    <pic:cNvPr id="0" name=""/>
+                    <pic:cNvPicPr/>
+                  </pic:nvPicPr>
+                  <pic:blipFill>
+                    <a:blip r:embed="rId7"/>
+                    <a:stretch>
+                      <a:fillRect/>
+                    </a:stretch>
+                  </pic:blipFill>
+                  <pic:spPr>
+                    <a:xfrm>
+                      <a:off x="0" y="0"/>
+                      <a:ext cx="5943600" cy="5269865"/>
+                    </a:xfrm>
+                    <a:prstGeom prst="rect">
+                      <a:avLst/>
+                    </a:prstGeom>
+                  </pic:spPr>
+                </pic:pic>
+              </a:graphicData>
+            </a:graphic>
+          </wp:inline>
+        </w:drawing>
+      </w:r>
+    </w:p>
+    <w:p/>
+    <w:p>
+      <w:r>
+        <w:rPr>
+          <w:noProof/>
+        </w:rPr>
+        <w:lastRenderedPageBreak/>
+        <w:drawing>
+          <wp:inline distT="0" distB="0" distL="0" distR="0" wp14:anchorId="11045283" wp14:editId="1CA74680">
+            <wp:extent cx="5943600" cy="5269865"/>
+            <wp:effectExtent l="0" t="0" r="0" b="6985"/>
+            <wp:docPr id="5" name="Picture 5"/>
+            <wp:cNvGraphicFramePr>
+              <a:graphicFrameLocks xmlns:a="http://schemas.openxmlformats.org/drawingml/2006/main" noChangeAspect="1"/>
+            </wp:cNvGraphicFramePr>
+            <a:graphic xmlns:a="http://schemas.openxmlformats.org/drawingml/2006/main">
+              <a:graphicData uri="http://schemas.openxmlformats.org/drawingml/2006/picture">
+                <pic:pic xmlns:pic="http://schemas.openxmlformats.org/drawingml/2006/picture">
+                  <pic:nvPicPr>
+                    <pic:cNvPr id="0" name=""/>
+                    <pic:cNvPicPr/>
+                  </pic:nvPicPr>
+                  <pic:blipFill>
+                    <a:blip r:embed="rId8"/>
+                    <a:stretch>
+                      <a:fillRect/>
+                    </a:stretch>
+                  </pic:blipFill>
+                  <pic:spPr>
+                    <a:xfrm>
+                      <a:off x="0" y="0"/>
+                      <a:ext cx="5943600" cy="5269865"/>
+                    </a:xfrm>
+                    <a:prstGeom prst="rect">
+                      <a:avLst/>
+                    </a:prstGeom>
+                  </pic:spPr>
+                </pic:pic>
+              </a:graphicData>
+            </a:graphic>
+          </wp:inline>
+        </w:drawing>
+      </w:r>
+    </w:p>
+    <w:p/>
+    <w:p>
+      <w:r>
+        <w:t>The user can conduct searches on the data that has been uploaded to the app.</w:t>
+      </w:r>
+      <w:r>
+        <w:t xml:space="preserve"> The fields that can be included in the search criteria are the metadata fields, as well as all the columns present in the data that has been uploaded for the selected Data Category. (So if you change your Data Category selection, the lists of fields in the selection list will likely change.)</w:t>
+      </w:r>
+    </w:p>
+    <w:p/>
+    <w:p>
+      <w:r>
+        <w:t>Depending upon the number of matches, rendering the search results can take some time in the browser. If the progress wheel freezes, that is what’s happening; the browser has received the data and is now rendering it.</w:t>
+      </w:r>
+    </w:p>
+    <w:p/>
+    <w:p>
+      <w:r>
+        <w:t xml:space="preserve">The columns </w:t>
+      </w:r>
+      <w:r>
+        <w:t xml:space="preserve">included in the search results </w:t>
+      </w:r>
+      <w:r>
+        <w:t xml:space="preserve">will include </w:t>
+      </w:r>
+      <w:r>
+        <w:t xml:space="preserve">the </w:t>
+      </w:r>
+      <w:r>
+        <w:t xml:space="preserve">metadata fields as well as </w:t>
+      </w:r>
+      <w:r>
+        <w:t>any fields that were part of the search criteria.</w:t>
+      </w:r>
+    </w:p>
+    <w:p/>
+    <w:p>
+      <w:r>
+        <w:t xml:space="preserve">If you want to see all </w:t>
+      </w:r>
+      <w:r>
+        <w:t xml:space="preserve">the </w:t>
+      </w:r>
+      <w:r>
+        <w:t>fields, click the “download search results” link in the upper right hand corner</w:t>
+      </w:r>
+      <w:r>
+        <w:t xml:space="preserve">. The results will come in the form of </w:t>
+      </w:r>
+      <w:r>
+        <w:t>an Excel workbook</w:t>
+      </w:r>
+      <w:r>
+        <w:t>.</w:t>
+      </w:r>
+    </w:p>
+    <w:p/>
+    <w:p>
+      <w:r>
+        <w:rPr>
+          <w:noProof/>
+        </w:rPr>
+        <w:lastRenderedPageBreak/>
+        <w:drawing>
+          <wp:inline distT="0" distB="0" distL="0" distR="0" wp14:anchorId="0D5E8E14" wp14:editId="7F7D5686">
+            <wp:extent cx="5943600" cy="3686175"/>
+            <wp:effectExtent l="0" t="0" r="0" b="9525"/>
+            <wp:docPr id="6" name="Picture 6"/>
+            <wp:cNvGraphicFramePr>
+              <a:graphicFrameLocks xmlns:a="http://schemas.openxmlformats.org/drawingml/2006/main" noChangeAspect="1"/>
+            </wp:cNvGraphicFramePr>
+            <a:graphic xmlns:a="http://schemas.openxmlformats.org/drawingml/2006/main">
+              <a:graphicData uri="http://schemas.openxmlformats.org/drawingml/2006/picture">
+                <pic:pic xmlns:pic="http://schemas.openxmlformats.org/drawingml/2006/picture">
+                  <pic:nvPicPr>
+                    <pic:cNvPr id="0" name=""/>
+                    <pic:cNvPicPr/>
+                  </pic:nvPicPr>
+                  <pic:blipFill>
+                    <a:blip r:embed="rId9"/>
+                    <a:stretch>
+                      <a:fillRect/>
+                    </a:stretch>
+                  </pic:blipFill>
+                  <pic:spPr>
+                    <a:xfrm>
+                      <a:off x="0" y="0"/>
+                      <a:ext cx="5943600" cy="3686175"/>
+                    </a:xfrm>
+                    <a:prstGeom prst="rect">
+                      <a:avLst/>
+                    </a:prstGeom>
+                  </pic:spPr>
+                </pic:pic>
+              </a:graphicData>
+            </a:graphic>
+          </wp:inline>
+        </w:drawing>
+      </w:r>
+    </w:p>
+    <w:p/>
+    <w:p>
+      <w:r>
+        <w:rPr>
+          <w:noProof/>
+        </w:rPr>
+        <w:drawing>
+          <wp:inline distT="0" distB="0" distL="0" distR="0" wp14:anchorId="5411CBAD" wp14:editId="78786868">
+            <wp:extent cx="5943600" cy="3686175"/>
+            <wp:effectExtent l="0" t="0" r="0" b="9525"/>
+            <wp:docPr id="8" name="Picture 8"/>
+            <wp:cNvGraphicFramePr>
+              <a:graphicFrameLocks xmlns:a="http://schemas.openxmlformats.org/drawingml/2006/main" noChangeAspect="1"/>
+            </wp:cNvGraphicFramePr>
+            <a:graphic xmlns:a="http://schemas.openxmlformats.org/drawingml/2006/main">
+              <a:graphicData uri="http://schemas.openxmlformats.org/drawingml/2006/picture">
+                <pic:pic xmlns:pic="http://schemas.openxmlformats.org/drawingml/2006/picture">
+                  <pic:nvPicPr>
+                    <pic:cNvPr id="0" name=""/>
+                    <pic:cNvPicPr/>
+                  </pic:nvPicPr>
+                  <pic:blipFill>
+                    <a:blip r:embed="rId10"/>
+                    <a:stretch>
+                      <a:fillRect/>
+                    </a:stretch>
+                  </pic:blipFill>
+                  <pic:spPr>
+                    <a:xfrm>
+                      <a:off x="0" y="0"/>
+                      <a:ext cx="5943600" cy="3686175"/>
+                    </a:xfrm>
+                    <a:prstGeom prst="rect">
+                      <a:avLst/>
+                    </a:prstGeom>
+                  </pic:spPr>
+                </pic:pic>
+              </a:graphicData>
+            </a:graphic>
+          </wp:inline>
+        </w:drawing>
+      </w:r>
+    </w:p>
+    <w:p/>
+    <w:p>
+      <w:r>
+        <w:lastRenderedPageBreak/>
+        <w:t>T</w:t>
+      </w:r>
+      <w:r>
+        <w:t xml:space="preserve">he search criteria </w:t>
+      </w:r>
+      <w:r>
+        <w:t xml:space="preserve">will appear </w:t>
+      </w:r>
+      <w:r>
+        <w:t xml:space="preserve">in blue lettering at the top of the </w:t>
+      </w:r>
+      <w:r>
+        <w:t xml:space="preserve">workbook. The column headings </w:t>
+      </w:r>
+      <w:r>
+        <w:t xml:space="preserve">will be </w:t>
+      </w:r>
+      <w:r>
+        <w:t>color coded in that</w:t>
+      </w:r>
+      <w:r>
+        <w:t>,</w:t>
+      </w:r>
+      <w:r>
+        <w:t xml:space="preserve"> the metadata fields</w:t>
+      </w:r>
+      <w:r>
+        <w:t xml:space="preserve"> will</w:t>
+      </w:r>
+      <w:r>
+        <w:t xml:space="preserve"> have a white background, and the background on the fields from the data source itself </w:t>
+      </w:r>
+      <w:r>
+        <w:t xml:space="preserve">will be </w:t>
+      </w:r>
+      <w:r>
+        <w:t>gray.</w:t>
+      </w:r>
+      <w:r>
+        <w:t xml:space="preserve"> The order of the data columns will be alphabetical.</w:t>
+      </w:r>
+    </w:p>
+    <w:p/>
+    <w:p>
+      <w:r>
+        <w:t>These search result workbooks can take a while to assemble and download, so be patient.</w:t>
+      </w:r>
+    </w:p>
+    <w:p/>
+    <w:p>
+      <w:r>
+        <w:t xml:space="preserve">The </w:t>
+      </w:r>
+      <w:r>
+        <w:t>source d</w:t>
+      </w:r>
+      <w:r>
+        <w:t xml:space="preserve">ocument </w:t>
+      </w:r>
+      <w:r>
+        <w:t xml:space="preserve">a row of data originated from </w:t>
+      </w:r>
+      <w:r>
+        <w:t xml:space="preserve">can be downloaded by clicking the link </w:t>
+      </w:r>
+      <w:r>
+        <w:t>in the “Source Document” column</w:t>
+      </w:r>
+      <w:r>
+        <w:t xml:space="preserve">. </w:t>
+      </w:r>
+      <w:r>
+        <w:t xml:space="preserve">If applicable, any </w:t>
+      </w:r>
+      <w:r>
+        <w:t>attachments</w:t>
+      </w:r>
+      <w:r>
+        <w:t xml:space="preserve"> can be </w:t>
+      </w:r>
+      <w:r>
+        <w:t xml:space="preserve">downloadable via a link </w:t>
+      </w:r>
+      <w:r>
+        <w:t>in the “Attachments” column</w:t>
+      </w:r>
+      <w:r>
+        <w:t xml:space="preserve">. </w:t>
+      </w:r>
+    </w:p>
+    <w:p>
+      <w:pPr>
+        <w:pStyle w:val="Heading1"/>
+      </w:pPr>
+      <w:r>
+        <w:t xml:space="preserve">Features accessed via a REST API </w:t>
+      </w:r>
+    </w:p>
+    <w:p/>
+    <w:p>
+      <w:r>
+        <w:t>There are some features that are not accessible via the user interface, but can be via a REST API.</w:t>
+      </w:r>
+      <w:r>
+        <w:t xml:space="preserve"> To call these, you’ll need to use </w:t>
+      </w:r>
+      <w:r>
+        <w:t xml:space="preserve">a tool </w:t>
+      </w:r>
+      <w:r>
+        <w:t xml:space="preserve">for making REST calls. An example would be the </w:t>
+      </w:r>
+      <w:proofErr w:type="spellStart"/>
+      <w:r>
+        <w:t>RESTClient</w:t>
+      </w:r>
+      <w:proofErr w:type="spellEnd"/>
+      <w:r>
+        <w:t xml:space="preserve"> plugin </w:t>
+      </w:r>
+      <w:r>
+        <w:t xml:space="preserve">you can get </w:t>
+      </w:r>
+      <w:r>
+        <w:t>for the Firefox browser (</w:t>
+      </w:r>
+      <w:hyperlink r:id="rId11" w:history="1">
+        <w:r>
+          <w:rPr>
+            <w:rStyle w:val="Hyperlink"/>
+          </w:rPr>
+          <w:t>https://addons.mozilla.org/en-US/firefox/addon/restclient</w:t>
+        </w:r>
+      </w:hyperlink>
+      <w:r>
+        <w:t>).</w:t>
+      </w:r>
+      <w:r>
+        <w:t xml:space="preserve"> A web search should produce any number of possible apps for making REST calls.</w:t>
+      </w:r>
+    </w:p>
+    <w:p>
+      <w:pPr>
+        <w:pStyle w:val="Heading2"/>
+      </w:pPr>
+      <w:r>
+        <w:t>Removing a “Dataset”</w:t>
+      </w:r>
+    </w:p>
+    <w:p>
+      <w:r>
+        <w:t xml:space="preserve">In the software’s internals, a data upload is referred to as a dataset. If by chance someone wants to remove a dataset that has been uploaded, he can do so </w:t>
+      </w:r>
+      <w:r>
+        <w:t>using this REST service.</w:t>
+      </w:r>
+    </w:p>
+    <w:p/>
+    <w:p>
+      <w:r>
+        <w:t>For this discussion, let’s assume the app is accessed via the following URL:</w:t>
+      </w:r>
+    </w:p>
+    <w:p/>
+    <w:p>
+      <w:pPr>
+        <w:ind w:firstLine="720"/>
+      </w:pPr>
+      <w:r>
+        <w:t>http://myhostingserver.com/data-repository-app</w:t>
+      </w:r>
+    </w:p>
+    <w:p/>
+    <w:p>
+      <w:r>
+        <w:t>Call</w:t>
+      </w:r>
+      <w:r>
+        <w:t xml:space="preserve"> this service with the HTTP </w:t>
+      </w:r>
+      <w:r>
+        <w:rPr>
+          <w:i/>
+        </w:rPr>
+        <w:t>DELETE</w:t>
+      </w:r>
+      <w:r>
+        <w:t xml:space="preserve"> method, using </w:t>
+      </w:r>
+      <w:r>
+        <w:t>the following form:</w:t>
+      </w:r>
+    </w:p>
+    <w:p/>
+    <w:p>
+      <w:pPr>
+        <w:ind w:firstLine="720"/>
+      </w:pPr>
+      <w:r>
+        <w:t>http://myhostingserver.com/data-repository-app/api/dataset/{Source</w:t>
+      </w:r>
+      <w:r>
+        <w:t xml:space="preserve"> UUID</w:t>
+      </w:r>
+      <w:r>
+        <w:t>}</w:t>
+      </w:r>
+    </w:p>
+    <w:p/>
+    <w:p>
+      <w:r>
+        <w:t xml:space="preserve">Your REST client will allow you to </w:t>
+      </w:r>
+      <w:r>
+        <w:t xml:space="preserve">select the </w:t>
+      </w:r>
+      <w:r>
+        <w:t xml:space="preserve">HTTP </w:t>
+      </w:r>
+      <w:r>
+        <w:t>“</w:t>
+      </w:r>
+      <w:r>
+        <w:t>method</w:t>
+      </w:r>
+      <w:r>
+        <w:t xml:space="preserve">” or “verb.” This will need to </w:t>
+      </w:r>
+      <w:r>
+        <w:t xml:space="preserve">be </w:t>
+      </w:r>
+      <w:r>
+        <w:t>DELETE</w:t>
+      </w:r>
+      <w:r>
+        <w:t xml:space="preserve"> (not GET or POST</w:t>
+      </w:r>
+      <w:r>
+        <w:t>, or any other verb</w:t>
+      </w:r>
+      <w:r>
+        <w:t xml:space="preserve">). </w:t>
+      </w:r>
+    </w:p>
+    <w:p/>
+    <w:p>
+      <w:r>
+        <w:t>The Source UUID can be identified on the search results screen; it’s one of the columns returned.</w:t>
+      </w:r>
+    </w:p>
+    <w:p/>
+    <w:p>
+      <w:r>
+        <w:t>T</w:t>
+      </w:r>
+      <w:r>
+        <w:t>o prevent inadvertent permanent deletions</w:t>
+      </w:r>
+      <w:r>
+        <w:t>, the files uploaded for the dataset will not actually be removed from the server, but rather, will be moved to a special “removed” directory on the server.</w:t>
+      </w:r>
+    </w:p>
+    <w:p>
+      <w:pPr>
+        <w:pStyle w:val="Heading2"/>
+      </w:pPr>
+      <w:r>
+        <w:t>Adding a new Data Category</w:t>
+      </w:r>
+    </w:p>
+    <w:p/>
+    <w:p/>
+    <w:p>
+      <w:pPr>
+        <w:pStyle w:val="Heading2"/>
+      </w:pPr>
+      <w:r>
+        <w:t>Repopulating the Database</w:t>
+      </w:r>
+    </w:p>
+    <w:p/>
+    <w:p/>
     <w:p>
       <w:bookmarkStart w:id="0" w:name="_GoBack"/>
       <w:bookmarkEnd w:id="0"/>
-    </w:p>
-    <w:p/>
-    <w:p/>
-    <w:p/>
-    <w:p/>
-    <w:p/>
-    <w:p/>
-    <w:p/>
-    <w:p/>
-    <w:p>
       <w:r>
         <w:t>The app’s configuration files are contained in resources directory.</w:t>
       </w:r>
@@ -748,7 +1253,6 @@
       </w:pPr>
       <w:proofErr w:type="gramStart"/>
       <w:r>
-        <w:lastRenderedPageBreak/>
         <w:t>pages/uploadData.html</w:t>
       </w:r>
       <w:proofErr w:type="gramEnd"/>
@@ -1011,6 +1515,7 @@
       <w:proofErr w:type="spellStart"/>
       <w:proofErr w:type="gramStart"/>
       <w:r>
+        <w:lastRenderedPageBreak/>
         <w:t>restEndpoint</w:t>
       </w:r>
       <w:proofErr w:type="spellEnd"/>
@@ -1113,10 +1618,9 @@
     <w:p/>
     <w:p>
       <w:r>
-        <w:lastRenderedPageBreak/>
         <w:t xml:space="preserve">Go to </w:t>
       </w:r>
-      <w:hyperlink r:id="rId7" w:history="1">
+      <w:hyperlink r:id="rId12" w:history="1">
         <w:r>
           <w:rPr>
             <w:rStyle w:val="Hyperlink"/>
@@ -1428,6 +1932,7 @@
           <w:i/>
           <w:iCs/>
         </w:rPr>
+        <w:lastRenderedPageBreak/>
         <w:t>use</w:t>
       </w:r>
       <w:proofErr w:type="gramEnd"/>
@@ -1483,7 +1988,11 @@
     <w:p/>
     <w:p/>
     <w:p/>
-    <w:p/>
+    <w:p>
+      <w:r>
+        <w:t>Auto database creation</w:t>
+      </w:r>
+    </w:p>
     <w:p>
       <w:r>
         <w:t>Unit tests</w:t>
@@ -1500,6 +2009,27 @@
     <w:p>
       <w:r>
         <w:t>File storage location</w:t>
+      </w:r>
+    </w:p>
+    <w:p/>
+    <w:p>
+      <w:r>
+        <w:t>REST endpoints:</w:t>
+      </w:r>
+    </w:p>
+    <w:p>
+      <w:r>
+        <w:t>To add a new data category</w:t>
+      </w:r>
+    </w:p>
+    <w:p>
+      <w:r>
+        <w:t>To delete a dataset</w:t>
+      </w:r>
+    </w:p>
+    <w:p>
+      <w:r>
+        <w:t>To repopulate the database (using uploaded data files)</w:t>
       </w:r>
     </w:p>
     <w:sectPr>
@@ -2019,7 +2549,6 @@
     <w:name w:val="Hyperlink"/>
     <w:basedOn w:val="DefaultParagraphFont"/>
     <w:uiPriority w:val="99"/>
-    <w:semiHidden/>
     <w:unhideWhenUsed/>
     <w:rsid w:val="00B7657E"/>
     <w:rPr>
@@ -2396,7 +2925,6 @@
     <w:name w:val="Hyperlink"/>
     <w:basedOn w:val="DefaultParagraphFont"/>
     <w:uiPriority w:val="99"/>
-    <w:semiHidden/>
     <w:unhideWhenUsed/>
     <w:rsid w:val="00B7657E"/>
     <w:rPr>

</xml_diff>

<commit_message>
fixed a bug related to the dropDatabaseAndReIngestAllDataFromOriginallyUploadedFiles REST endpoint
</commit_message>
<xml_diff>
--- a/documentation/Data Repository App - Design Document.docx
+++ b/documentation/Data Repository App - Design Document.docx
@@ -10,7 +10,6 @@
         <w:t>Introduction</w:t>
       </w:r>
     </w:p>
-    <w:p/>
     <w:p>
       <w:r>
         <w:t xml:space="preserve">The Data Repository App has been developed </w:t>
@@ -141,7 +140,6 @@
         <w:t xml:space="preserve"> Data screen</w:t>
       </w:r>
     </w:p>
-    <w:p/>
     <w:p>
       <w:r>
         <w:rPr>
@@ -184,7 +182,6 @@
         </w:drawing>
       </w:r>
     </w:p>
-    <w:p/>
     <w:p>
       <w:r>
         <w:t xml:space="preserve">When the user uploads data to the system, he also fills out </w:t>
@@ -199,7 +196,6 @@
         <w:t>following:</w:t>
       </w:r>
     </w:p>
-    <w:p/>
     <w:p>
       <w:pPr>
         <w:pStyle w:val="ListParagraph"/>
@@ -273,161 +269,174 @@
         <w:t>comments</w:t>
       </w:r>
     </w:p>
+    <w:p>
+      <w:r>
+        <w:t xml:space="preserve">Besides being retrievable, </w:t>
+      </w:r>
+      <w:r>
+        <w:t xml:space="preserve">metadata fields </w:t>
+      </w:r>
+      <w:r>
+        <w:t xml:space="preserve">can be used </w:t>
+      </w:r>
+      <w:r>
+        <w:t>in search criteria.</w:t>
+      </w:r>
+    </w:p>
+    <w:p>
+      <w:pPr>
+        <w:pStyle w:val="Heading3"/>
+      </w:pPr>
+      <w:r>
+        <w:t>Source Document</w:t>
+      </w:r>
+    </w:p>
+    <w:p>
+      <w:r>
+        <w:t xml:space="preserve">If the source document (the one containing the data to be ingested) is an Excel </w:t>
+      </w:r>
+      <w:r>
+        <w:t>workbook</w:t>
+      </w:r>
+      <w:r>
+        <w:t xml:space="preserve">, a selection list (as pictured above) </w:t>
+      </w:r>
+      <w:r>
+        <w:t>will appear containing the list of sheets contained within the workbook. The user will use this list to select the sheet that contains the data the user wants the app to ingest.</w:t>
+      </w:r>
+    </w:p>
+    <w:p>
+      <w:pPr>
+        <w:pStyle w:val="Heading3"/>
+      </w:pPr>
+      <w:r>
+        <w:t>Attachments</w:t>
+      </w:r>
+    </w:p>
+    <w:p>
+      <w:r>
+        <w:t xml:space="preserve">The user </w:t>
+      </w:r>
+      <w:r>
+        <w:t>can also include</w:t>
+      </w:r>
+      <w:r>
+        <w:t>,</w:t>
+      </w:r>
+      <w:r>
+        <w:t xml:space="preserve"> </w:t>
+      </w:r>
+      <w:r>
+        <w:t xml:space="preserve">in the upload, </w:t>
+      </w:r>
+      <w:r>
+        <w:t>files he considers “attachments</w:t>
+      </w:r>
+      <w:r>
+        <w:t>.</w:t>
+      </w:r>
+      <w:r>
+        <w:t xml:space="preserve">” </w:t>
+      </w:r>
+      <w:r>
+        <w:t xml:space="preserve">These are </w:t>
+      </w:r>
+      <w:r>
+        <w:t>retrievable later.</w:t>
+      </w:r>
+    </w:p>
+    <w:p>
+      <w:pPr>
+        <w:pStyle w:val="Heading3"/>
+      </w:pPr>
+      <w:r>
+        <w:t>Data Category</w:t>
+      </w:r>
+    </w:p>
+    <w:p>
+      <w:r>
+        <w:t>The data category is selected from a drop down list and is data driven.</w:t>
+      </w:r>
+      <w:r>
+        <w:t xml:space="preserve"> </w:t>
+      </w:r>
+      <w:r>
+        <w:t xml:space="preserve">Data categories are added to the system in one of two ways. The first is to add it to </w:t>
+      </w:r>
+      <w:r>
+        <w:t xml:space="preserve">a </w:t>
+      </w:r>
+      <w:r>
+        <w:t xml:space="preserve">comma separated </w:t>
+      </w:r>
+      <w:r>
+        <w:t xml:space="preserve">setting in the application’s configuration file called </w:t>
+      </w:r>
+      <w:proofErr w:type="spellStart"/>
+      <w:r>
+        <w:t>app.defaultSetOfDataCategories</w:t>
+      </w:r>
+      <w:proofErr w:type="spellEnd"/>
+      <w:r>
+        <w:t xml:space="preserve">. When the application </w:t>
+      </w:r>
+      <w:r>
+        <w:t xml:space="preserve">launches, </w:t>
+      </w:r>
+      <w:r>
+        <w:t xml:space="preserve">it assures these categories exist in the </w:t>
+      </w:r>
+      <w:r>
+        <w:t>database</w:t>
+      </w:r>
+      <w:r>
+        <w:t xml:space="preserve">. The </w:t>
+      </w:r>
+      <w:r>
+        <w:t xml:space="preserve">second way of adding them </w:t>
+      </w:r>
+      <w:r>
+        <w:t>is to call a REST service</w:t>
+      </w:r>
+      <w:r>
+        <w:t xml:space="preserve">, which is </w:t>
+      </w:r>
+      <w:r>
+        <w:t>explained in the admin documentation.</w:t>
+      </w:r>
+    </w:p>
+    <w:p>
+      <w:pPr>
+        <w:rPr>
+          <w:rFonts w:asciiTheme="majorHAnsi" w:eastAsiaTheme="majorEastAsia" w:hAnsiTheme="majorHAnsi" w:cstheme="majorBidi"/>
+          <w:b/>
+          <w:bCs/>
+          <w:sz w:val="26"/>
+          <w:szCs w:val="26"/>
+        </w:rPr>
+      </w:pPr>
+      <w:r>
+        <w:br w:type="page"/>
+      </w:r>
+    </w:p>
+    <w:p>
+      <w:pPr>
+        <w:pStyle w:val="Heading2"/>
+      </w:pPr>
+      <w:r>
+        <w:lastRenderedPageBreak/>
+        <w:t>Find</w:t>
+      </w:r>
+      <w:r>
+        <w:t xml:space="preserve"> Data screen</w:t>
+      </w:r>
+    </w:p>
     <w:p/>
     <w:p>
       <w:r>
-        <w:t xml:space="preserve">Besides being retrievable, </w:t>
-      </w:r>
-      <w:r>
-        <w:t xml:space="preserve">metadata fields </w:t>
-      </w:r>
-      <w:r>
-        <w:t xml:space="preserve">can be used </w:t>
-      </w:r>
-      <w:r>
-        <w:t>in search criteria.</w:t>
-      </w:r>
-    </w:p>
-    <w:p>
-      <w:pPr>
-        <w:pStyle w:val="Heading3"/>
-      </w:pPr>
-      <w:r>
-        <w:t>Source Document</w:t>
-      </w:r>
-    </w:p>
-    <w:p>
-      <w:r>
-        <w:t xml:space="preserve">If the source document (the one containing the data to be ingested) is an Excel </w:t>
-      </w:r>
-      <w:r>
-        <w:t>workbook</w:t>
-      </w:r>
-      <w:r>
-        <w:t xml:space="preserve">, a selection list (as pictured above) </w:t>
-      </w:r>
-      <w:r>
-        <w:t>will appear containing the list of sheets contained within the workbook. The user will use this list to select the sheet that contains the data the user wants the app to ingest.</w:t>
-      </w:r>
-    </w:p>
-    <w:p>
-      <w:pPr>
-        <w:pStyle w:val="Heading3"/>
-      </w:pPr>
-      <w:r>
-        <w:t>Attachments</w:t>
-      </w:r>
-    </w:p>
-    <w:p>
-      <w:r>
-        <w:t xml:space="preserve">The user </w:t>
-      </w:r>
-      <w:r>
-        <w:t>can also include</w:t>
-      </w:r>
-      <w:r>
-        <w:t>,</w:t>
-      </w:r>
-      <w:r>
-        <w:t xml:space="preserve"> </w:t>
-      </w:r>
-      <w:r>
-        <w:t xml:space="preserve">in the upload, </w:t>
-      </w:r>
-      <w:r>
-        <w:t>files he considers “attachments</w:t>
-      </w:r>
-      <w:r>
-        <w:t>.</w:t>
-      </w:r>
-      <w:r>
-        <w:t xml:space="preserve">” </w:t>
-      </w:r>
-      <w:r>
-        <w:t xml:space="preserve">These are </w:t>
-      </w:r>
-      <w:r>
-        <w:t>retrievable later.</w:t>
-      </w:r>
-    </w:p>
-    <w:p>
-      <w:pPr>
-        <w:pStyle w:val="Heading3"/>
-      </w:pPr>
-      <w:r>
-        <w:t>Data Category</w:t>
-      </w:r>
-    </w:p>
-    <w:p>
-      <w:r>
-        <w:t>The data category is selected from a drop down list and is data driven.</w:t>
-      </w:r>
-      <w:r>
-        <w:t xml:space="preserve"> </w:t>
-      </w:r>
-      <w:r>
-        <w:t xml:space="preserve">Data categories are added to the system in one of two ways. The first is to add it to </w:t>
-      </w:r>
-      <w:r>
-        <w:t xml:space="preserve">a </w:t>
-      </w:r>
-      <w:r>
-        <w:t xml:space="preserve">comma separated </w:t>
-      </w:r>
-      <w:r>
-        <w:t xml:space="preserve">setting in the application’s configuration file called </w:t>
-      </w:r>
-      <w:proofErr w:type="spellStart"/>
-      <w:r>
-        <w:t>app.defaultSetOfDataCategories</w:t>
-      </w:r>
-      <w:proofErr w:type="spellEnd"/>
-      <w:r>
-        <w:t xml:space="preserve">. When the application </w:t>
-      </w:r>
-      <w:r>
-        <w:t xml:space="preserve">launches, </w:t>
-      </w:r>
-      <w:r>
-        <w:t xml:space="preserve">it assures these categories exist in the </w:t>
-      </w:r>
-      <w:r>
-        <w:t>database</w:t>
-      </w:r>
-      <w:r>
-        <w:t xml:space="preserve">. The </w:t>
-      </w:r>
-      <w:r>
-        <w:t xml:space="preserve">second way of adding them </w:t>
-      </w:r>
-      <w:r>
-        <w:t>is to call a REST service</w:t>
-      </w:r>
-      <w:r>
-        <w:t xml:space="preserve">, which is </w:t>
-      </w:r>
-      <w:r>
-        <w:t>explained in the admin documentation.</w:t>
-      </w:r>
-    </w:p>
-    <w:p>
-      <w:pPr>
-        <w:pStyle w:val="Heading2"/>
-      </w:pPr>
-      <w:r>
-        <w:t>Find</w:t>
-      </w:r>
-      <w:r>
-        <w:t xml:space="preserve"> Data screen</w:t>
-      </w:r>
-    </w:p>
-    <w:p/>
-    <w:p>
-      <w:r>
         <w:rPr>
           <w:noProof/>
         </w:rPr>
-        <w:lastRenderedPageBreak/>
         <w:drawing>
           <wp:inline distT="0" distB="0" distL="0" distR="0" wp14:anchorId="2FF82DF5" wp14:editId="300461CC">
             <wp:extent cx="5943600" cy="5269865"/>
@@ -509,51 +518,49 @@
         </w:drawing>
       </w:r>
     </w:p>
+    <w:p>
+      <w:r>
+        <w:t>The user can conduct searches on the data that has been uploaded to the app.</w:t>
+      </w:r>
+      <w:r>
+        <w:t xml:space="preserve"> The fields that can be included in the search criteria are the metadata fields, as well as all the columns present in the data that has been uploaded for the selected Data Category. (So if you change your Data Category selection, the lists of fields in the selection list will likely change.)</w:t>
+      </w:r>
+    </w:p>
+    <w:p>
+      <w:r>
+        <w:t>Depending upon the number of matches, rendering the search results can take some time in the browser. If the progress wheel freezes, that is what’s happening; the browser has received the data and is now rendering it.</w:t>
+      </w:r>
+    </w:p>
+    <w:p>
+      <w:r>
+        <w:t xml:space="preserve">The columns </w:t>
+      </w:r>
+      <w:r>
+        <w:t xml:space="preserve">included in the search results </w:t>
+      </w:r>
+      <w:r>
+        <w:t xml:space="preserve">will include </w:t>
+      </w:r>
+      <w:r>
+        <w:t xml:space="preserve">the </w:t>
+      </w:r>
+      <w:r>
+        <w:t xml:space="preserve">metadata fields as well as </w:t>
+      </w:r>
+      <w:r>
+        <w:t>any fields that were part of the search criteria.</w:t>
+      </w:r>
+    </w:p>
     <w:p/>
     <w:p>
       <w:r>
-        <w:t>The user can conduct searches on the data that has been uploaded to the app.</w:t>
-      </w:r>
-      <w:r>
-        <w:t xml:space="preserve"> The fields that can be included in the search criteria are the metadata fields, as well as all the columns present in the data that has been uploaded for the selected Data Category. (So if you change your Data Category selection, the lists of fields in the selection list will likely change.)</w:t>
-      </w:r>
-    </w:p>
-    <w:p/>
-    <w:p>
-      <w:r>
-        <w:t>Depending upon the number of matches, rendering the search results can take some time in the browser. If the progress wheel freezes, that is what’s happening; the browser has received the data and is now rendering it.</w:t>
-      </w:r>
-    </w:p>
-    <w:p/>
-    <w:p>
-      <w:r>
-        <w:t xml:space="preserve">The columns </w:t>
-      </w:r>
-      <w:r>
-        <w:t xml:space="preserve">included in the search results </w:t>
-      </w:r>
-      <w:r>
-        <w:t xml:space="preserve">will include </w:t>
+        <w:lastRenderedPageBreak/>
+        <w:t xml:space="preserve">If you want to see all </w:t>
       </w:r>
       <w:r>
         <w:t xml:space="preserve">the </w:t>
       </w:r>
       <w:r>
-        <w:t xml:space="preserve">metadata fields as well as </w:t>
-      </w:r>
-      <w:r>
-        <w:t>any fields that were part of the search criteria.</w:t>
-      </w:r>
-    </w:p>
-    <w:p/>
-    <w:p>
-      <w:r>
-        <w:t xml:space="preserve">If you want to see all </w:t>
-      </w:r>
-      <w:r>
-        <w:t xml:space="preserve">the </w:t>
-      </w:r>
-      <w:r>
         <w:t>fields, click the “download search results” link in the upper right hand corner</w:t>
       </w:r>
       <w:r>
@@ -566,13 +573,11 @@
         <w:t>.</w:t>
       </w:r>
     </w:p>
-    <w:p/>
     <w:p>
       <w:r>
         <w:rPr>
           <w:noProof/>
         </w:rPr>
-        <w:lastRenderedPageBreak/>
         <w:drawing>
           <wp:inline distT="0" distB="0" distL="0" distR="0" wp14:anchorId="0D5E8E14" wp14:editId="7F7D5686">
             <wp:extent cx="5943600" cy="3686175"/>
@@ -616,6 +621,7 @@
         <w:rPr>
           <w:noProof/>
         </w:rPr>
+        <w:lastRenderedPageBreak/>
         <w:drawing>
           <wp:inline distT="0" distB="0" distL="0" distR="0" wp14:anchorId="5411CBAD" wp14:editId="78786868">
             <wp:extent cx="5943600" cy="3686175"/>
@@ -653,109 +659,119 @@
         </w:drawing>
       </w:r>
     </w:p>
-    <w:p/>
-    <w:p>
+    <w:p>
+      <w:r>
+        <w:t>T</w:t>
+      </w:r>
+      <w:r>
+        <w:t xml:space="preserve">he search criteria </w:t>
+      </w:r>
+      <w:r>
+        <w:t xml:space="preserve">will appear </w:t>
+      </w:r>
+      <w:r>
+        <w:t xml:space="preserve">in blue lettering at the top of the </w:t>
+      </w:r>
+      <w:r>
+        <w:t xml:space="preserve">workbook. The column headings </w:t>
+      </w:r>
+      <w:r>
+        <w:t xml:space="preserve">will be </w:t>
+      </w:r>
+      <w:r>
+        <w:t>color coded in that</w:t>
+      </w:r>
+      <w:r>
+        <w:t>,</w:t>
+      </w:r>
+      <w:r>
+        <w:t xml:space="preserve"> the metadata fields</w:t>
+      </w:r>
+      <w:r>
+        <w:t xml:space="preserve"> will</w:t>
+      </w:r>
+      <w:r>
+        <w:t xml:space="preserve"> have a white background, and the background on the fields from the data source itself </w:t>
+      </w:r>
+      <w:r>
+        <w:t xml:space="preserve">will be </w:t>
+      </w:r>
+      <w:r>
+        <w:t>gray.</w:t>
+      </w:r>
+      <w:r>
+        <w:t xml:space="preserve"> The order of the data columns will be alphabetical.</w:t>
+      </w:r>
+    </w:p>
+    <w:p>
+      <w:r>
+        <w:t>These search result workbooks can take a while to assemble and download, so be patient.</w:t>
+      </w:r>
+    </w:p>
+    <w:p>
+      <w:r>
+        <w:t xml:space="preserve">The </w:t>
+      </w:r>
+      <w:r>
+        <w:t>source d</w:t>
+      </w:r>
+      <w:r>
+        <w:t xml:space="preserve">ocument </w:t>
+      </w:r>
+      <w:r>
+        <w:t xml:space="preserve">a row of data originated from </w:t>
+      </w:r>
+      <w:r>
+        <w:t xml:space="preserve">can be downloaded by clicking the link </w:t>
+      </w:r>
+      <w:r>
+        <w:t>in the “Source Document” column</w:t>
+      </w:r>
+      <w:r>
+        <w:t xml:space="preserve">. </w:t>
+      </w:r>
+      <w:r>
+        <w:t xml:space="preserve">If applicable, any </w:t>
+      </w:r>
+      <w:r>
+        <w:t>attachments</w:t>
+      </w:r>
+      <w:r>
+        <w:t xml:space="preserve"> can be </w:t>
+      </w:r>
+      <w:r>
+        <w:t xml:space="preserve">downloadable via a link </w:t>
+      </w:r>
+      <w:r>
+        <w:t>in the “Attachments” column</w:t>
+      </w:r>
+      <w:r>
+        <w:t xml:space="preserve">. </w:t>
+      </w:r>
+    </w:p>
+    <w:p>
+      <w:pPr>
+        <w:rPr>
+          <w:rFonts w:asciiTheme="majorHAnsi" w:eastAsiaTheme="majorEastAsia" w:hAnsiTheme="majorHAnsi" w:cstheme="majorBidi"/>
+          <w:b/>
+          <w:bCs/>
+          <w:sz w:val="28"/>
+          <w:szCs w:val="28"/>
+        </w:rPr>
+      </w:pPr>
+      <w:r>
+        <w:br w:type="page"/>
+      </w:r>
+    </w:p>
+    <w:p>
+      <w:pPr>
+        <w:pStyle w:val="Heading1"/>
+      </w:pPr>
       <w:r>
         <w:lastRenderedPageBreak/>
-        <w:t>T</w:t>
-      </w:r>
-      <w:r>
-        <w:t xml:space="preserve">he search criteria </w:t>
-      </w:r>
-      <w:r>
-        <w:t xml:space="preserve">will appear </w:t>
-      </w:r>
-      <w:r>
-        <w:t xml:space="preserve">in blue lettering at the top of the </w:t>
-      </w:r>
-      <w:r>
-        <w:t xml:space="preserve">workbook. The column headings </w:t>
-      </w:r>
-      <w:r>
-        <w:t xml:space="preserve">will be </w:t>
-      </w:r>
-      <w:r>
-        <w:t>color coded in that</w:t>
-      </w:r>
-      <w:r>
-        <w:t>,</w:t>
-      </w:r>
-      <w:r>
-        <w:t xml:space="preserve"> the metadata fields</w:t>
-      </w:r>
-      <w:r>
-        <w:t xml:space="preserve"> will</w:t>
-      </w:r>
-      <w:r>
-        <w:t xml:space="preserve"> have a white background, and the background on the fields from the data source itself </w:t>
-      </w:r>
-      <w:r>
-        <w:t xml:space="preserve">will be </w:t>
-      </w:r>
-      <w:r>
-        <w:t>gray.</w:t>
-      </w:r>
-      <w:r>
-        <w:t xml:space="preserve"> The order of the data columns will be alphabetical.</w:t>
-      </w:r>
-    </w:p>
-    <w:p/>
-    <w:p>
-      <w:r>
-        <w:t>These search result workbooks can take a while to assemble and download, so be patient.</w:t>
-      </w:r>
-    </w:p>
-    <w:p/>
-    <w:p>
-      <w:r>
-        <w:t xml:space="preserve">The </w:t>
-      </w:r>
-      <w:r>
-        <w:t>source d</w:t>
-      </w:r>
-      <w:r>
-        <w:t xml:space="preserve">ocument </w:t>
-      </w:r>
-      <w:r>
-        <w:t xml:space="preserve">a row of data originated from </w:t>
-      </w:r>
-      <w:r>
-        <w:t xml:space="preserve">can be downloaded by clicking the link </w:t>
-      </w:r>
-      <w:r>
-        <w:t>in the “Source Document” column</w:t>
-      </w:r>
-      <w:r>
-        <w:t xml:space="preserve">. </w:t>
-      </w:r>
-      <w:r>
-        <w:t xml:space="preserve">If applicable, any </w:t>
-      </w:r>
-      <w:r>
-        <w:t>attachments</w:t>
-      </w:r>
-      <w:r>
-        <w:t xml:space="preserve"> can be </w:t>
-      </w:r>
-      <w:r>
-        <w:t xml:space="preserve">downloadable via a link </w:t>
-      </w:r>
-      <w:r>
-        <w:t>in the “Attachments” column</w:t>
-      </w:r>
-      <w:r>
-        <w:t xml:space="preserve">. </w:t>
-      </w:r>
-    </w:p>
-    <w:p>
-      <w:pPr>
-        <w:pStyle w:val="Heading1"/>
-      </w:pPr>
-      <w:r>
         <w:t xml:space="preserve">Features accessed via a REST API </w:t>
       </w:r>
     </w:p>
-    <w:p/>
     <w:p>
       <w:r>
         <w:t>There are some features that are not accessible via the user interface, but can be via a REST API.</w:t>
@@ -803,10 +819,21 @@
         <w:pStyle w:val="Heading2"/>
       </w:pPr>
       <w:r>
+        <w:t xml:space="preserve">REST Endpoint: </w:t>
+      </w:r>
+      <w:r>
         <w:t>Removing a “Dataset”</w:t>
       </w:r>
     </w:p>
     <w:p>
+      <w:pPr>
+        <w:pStyle w:val="Heading3"/>
+      </w:pPr>
+      <w:r>
+        <w:t>Background</w:t>
+      </w:r>
+    </w:p>
+    <w:p>
       <w:r>
         <w:t xml:space="preserve">In the software’s internals, a data upload is referred to as a dataset. If by chance someone wants to remove a dataset that has been uploaded, he can do so </w:t>
       </w:r>
@@ -814,134 +841,707 @@
         <w:t>using this REST service.</w:t>
       </w:r>
     </w:p>
+    <w:p>
+      <w:pPr>
+        <w:pStyle w:val="Heading3"/>
+      </w:pPr>
+      <w:r>
+        <w:t>Usage Details</w:t>
+      </w:r>
+    </w:p>
+    <w:tbl>
+      <w:tblPr>
+        <w:tblStyle w:val="TableGrid"/>
+        <w:tblW w:w="0" w:type="auto"/>
+        <w:tblLook w:val="04A0" w:firstRow="1" w:lastRow="0" w:firstColumn="1" w:lastColumn="0" w:noHBand="0" w:noVBand="1"/>
+      </w:tblPr>
+      <w:tblGrid>
+        <w:gridCol w:w="1908"/>
+        <w:gridCol w:w="7668"/>
+      </w:tblGrid>
+      <w:tr>
+        <w:tc>
+          <w:tcPr>
+            <w:tcW w:w="1908" w:type="dxa"/>
+          </w:tcPr>
+          <w:p>
+            <w:r>
+              <w:t>Relative URL</w:t>
+            </w:r>
+          </w:p>
+        </w:tc>
+        <w:tc>
+          <w:tcPr>
+            <w:tcW w:w="7668" w:type="dxa"/>
+          </w:tcPr>
+          <w:p>
+            <w:r>
+              <w:t>/</w:t>
+            </w:r>
+            <w:proofErr w:type="spellStart"/>
+            <w:r>
+              <w:t>api</w:t>
+            </w:r>
+            <w:proofErr w:type="spellEnd"/>
+            <w:r>
+              <w:t>/</w:t>
+            </w:r>
+            <w:proofErr w:type="spellStart"/>
+            <w:r>
+              <w:t>removeD</w:t>
+            </w:r>
+            <w:r>
+              <w:t>ataset</w:t>
+            </w:r>
+            <w:proofErr w:type="spellEnd"/>
+            <w:r>
+              <w:t>/</w:t>
+            </w:r>
+            <w:r>
+              <w:t>{</w:t>
+            </w:r>
+            <w:r>
+              <w:t>source</w:t>
+            </w:r>
+            <w:r>
+              <w:t xml:space="preserve"> UUID</w:t>
+            </w:r>
+            <w:r>
+              <w:t>}</w:t>
+            </w:r>
+          </w:p>
+        </w:tc>
+      </w:tr>
+      <w:tr>
+        <w:tc>
+          <w:tcPr>
+            <w:tcW w:w="1908" w:type="dxa"/>
+          </w:tcPr>
+          <w:p>
+            <w:r>
+              <w:t>HTTP method</w:t>
+            </w:r>
+          </w:p>
+        </w:tc>
+        <w:tc>
+          <w:tcPr>
+            <w:tcW w:w="7668" w:type="dxa"/>
+          </w:tcPr>
+          <w:p>
+            <w:r>
+              <w:t>GET</w:t>
+            </w:r>
+          </w:p>
+        </w:tc>
+      </w:tr>
+    </w:tbl>
     <w:p/>
     <w:p>
       <w:r>
         <w:t>For this discussion, let’s assume the app is accessed via the following URL:</w:t>
       </w:r>
     </w:p>
+    <w:p>
+      <w:pPr>
+        <w:ind w:firstLine="720"/>
+        <w:rPr>
+          <w:sz w:val="18"/>
+        </w:rPr>
+      </w:pPr>
+      <w:r>
+        <w:rPr>
+          <w:sz w:val="18"/>
+        </w:rPr>
+        <w:t>http://</w:t>
+      </w:r>
+      <w:r>
+        <w:rPr>
+          <w:sz w:val="18"/>
+        </w:rPr>
+        <w:t>server.com</w:t>
+      </w:r>
+      <w:r>
+        <w:rPr>
+          <w:sz w:val="18"/>
+        </w:rPr>
+        <w:t>/data-repository-app</w:t>
+      </w:r>
+    </w:p>
+    <w:p>
+      <w:r>
+        <w:t>To delete at dataset, you’d enter this in the browser</w:t>
+      </w:r>
+      <w:r>
+        <w:t>:</w:t>
+      </w:r>
+    </w:p>
+    <w:p>
+      <w:pPr>
+        <w:ind w:firstLine="720"/>
+        <w:rPr>
+          <w:sz w:val="18"/>
+        </w:rPr>
+      </w:pPr>
+      <w:r>
+        <w:rPr>
+          <w:sz w:val="18"/>
+        </w:rPr>
+        <w:t>http://</w:t>
+      </w:r>
+      <w:r>
+        <w:rPr>
+          <w:sz w:val="18"/>
+        </w:rPr>
+        <w:t>server.com</w:t>
+      </w:r>
+      <w:r>
+        <w:rPr>
+          <w:sz w:val="18"/>
+        </w:rPr>
+        <w:t>/data-repository-app/api/</w:t>
+      </w:r>
+      <w:r>
+        <w:rPr>
+          <w:sz w:val="18"/>
+        </w:rPr>
+        <w:t>removeD</w:t>
+      </w:r>
+      <w:r>
+        <w:rPr>
+          <w:sz w:val="18"/>
+        </w:rPr>
+        <w:t>ataset</w:t>
+      </w:r>
+      <w:r>
+        <w:rPr>
+          <w:sz w:val="18"/>
+        </w:rPr>
+        <w:t>/</w:t>
+      </w:r>
+      <w:r>
+        <w:rPr>
+          <w:sz w:val="18"/>
+        </w:rPr>
+        <w:t>56956b54c95e773184ae88e7</w:t>
+      </w:r>
+    </w:p>
+    <w:p>
+      <w:r>
+        <w:t>The Source UUID</w:t>
+      </w:r>
+      <w:r>
+        <w:t>s</w:t>
+      </w:r>
+      <w:r>
+        <w:t xml:space="preserve"> </w:t>
+      </w:r>
+      <w:r>
+        <w:t xml:space="preserve">for datasets are included in </w:t>
+      </w:r>
+      <w:r>
+        <w:t>search results</w:t>
+      </w:r>
+      <w:r>
+        <w:t xml:space="preserve"> as </w:t>
+      </w:r>
+      <w:r>
+        <w:t>one of the columns returned</w:t>
+      </w:r>
+      <w:r>
+        <w:t>, labeled “Source UUID</w:t>
+      </w:r>
+      <w:r>
+        <w:t>.</w:t>
+      </w:r>
+      <w:r>
+        <w:t>”</w:t>
+      </w:r>
+    </w:p>
+    <w:p>
+      <w:r>
+        <w:t xml:space="preserve">Note: </w:t>
+      </w:r>
+      <w:r>
+        <w:t>T</w:t>
+      </w:r>
+      <w:r>
+        <w:t>o prevent inadvertent permanent deletions</w:t>
+      </w:r>
+      <w:r>
+        <w:t>, the files uploaded for the dataset will not actually be removed from the server, but rather, will be moved to a special directory on the server</w:t>
+      </w:r>
+      <w:r>
+        <w:t xml:space="preserve"> set aside for removed data</w:t>
+      </w:r>
+      <w:r>
+        <w:t>.</w:t>
+      </w:r>
+    </w:p>
+    <w:p>
+      <w:pPr>
+        <w:pStyle w:val="Heading2"/>
+      </w:pPr>
+      <w:r>
+        <w:t xml:space="preserve">REST Endpoint: </w:t>
+      </w:r>
+      <w:r>
+        <w:t>Adding a new Data Category</w:t>
+      </w:r>
+    </w:p>
+    <w:p>
+      <w:pPr>
+        <w:pStyle w:val="Heading3"/>
+      </w:pPr>
+      <w:r>
+        <w:t>Background</w:t>
+      </w:r>
+    </w:p>
+    <w:p>
+      <w:r>
+        <w:t xml:space="preserve">When a data is uploaded or searched upon, it is done so within the context of a particular “data category.” Data categories provide a mechanism for segregating data of different natures from one another, essentially </w:t>
+      </w:r>
+      <w:r>
+        <w:t>allowing them to behave</w:t>
+      </w:r>
+      <w:r>
+        <w:t xml:space="preserve"> as separate data stores.</w:t>
+      </w:r>
+    </w:p>
+    <w:p>
+      <w:r>
+        <w:t xml:space="preserve">The app’s configuration file has a setting </w:t>
+      </w:r>
+      <w:r>
+        <w:t>(</w:t>
+      </w:r>
+      <w:proofErr w:type="spellStart"/>
+      <w:r>
+        <w:t>app.defaultSetOfDataCategories</w:t>
+      </w:r>
+      <w:proofErr w:type="spellEnd"/>
+      <w:r>
+        <w:t xml:space="preserve">) </w:t>
+      </w:r>
+      <w:r>
+        <w:t xml:space="preserve">for </w:t>
+      </w:r>
+      <w:r>
+        <w:t>designating a default set of data categories. Here’s a sample of how it might look:</w:t>
+      </w:r>
+    </w:p>
+    <w:p>
+      <w:pPr>
+        <w:shd w:val="clear" w:color="auto" w:fill="FFFFFF"/>
+        <w:tabs>
+          <w:tab w:val="left" w:pos="916"/>
+          <w:tab w:val="left" w:pos="1832"/>
+          <w:tab w:val="left" w:pos="2748"/>
+          <w:tab w:val="left" w:pos="3664"/>
+          <w:tab w:val="left" w:pos="4580"/>
+          <w:tab w:val="left" w:pos="5496"/>
+          <w:tab w:val="left" w:pos="6412"/>
+          <w:tab w:val="left" w:pos="7328"/>
+          <w:tab w:val="left" w:pos="8244"/>
+          <w:tab w:val="left" w:pos="9160"/>
+          <w:tab w:val="left" w:pos="10076"/>
+          <w:tab w:val="left" w:pos="10992"/>
+          <w:tab w:val="left" w:pos="11908"/>
+          <w:tab w:val="left" w:pos="12824"/>
+          <w:tab w:val="left" w:pos="13740"/>
+          <w:tab w:val="left" w:pos="14656"/>
+        </w:tabs>
+        <w:rPr>
+          <w:rFonts w:ascii="Courier New" w:eastAsia="Times New Roman" w:hAnsi="Courier New" w:cs="Courier New"/>
+          <w:sz w:val="16"/>
+          <w:szCs w:val="14"/>
+        </w:rPr>
+      </w:pPr>
+      <w:r>
+        <w:rPr>
+          <w:rFonts w:ascii="Courier New" w:eastAsia="Times New Roman" w:hAnsi="Courier New" w:cs="Courier New"/>
+          <w:b/>
+          <w:bCs/>
+          <w:sz w:val="16"/>
+          <w:szCs w:val="14"/>
+        </w:rPr>
+        <w:tab/>
+      </w:r>
+      <w:proofErr w:type="spellStart"/>
+      <w:r>
+        <w:rPr>
+          <w:rFonts w:ascii="Courier New" w:eastAsia="Times New Roman" w:hAnsi="Courier New" w:cs="Courier New"/>
+          <w:b/>
+          <w:bCs/>
+          <w:sz w:val="16"/>
+          <w:szCs w:val="14"/>
+        </w:rPr>
+        <w:t>app.defaultSetOfDataCategories</w:t>
+      </w:r>
+      <w:proofErr w:type="spellEnd"/>
+      <w:r>
+        <w:rPr>
+          <w:rFonts w:ascii="Courier New" w:eastAsia="Times New Roman" w:hAnsi="Courier New" w:cs="Courier New"/>
+          <w:sz w:val="16"/>
+          <w:szCs w:val="14"/>
+        </w:rPr>
+        <w:t>=</w:t>
+      </w:r>
+      <w:r>
+        <w:rPr>
+          <w:rFonts w:ascii="Courier New" w:eastAsia="Times New Roman" w:hAnsi="Courier New" w:cs="Courier New"/>
+          <w:b/>
+          <w:bCs/>
+          <w:sz w:val="16"/>
+          <w:szCs w:val="14"/>
+        </w:rPr>
+        <w:t>Algae</w:t>
+      </w:r>
+      <w:proofErr w:type="gramStart"/>
+      <w:r>
+        <w:rPr>
+          <w:rFonts w:ascii="Courier New" w:eastAsia="Times New Roman" w:hAnsi="Courier New" w:cs="Courier New"/>
+          <w:b/>
+          <w:bCs/>
+          <w:sz w:val="16"/>
+          <w:szCs w:val="14"/>
+        </w:rPr>
+        <w:t>,ATP3,Biomass,NIR</w:t>
+      </w:r>
+      <w:proofErr w:type="gramEnd"/>
+    </w:p>
+    <w:p>
+      <w:r>
+        <w:t>When the app starts up, it assures the database is populated with these categories.</w:t>
+      </w:r>
+    </w:p>
+    <w:p>
+      <w:r>
+        <w:t xml:space="preserve">An additional way to add a category – one that doesn’t require an app restart – is via </w:t>
+      </w:r>
+      <w:r>
+        <w:t>this</w:t>
+      </w:r>
+      <w:r>
+        <w:t xml:space="preserve"> REST call.</w:t>
+      </w:r>
+    </w:p>
+    <w:p>
+      <w:pPr>
+        <w:pStyle w:val="Heading3"/>
+      </w:pPr>
+      <w:r>
+        <w:lastRenderedPageBreak/>
+        <w:t>Usage Details</w:t>
+      </w:r>
+    </w:p>
     <w:p/>
+    <w:tbl>
+      <w:tblPr>
+        <w:tblStyle w:val="TableGrid"/>
+        <w:tblW w:w="0" w:type="auto"/>
+        <w:tblLook w:val="04A0" w:firstRow="1" w:lastRow="0" w:firstColumn="1" w:lastColumn="0" w:noHBand="0" w:noVBand="1"/>
+      </w:tblPr>
+      <w:tblGrid>
+        <w:gridCol w:w="1908"/>
+        <w:gridCol w:w="7668"/>
+      </w:tblGrid>
+      <w:tr>
+        <w:tc>
+          <w:tcPr>
+            <w:tcW w:w="1908" w:type="dxa"/>
+          </w:tcPr>
+          <w:p>
+            <w:r>
+              <w:t>Relative URL</w:t>
+            </w:r>
+          </w:p>
+        </w:tc>
+        <w:tc>
+          <w:tcPr>
+            <w:tcW w:w="7668" w:type="dxa"/>
+          </w:tcPr>
+          <w:p>
+            <w:r>
+              <w:t>/</w:t>
+            </w:r>
+            <w:proofErr w:type="spellStart"/>
+            <w:r>
+              <w:t>api</w:t>
+            </w:r>
+            <w:proofErr w:type="spellEnd"/>
+            <w:r>
+              <w:t>/</w:t>
+            </w:r>
+            <w:proofErr w:type="spellStart"/>
+            <w:r>
+              <w:t>addDataCategory?name</w:t>
+            </w:r>
+            <w:proofErr w:type="spellEnd"/>
+            <w:r>
+              <w:t>=</w:t>
+            </w:r>
+            <w:r>
+              <w:t>desired name</w:t>
+            </w:r>
+          </w:p>
+        </w:tc>
+      </w:tr>
+      <w:tr>
+        <w:tc>
+          <w:tcPr>
+            <w:tcW w:w="1908" w:type="dxa"/>
+          </w:tcPr>
+          <w:p>
+            <w:r>
+              <w:t>HTTP method</w:t>
+            </w:r>
+          </w:p>
+        </w:tc>
+        <w:tc>
+          <w:tcPr>
+            <w:tcW w:w="7668" w:type="dxa"/>
+          </w:tcPr>
+          <w:p>
+            <w:r>
+              <w:t>GET</w:t>
+            </w:r>
+          </w:p>
+        </w:tc>
+      </w:tr>
+    </w:tbl>
+    <w:p/>
+    <w:p>
+      <w:r>
+        <w:t>For this discussion, let’s assume the app is accessed via the following URL:</w:t>
+      </w:r>
+    </w:p>
     <w:p>
       <w:pPr>
         <w:ind w:firstLine="720"/>
-      </w:pPr>
-      <w:r>
-        <w:t>http://myhostingserver.com/data-repository-app</w:t>
-      </w:r>
-    </w:p>
-    <w:p/>
-    <w:p>
-      <w:r>
-        <w:t>Call</w:t>
-      </w:r>
-      <w:r>
-        <w:t xml:space="preserve"> this service with the HTTP </w:t>
-      </w:r>
-      <w:r>
-        <w:rPr>
-          <w:i/>
-        </w:rPr>
-        <w:t>DELETE</w:t>
-      </w:r>
-      <w:r>
-        <w:t xml:space="preserve"> method, using </w:t>
-      </w:r>
-      <w:r>
-        <w:t>the following form:</w:t>
-      </w:r>
-    </w:p>
-    <w:p/>
+        <w:rPr>
+          <w:sz w:val="18"/>
+        </w:rPr>
+      </w:pPr>
+      <w:r>
+        <w:rPr>
+          <w:sz w:val="18"/>
+        </w:rPr>
+        <w:t>http://</w:t>
+      </w:r>
+      <w:r>
+        <w:rPr>
+          <w:sz w:val="18"/>
+        </w:rPr>
+        <w:t>server.com</w:t>
+      </w:r>
+      <w:r>
+        <w:rPr>
+          <w:sz w:val="18"/>
+        </w:rPr>
+        <w:t>/data-repository-app</w:t>
+      </w:r>
+    </w:p>
+    <w:p>
+      <w:r>
+        <w:t>To delete at dataset, you’d enter this in the browser:</w:t>
+      </w:r>
+    </w:p>
     <w:p>
       <w:pPr>
         <w:ind w:firstLine="720"/>
-      </w:pPr>
-      <w:r>
-        <w:t>http://myhostingserver.com/data-repository-app/api/dataset/{Source</w:t>
-      </w:r>
-      <w:r>
-        <w:t xml:space="preserve"> UUID</w:t>
-      </w:r>
-      <w:r>
-        <w:t>}</w:t>
-      </w:r>
-    </w:p>
-    <w:p/>
-    <w:p>
-      <w:r>
-        <w:t xml:space="preserve">Your REST client will allow you to </w:t>
-      </w:r>
-      <w:r>
-        <w:t xml:space="preserve">select the </w:t>
-      </w:r>
-      <w:r>
-        <w:t xml:space="preserve">HTTP </w:t>
-      </w:r>
-      <w:r>
-        <w:t>“</w:t>
-      </w:r>
-      <w:r>
-        <w:t>method</w:t>
-      </w:r>
-      <w:r>
-        <w:t xml:space="preserve">” or “verb.” This will need to </w:t>
-      </w:r>
-      <w:r>
-        <w:t xml:space="preserve">be </w:t>
-      </w:r>
-      <w:r>
-        <w:t>DELETE</w:t>
-      </w:r>
-      <w:r>
-        <w:t xml:space="preserve"> (not GET or POST</w:t>
-      </w:r>
-      <w:r>
-        <w:t>, or any other verb</w:t>
-      </w:r>
-      <w:r>
-        <w:t xml:space="preserve">). </w:t>
-      </w:r>
-    </w:p>
-    <w:p/>
-    <w:p>
-      <w:r>
-        <w:t>The Source UUID can be identified on the search results screen; it’s one of the columns returned.</w:t>
-      </w:r>
-    </w:p>
-    <w:p/>
-    <w:p>
-      <w:r>
-        <w:t>T</w:t>
-      </w:r>
-      <w:r>
-        <w:t>o prevent inadvertent permanent deletions</w:t>
-      </w:r>
-      <w:r>
-        <w:t>, the files uploaded for the dataset will not actually be removed from the server, but rather, will be moved to a special “removed” directory on the server.</w:t>
-      </w:r>
-    </w:p>
-    <w:p>
-      <w:pPr>
-        <w:pStyle w:val="Heading2"/>
-      </w:pPr>
-      <w:r>
-        <w:t>Adding a new Data Category</w:t>
-      </w:r>
-    </w:p>
-    <w:p/>
-    <w:p/>
-    <w:p>
-      <w:pPr>
-        <w:pStyle w:val="Heading2"/>
-      </w:pPr>
-      <w:r>
-        <w:t>Repopulating the Database</w:t>
-      </w:r>
-    </w:p>
-    <w:p/>
-    <w:p/>
-    <w:p>
+        <w:rPr>
+          <w:sz w:val="18"/>
+          <w:szCs w:val="18"/>
+        </w:rPr>
+      </w:pPr>
+      <w:r>
+        <w:rPr>
+          <w:sz w:val="18"/>
+          <w:szCs w:val="18"/>
+        </w:rPr>
+        <w:t>http://server.com/data-repository-app/api/addDataCategory?n</w:t>
+      </w:r>
       <w:bookmarkStart w:id="0" w:name="_GoBack"/>
       <w:bookmarkEnd w:id="0"/>
+      <w:r>
+        <w:rPr>
+          <w:sz w:val="18"/>
+          <w:szCs w:val="18"/>
+        </w:rPr>
+        <w:t>ame=Spectral</w:t>
+      </w:r>
+      <w:r>
+        <w:rPr>
+          <w:sz w:val="18"/>
+          <w:szCs w:val="18"/>
+        </w:rPr>
+        <w:t xml:space="preserve"> Analysis</w:t>
+      </w:r>
+    </w:p>
+    <w:p>
+      <w:r>
+        <w:t>Note: Spaces are legal. Also, don’t include single or double quotes unless you want them to be part of the name.</w:t>
+      </w:r>
+    </w:p>
+    <w:p>
+      <w:pPr>
+        <w:pStyle w:val="Heading2"/>
+      </w:pPr>
+      <w:r>
+        <w:t xml:space="preserve">REST Endpoint: </w:t>
+      </w:r>
+      <w:r>
+        <w:t>Repopulating the Database</w:t>
+      </w:r>
+    </w:p>
+    <w:p>
+      <w:pPr>
+        <w:pStyle w:val="Heading3"/>
+      </w:pPr>
+      <w:r>
+        <w:t>Background</w:t>
+      </w:r>
+    </w:p>
+    <w:p>
+      <w:r>
+        <w:t>One way to understand this application is that, while it does contain a database, the real source of record for the data is the files users have uploaded and the metadata they provided at the time of upload. This is all stored on the server’s file system. To facilitate later searching and retrieval of the data, the data is also, incidentally, ingested into a database.</w:t>
+      </w:r>
+    </w:p>
+    <w:p>
+      <w:r>
+        <w:t>If the database is ever determined to be corrupt, or its implementation details need to change, the app does provide a mechanism for wiping the database clean and re-ingesting the data from the data files stored on the file system.</w:t>
+      </w:r>
+    </w:p>
+    <w:p>
+      <w:pPr>
+        <w:pStyle w:val="Heading3"/>
+      </w:pPr>
+      <w:r>
+        <w:t>Usage Details</w:t>
+      </w:r>
+    </w:p>
+    <w:tbl>
+      <w:tblPr>
+        <w:tblStyle w:val="TableGrid"/>
+        <w:tblW w:w="0" w:type="auto"/>
+        <w:tblLook w:val="04A0" w:firstRow="1" w:lastRow="0" w:firstColumn="1" w:lastColumn="0" w:noHBand="0" w:noVBand="1"/>
+      </w:tblPr>
+      <w:tblGrid>
+        <w:gridCol w:w="1908"/>
+        <w:gridCol w:w="7668"/>
+      </w:tblGrid>
+      <w:tr>
+        <w:tc>
+          <w:tcPr>
+            <w:tcW w:w="1908" w:type="dxa"/>
+          </w:tcPr>
+          <w:p>
+            <w:r>
+              <w:t>Relative URL</w:t>
+            </w:r>
+          </w:p>
+        </w:tc>
+        <w:tc>
+          <w:tcPr>
+            <w:tcW w:w="7668" w:type="dxa"/>
+          </w:tcPr>
+          <w:p>
+            <w:r>
+              <w:t>/</w:t>
+            </w:r>
+            <w:proofErr w:type="spellStart"/>
+            <w:r>
+              <w:t>api</w:t>
+            </w:r>
+            <w:proofErr w:type="spellEnd"/>
+            <w:r>
+              <w:t>/</w:t>
+            </w:r>
+            <w:proofErr w:type="spellStart"/>
+            <w:r>
+              <w:t>dropDatabaseAndReIngestAllDataFromOriginallyUploadedFiles</w:t>
+            </w:r>
+            <w:proofErr w:type="spellEnd"/>
+          </w:p>
+        </w:tc>
+      </w:tr>
+      <w:tr>
+        <w:tc>
+          <w:tcPr>
+            <w:tcW w:w="1908" w:type="dxa"/>
+          </w:tcPr>
+          <w:p>
+            <w:r>
+              <w:t>HTTP method</w:t>
+            </w:r>
+          </w:p>
+        </w:tc>
+        <w:tc>
+          <w:tcPr>
+            <w:tcW w:w="7668" w:type="dxa"/>
+          </w:tcPr>
+          <w:p>
+            <w:r>
+              <w:t>GET</w:t>
+            </w:r>
+          </w:p>
+        </w:tc>
+      </w:tr>
+    </w:tbl>
+    <w:p/>
+    <w:p>
+      <w:r>
+        <w:t>For this discussion, let’s assume the app is accessed via the following URL:</w:t>
+      </w:r>
+    </w:p>
+    <w:p>
+      <w:pPr>
+        <w:ind w:firstLine="720"/>
+      </w:pPr>
+      <w:r>
+        <w:t>http://</w:t>
+      </w:r>
+      <w:r>
+        <w:t>server.com</w:t>
+      </w:r>
+      <w:r>
+        <w:t>/data-repository-app</w:t>
+      </w:r>
+    </w:p>
+    <w:p>
+      <w:r>
+        <w:t>To delete at dataset, you’d enter this in the browser:</w:t>
+      </w:r>
+    </w:p>
+    <w:p>
+      <w:pPr>
+        <w:ind w:firstLine="720"/>
+      </w:pPr>
+      <w:r>
+        <w:t>http://</w:t>
+      </w:r>
+      <w:r>
+        <w:t>server.com</w:t>
+      </w:r>
+      <w:r>
+        <w:t>/data-repository-app/api/</w:t>
+      </w:r>
+      <w:r>
+        <w:t xml:space="preserve"> </w:t>
+      </w:r>
+      <w:proofErr w:type="spellStart"/>
+      <w:r>
+        <w:t>dropDatabaseAndReIngestAllDataFromOriginallyUploadedFiles</w:t>
+      </w:r>
+      <w:proofErr w:type="spellEnd"/>
+    </w:p>
+    <w:p>
+      <w:r>
+        <w:t>Note: This may take a few minutes to execute, depending upon how much data there is to ingest. However, the app will still be functional for most of that time. The only difference will be that some of the data will be missing until it loads.</w:t>
+      </w:r>
+    </w:p>
+    <w:p/>
+    <w:p>
       <w:r>
         <w:t>The app’s configuration files are contained in resources directory.</w:t>
       </w:r>
@@ -1329,6 +1929,7 @@
     <w:p/>
     <w:p>
       <w:r>
+        <w:lastRenderedPageBreak/>
         <w:t xml:space="preserve">External </w:t>
       </w:r>
       <w:proofErr w:type="spellStart"/>
@@ -1515,7 +2116,6 @@
       <w:proofErr w:type="spellStart"/>
       <w:proofErr w:type="gramStart"/>
       <w:r>
-        <w:lastRenderedPageBreak/>
         <w:t>restEndpoint</w:t>
       </w:r>
       <w:proofErr w:type="spellEnd"/>
@@ -1788,6 +2388,7 @@
           <w:i/>
           <w:iCs/>
         </w:rPr>
+        <w:lastRenderedPageBreak/>
         <w:t>mongod.exe -</w:t>
       </w:r>
       <w:proofErr w:type="spellStart"/>
@@ -1932,7 +2533,6 @@
           <w:i/>
           <w:iCs/>
         </w:rPr>
-        <w:lastRenderedPageBreak/>
         <w:t>use</w:t>
       </w:r>
       <w:proofErr w:type="gramEnd"/>
@@ -2287,7 +2887,7 @@
   <w:docDefaults>
     <w:rPrDefault>
       <w:rPr>
-        <w:rFonts w:asciiTheme="minorHAnsi" w:eastAsiaTheme="minorHAnsi" w:hAnsiTheme="minorHAnsi" w:cstheme="minorBidi"/>
+        <w:rFonts w:asciiTheme="minorHAnsi" w:eastAsiaTheme="minorEastAsia" w:hAnsiTheme="minorHAnsi" w:cstheme="minorBidi"/>
         <w:sz w:val="22"/>
         <w:szCs w:val="22"/>
         <w:lang w:val="en-US" w:eastAsia="en-US" w:bidi="ar-SA"/>
@@ -2319,7 +2919,7 @@
     <w:lsdException w:name="toc 7" w:uiPriority="39"/>
     <w:lsdException w:name="toc 8" w:uiPriority="39"/>
     <w:lsdException w:name="toc 9" w:uiPriority="39"/>
-    <w:lsdException w:name="caption" w:uiPriority="35" w:qFormat="1"/>
+    <w:lsdException w:name="caption" w:uiPriority="35"/>
     <w:lsdException w:name="Title" w:semiHidden="0" w:uiPriority="10" w:unhideWhenUsed="0" w:qFormat="1"/>
     <w:lsdException w:name="Default Paragraph Font" w:uiPriority="1"/>
     <w:lsdException w:name="Subtitle" w:semiHidden="0" w:uiPriority="11" w:unhideWhenUsed="0" w:qFormat="1"/>
@@ -2441,13 +3041,7 @@
   <w:style w:type="paragraph" w:default="1" w:styleId="Normal">
     <w:name w:val="Normal"/>
     <w:qFormat/>
-    <w:rsid w:val="00B7657E"/>
-    <w:pPr>
-      <w:spacing w:after="0" w:line="240" w:lineRule="auto"/>
-    </w:pPr>
-    <w:rPr>
-      <w:rFonts w:ascii="Calibri" w:hAnsi="Calibri" w:cs="Times New Roman"/>
-    </w:rPr>
+    <w:rsid w:val="00CC4981"/>
   </w:style>
   <w:style w:type="paragraph" w:styleId="Heading1">
     <w:name w:val="heading 1"/>
@@ -2456,18 +3050,16 @@
     <w:link w:val="Heading1Char"/>
     <w:uiPriority w:val="9"/>
     <w:qFormat/>
-    <w:rsid w:val="007D001F"/>
+    <w:rsid w:val="00CC4981"/>
     <w:pPr>
-      <w:keepNext/>
-      <w:keepLines/>
-      <w:spacing w:before="480"/>
+      <w:spacing w:before="480" w:after="0"/>
+      <w:contextualSpacing/>
       <w:outlineLvl w:val="0"/>
     </w:pPr>
     <w:rPr>
       <w:rFonts w:asciiTheme="majorHAnsi" w:eastAsiaTheme="majorEastAsia" w:hAnsiTheme="majorHAnsi" w:cstheme="majorBidi"/>
       <w:b/>
       <w:bCs/>
-      <w:color w:val="365F91" w:themeColor="accent1" w:themeShade="BF"/>
       <w:sz w:val="28"/>
       <w:szCs w:val="28"/>
     </w:rPr>
@@ -2480,18 +3072,15 @@
     <w:uiPriority w:val="9"/>
     <w:unhideWhenUsed/>
     <w:qFormat/>
-    <w:rsid w:val="007D001F"/>
+    <w:rsid w:val="00CC4981"/>
     <w:pPr>
-      <w:keepNext/>
-      <w:keepLines/>
-      <w:spacing w:before="200"/>
+      <w:spacing w:before="200" w:after="0"/>
       <w:outlineLvl w:val="1"/>
     </w:pPr>
     <w:rPr>
       <w:rFonts w:asciiTheme="majorHAnsi" w:eastAsiaTheme="majorEastAsia" w:hAnsiTheme="majorHAnsi" w:cstheme="majorBidi"/>
       <w:b/>
       <w:bCs/>
-      <w:color w:val="4F81BD" w:themeColor="accent1"/>
       <w:sz w:val="26"/>
       <w:szCs w:val="26"/>
     </w:rPr>
@@ -2504,18 +3093,143 @@
     <w:uiPriority w:val="9"/>
     <w:unhideWhenUsed/>
     <w:qFormat/>
-    <w:rsid w:val="007D001F"/>
+    <w:rsid w:val="00CC4981"/>
     <w:pPr>
-      <w:keepNext/>
-      <w:keepLines/>
-      <w:spacing w:before="200"/>
+      <w:spacing w:before="200" w:after="0" w:line="271" w:lineRule="auto"/>
       <w:outlineLvl w:val="2"/>
     </w:pPr>
     <w:rPr>
       <w:rFonts w:asciiTheme="majorHAnsi" w:eastAsiaTheme="majorEastAsia" w:hAnsiTheme="majorHAnsi" w:cstheme="majorBidi"/>
       <w:b/>
       <w:bCs/>
-      <w:color w:val="4F81BD" w:themeColor="accent1"/>
+    </w:rPr>
+  </w:style>
+  <w:style w:type="paragraph" w:styleId="Heading4">
+    <w:name w:val="heading 4"/>
+    <w:basedOn w:val="Normal"/>
+    <w:next w:val="Normal"/>
+    <w:link w:val="Heading4Char"/>
+    <w:uiPriority w:val="9"/>
+    <w:unhideWhenUsed/>
+    <w:qFormat/>
+    <w:rsid w:val="00CC4981"/>
+    <w:pPr>
+      <w:spacing w:before="200" w:after="0"/>
+      <w:outlineLvl w:val="3"/>
+    </w:pPr>
+    <w:rPr>
+      <w:rFonts w:asciiTheme="majorHAnsi" w:eastAsiaTheme="majorEastAsia" w:hAnsiTheme="majorHAnsi" w:cstheme="majorBidi"/>
+      <w:b/>
+      <w:bCs/>
+      <w:i/>
+      <w:iCs/>
+    </w:rPr>
+  </w:style>
+  <w:style w:type="paragraph" w:styleId="Heading5">
+    <w:name w:val="heading 5"/>
+    <w:basedOn w:val="Normal"/>
+    <w:next w:val="Normal"/>
+    <w:link w:val="Heading5Char"/>
+    <w:uiPriority w:val="9"/>
+    <w:semiHidden/>
+    <w:unhideWhenUsed/>
+    <w:qFormat/>
+    <w:rsid w:val="00CC4981"/>
+    <w:pPr>
+      <w:spacing w:before="200" w:after="0"/>
+      <w:outlineLvl w:val="4"/>
+    </w:pPr>
+    <w:rPr>
+      <w:rFonts w:asciiTheme="majorHAnsi" w:eastAsiaTheme="majorEastAsia" w:hAnsiTheme="majorHAnsi" w:cstheme="majorBidi"/>
+      <w:b/>
+      <w:bCs/>
+      <w:color w:val="7F7F7F" w:themeColor="text1" w:themeTint="80"/>
+    </w:rPr>
+  </w:style>
+  <w:style w:type="paragraph" w:styleId="Heading6">
+    <w:name w:val="heading 6"/>
+    <w:basedOn w:val="Normal"/>
+    <w:next w:val="Normal"/>
+    <w:link w:val="Heading6Char"/>
+    <w:uiPriority w:val="9"/>
+    <w:semiHidden/>
+    <w:unhideWhenUsed/>
+    <w:qFormat/>
+    <w:rsid w:val="00CC4981"/>
+    <w:pPr>
+      <w:spacing w:after="0" w:line="271" w:lineRule="auto"/>
+      <w:outlineLvl w:val="5"/>
+    </w:pPr>
+    <w:rPr>
+      <w:rFonts w:asciiTheme="majorHAnsi" w:eastAsiaTheme="majorEastAsia" w:hAnsiTheme="majorHAnsi" w:cstheme="majorBidi"/>
+      <w:b/>
+      <w:bCs/>
+      <w:i/>
+      <w:iCs/>
+      <w:color w:val="7F7F7F" w:themeColor="text1" w:themeTint="80"/>
+    </w:rPr>
+  </w:style>
+  <w:style w:type="paragraph" w:styleId="Heading7">
+    <w:name w:val="heading 7"/>
+    <w:basedOn w:val="Normal"/>
+    <w:next w:val="Normal"/>
+    <w:link w:val="Heading7Char"/>
+    <w:uiPriority w:val="9"/>
+    <w:semiHidden/>
+    <w:unhideWhenUsed/>
+    <w:qFormat/>
+    <w:rsid w:val="00CC4981"/>
+    <w:pPr>
+      <w:spacing w:after="0"/>
+      <w:outlineLvl w:val="6"/>
+    </w:pPr>
+    <w:rPr>
+      <w:rFonts w:asciiTheme="majorHAnsi" w:eastAsiaTheme="majorEastAsia" w:hAnsiTheme="majorHAnsi" w:cstheme="majorBidi"/>
+      <w:i/>
+      <w:iCs/>
+    </w:rPr>
+  </w:style>
+  <w:style w:type="paragraph" w:styleId="Heading8">
+    <w:name w:val="heading 8"/>
+    <w:basedOn w:val="Normal"/>
+    <w:next w:val="Normal"/>
+    <w:link w:val="Heading8Char"/>
+    <w:uiPriority w:val="9"/>
+    <w:semiHidden/>
+    <w:unhideWhenUsed/>
+    <w:qFormat/>
+    <w:rsid w:val="00CC4981"/>
+    <w:pPr>
+      <w:spacing w:after="0"/>
+      <w:outlineLvl w:val="7"/>
+    </w:pPr>
+    <w:rPr>
+      <w:rFonts w:asciiTheme="majorHAnsi" w:eastAsiaTheme="majorEastAsia" w:hAnsiTheme="majorHAnsi" w:cstheme="majorBidi"/>
+      <w:sz w:val="20"/>
+      <w:szCs w:val="20"/>
+    </w:rPr>
+  </w:style>
+  <w:style w:type="paragraph" w:styleId="Heading9">
+    <w:name w:val="heading 9"/>
+    <w:basedOn w:val="Normal"/>
+    <w:next w:val="Normal"/>
+    <w:link w:val="Heading9Char"/>
+    <w:uiPriority w:val="9"/>
+    <w:semiHidden/>
+    <w:unhideWhenUsed/>
+    <w:qFormat/>
+    <w:rsid w:val="00CC4981"/>
+    <w:pPr>
+      <w:spacing w:after="0"/>
+      <w:outlineLvl w:val="8"/>
+    </w:pPr>
+    <w:rPr>
+      <w:rFonts w:asciiTheme="majorHAnsi" w:eastAsiaTheme="majorEastAsia" w:hAnsiTheme="majorHAnsi" w:cstheme="majorBidi"/>
+      <w:i/>
+      <w:iCs/>
+      <w:spacing w:val="5"/>
+      <w:sz w:val="20"/>
+      <w:szCs w:val="20"/>
     </w:rPr>
   </w:style>
   <w:style w:type="character" w:default="1" w:styleId="DefaultParagraphFont">
@@ -2561,9 +3275,10 @@
     <w:basedOn w:val="Normal"/>
     <w:uiPriority w:val="34"/>
     <w:qFormat/>
-    <w:rsid w:val="00B7657E"/>
+    <w:rsid w:val="00CC4981"/>
     <w:pPr>
       <w:ind w:left="720"/>
+      <w:contextualSpacing/>
     </w:pPr>
   </w:style>
   <w:style w:type="table" w:styleId="TableGrid">
@@ -2617,12 +3332,11 @@
     <w:basedOn w:val="DefaultParagraphFont"/>
     <w:link w:val="Heading1"/>
     <w:uiPriority w:val="9"/>
-    <w:rsid w:val="007D001F"/>
+    <w:rsid w:val="00CC4981"/>
     <w:rPr>
       <w:rFonts w:asciiTheme="majorHAnsi" w:eastAsiaTheme="majorEastAsia" w:hAnsiTheme="majorHAnsi" w:cstheme="majorBidi"/>
       <w:b/>
       <w:bCs/>
-      <w:color w:val="365F91" w:themeColor="accent1" w:themeShade="BF"/>
       <w:sz w:val="28"/>
       <w:szCs w:val="28"/>
     </w:rPr>
@@ -2632,12 +3346,11 @@
     <w:basedOn w:val="DefaultParagraphFont"/>
     <w:link w:val="Heading2"/>
     <w:uiPriority w:val="9"/>
-    <w:rsid w:val="007D001F"/>
+    <w:rsid w:val="00CC4981"/>
     <w:rPr>
       <w:rFonts w:asciiTheme="majorHAnsi" w:eastAsiaTheme="majorEastAsia" w:hAnsiTheme="majorHAnsi" w:cstheme="majorBidi"/>
       <w:b/>
       <w:bCs/>
-      <w:color w:val="4F81BD" w:themeColor="accent1"/>
       <w:sz w:val="26"/>
       <w:szCs w:val="26"/>
     </w:rPr>
@@ -2647,12 +3360,381 @@
     <w:basedOn w:val="DefaultParagraphFont"/>
     <w:link w:val="Heading3"/>
     <w:uiPriority w:val="9"/>
-    <w:rsid w:val="007D001F"/>
+    <w:rsid w:val="00CC4981"/>
     <w:rPr>
       <w:rFonts w:asciiTheme="majorHAnsi" w:eastAsiaTheme="majorEastAsia" w:hAnsiTheme="majorHAnsi" w:cstheme="majorBidi"/>
       <w:b/>
       <w:bCs/>
-      <w:color w:val="4F81BD" w:themeColor="accent1"/>
+    </w:rPr>
+  </w:style>
+  <w:style w:type="character" w:customStyle="1" w:styleId="Heading4Char">
+    <w:name w:val="Heading 4 Char"/>
+    <w:basedOn w:val="DefaultParagraphFont"/>
+    <w:link w:val="Heading4"/>
+    <w:uiPriority w:val="9"/>
+    <w:rsid w:val="00CC4981"/>
+    <w:rPr>
+      <w:rFonts w:asciiTheme="majorHAnsi" w:eastAsiaTheme="majorEastAsia" w:hAnsiTheme="majorHAnsi" w:cstheme="majorBidi"/>
+      <w:b/>
+      <w:bCs/>
+      <w:i/>
+      <w:iCs/>
+    </w:rPr>
+  </w:style>
+  <w:style w:type="paragraph" w:styleId="HTMLPreformatted">
+    <w:name w:val="HTML Preformatted"/>
+    <w:basedOn w:val="Normal"/>
+    <w:link w:val="HTMLPreformattedChar"/>
+    <w:uiPriority w:val="99"/>
+    <w:semiHidden/>
+    <w:unhideWhenUsed/>
+    <w:rsid w:val="00EE7084"/>
+    <w:pPr>
+      <w:tabs>
+        <w:tab w:val="left" w:pos="916"/>
+        <w:tab w:val="left" w:pos="1832"/>
+        <w:tab w:val="left" w:pos="2748"/>
+        <w:tab w:val="left" w:pos="3664"/>
+        <w:tab w:val="left" w:pos="4580"/>
+        <w:tab w:val="left" w:pos="5496"/>
+        <w:tab w:val="left" w:pos="6412"/>
+        <w:tab w:val="left" w:pos="7328"/>
+        <w:tab w:val="left" w:pos="8244"/>
+        <w:tab w:val="left" w:pos="9160"/>
+        <w:tab w:val="left" w:pos="10076"/>
+        <w:tab w:val="left" w:pos="10992"/>
+        <w:tab w:val="left" w:pos="11908"/>
+        <w:tab w:val="left" w:pos="12824"/>
+        <w:tab w:val="left" w:pos="13740"/>
+        <w:tab w:val="left" w:pos="14656"/>
+      </w:tabs>
+    </w:pPr>
+    <w:rPr>
+      <w:rFonts w:ascii="Courier New" w:eastAsia="Times New Roman" w:hAnsi="Courier New" w:cs="Courier New"/>
+      <w:sz w:val="20"/>
+      <w:szCs w:val="20"/>
+    </w:rPr>
+  </w:style>
+  <w:style w:type="character" w:customStyle="1" w:styleId="HTMLPreformattedChar">
+    <w:name w:val="HTML Preformatted Char"/>
+    <w:basedOn w:val="DefaultParagraphFont"/>
+    <w:link w:val="HTMLPreformatted"/>
+    <w:uiPriority w:val="99"/>
+    <w:semiHidden/>
+    <w:rsid w:val="00EE7084"/>
+    <w:rPr>
+      <w:rFonts w:ascii="Courier New" w:eastAsia="Times New Roman" w:hAnsi="Courier New" w:cs="Courier New"/>
+      <w:sz w:val="20"/>
+      <w:szCs w:val="20"/>
+    </w:rPr>
+  </w:style>
+  <w:style w:type="character" w:customStyle="1" w:styleId="Heading5Char">
+    <w:name w:val="Heading 5 Char"/>
+    <w:basedOn w:val="DefaultParagraphFont"/>
+    <w:link w:val="Heading5"/>
+    <w:uiPriority w:val="9"/>
+    <w:semiHidden/>
+    <w:rsid w:val="00CC4981"/>
+    <w:rPr>
+      <w:rFonts w:asciiTheme="majorHAnsi" w:eastAsiaTheme="majorEastAsia" w:hAnsiTheme="majorHAnsi" w:cstheme="majorBidi"/>
+      <w:b/>
+      <w:bCs/>
+      <w:color w:val="7F7F7F" w:themeColor="text1" w:themeTint="80"/>
+    </w:rPr>
+  </w:style>
+  <w:style w:type="character" w:customStyle="1" w:styleId="Heading6Char">
+    <w:name w:val="Heading 6 Char"/>
+    <w:basedOn w:val="DefaultParagraphFont"/>
+    <w:link w:val="Heading6"/>
+    <w:uiPriority w:val="9"/>
+    <w:semiHidden/>
+    <w:rsid w:val="00CC4981"/>
+    <w:rPr>
+      <w:rFonts w:asciiTheme="majorHAnsi" w:eastAsiaTheme="majorEastAsia" w:hAnsiTheme="majorHAnsi" w:cstheme="majorBidi"/>
+      <w:b/>
+      <w:bCs/>
+      <w:i/>
+      <w:iCs/>
+      <w:color w:val="7F7F7F" w:themeColor="text1" w:themeTint="80"/>
+    </w:rPr>
+  </w:style>
+  <w:style w:type="character" w:customStyle="1" w:styleId="Heading7Char">
+    <w:name w:val="Heading 7 Char"/>
+    <w:basedOn w:val="DefaultParagraphFont"/>
+    <w:link w:val="Heading7"/>
+    <w:uiPriority w:val="9"/>
+    <w:semiHidden/>
+    <w:rsid w:val="00CC4981"/>
+    <w:rPr>
+      <w:rFonts w:asciiTheme="majorHAnsi" w:eastAsiaTheme="majorEastAsia" w:hAnsiTheme="majorHAnsi" w:cstheme="majorBidi"/>
+      <w:i/>
+      <w:iCs/>
+    </w:rPr>
+  </w:style>
+  <w:style w:type="character" w:customStyle="1" w:styleId="Heading8Char">
+    <w:name w:val="Heading 8 Char"/>
+    <w:basedOn w:val="DefaultParagraphFont"/>
+    <w:link w:val="Heading8"/>
+    <w:uiPriority w:val="9"/>
+    <w:semiHidden/>
+    <w:rsid w:val="00CC4981"/>
+    <w:rPr>
+      <w:rFonts w:asciiTheme="majorHAnsi" w:eastAsiaTheme="majorEastAsia" w:hAnsiTheme="majorHAnsi" w:cstheme="majorBidi"/>
+      <w:sz w:val="20"/>
+      <w:szCs w:val="20"/>
+    </w:rPr>
+  </w:style>
+  <w:style w:type="character" w:customStyle="1" w:styleId="Heading9Char">
+    <w:name w:val="Heading 9 Char"/>
+    <w:basedOn w:val="DefaultParagraphFont"/>
+    <w:link w:val="Heading9"/>
+    <w:uiPriority w:val="9"/>
+    <w:semiHidden/>
+    <w:rsid w:val="00CC4981"/>
+    <w:rPr>
+      <w:rFonts w:asciiTheme="majorHAnsi" w:eastAsiaTheme="majorEastAsia" w:hAnsiTheme="majorHAnsi" w:cstheme="majorBidi"/>
+      <w:i/>
+      <w:iCs/>
+      <w:spacing w:val="5"/>
+      <w:sz w:val="20"/>
+      <w:szCs w:val="20"/>
+    </w:rPr>
+  </w:style>
+  <w:style w:type="paragraph" w:styleId="Title">
+    <w:name w:val="Title"/>
+    <w:basedOn w:val="Normal"/>
+    <w:next w:val="Normal"/>
+    <w:link w:val="TitleChar"/>
+    <w:uiPriority w:val="10"/>
+    <w:qFormat/>
+    <w:rsid w:val="00CC4981"/>
+    <w:pPr>
+      <w:pBdr>
+        <w:bottom w:val="single" w:sz="4" w:space="1" w:color="auto"/>
+      </w:pBdr>
+      <w:spacing w:line="240" w:lineRule="auto"/>
+      <w:contextualSpacing/>
+    </w:pPr>
+    <w:rPr>
+      <w:rFonts w:asciiTheme="majorHAnsi" w:eastAsiaTheme="majorEastAsia" w:hAnsiTheme="majorHAnsi" w:cstheme="majorBidi"/>
+      <w:spacing w:val="5"/>
+      <w:sz w:val="52"/>
+      <w:szCs w:val="52"/>
+    </w:rPr>
+  </w:style>
+  <w:style w:type="character" w:customStyle="1" w:styleId="TitleChar">
+    <w:name w:val="Title Char"/>
+    <w:basedOn w:val="DefaultParagraphFont"/>
+    <w:link w:val="Title"/>
+    <w:uiPriority w:val="10"/>
+    <w:rsid w:val="00CC4981"/>
+    <w:rPr>
+      <w:rFonts w:asciiTheme="majorHAnsi" w:eastAsiaTheme="majorEastAsia" w:hAnsiTheme="majorHAnsi" w:cstheme="majorBidi"/>
+      <w:spacing w:val="5"/>
+      <w:sz w:val="52"/>
+      <w:szCs w:val="52"/>
+    </w:rPr>
+  </w:style>
+  <w:style w:type="paragraph" w:styleId="Subtitle">
+    <w:name w:val="Subtitle"/>
+    <w:basedOn w:val="Normal"/>
+    <w:next w:val="Normal"/>
+    <w:link w:val="SubtitleChar"/>
+    <w:uiPriority w:val="11"/>
+    <w:qFormat/>
+    <w:rsid w:val="00CC4981"/>
+    <w:pPr>
+      <w:spacing w:after="600"/>
+    </w:pPr>
+    <w:rPr>
+      <w:rFonts w:asciiTheme="majorHAnsi" w:eastAsiaTheme="majorEastAsia" w:hAnsiTheme="majorHAnsi" w:cstheme="majorBidi"/>
+      <w:i/>
+      <w:iCs/>
+      <w:spacing w:val="13"/>
+      <w:sz w:val="24"/>
+      <w:szCs w:val="24"/>
+    </w:rPr>
+  </w:style>
+  <w:style w:type="character" w:customStyle="1" w:styleId="SubtitleChar">
+    <w:name w:val="Subtitle Char"/>
+    <w:basedOn w:val="DefaultParagraphFont"/>
+    <w:link w:val="Subtitle"/>
+    <w:uiPriority w:val="11"/>
+    <w:rsid w:val="00CC4981"/>
+    <w:rPr>
+      <w:rFonts w:asciiTheme="majorHAnsi" w:eastAsiaTheme="majorEastAsia" w:hAnsiTheme="majorHAnsi" w:cstheme="majorBidi"/>
+      <w:i/>
+      <w:iCs/>
+      <w:spacing w:val="13"/>
+      <w:sz w:val="24"/>
+      <w:szCs w:val="24"/>
+    </w:rPr>
+  </w:style>
+  <w:style w:type="character" w:styleId="Strong">
+    <w:name w:val="Strong"/>
+    <w:uiPriority w:val="22"/>
+    <w:qFormat/>
+    <w:rsid w:val="00CC4981"/>
+    <w:rPr>
+      <w:b/>
+      <w:bCs/>
+    </w:rPr>
+  </w:style>
+  <w:style w:type="character" w:styleId="Emphasis">
+    <w:name w:val="Emphasis"/>
+    <w:uiPriority w:val="20"/>
+    <w:qFormat/>
+    <w:rsid w:val="00CC4981"/>
+    <w:rPr>
+      <w:b/>
+      <w:bCs/>
+      <w:i/>
+      <w:iCs/>
+      <w:spacing w:val="10"/>
+      <w:bdr w:val="none" w:sz="0" w:space="0" w:color="auto"/>
+      <w:shd w:val="clear" w:color="auto" w:fill="auto"/>
+    </w:rPr>
+  </w:style>
+  <w:style w:type="paragraph" w:styleId="NoSpacing">
+    <w:name w:val="No Spacing"/>
+    <w:basedOn w:val="Normal"/>
+    <w:uiPriority w:val="1"/>
+    <w:qFormat/>
+    <w:rsid w:val="00CC4981"/>
+    <w:pPr>
+      <w:spacing w:after="0" w:line="240" w:lineRule="auto"/>
+    </w:pPr>
+  </w:style>
+  <w:style w:type="paragraph" w:styleId="Quote">
+    <w:name w:val="Quote"/>
+    <w:basedOn w:val="Normal"/>
+    <w:next w:val="Normal"/>
+    <w:link w:val="QuoteChar"/>
+    <w:uiPriority w:val="29"/>
+    <w:qFormat/>
+    <w:rsid w:val="00CC4981"/>
+    <w:pPr>
+      <w:spacing w:before="200" w:after="0"/>
+      <w:ind w:left="360" w:right="360"/>
+    </w:pPr>
+    <w:rPr>
+      <w:i/>
+      <w:iCs/>
+    </w:rPr>
+  </w:style>
+  <w:style w:type="character" w:customStyle="1" w:styleId="QuoteChar">
+    <w:name w:val="Quote Char"/>
+    <w:basedOn w:val="DefaultParagraphFont"/>
+    <w:link w:val="Quote"/>
+    <w:uiPriority w:val="29"/>
+    <w:rsid w:val="00CC4981"/>
+    <w:rPr>
+      <w:i/>
+      <w:iCs/>
+    </w:rPr>
+  </w:style>
+  <w:style w:type="paragraph" w:styleId="IntenseQuote">
+    <w:name w:val="Intense Quote"/>
+    <w:basedOn w:val="Normal"/>
+    <w:next w:val="Normal"/>
+    <w:link w:val="IntenseQuoteChar"/>
+    <w:uiPriority w:val="30"/>
+    <w:qFormat/>
+    <w:rsid w:val="00CC4981"/>
+    <w:pPr>
+      <w:pBdr>
+        <w:bottom w:val="single" w:sz="4" w:space="1" w:color="auto"/>
+      </w:pBdr>
+      <w:spacing w:before="200" w:after="280"/>
+      <w:ind w:left="1008" w:right="1152"/>
+      <w:jc w:val="both"/>
+    </w:pPr>
+    <w:rPr>
+      <w:b/>
+      <w:bCs/>
+      <w:i/>
+      <w:iCs/>
+    </w:rPr>
+  </w:style>
+  <w:style w:type="character" w:customStyle="1" w:styleId="IntenseQuoteChar">
+    <w:name w:val="Intense Quote Char"/>
+    <w:basedOn w:val="DefaultParagraphFont"/>
+    <w:link w:val="IntenseQuote"/>
+    <w:uiPriority w:val="30"/>
+    <w:rsid w:val="00CC4981"/>
+    <w:rPr>
+      <w:b/>
+      <w:bCs/>
+      <w:i/>
+      <w:iCs/>
+    </w:rPr>
+  </w:style>
+  <w:style w:type="character" w:styleId="SubtleEmphasis">
+    <w:name w:val="Subtle Emphasis"/>
+    <w:uiPriority w:val="19"/>
+    <w:qFormat/>
+    <w:rsid w:val="00CC4981"/>
+    <w:rPr>
+      <w:i/>
+      <w:iCs/>
+    </w:rPr>
+  </w:style>
+  <w:style w:type="character" w:styleId="IntenseEmphasis">
+    <w:name w:val="Intense Emphasis"/>
+    <w:uiPriority w:val="21"/>
+    <w:qFormat/>
+    <w:rsid w:val="00CC4981"/>
+    <w:rPr>
+      <w:b/>
+      <w:bCs/>
+    </w:rPr>
+  </w:style>
+  <w:style w:type="character" w:styleId="SubtleReference">
+    <w:name w:val="Subtle Reference"/>
+    <w:uiPriority w:val="31"/>
+    <w:qFormat/>
+    <w:rsid w:val="00CC4981"/>
+    <w:rPr>
+      <w:smallCaps/>
+    </w:rPr>
+  </w:style>
+  <w:style w:type="character" w:styleId="IntenseReference">
+    <w:name w:val="Intense Reference"/>
+    <w:uiPriority w:val="32"/>
+    <w:qFormat/>
+    <w:rsid w:val="00CC4981"/>
+    <w:rPr>
+      <w:smallCaps/>
+      <w:spacing w:val="5"/>
+      <w:u w:val="single"/>
+    </w:rPr>
+  </w:style>
+  <w:style w:type="character" w:styleId="BookTitle">
+    <w:name w:val="Book Title"/>
+    <w:uiPriority w:val="33"/>
+    <w:qFormat/>
+    <w:rsid w:val="00CC4981"/>
+    <w:rPr>
+      <w:i/>
+      <w:iCs/>
+      <w:smallCaps/>
+      <w:spacing w:val="5"/>
+    </w:rPr>
+  </w:style>
+  <w:style w:type="paragraph" w:styleId="TOCHeading">
+    <w:name w:val="TOC Heading"/>
+    <w:basedOn w:val="Heading1"/>
+    <w:next w:val="Normal"/>
+    <w:uiPriority w:val="39"/>
+    <w:semiHidden/>
+    <w:unhideWhenUsed/>
+    <w:qFormat/>
+    <w:rsid w:val="00CC4981"/>
+    <w:pPr>
+      <w:outlineLvl w:val="9"/>
+    </w:pPr>
+    <w:rPr>
+      <w:lang w:bidi="en-US"/>
     </w:rPr>
   </w:style>
 </w:styles>
@@ -2663,7 +3745,7 @@
   <w:docDefaults>
     <w:rPrDefault>
       <w:rPr>
-        <w:rFonts w:asciiTheme="minorHAnsi" w:eastAsiaTheme="minorHAnsi" w:hAnsiTheme="minorHAnsi" w:cstheme="minorBidi"/>
+        <w:rFonts w:asciiTheme="minorHAnsi" w:eastAsiaTheme="minorEastAsia" w:hAnsiTheme="minorHAnsi" w:cstheme="minorBidi"/>
         <w:sz w:val="22"/>
         <w:szCs w:val="22"/>
         <w:lang w:val="en-US" w:eastAsia="en-US" w:bidi="ar-SA"/>
@@ -2695,7 +3777,7 @@
     <w:lsdException w:name="toc 7" w:uiPriority="39"/>
     <w:lsdException w:name="toc 8" w:uiPriority="39"/>
     <w:lsdException w:name="toc 9" w:uiPriority="39"/>
-    <w:lsdException w:name="caption" w:uiPriority="35" w:qFormat="1"/>
+    <w:lsdException w:name="caption" w:uiPriority="35"/>
     <w:lsdException w:name="Title" w:semiHidden="0" w:uiPriority="10" w:unhideWhenUsed="0" w:qFormat="1"/>
     <w:lsdException w:name="Default Paragraph Font" w:uiPriority="1"/>
     <w:lsdException w:name="Subtitle" w:semiHidden="0" w:uiPriority="11" w:unhideWhenUsed="0" w:qFormat="1"/>
@@ -2817,13 +3899,7 @@
   <w:style w:type="paragraph" w:default="1" w:styleId="Normal">
     <w:name w:val="Normal"/>
     <w:qFormat/>
-    <w:rsid w:val="00B7657E"/>
-    <w:pPr>
-      <w:spacing w:after="0" w:line="240" w:lineRule="auto"/>
-    </w:pPr>
-    <w:rPr>
-      <w:rFonts w:ascii="Calibri" w:hAnsi="Calibri" w:cs="Times New Roman"/>
-    </w:rPr>
+    <w:rsid w:val="00CC4981"/>
   </w:style>
   <w:style w:type="paragraph" w:styleId="Heading1">
     <w:name w:val="heading 1"/>
@@ -2832,18 +3908,16 @@
     <w:link w:val="Heading1Char"/>
     <w:uiPriority w:val="9"/>
     <w:qFormat/>
-    <w:rsid w:val="007D001F"/>
+    <w:rsid w:val="00CC4981"/>
     <w:pPr>
-      <w:keepNext/>
-      <w:keepLines/>
-      <w:spacing w:before="480"/>
+      <w:spacing w:before="480" w:after="0"/>
+      <w:contextualSpacing/>
       <w:outlineLvl w:val="0"/>
     </w:pPr>
     <w:rPr>
       <w:rFonts w:asciiTheme="majorHAnsi" w:eastAsiaTheme="majorEastAsia" w:hAnsiTheme="majorHAnsi" w:cstheme="majorBidi"/>
       <w:b/>
       <w:bCs/>
-      <w:color w:val="365F91" w:themeColor="accent1" w:themeShade="BF"/>
       <w:sz w:val="28"/>
       <w:szCs w:val="28"/>
     </w:rPr>
@@ -2856,18 +3930,15 @@
     <w:uiPriority w:val="9"/>
     <w:unhideWhenUsed/>
     <w:qFormat/>
-    <w:rsid w:val="007D001F"/>
+    <w:rsid w:val="00CC4981"/>
     <w:pPr>
-      <w:keepNext/>
-      <w:keepLines/>
-      <w:spacing w:before="200"/>
+      <w:spacing w:before="200" w:after="0"/>
       <w:outlineLvl w:val="1"/>
     </w:pPr>
     <w:rPr>
       <w:rFonts w:asciiTheme="majorHAnsi" w:eastAsiaTheme="majorEastAsia" w:hAnsiTheme="majorHAnsi" w:cstheme="majorBidi"/>
       <w:b/>
       <w:bCs/>
-      <w:color w:val="4F81BD" w:themeColor="accent1"/>
       <w:sz w:val="26"/>
       <w:szCs w:val="26"/>
     </w:rPr>
@@ -2880,18 +3951,143 @@
     <w:uiPriority w:val="9"/>
     <w:unhideWhenUsed/>
     <w:qFormat/>
-    <w:rsid w:val="007D001F"/>
+    <w:rsid w:val="00CC4981"/>
     <w:pPr>
-      <w:keepNext/>
-      <w:keepLines/>
-      <w:spacing w:before="200"/>
+      <w:spacing w:before="200" w:after="0" w:line="271" w:lineRule="auto"/>
       <w:outlineLvl w:val="2"/>
     </w:pPr>
     <w:rPr>
       <w:rFonts w:asciiTheme="majorHAnsi" w:eastAsiaTheme="majorEastAsia" w:hAnsiTheme="majorHAnsi" w:cstheme="majorBidi"/>
       <w:b/>
       <w:bCs/>
-      <w:color w:val="4F81BD" w:themeColor="accent1"/>
+    </w:rPr>
+  </w:style>
+  <w:style w:type="paragraph" w:styleId="Heading4">
+    <w:name w:val="heading 4"/>
+    <w:basedOn w:val="Normal"/>
+    <w:next w:val="Normal"/>
+    <w:link w:val="Heading4Char"/>
+    <w:uiPriority w:val="9"/>
+    <w:unhideWhenUsed/>
+    <w:qFormat/>
+    <w:rsid w:val="00CC4981"/>
+    <w:pPr>
+      <w:spacing w:before="200" w:after="0"/>
+      <w:outlineLvl w:val="3"/>
+    </w:pPr>
+    <w:rPr>
+      <w:rFonts w:asciiTheme="majorHAnsi" w:eastAsiaTheme="majorEastAsia" w:hAnsiTheme="majorHAnsi" w:cstheme="majorBidi"/>
+      <w:b/>
+      <w:bCs/>
+      <w:i/>
+      <w:iCs/>
+    </w:rPr>
+  </w:style>
+  <w:style w:type="paragraph" w:styleId="Heading5">
+    <w:name w:val="heading 5"/>
+    <w:basedOn w:val="Normal"/>
+    <w:next w:val="Normal"/>
+    <w:link w:val="Heading5Char"/>
+    <w:uiPriority w:val="9"/>
+    <w:semiHidden/>
+    <w:unhideWhenUsed/>
+    <w:qFormat/>
+    <w:rsid w:val="00CC4981"/>
+    <w:pPr>
+      <w:spacing w:before="200" w:after="0"/>
+      <w:outlineLvl w:val="4"/>
+    </w:pPr>
+    <w:rPr>
+      <w:rFonts w:asciiTheme="majorHAnsi" w:eastAsiaTheme="majorEastAsia" w:hAnsiTheme="majorHAnsi" w:cstheme="majorBidi"/>
+      <w:b/>
+      <w:bCs/>
+      <w:color w:val="7F7F7F" w:themeColor="text1" w:themeTint="80"/>
+    </w:rPr>
+  </w:style>
+  <w:style w:type="paragraph" w:styleId="Heading6">
+    <w:name w:val="heading 6"/>
+    <w:basedOn w:val="Normal"/>
+    <w:next w:val="Normal"/>
+    <w:link w:val="Heading6Char"/>
+    <w:uiPriority w:val="9"/>
+    <w:semiHidden/>
+    <w:unhideWhenUsed/>
+    <w:qFormat/>
+    <w:rsid w:val="00CC4981"/>
+    <w:pPr>
+      <w:spacing w:after="0" w:line="271" w:lineRule="auto"/>
+      <w:outlineLvl w:val="5"/>
+    </w:pPr>
+    <w:rPr>
+      <w:rFonts w:asciiTheme="majorHAnsi" w:eastAsiaTheme="majorEastAsia" w:hAnsiTheme="majorHAnsi" w:cstheme="majorBidi"/>
+      <w:b/>
+      <w:bCs/>
+      <w:i/>
+      <w:iCs/>
+      <w:color w:val="7F7F7F" w:themeColor="text1" w:themeTint="80"/>
+    </w:rPr>
+  </w:style>
+  <w:style w:type="paragraph" w:styleId="Heading7">
+    <w:name w:val="heading 7"/>
+    <w:basedOn w:val="Normal"/>
+    <w:next w:val="Normal"/>
+    <w:link w:val="Heading7Char"/>
+    <w:uiPriority w:val="9"/>
+    <w:semiHidden/>
+    <w:unhideWhenUsed/>
+    <w:qFormat/>
+    <w:rsid w:val="00CC4981"/>
+    <w:pPr>
+      <w:spacing w:after="0"/>
+      <w:outlineLvl w:val="6"/>
+    </w:pPr>
+    <w:rPr>
+      <w:rFonts w:asciiTheme="majorHAnsi" w:eastAsiaTheme="majorEastAsia" w:hAnsiTheme="majorHAnsi" w:cstheme="majorBidi"/>
+      <w:i/>
+      <w:iCs/>
+    </w:rPr>
+  </w:style>
+  <w:style w:type="paragraph" w:styleId="Heading8">
+    <w:name w:val="heading 8"/>
+    <w:basedOn w:val="Normal"/>
+    <w:next w:val="Normal"/>
+    <w:link w:val="Heading8Char"/>
+    <w:uiPriority w:val="9"/>
+    <w:semiHidden/>
+    <w:unhideWhenUsed/>
+    <w:qFormat/>
+    <w:rsid w:val="00CC4981"/>
+    <w:pPr>
+      <w:spacing w:after="0"/>
+      <w:outlineLvl w:val="7"/>
+    </w:pPr>
+    <w:rPr>
+      <w:rFonts w:asciiTheme="majorHAnsi" w:eastAsiaTheme="majorEastAsia" w:hAnsiTheme="majorHAnsi" w:cstheme="majorBidi"/>
+      <w:sz w:val="20"/>
+      <w:szCs w:val="20"/>
+    </w:rPr>
+  </w:style>
+  <w:style w:type="paragraph" w:styleId="Heading9">
+    <w:name w:val="heading 9"/>
+    <w:basedOn w:val="Normal"/>
+    <w:next w:val="Normal"/>
+    <w:link w:val="Heading9Char"/>
+    <w:uiPriority w:val="9"/>
+    <w:semiHidden/>
+    <w:unhideWhenUsed/>
+    <w:qFormat/>
+    <w:rsid w:val="00CC4981"/>
+    <w:pPr>
+      <w:spacing w:after="0"/>
+      <w:outlineLvl w:val="8"/>
+    </w:pPr>
+    <w:rPr>
+      <w:rFonts w:asciiTheme="majorHAnsi" w:eastAsiaTheme="majorEastAsia" w:hAnsiTheme="majorHAnsi" w:cstheme="majorBidi"/>
+      <w:i/>
+      <w:iCs/>
+      <w:spacing w:val="5"/>
+      <w:sz w:val="20"/>
+      <w:szCs w:val="20"/>
     </w:rPr>
   </w:style>
   <w:style w:type="character" w:default="1" w:styleId="DefaultParagraphFont">
@@ -2937,9 +4133,10 @@
     <w:basedOn w:val="Normal"/>
     <w:uiPriority w:val="34"/>
     <w:qFormat/>
-    <w:rsid w:val="00B7657E"/>
+    <w:rsid w:val="00CC4981"/>
     <w:pPr>
       <w:ind w:left="720"/>
+      <w:contextualSpacing/>
     </w:pPr>
   </w:style>
   <w:style w:type="table" w:styleId="TableGrid">
@@ -2993,12 +4190,11 @@
     <w:basedOn w:val="DefaultParagraphFont"/>
     <w:link w:val="Heading1"/>
     <w:uiPriority w:val="9"/>
-    <w:rsid w:val="007D001F"/>
+    <w:rsid w:val="00CC4981"/>
     <w:rPr>
       <w:rFonts w:asciiTheme="majorHAnsi" w:eastAsiaTheme="majorEastAsia" w:hAnsiTheme="majorHAnsi" w:cstheme="majorBidi"/>
       <w:b/>
       <w:bCs/>
-      <w:color w:val="365F91" w:themeColor="accent1" w:themeShade="BF"/>
       <w:sz w:val="28"/>
       <w:szCs w:val="28"/>
     </w:rPr>
@@ -3008,12 +4204,11 @@
     <w:basedOn w:val="DefaultParagraphFont"/>
     <w:link w:val="Heading2"/>
     <w:uiPriority w:val="9"/>
-    <w:rsid w:val="007D001F"/>
+    <w:rsid w:val="00CC4981"/>
     <w:rPr>
       <w:rFonts w:asciiTheme="majorHAnsi" w:eastAsiaTheme="majorEastAsia" w:hAnsiTheme="majorHAnsi" w:cstheme="majorBidi"/>
       <w:b/>
       <w:bCs/>
-      <w:color w:val="4F81BD" w:themeColor="accent1"/>
       <w:sz w:val="26"/>
       <w:szCs w:val="26"/>
     </w:rPr>
@@ -3023,12 +4218,381 @@
     <w:basedOn w:val="DefaultParagraphFont"/>
     <w:link w:val="Heading3"/>
     <w:uiPriority w:val="9"/>
-    <w:rsid w:val="007D001F"/>
+    <w:rsid w:val="00CC4981"/>
     <w:rPr>
       <w:rFonts w:asciiTheme="majorHAnsi" w:eastAsiaTheme="majorEastAsia" w:hAnsiTheme="majorHAnsi" w:cstheme="majorBidi"/>
       <w:b/>
       <w:bCs/>
-      <w:color w:val="4F81BD" w:themeColor="accent1"/>
+    </w:rPr>
+  </w:style>
+  <w:style w:type="character" w:customStyle="1" w:styleId="Heading4Char">
+    <w:name w:val="Heading 4 Char"/>
+    <w:basedOn w:val="DefaultParagraphFont"/>
+    <w:link w:val="Heading4"/>
+    <w:uiPriority w:val="9"/>
+    <w:rsid w:val="00CC4981"/>
+    <w:rPr>
+      <w:rFonts w:asciiTheme="majorHAnsi" w:eastAsiaTheme="majorEastAsia" w:hAnsiTheme="majorHAnsi" w:cstheme="majorBidi"/>
+      <w:b/>
+      <w:bCs/>
+      <w:i/>
+      <w:iCs/>
+    </w:rPr>
+  </w:style>
+  <w:style w:type="paragraph" w:styleId="HTMLPreformatted">
+    <w:name w:val="HTML Preformatted"/>
+    <w:basedOn w:val="Normal"/>
+    <w:link w:val="HTMLPreformattedChar"/>
+    <w:uiPriority w:val="99"/>
+    <w:semiHidden/>
+    <w:unhideWhenUsed/>
+    <w:rsid w:val="00EE7084"/>
+    <w:pPr>
+      <w:tabs>
+        <w:tab w:val="left" w:pos="916"/>
+        <w:tab w:val="left" w:pos="1832"/>
+        <w:tab w:val="left" w:pos="2748"/>
+        <w:tab w:val="left" w:pos="3664"/>
+        <w:tab w:val="left" w:pos="4580"/>
+        <w:tab w:val="left" w:pos="5496"/>
+        <w:tab w:val="left" w:pos="6412"/>
+        <w:tab w:val="left" w:pos="7328"/>
+        <w:tab w:val="left" w:pos="8244"/>
+        <w:tab w:val="left" w:pos="9160"/>
+        <w:tab w:val="left" w:pos="10076"/>
+        <w:tab w:val="left" w:pos="10992"/>
+        <w:tab w:val="left" w:pos="11908"/>
+        <w:tab w:val="left" w:pos="12824"/>
+        <w:tab w:val="left" w:pos="13740"/>
+        <w:tab w:val="left" w:pos="14656"/>
+      </w:tabs>
+    </w:pPr>
+    <w:rPr>
+      <w:rFonts w:ascii="Courier New" w:eastAsia="Times New Roman" w:hAnsi="Courier New" w:cs="Courier New"/>
+      <w:sz w:val="20"/>
+      <w:szCs w:val="20"/>
+    </w:rPr>
+  </w:style>
+  <w:style w:type="character" w:customStyle="1" w:styleId="HTMLPreformattedChar">
+    <w:name w:val="HTML Preformatted Char"/>
+    <w:basedOn w:val="DefaultParagraphFont"/>
+    <w:link w:val="HTMLPreformatted"/>
+    <w:uiPriority w:val="99"/>
+    <w:semiHidden/>
+    <w:rsid w:val="00EE7084"/>
+    <w:rPr>
+      <w:rFonts w:ascii="Courier New" w:eastAsia="Times New Roman" w:hAnsi="Courier New" w:cs="Courier New"/>
+      <w:sz w:val="20"/>
+      <w:szCs w:val="20"/>
+    </w:rPr>
+  </w:style>
+  <w:style w:type="character" w:customStyle="1" w:styleId="Heading5Char">
+    <w:name w:val="Heading 5 Char"/>
+    <w:basedOn w:val="DefaultParagraphFont"/>
+    <w:link w:val="Heading5"/>
+    <w:uiPriority w:val="9"/>
+    <w:semiHidden/>
+    <w:rsid w:val="00CC4981"/>
+    <w:rPr>
+      <w:rFonts w:asciiTheme="majorHAnsi" w:eastAsiaTheme="majorEastAsia" w:hAnsiTheme="majorHAnsi" w:cstheme="majorBidi"/>
+      <w:b/>
+      <w:bCs/>
+      <w:color w:val="7F7F7F" w:themeColor="text1" w:themeTint="80"/>
+    </w:rPr>
+  </w:style>
+  <w:style w:type="character" w:customStyle="1" w:styleId="Heading6Char">
+    <w:name w:val="Heading 6 Char"/>
+    <w:basedOn w:val="DefaultParagraphFont"/>
+    <w:link w:val="Heading6"/>
+    <w:uiPriority w:val="9"/>
+    <w:semiHidden/>
+    <w:rsid w:val="00CC4981"/>
+    <w:rPr>
+      <w:rFonts w:asciiTheme="majorHAnsi" w:eastAsiaTheme="majorEastAsia" w:hAnsiTheme="majorHAnsi" w:cstheme="majorBidi"/>
+      <w:b/>
+      <w:bCs/>
+      <w:i/>
+      <w:iCs/>
+      <w:color w:val="7F7F7F" w:themeColor="text1" w:themeTint="80"/>
+    </w:rPr>
+  </w:style>
+  <w:style w:type="character" w:customStyle="1" w:styleId="Heading7Char">
+    <w:name w:val="Heading 7 Char"/>
+    <w:basedOn w:val="DefaultParagraphFont"/>
+    <w:link w:val="Heading7"/>
+    <w:uiPriority w:val="9"/>
+    <w:semiHidden/>
+    <w:rsid w:val="00CC4981"/>
+    <w:rPr>
+      <w:rFonts w:asciiTheme="majorHAnsi" w:eastAsiaTheme="majorEastAsia" w:hAnsiTheme="majorHAnsi" w:cstheme="majorBidi"/>
+      <w:i/>
+      <w:iCs/>
+    </w:rPr>
+  </w:style>
+  <w:style w:type="character" w:customStyle="1" w:styleId="Heading8Char">
+    <w:name w:val="Heading 8 Char"/>
+    <w:basedOn w:val="DefaultParagraphFont"/>
+    <w:link w:val="Heading8"/>
+    <w:uiPriority w:val="9"/>
+    <w:semiHidden/>
+    <w:rsid w:val="00CC4981"/>
+    <w:rPr>
+      <w:rFonts w:asciiTheme="majorHAnsi" w:eastAsiaTheme="majorEastAsia" w:hAnsiTheme="majorHAnsi" w:cstheme="majorBidi"/>
+      <w:sz w:val="20"/>
+      <w:szCs w:val="20"/>
+    </w:rPr>
+  </w:style>
+  <w:style w:type="character" w:customStyle="1" w:styleId="Heading9Char">
+    <w:name w:val="Heading 9 Char"/>
+    <w:basedOn w:val="DefaultParagraphFont"/>
+    <w:link w:val="Heading9"/>
+    <w:uiPriority w:val="9"/>
+    <w:semiHidden/>
+    <w:rsid w:val="00CC4981"/>
+    <w:rPr>
+      <w:rFonts w:asciiTheme="majorHAnsi" w:eastAsiaTheme="majorEastAsia" w:hAnsiTheme="majorHAnsi" w:cstheme="majorBidi"/>
+      <w:i/>
+      <w:iCs/>
+      <w:spacing w:val="5"/>
+      <w:sz w:val="20"/>
+      <w:szCs w:val="20"/>
+    </w:rPr>
+  </w:style>
+  <w:style w:type="paragraph" w:styleId="Title">
+    <w:name w:val="Title"/>
+    <w:basedOn w:val="Normal"/>
+    <w:next w:val="Normal"/>
+    <w:link w:val="TitleChar"/>
+    <w:uiPriority w:val="10"/>
+    <w:qFormat/>
+    <w:rsid w:val="00CC4981"/>
+    <w:pPr>
+      <w:pBdr>
+        <w:bottom w:val="single" w:sz="4" w:space="1" w:color="auto"/>
+      </w:pBdr>
+      <w:spacing w:line="240" w:lineRule="auto"/>
+      <w:contextualSpacing/>
+    </w:pPr>
+    <w:rPr>
+      <w:rFonts w:asciiTheme="majorHAnsi" w:eastAsiaTheme="majorEastAsia" w:hAnsiTheme="majorHAnsi" w:cstheme="majorBidi"/>
+      <w:spacing w:val="5"/>
+      <w:sz w:val="52"/>
+      <w:szCs w:val="52"/>
+    </w:rPr>
+  </w:style>
+  <w:style w:type="character" w:customStyle="1" w:styleId="TitleChar">
+    <w:name w:val="Title Char"/>
+    <w:basedOn w:val="DefaultParagraphFont"/>
+    <w:link w:val="Title"/>
+    <w:uiPriority w:val="10"/>
+    <w:rsid w:val="00CC4981"/>
+    <w:rPr>
+      <w:rFonts w:asciiTheme="majorHAnsi" w:eastAsiaTheme="majorEastAsia" w:hAnsiTheme="majorHAnsi" w:cstheme="majorBidi"/>
+      <w:spacing w:val="5"/>
+      <w:sz w:val="52"/>
+      <w:szCs w:val="52"/>
+    </w:rPr>
+  </w:style>
+  <w:style w:type="paragraph" w:styleId="Subtitle">
+    <w:name w:val="Subtitle"/>
+    <w:basedOn w:val="Normal"/>
+    <w:next w:val="Normal"/>
+    <w:link w:val="SubtitleChar"/>
+    <w:uiPriority w:val="11"/>
+    <w:qFormat/>
+    <w:rsid w:val="00CC4981"/>
+    <w:pPr>
+      <w:spacing w:after="600"/>
+    </w:pPr>
+    <w:rPr>
+      <w:rFonts w:asciiTheme="majorHAnsi" w:eastAsiaTheme="majorEastAsia" w:hAnsiTheme="majorHAnsi" w:cstheme="majorBidi"/>
+      <w:i/>
+      <w:iCs/>
+      <w:spacing w:val="13"/>
+      <w:sz w:val="24"/>
+      <w:szCs w:val="24"/>
+    </w:rPr>
+  </w:style>
+  <w:style w:type="character" w:customStyle="1" w:styleId="SubtitleChar">
+    <w:name w:val="Subtitle Char"/>
+    <w:basedOn w:val="DefaultParagraphFont"/>
+    <w:link w:val="Subtitle"/>
+    <w:uiPriority w:val="11"/>
+    <w:rsid w:val="00CC4981"/>
+    <w:rPr>
+      <w:rFonts w:asciiTheme="majorHAnsi" w:eastAsiaTheme="majorEastAsia" w:hAnsiTheme="majorHAnsi" w:cstheme="majorBidi"/>
+      <w:i/>
+      <w:iCs/>
+      <w:spacing w:val="13"/>
+      <w:sz w:val="24"/>
+      <w:szCs w:val="24"/>
+    </w:rPr>
+  </w:style>
+  <w:style w:type="character" w:styleId="Strong">
+    <w:name w:val="Strong"/>
+    <w:uiPriority w:val="22"/>
+    <w:qFormat/>
+    <w:rsid w:val="00CC4981"/>
+    <w:rPr>
+      <w:b/>
+      <w:bCs/>
+    </w:rPr>
+  </w:style>
+  <w:style w:type="character" w:styleId="Emphasis">
+    <w:name w:val="Emphasis"/>
+    <w:uiPriority w:val="20"/>
+    <w:qFormat/>
+    <w:rsid w:val="00CC4981"/>
+    <w:rPr>
+      <w:b/>
+      <w:bCs/>
+      <w:i/>
+      <w:iCs/>
+      <w:spacing w:val="10"/>
+      <w:bdr w:val="none" w:sz="0" w:space="0" w:color="auto"/>
+      <w:shd w:val="clear" w:color="auto" w:fill="auto"/>
+    </w:rPr>
+  </w:style>
+  <w:style w:type="paragraph" w:styleId="NoSpacing">
+    <w:name w:val="No Spacing"/>
+    <w:basedOn w:val="Normal"/>
+    <w:uiPriority w:val="1"/>
+    <w:qFormat/>
+    <w:rsid w:val="00CC4981"/>
+    <w:pPr>
+      <w:spacing w:after="0" w:line="240" w:lineRule="auto"/>
+    </w:pPr>
+  </w:style>
+  <w:style w:type="paragraph" w:styleId="Quote">
+    <w:name w:val="Quote"/>
+    <w:basedOn w:val="Normal"/>
+    <w:next w:val="Normal"/>
+    <w:link w:val="QuoteChar"/>
+    <w:uiPriority w:val="29"/>
+    <w:qFormat/>
+    <w:rsid w:val="00CC4981"/>
+    <w:pPr>
+      <w:spacing w:before="200" w:after="0"/>
+      <w:ind w:left="360" w:right="360"/>
+    </w:pPr>
+    <w:rPr>
+      <w:i/>
+      <w:iCs/>
+    </w:rPr>
+  </w:style>
+  <w:style w:type="character" w:customStyle="1" w:styleId="QuoteChar">
+    <w:name w:val="Quote Char"/>
+    <w:basedOn w:val="DefaultParagraphFont"/>
+    <w:link w:val="Quote"/>
+    <w:uiPriority w:val="29"/>
+    <w:rsid w:val="00CC4981"/>
+    <w:rPr>
+      <w:i/>
+      <w:iCs/>
+    </w:rPr>
+  </w:style>
+  <w:style w:type="paragraph" w:styleId="IntenseQuote">
+    <w:name w:val="Intense Quote"/>
+    <w:basedOn w:val="Normal"/>
+    <w:next w:val="Normal"/>
+    <w:link w:val="IntenseQuoteChar"/>
+    <w:uiPriority w:val="30"/>
+    <w:qFormat/>
+    <w:rsid w:val="00CC4981"/>
+    <w:pPr>
+      <w:pBdr>
+        <w:bottom w:val="single" w:sz="4" w:space="1" w:color="auto"/>
+      </w:pBdr>
+      <w:spacing w:before="200" w:after="280"/>
+      <w:ind w:left="1008" w:right="1152"/>
+      <w:jc w:val="both"/>
+    </w:pPr>
+    <w:rPr>
+      <w:b/>
+      <w:bCs/>
+      <w:i/>
+      <w:iCs/>
+    </w:rPr>
+  </w:style>
+  <w:style w:type="character" w:customStyle="1" w:styleId="IntenseQuoteChar">
+    <w:name w:val="Intense Quote Char"/>
+    <w:basedOn w:val="DefaultParagraphFont"/>
+    <w:link w:val="IntenseQuote"/>
+    <w:uiPriority w:val="30"/>
+    <w:rsid w:val="00CC4981"/>
+    <w:rPr>
+      <w:b/>
+      <w:bCs/>
+      <w:i/>
+      <w:iCs/>
+    </w:rPr>
+  </w:style>
+  <w:style w:type="character" w:styleId="SubtleEmphasis">
+    <w:name w:val="Subtle Emphasis"/>
+    <w:uiPriority w:val="19"/>
+    <w:qFormat/>
+    <w:rsid w:val="00CC4981"/>
+    <w:rPr>
+      <w:i/>
+      <w:iCs/>
+    </w:rPr>
+  </w:style>
+  <w:style w:type="character" w:styleId="IntenseEmphasis">
+    <w:name w:val="Intense Emphasis"/>
+    <w:uiPriority w:val="21"/>
+    <w:qFormat/>
+    <w:rsid w:val="00CC4981"/>
+    <w:rPr>
+      <w:b/>
+      <w:bCs/>
+    </w:rPr>
+  </w:style>
+  <w:style w:type="character" w:styleId="SubtleReference">
+    <w:name w:val="Subtle Reference"/>
+    <w:uiPriority w:val="31"/>
+    <w:qFormat/>
+    <w:rsid w:val="00CC4981"/>
+    <w:rPr>
+      <w:smallCaps/>
+    </w:rPr>
+  </w:style>
+  <w:style w:type="character" w:styleId="IntenseReference">
+    <w:name w:val="Intense Reference"/>
+    <w:uiPriority w:val="32"/>
+    <w:qFormat/>
+    <w:rsid w:val="00CC4981"/>
+    <w:rPr>
+      <w:smallCaps/>
+      <w:spacing w:val="5"/>
+      <w:u w:val="single"/>
+    </w:rPr>
+  </w:style>
+  <w:style w:type="character" w:styleId="BookTitle">
+    <w:name w:val="Book Title"/>
+    <w:uiPriority w:val="33"/>
+    <w:qFormat/>
+    <w:rsid w:val="00CC4981"/>
+    <w:rPr>
+      <w:i/>
+      <w:iCs/>
+      <w:smallCaps/>
+      <w:spacing w:val="5"/>
+    </w:rPr>
+  </w:style>
+  <w:style w:type="paragraph" w:styleId="TOCHeading">
+    <w:name w:val="TOC Heading"/>
+    <w:basedOn w:val="Heading1"/>
+    <w:next w:val="Normal"/>
+    <w:uiPriority w:val="39"/>
+    <w:semiHidden/>
+    <w:unhideWhenUsed/>
+    <w:qFormat/>
+    <w:rsid w:val="00CC4981"/>
+    <w:pPr>
+      <w:outlineLvl w:val="9"/>
+    </w:pPr>
+    <w:rPr>
+      <w:lang w:bidi="en-US"/>
     </w:rPr>
   </w:style>
 </w:styles>

</xml_diff>

<commit_message>
Revisited API documentation page, updated app documenation
</commit_message>
<xml_diff>
--- a/documentation/Data Repository App - Design Document.docx
+++ b/documentation/Data Repository App - Design Document.docx
@@ -2314,99 +2314,122 @@
         <w:t>for the purpose of storing</w:t>
       </w:r>
       <w:r>
-        <w:t xml:space="preserve"> da</w:t>
+        <w:t xml:space="preserve"> </w:t>
+      </w:r>
+      <w:r>
+        <w:t>grid</w:t>
+      </w:r>
+      <w:r>
+        <w:t>-shaped</w:t>
+      </w:r>
+      <w:r>
+        <w:t xml:space="preserve"> </w:t>
+      </w:r>
+      <w:r>
+        <w:t>da</w:t>
       </w:r>
       <w:r>
         <w:t xml:space="preserve">ta </w:t>
       </w:r>
       <w:r>
-        <w:t xml:space="preserve">in grid form (i.e. rows and columns) </w:t>
+        <w:t xml:space="preserve">(i.e. rows and columns) </w:t>
       </w:r>
       <w:r>
         <w:t>and retrieving</w:t>
       </w:r>
       <w:r>
-        <w:t xml:space="preserve"> it later</w:t>
-      </w:r>
-      <w:r>
-        <w:t xml:space="preserve"> via searches</w:t>
+        <w:t xml:space="preserve"> it later.</w:t>
+      </w:r>
+      <w:r>
+        <w:t xml:space="preserve"> </w:t>
+      </w:r>
+      <w:r>
+        <w:t>It has a browser</w:t>
+      </w:r>
+      <w:r>
+        <w:t xml:space="preserve"> </w:t>
+      </w:r>
+      <w:r>
+        <w:t>based UI that u</w:t>
+      </w:r>
+      <w:r>
+        <w:t xml:space="preserve">sers can </w:t>
+      </w:r>
+      <w:r>
+        <w:t xml:space="preserve">use to </w:t>
+      </w:r>
+      <w:r>
+        <w:t>upload</w:t>
+      </w:r>
+      <w:r>
+        <w:t xml:space="preserve"> data in the </w:t>
+      </w:r>
+      <w:r>
+        <w:t xml:space="preserve">as </w:t>
+      </w:r>
+      <w:r>
+        <w:t xml:space="preserve">Excel </w:t>
+      </w:r>
+      <w:r>
+        <w:t xml:space="preserve">workbooks </w:t>
+      </w:r>
+      <w:r>
+        <w:t xml:space="preserve">or </w:t>
+      </w:r>
+      <w:r>
+        <w:t>comma-separated-value (</w:t>
+      </w:r>
+      <w:r>
+        <w:t>CSV</w:t>
+      </w:r>
+      <w:r>
+        <w:t>)</w:t>
+      </w:r>
+      <w:r>
+        <w:t xml:space="preserve"> files</w:t>
+      </w:r>
+      <w:r>
+        <w:t xml:space="preserve">. The ingested data is stored in </w:t>
+      </w:r>
+      <w:r>
+        <w:t>a database</w:t>
+      </w:r>
+      <w:r>
+        <w:t xml:space="preserve">. </w:t>
+      </w:r>
+      <w:r>
+        <w:t xml:space="preserve">The raw uploaded files are stored on the server’s file system. The app provides a mechanism for searching for data rows </w:t>
+      </w:r>
+      <w:r>
+        <w:t>using user-defined</w:t>
+      </w:r>
+      <w:r>
+        <w:t xml:space="preserve"> criteria</w:t>
+      </w:r>
+      <w:r>
+        <w:t xml:space="preserve"> as well as the ability to download the originally uploaded files</w:t>
       </w:r>
       <w:r>
         <w:t>.</w:t>
       </w:r>
-      <w:r>
-        <w:t xml:space="preserve"> </w:t>
-      </w:r>
-      <w:r>
-        <w:t>It has a browser-based UI that u</w:t>
-      </w:r>
-      <w:r>
-        <w:t xml:space="preserve">sers can </w:t>
-      </w:r>
-      <w:r>
-        <w:t xml:space="preserve">use to </w:t>
-      </w:r>
-      <w:r>
-        <w:t>upload</w:t>
-      </w:r>
-      <w:r>
-        <w:t xml:space="preserve"> data in the form of</w:t>
-      </w:r>
-      <w:r>
-        <w:t xml:space="preserve"> Excel </w:t>
-      </w:r>
-      <w:r>
-        <w:t xml:space="preserve">workbooks </w:t>
-      </w:r>
-      <w:r>
-        <w:t xml:space="preserve">or </w:t>
-      </w:r>
-      <w:r>
-        <w:t>comma-separated-value (</w:t>
-      </w:r>
-      <w:r>
-        <w:t>CSV</w:t>
-      </w:r>
-      <w:r>
-        <w:t>)</w:t>
-      </w:r>
-      <w:r>
-        <w:t xml:space="preserve"> files</w:t>
-      </w:r>
-      <w:r>
-        <w:t xml:space="preserve">. The ingested data is stored in </w:t>
-      </w:r>
-      <w:r>
-        <w:t>a MongoDB database</w:t>
-      </w:r>
-      <w:r>
-        <w:t xml:space="preserve">. </w:t>
-      </w:r>
-      <w:r>
-        <w:t>The raw uploaded files are stored on the server’s file system</w:t>
-      </w:r>
-      <w:r>
-        <w:t xml:space="preserve"> for reference</w:t>
-      </w:r>
-      <w:r>
-        <w:t xml:space="preserve">. The app provides a mechanism for searching for data rows </w:t>
-      </w:r>
-      <w:r>
-        <w:t>using user-defined</w:t>
-      </w:r>
-      <w:r>
-        <w:t xml:space="preserve"> criteria</w:t>
-      </w:r>
-      <w:r>
-        <w:t xml:space="preserve"> as well as the ability to download the originally uploaded files</w:t>
-      </w:r>
-      <w:r>
-        <w:t>.</w:t>
-      </w:r>
-    </w:p>
-    <w:p>
-      <w:r>
-        <w:t>Development work was done by Mike Brown (mike.public@superbrown.com) for the three month period from October through December of 2015.</w:t>
+    </w:p>
+    <w:p>
+      <w:r>
+        <w:t xml:space="preserve">The initial design and </w:t>
+      </w:r>
+      <w:bookmarkStart w:id="1" w:name="_GoBack"/>
+      <w:bookmarkEnd w:id="1"/>
+      <w:r>
+        <w:t>d</w:t>
+      </w:r>
+      <w:r>
+        <w:t xml:space="preserve">evelopment work </w:t>
+      </w:r>
+      <w:r>
+        <w:t xml:space="preserve">on this </w:t>
+      </w:r>
+      <w:r>
+        <w:t>was done by Mike Brown (mike.public@superbrown.com) for the three month period from October through December of 2015.</w:t>
       </w:r>
     </w:p>
     <w:p>
@@ -2428,12 +2451,12 @@
       <w:pPr>
         <w:pStyle w:val="Heading1"/>
       </w:pPr>
-      <w:bookmarkStart w:id="1" w:name="_Toc440470280"/>
+      <w:bookmarkStart w:id="2" w:name="_Toc440470280"/>
       <w:r>
         <w:lastRenderedPageBreak/>
         <w:t>User Documentation</w:t>
       </w:r>
-      <w:bookmarkEnd w:id="1"/>
+      <w:bookmarkEnd w:id="2"/>
     </w:p>
     <w:p>
       <w:r>
@@ -2452,14 +2475,14 @@
       <w:pPr>
         <w:pStyle w:val="Heading2"/>
       </w:pPr>
-      <w:bookmarkStart w:id="2" w:name="_Toc440470281"/>
+      <w:bookmarkStart w:id="3" w:name="_Toc440470281"/>
       <w:r>
         <w:t>Upload</w:t>
       </w:r>
       <w:r>
         <w:t xml:space="preserve"> Data screen</w:t>
       </w:r>
-      <w:bookmarkEnd w:id="2"/>
+      <w:bookmarkEnd w:id="3"/>
     </w:p>
     <w:p/>
     <w:p>
@@ -2605,7 +2628,7 @@
       </w:r>
     </w:p>
     <w:p>
-      <w:bookmarkStart w:id="3" w:name="_Toc440470282"/>
+      <w:bookmarkStart w:id="4" w:name="_Toc440470282"/>
       <w:r>
         <w:t>When data is uploaded or searched upon, it is done so within the context of a particular “data category.” Data categories provide a mechanism for segregating data of different natures from one another, essentially allowing them to behave as separate data stores.</w:t>
       </w:r>
@@ -2622,7 +2645,7 @@
       <w:r>
         <w:t>Source Document</w:t>
       </w:r>
-      <w:bookmarkEnd w:id="3"/>
+      <w:bookmarkEnd w:id="4"/>
     </w:p>
     <w:p>
       <w:r>
@@ -2642,11 +2665,11 @@
       <w:pPr>
         <w:pStyle w:val="Heading3"/>
       </w:pPr>
-      <w:bookmarkStart w:id="4" w:name="_Toc440470283"/>
+      <w:bookmarkStart w:id="5" w:name="_Toc440470283"/>
       <w:r>
         <w:t>Attachments</w:t>
       </w:r>
-      <w:bookmarkEnd w:id="4"/>
+      <w:bookmarkEnd w:id="5"/>
     </w:p>
     <w:p>
       <w:r>
@@ -2675,11 +2698,11 @@
       <w:pPr>
         <w:pStyle w:val="Heading3"/>
       </w:pPr>
-      <w:bookmarkStart w:id="5" w:name="_Toc440470284"/>
+      <w:bookmarkStart w:id="6" w:name="_Toc440470284"/>
       <w:r>
         <w:t>Data Category</w:t>
       </w:r>
-      <w:bookmarkEnd w:id="5"/>
+      <w:bookmarkEnd w:id="6"/>
     </w:p>
     <w:p>
       <w:r>
@@ -2734,7 +2757,7 @@
       <w:pPr>
         <w:pStyle w:val="Heading2"/>
       </w:pPr>
-      <w:bookmarkStart w:id="6" w:name="_Toc440470285"/>
+      <w:bookmarkStart w:id="7" w:name="_Toc440470285"/>
       <w:r>
         <w:lastRenderedPageBreak/>
         <w:t>Find</w:t>
@@ -2742,7 +2765,7 @@
       <w:r>
         <w:t xml:space="preserve"> Data screen</w:t>
       </w:r>
-      <w:bookmarkEnd w:id="6"/>
+      <w:bookmarkEnd w:id="7"/>
     </w:p>
     <w:p>
       <w:r>
@@ -3054,13 +3077,12 @@
       <w:pPr>
         <w:pStyle w:val="Heading1"/>
       </w:pPr>
-      <w:bookmarkStart w:id="7" w:name="_Toc440470286"/>
-      <w:bookmarkStart w:id="8" w:name="_GoBack"/>
+      <w:bookmarkStart w:id="8" w:name="_Toc440470286"/>
       <w:r>
         <w:lastRenderedPageBreak/>
         <w:t>Features accessed via a REST API</w:t>
       </w:r>
-      <w:bookmarkEnd w:id="7"/>
+      <w:bookmarkEnd w:id="8"/>
       <w:r>
         <w:t xml:space="preserve"> </w:t>
       </w:r>
@@ -3832,17 +3854,11 @@
         <w:t xml:space="preserve">Note: </w:t>
       </w:r>
       <w:r>
-        <w:t>D</w:t>
-      </w:r>
-      <w:r>
-        <w:t xml:space="preserve">epending upon the quantity of </w:t>
+        <w:t xml:space="preserve">Depending upon the quantity of </w:t>
       </w:r>
       <w:proofErr w:type="gramStart"/>
       <w:r>
-        <w:t>data</w:t>
-      </w:r>
-      <w:r>
-        <w:t xml:space="preserve"> ,</w:t>
+        <w:t>data ,</w:t>
       </w:r>
       <w:proofErr w:type="gramEnd"/>
       <w:r>
@@ -3870,7 +3886,6 @@
         <w:t>.</w:t>
       </w:r>
     </w:p>
-    <w:bookmarkEnd w:id="8"/>
     <w:p>
       <w:pPr>
         <w:rPr>
@@ -10535,7 +10550,7 @@
           <w:rPr>
             <w:noProof/>
           </w:rPr>
-          <w:t>12</w:t>
+          <w:t>3</w:t>
         </w:r>
         <w:r>
           <w:rPr>
@@ -14004,7 +14019,7 @@
 </file>
 
 <file path=customXml/itemProps1.xml><?xml version="1.0" encoding="utf-8"?>
-<ds:datastoreItem xmlns:ds="http://schemas.openxmlformats.org/officeDocument/2006/customXml" ds:itemID="{C96C52BE-4BD3-4D20-9973-6D4B1AD37C58}">
+<ds:datastoreItem xmlns:ds="http://schemas.openxmlformats.org/officeDocument/2006/customXml" ds:itemID="{A8741D13-F8AB-43A1-B419-E29EFD8483BB}">
   <ds:schemaRefs>
     <ds:schemaRef ds:uri="http://schemas.openxmlformats.org/officeDocument/2006/bibliography"/>
   </ds:schemaRefs>

</xml_diff>

<commit_message>
added code to sanitize REST parameters
</commit_message>
<xml_diff>
--- a/documentation/Data Repository App - Design Document.docx
+++ b/documentation/Data Repository App - Design Document.docx
@@ -1,6 +1,6 @@
 
 <file path=word/document.xml><?xml version="1.0" encoding="utf-8"?>
-<w:document xmlns:ve="http://schemas.openxmlformats.org/markup-compatibility/2006" xmlns:o="urn:schemas-microsoft-com:office:office" xmlns:r="http://schemas.openxmlformats.org/officeDocument/2006/relationships" xmlns:m="http://schemas.openxmlformats.org/officeDocument/2006/math" xmlns:v="urn:schemas-microsoft-com:vml" xmlns:wp="http://schemas.openxmlformats.org/drawingml/2006/wordprocessingDrawing" xmlns:w10="urn:schemas-microsoft-com:office:word" xmlns:w="http://schemas.openxmlformats.org/wordprocessingml/2006/main" xmlns:wne="http://schemas.microsoft.com/office/word/2006/wordml">
+<w:document xmlns:wpc="http://schemas.microsoft.com/office/word/2010/wordprocessingCanvas" xmlns:mc="http://schemas.openxmlformats.org/markup-compatibility/2006" xmlns:o="urn:schemas-microsoft-com:office:office" xmlns:r="http://schemas.openxmlformats.org/officeDocument/2006/relationships" xmlns:m="http://schemas.openxmlformats.org/officeDocument/2006/math" xmlns:v="urn:schemas-microsoft-com:vml" xmlns:wp14="http://schemas.microsoft.com/office/word/2010/wordprocessingDrawing" xmlns:wp="http://schemas.openxmlformats.org/drawingml/2006/wordprocessingDrawing" xmlns:w10="urn:schemas-microsoft-com:office:word" xmlns:w="http://schemas.openxmlformats.org/wordprocessingml/2006/main" xmlns:w14="http://schemas.microsoft.com/office/word/2010/wordml" xmlns:wpg="http://schemas.microsoft.com/office/word/2010/wordprocessingGroup" xmlns:wpi="http://schemas.microsoft.com/office/word/2010/wordprocessingInk" xmlns:wne="http://schemas.microsoft.com/office/word/2006/wordml" xmlns:wps="http://schemas.microsoft.com/office/word/2010/wordprocessingShape" mc:Ignorable="w14 wp14">
   <w:body>
     <w:p>
       <w:pPr>
@@ -3878,11 +3878,6 @@
     </w:p>
     <w:p>
       <w:r>
-        <w:t xml:space="preserve">The application provides a mechanism for searching for data rows using user-defined criteria. </w:t>
-      </w:r>
-    </w:p>
-    <w:p>
-      <w:r>
         <w:t xml:space="preserve">Searches are in the vein of, “Show me all rows where the value in the age column is a number </w:t>
       </w:r>
       <w:r>
@@ -3932,6 +3927,26 @@
       </w:r>
       <w:r>
         <w:t>.</w:t>
+      </w:r>
+    </w:p>
+    <w:p>
+      <w:r>
+        <w:t xml:space="preserve">The </w:t>
+      </w:r>
+      <w:r>
+        <w:t>application</w:t>
+      </w:r>
+      <w:r>
+        <w:t xml:space="preserve"> provides a mechanism for searching for data rows </w:t>
+      </w:r>
+      <w:r>
+        <w:t>using user-defined</w:t>
+      </w:r>
+      <w:r>
+        <w:t xml:space="preserve"> criteria</w:t>
+      </w:r>
+      <w:r>
+        <w:t xml:space="preserve">. </w:t>
       </w:r>
     </w:p>
     <w:p>
@@ -4042,7 +4057,7 @@
           <w:noProof/>
         </w:rPr>
         <w:drawing>
-          <wp:inline distT="0" distB="0" distL="0" distR="0">
+          <wp:inline distT="0" distB="0" distL="0" distR="0" wp14:anchorId="4540659C" wp14:editId="5286F89F">
             <wp:extent cx="5943600" cy="4072890"/>
             <wp:effectExtent l="0" t="0" r="0" b="3810"/>
             <wp:docPr id="1" name="Picture 1"/>
@@ -4057,7 +4072,7 @@
                     <pic:cNvPicPr/>
                   </pic:nvPicPr>
                   <pic:blipFill>
-                    <a:blip r:embed="rId8" cstate="print"/>
+                    <a:blip r:embed="rId9"/>
                     <a:stretch>
                       <a:fillRect/>
                     </a:stretch>
@@ -4488,7 +4503,7 @@
           <w:noProof/>
         </w:rPr>
         <w:drawing>
-          <wp:inline distT="0" distB="0" distL="0" distR="0">
+          <wp:inline distT="0" distB="0" distL="0" distR="0" wp14:anchorId="1EFCDBA2" wp14:editId="65829098">
             <wp:extent cx="5943600" cy="5269865"/>
             <wp:effectExtent l="0" t="0" r="0" b="6985"/>
             <wp:docPr id="4" name="Picture 4"/>
@@ -4503,7 +4518,7 @@
                     <pic:cNvPicPr/>
                   </pic:nvPicPr>
                   <pic:blipFill>
-                    <a:blip r:embed="rId9" cstate="print"/>
+                    <a:blip r:embed="rId10"/>
                     <a:stretch>
                       <a:fillRect/>
                     </a:stretch>
@@ -4586,7 +4601,7 @@
           <w:noProof/>
         </w:rPr>
         <w:drawing>
-          <wp:inline distT="0" distB="0" distL="0" distR="0">
+          <wp:inline distT="0" distB="0" distL="0" distR="0" wp14:anchorId="5CF200A4" wp14:editId="4B0F8339">
             <wp:extent cx="5943600" cy="5269865"/>
             <wp:effectExtent l="0" t="0" r="0" b="6985"/>
             <wp:docPr id="5" name="Picture 5"/>
@@ -4601,7 +4616,7 @@
                     <pic:cNvPicPr/>
                   </pic:nvPicPr>
                   <pic:blipFill>
-                    <a:blip r:embed="rId10" cstate="print"/>
+                    <a:blip r:embed="rId11"/>
                     <a:stretch>
                       <a:fillRect/>
                     </a:stretch>
@@ -4674,7 +4689,7 @@
           <w:noProof/>
         </w:rPr>
         <w:drawing>
-          <wp:inline distT="0" distB="0" distL="0" distR="0">
+          <wp:inline distT="0" distB="0" distL="0" distR="0" wp14:anchorId="2D29EDE9" wp14:editId="3C98D312">
             <wp:extent cx="5943600" cy="3686175"/>
             <wp:effectExtent l="0" t="0" r="0" b="9525"/>
             <wp:docPr id="6" name="Picture 6"/>
@@ -4689,7 +4704,7 @@
                     <pic:cNvPicPr/>
                   </pic:nvPicPr>
                   <pic:blipFill>
-                    <a:blip r:embed="rId11" cstate="print"/>
+                    <a:blip r:embed="rId12"/>
                     <a:stretch>
                       <a:fillRect/>
                     </a:stretch>
@@ -4716,7 +4731,7 @@
           <w:noProof/>
         </w:rPr>
         <w:drawing>
-          <wp:inline distT="0" distB="0" distL="0" distR="0">
+          <wp:inline distT="0" distB="0" distL="0" distR="0" wp14:anchorId="4DE621B2" wp14:editId="10A7806F">
             <wp:extent cx="5479774" cy="3398514"/>
             <wp:effectExtent l="0" t="0" r="6985" b="0"/>
             <wp:docPr id="8" name="Picture 8"/>
@@ -4731,7 +4746,7 @@
                     <pic:cNvPicPr/>
                   </pic:nvPicPr>
                   <pic:blipFill>
-                    <a:blip r:embed="rId12" cstate="print"/>
+                    <a:blip r:embed="rId13"/>
                     <a:stretch>
                       <a:fillRect/>
                     </a:stretch>
@@ -4819,7 +4834,7 @@
       <w:tblPr>
         <w:tblStyle w:val="TableGrid"/>
         <w:tblW w:w="0" w:type="auto"/>
-        <w:tblLook w:val="04A0"/>
+        <w:tblLook w:val="04A0" w:firstRow="1" w:lastRow="0" w:firstColumn="1" w:lastColumn="0" w:noHBand="0" w:noVBand="1"/>
       </w:tblPr>
       <w:tblGrid>
         <w:gridCol w:w="1908"/>
@@ -5191,7 +5206,7 @@
       <w:tblPr>
         <w:tblStyle w:val="TableGrid"/>
         <w:tblW w:w="0" w:type="auto"/>
-        <w:tblLook w:val="04A0"/>
+        <w:tblLook w:val="04A0" w:firstRow="1" w:lastRow="0" w:firstColumn="1" w:lastColumn="0" w:noHBand="0" w:noVBand="1"/>
       </w:tblPr>
       <w:tblGrid>
         <w:gridCol w:w="1908"/>
@@ -5417,7 +5432,7 @@
       <w:tblPr>
         <w:tblStyle w:val="TableGrid"/>
         <w:tblW w:w="0" w:type="auto"/>
-        <w:tblLook w:val="04A0"/>
+        <w:tblLook w:val="04A0" w:firstRow="1" w:lastRow="0" w:firstColumn="1" w:lastColumn="0" w:noHBand="0" w:noVBand="1"/>
       </w:tblPr>
       <w:tblGrid>
         <w:gridCol w:w="1908"/>
@@ -5807,7 +5822,7 @@
       <w:tblPr>
         <w:tblStyle w:val="TableGrid"/>
         <w:tblW w:w="0" w:type="auto"/>
-        <w:tblLook w:val="04A0"/>
+        <w:tblLook w:val="04A0" w:firstRow="1" w:lastRow="0" w:firstColumn="1" w:lastColumn="0" w:noHBand="0" w:noVBand="1"/>
       </w:tblPr>
       <w:tblGrid>
         <w:gridCol w:w="2273"/>
@@ -7906,7 +7921,7 @@
           <w:sz w:val="16"/>
           <w:szCs w:val="18"/>
         </w:rPr>
-        <w:t xml:space="preserve">                "</w:t>
+        <w:t xml:space="preserve">                "S_</w:t>
       </w:r>
       <w:proofErr w:type="spellStart"/>
       <w:r>
@@ -7915,7 +7930,25 @@
           <w:sz w:val="16"/>
           <w:szCs w:val="18"/>
         </w:rPr>
-        <w:t>S_Sp_%_Sp_Ash</w:t>
+        <w:t>Sp</w:t>
+      </w:r>
+      <w:proofErr w:type="spellEnd"/>
+      <w:r>
+        <w:rPr>
+          <w:rFonts w:ascii="Courier New" w:hAnsi="Courier New" w:cs="Courier New"/>
+          <w:sz w:val="16"/>
+          <w:szCs w:val="18"/>
+        </w:rPr>
+        <w:t>_%_</w:t>
+      </w:r>
+      <w:proofErr w:type="spellStart"/>
+      <w:r>
+        <w:rPr>
+          <w:rFonts w:ascii="Courier New" w:hAnsi="Courier New" w:cs="Courier New"/>
+          <w:sz w:val="16"/>
+          <w:szCs w:val="18"/>
+        </w:rPr>
+        <w:t>Sp_Ash</w:t>
       </w:r>
       <w:proofErr w:type="spellEnd"/>
       <w:proofErr w:type="gramStart"/>
@@ -7952,7 +7985,7 @@
           <w:sz w:val="16"/>
           <w:szCs w:val="18"/>
         </w:rPr>
-        <w:t xml:space="preserve">                "</w:t>
+        <w:t xml:space="preserve">                "S_</w:t>
       </w:r>
       <w:proofErr w:type="spellStart"/>
       <w:r>
@@ -7961,7 +7994,25 @@
           <w:sz w:val="16"/>
           <w:szCs w:val="18"/>
         </w:rPr>
-        <w:t>S_Sp_%_Sp_Lignin</w:t>
+        <w:t>Sp</w:t>
+      </w:r>
+      <w:proofErr w:type="spellEnd"/>
+      <w:r>
+        <w:rPr>
+          <w:rFonts w:ascii="Courier New" w:hAnsi="Courier New" w:cs="Courier New"/>
+          <w:sz w:val="16"/>
+          <w:szCs w:val="18"/>
+        </w:rPr>
+        <w:t>_%_</w:t>
+      </w:r>
+      <w:proofErr w:type="spellStart"/>
+      <w:r>
+        <w:rPr>
+          <w:rFonts w:ascii="Courier New" w:hAnsi="Courier New" w:cs="Courier New"/>
+          <w:sz w:val="16"/>
+          <w:szCs w:val="18"/>
+        </w:rPr>
+        <w:t>Sp_Lignin</w:t>
       </w:r>
       <w:proofErr w:type="spellEnd"/>
       <w:proofErr w:type="gramStart"/>
@@ -7998,7 +8049,7 @@
           <w:sz w:val="16"/>
           <w:szCs w:val="18"/>
         </w:rPr>
-        <w:t xml:space="preserve">                "</w:t>
+        <w:t xml:space="preserve">                "S_</w:t>
       </w:r>
       <w:proofErr w:type="spellStart"/>
       <w:r>
@@ -8007,7 +8058,25 @@
           <w:sz w:val="16"/>
           <w:szCs w:val="18"/>
         </w:rPr>
-        <w:t>S_Sp_%_Sp_Glucan</w:t>
+        <w:t>Sp</w:t>
+      </w:r>
+      <w:proofErr w:type="spellEnd"/>
+      <w:r>
+        <w:rPr>
+          <w:rFonts w:ascii="Courier New" w:hAnsi="Courier New" w:cs="Courier New"/>
+          <w:sz w:val="16"/>
+          <w:szCs w:val="18"/>
+        </w:rPr>
+        <w:t>_%_</w:t>
+      </w:r>
+      <w:proofErr w:type="spellStart"/>
+      <w:r>
+        <w:rPr>
+          <w:rFonts w:ascii="Courier New" w:hAnsi="Courier New" w:cs="Courier New"/>
+          <w:sz w:val="16"/>
+          <w:szCs w:val="18"/>
+        </w:rPr>
+        <w:t>Sp_Glucan</w:t>
       </w:r>
       <w:proofErr w:type="spellEnd"/>
       <w:proofErr w:type="gramStart"/>
@@ -8044,7 +8113,7 @@
           <w:sz w:val="16"/>
           <w:szCs w:val="18"/>
         </w:rPr>
-        <w:t xml:space="preserve">                "</w:t>
+        <w:t xml:space="preserve">                "S_</w:t>
       </w:r>
       <w:proofErr w:type="spellStart"/>
       <w:r>
@@ -8053,7 +8122,25 @@
           <w:sz w:val="16"/>
           <w:szCs w:val="18"/>
         </w:rPr>
-        <w:t>S_Sp_%_Sp_Galactan</w:t>
+        <w:t>Sp</w:t>
+      </w:r>
+      <w:proofErr w:type="spellEnd"/>
+      <w:r>
+        <w:rPr>
+          <w:rFonts w:ascii="Courier New" w:hAnsi="Courier New" w:cs="Courier New"/>
+          <w:sz w:val="16"/>
+          <w:szCs w:val="18"/>
+        </w:rPr>
+        <w:t>_%_</w:t>
+      </w:r>
+      <w:proofErr w:type="spellStart"/>
+      <w:r>
+        <w:rPr>
+          <w:rFonts w:ascii="Courier New" w:hAnsi="Courier New" w:cs="Courier New"/>
+          <w:sz w:val="16"/>
+          <w:szCs w:val="18"/>
+        </w:rPr>
+        <w:t>Sp_Galactan</w:t>
       </w:r>
       <w:proofErr w:type="spellEnd"/>
       <w:proofErr w:type="gramStart"/>
@@ -8199,17 +8286,28 @@
       </w:r>
       <w:proofErr w:type="spellStart"/>
       <w:r>
-        <w:t>Dp_</w:t>
+        <w:t>Dp</w:t>
       </w:r>
       <w:proofErr w:type="spellEnd"/>
       <w:r>
+        <w:t>_</w:t>
+      </w:r>
+      <w:r>
         <w:t>.</w:t>
       </w:r>
       <w:r>
         <w:t>”</w:t>
       </w:r>
       <w:r>
-        <w:t xml:space="preserve"> Spaces are substituted with “_Sp_” to make things </w:t>
+        <w:t xml:space="preserve"> Spaces are substituted with “_</w:t>
+      </w:r>
+      <w:proofErr w:type="spellStart"/>
+      <w:r>
+        <w:t>Sp</w:t>
+      </w:r>
+      <w:proofErr w:type="spellEnd"/>
+      <w:r>
+        <w:t xml:space="preserve">_” to make things </w:t>
       </w:r>
       <w:r>
         <w:t xml:space="preserve">less </w:t>
@@ -8745,7 +8843,7 @@
           <w:sz w:val="16"/>
           <w:szCs w:val="18"/>
         </w:rPr>
-        <w:t xml:space="preserve">                "</w:t>
+        <w:t xml:space="preserve">                "S_</w:t>
       </w:r>
       <w:proofErr w:type="spellStart"/>
       <w:r>
@@ -8754,7 +8852,7 @@
           <w:sz w:val="16"/>
           <w:szCs w:val="18"/>
         </w:rPr>
-        <w:t>S_Sp_%_Sp_Arabinan</w:t>
+        <w:t>Sp</w:t>
       </w:r>
       <w:proofErr w:type="spellEnd"/>
       <w:r>
@@ -8763,6 +8861,24 @@
           <w:sz w:val="16"/>
           <w:szCs w:val="18"/>
         </w:rPr>
+        <w:t>_%_</w:t>
+      </w:r>
+      <w:proofErr w:type="spellStart"/>
+      <w:r>
+        <w:rPr>
+          <w:rFonts w:ascii="Courier New" w:hAnsi="Courier New" w:cs="Courier New"/>
+          <w:sz w:val="16"/>
+          <w:szCs w:val="18"/>
+        </w:rPr>
+        <w:t>Sp_Arabinan</w:t>
+      </w:r>
+      <w:proofErr w:type="spellEnd"/>
+      <w:r>
+        <w:rPr>
+          <w:rFonts w:ascii="Courier New" w:hAnsi="Courier New" w:cs="Courier New"/>
+          <w:sz w:val="16"/>
+          <w:szCs w:val="18"/>
+        </w:rPr>
         <w:t>",</w:t>
       </w:r>
     </w:p>
@@ -8781,7 +8897,7 @@
           <w:sz w:val="16"/>
           <w:szCs w:val="18"/>
         </w:rPr>
-        <w:t xml:space="preserve">                "</w:t>
+        <w:t xml:space="preserve">                "S_</w:t>
       </w:r>
       <w:proofErr w:type="spellStart"/>
       <w:r>
@@ -8790,7 +8906,7 @@
           <w:sz w:val="16"/>
           <w:szCs w:val="18"/>
         </w:rPr>
-        <w:t>S_Sp_%_Sp_Ethanol_Sp_Extractives</w:t>
+        <w:t>Sp</w:t>
       </w:r>
       <w:proofErr w:type="spellEnd"/>
       <w:r>
@@ -8799,6 +8915,24 @@
           <w:sz w:val="16"/>
           <w:szCs w:val="18"/>
         </w:rPr>
+        <w:t>_%_</w:t>
+      </w:r>
+      <w:proofErr w:type="spellStart"/>
+      <w:r>
+        <w:rPr>
+          <w:rFonts w:ascii="Courier New" w:hAnsi="Courier New" w:cs="Courier New"/>
+          <w:sz w:val="16"/>
+          <w:szCs w:val="18"/>
+        </w:rPr>
+        <w:t>Sp_Ethanol_Sp_Extractives</w:t>
+      </w:r>
+      <w:proofErr w:type="spellEnd"/>
+      <w:r>
+        <w:rPr>
+          <w:rFonts w:ascii="Courier New" w:hAnsi="Courier New" w:cs="Courier New"/>
+          <w:sz w:val="16"/>
+          <w:szCs w:val="18"/>
+        </w:rPr>
         <w:t>",</w:t>
       </w:r>
     </w:p>
@@ -8817,7 +8951,7 @@
           <w:sz w:val="16"/>
           <w:szCs w:val="18"/>
         </w:rPr>
-        <w:t xml:space="preserve">                "</w:t>
+        <w:t xml:space="preserve">                "S_</w:t>
       </w:r>
       <w:proofErr w:type="spellStart"/>
       <w:r>
@@ -8826,7 +8960,7 @@
           <w:sz w:val="16"/>
           <w:szCs w:val="18"/>
         </w:rPr>
-        <w:t>S_Sp_%_Sp_Structural_Sp_Inorganics</w:t>
+        <w:t>Sp</w:t>
       </w:r>
       <w:proofErr w:type="spellEnd"/>
       <w:r>
@@ -8835,6 +8969,24 @@
           <w:sz w:val="16"/>
           <w:szCs w:val="18"/>
         </w:rPr>
+        <w:t>_%_</w:t>
+      </w:r>
+      <w:proofErr w:type="spellStart"/>
+      <w:r>
+        <w:rPr>
+          <w:rFonts w:ascii="Courier New" w:hAnsi="Courier New" w:cs="Courier New"/>
+          <w:sz w:val="16"/>
+          <w:szCs w:val="18"/>
+        </w:rPr>
+        <w:t>Sp_Structural_Sp_Inorganics</w:t>
+      </w:r>
+      <w:proofErr w:type="spellEnd"/>
+      <w:r>
+        <w:rPr>
+          <w:rFonts w:ascii="Courier New" w:hAnsi="Courier New" w:cs="Courier New"/>
+          <w:sz w:val="16"/>
+          <w:szCs w:val="18"/>
+        </w:rPr>
         <w:t>",</w:t>
       </w:r>
     </w:p>
@@ -8907,25 +9059,7 @@
           <w:sz w:val="16"/>
           <w:szCs w:val="18"/>
         </w:rPr>
-        <w:t xml:space="preserve">                "L </w:t>
-      </w:r>
-      <w:proofErr w:type="spellStart"/>
-      <w:r>
-        <w:rPr>
-          <w:rFonts w:ascii="Courier New" w:hAnsi="Courier New" w:cs="Courier New"/>
-          <w:sz w:val="16"/>
-          <w:szCs w:val="18"/>
-        </w:rPr>
-        <w:t>Arabinose</w:t>
-      </w:r>
-      <w:proofErr w:type="spellEnd"/>
-      <w:r>
-        <w:rPr>
-          <w:rFonts w:ascii="Courier New" w:hAnsi="Courier New" w:cs="Courier New"/>
-          <w:sz w:val="16"/>
-          <w:szCs w:val="18"/>
-        </w:rPr>
-        <w:t xml:space="preserve"> + Potential </w:t>
+        <w:t xml:space="preserve">                "L Arabinose + Potential </w:t>
       </w:r>
       <w:proofErr w:type="spellStart"/>
       <w:r>
@@ -9549,7 +9683,7 @@
       <w:tblPr>
         <w:tblStyle w:val="TableGrid"/>
         <w:tblW w:w="0" w:type="auto"/>
-        <w:tblLook w:val="04A0"/>
+        <w:tblLook w:val="04A0" w:firstRow="1" w:lastRow="0" w:firstColumn="1" w:lastColumn="0" w:noHBand="0" w:noVBand="1"/>
       </w:tblPr>
       <w:tblGrid>
         <w:gridCol w:w="1818"/>
@@ -9888,7 +10022,7 @@
           <w:noProof/>
         </w:rPr>
         <w:drawing>
-          <wp:inline distT="0" distB="0" distL="0" distR="0">
+          <wp:inline distT="0" distB="0" distL="0" distR="0" wp14:anchorId="04F6E2D7" wp14:editId="0E6914A5">
             <wp:extent cx="5943600" cy="1618615"/>
             <wp:effectExtent l="0" t="0" r="0" b="635"/>
             <wp:docPr id="9" name="Picture 9"/>
@@ -9903,7 +10037,7 @@
                     <pic:cNvPicPr/>
                   </pic:nvPicPr>
                   <pic:blipFill>
-                    <a:blip r:embed="rId13" cstate="print"/>
+                    <a:blip r:embed="rId14"/>
                     <a:stretch>
                       <a:fillRect/>
                     </a:stretch>
@@ -10000,7 +10134,7 @@
       <w:tblPr>
         <w:tblStyle w:val="TableGrid"/>
         <w:tblW w:w="0" w:type="auto"/>
-        <w:tblLook w:val="04A0"/>
+        <w:tblLook w:val="04A0" w:firstRow="1" w:lastRow="0" w:firstColumn="1" w:lastColumn="0" w:noHBand="0" w:noVBand="1"/>
       </w:tblPr>
       <w:tblGrid>
         <w:gridCol w:w="3438"/>
@@ -10490,7 +10624,7 @@
       <w:tblPr>
         <w:tblStyle w:val="TableGrid"/>
         <w:tblW w:w="0" w:type="auto"/>
-        <w:tblLook w:val="04A0"/>
+        <w:tblLook w:val="04A0" w:firstRow="1" w:lastRow="0" w:firstColumn="1" w:lastColumn="0" w:noHBand="0" w:noVBand="1"/>
       </w:tblPr>
       <w:tblGrid>
         <w:gridCol w:w="1548"/>
@@ -10882,7 +11016,7 @@
       <w:tblPr>
         <w:tblStyle w:val="TableGrid"/>
         <w:tblW w:w="0" w:type="auto"/>
-        <w:tblLook w:val="04A0"/>
+        <w:tblLook w:val="04A0" w:firstRow="1" w:lastRow="0" w:firstColumn="1" w:lastColumn="0" w:noHBand="0" w:noVBand="1"/>
       </w:tblPr>
       <w:tblGrid>
         <w:gridCol w:w="2132"/>
@@ -11124,6 +11258,7 @@
                 <w:rFonts w:ascii="Courier New" w:hAnsi="Courier New" w:cs="Courier New"/>
               </w:rPr>
             </w:pPr>
+            <w:proofErr w:type="spellStart"/>
             <w:r>
               <w:rPr>
                 <w:rFonts w:ascii="Courier New" w:hAnsi="Courier New" w:cs="Courier New"/>
@@ -11136,6 +11271,7 @@
               </w:rPr>
               <w:t>c</w:t>
             </w:r>
+            <w:proofErr w:type="spellEnd"/>
             <w:r>
               <w:rPr>
                 <w:rFonts w:ascii="Courier New" w:hAnsi="Courier New" w:cs="Courier New"/>
@@ -11378,7 +11514,7 @@
       <w:r>
         <w:t>The Excel workbooks are parsed using an open source library called POI (</w:t>
       </w:r>
-      <w:hyperlink r:id="rId14" w:history="1">
+      <w:hyperlink r:id="rId15" w:history="1">
         <w:r>
           <w:rPr>
             <w:rStyle w:val="Hyperlink"/>
@@ -11724,105 +11860,94 @@
       <w:r>
         <w:t xml:space="preserve">’s dependencies are assured to always be present.) </w:t>
       </w:r>
-      <w:r>
-        <w:t xml:space="preserve">(NOTE: I discovered bower wasn’t able to pull files through the NREL firewall. The service desk had to log onto the guest </w:t>
+    </w:p>
+    <w:p>
+      <w:r>
+        <w:t xml:space="preserve">There is not a lot to report regarding the UI code. It’s pretty simple, but you won’t understand it if you don’t understand AngularJS. </w:t>
+      </w:r>
+      <w:r>
+        <w:t>But explain AngularJS is beyond the capabilities of this document.</w:t>
+      </w:r>
+    </w:p>
+    <w:p>
+      <w:r>
+        <w:t xml:space="preserve">One thing I can note is that the </w:t>
+      </w:r>
+      <w:r>
+        <w:t xml:space="preserve">widgets for </w:t>
+      </w:r>
+      <w:r>
+        <w:t xml:space="preserve">uploading files were a major pain </w:t>
+      </w:r>
+      <w:r>
+        <w:t xml:space="preserve">to implement </w:t>
+      </w:r>
+      <w:r>
+        <w:t>because Angular does not integrate with them. I had to do a lot of research to find a work-around.</w:t>
+      </w:r>
+    </w:p>
+    <w:p>
+      <w:pPr>
+        <w:pStyle w:val="Heading2"/>
+      </w:pPr>
+      <w:bookmarkStart w:id="32" w:name="_Toc440893408"/>
+      <w:r>
+        <w:lastRenderedPageBreak/>
+        <w:t>Application Configuration</w:t>
+      </w:r>
+      <w:bookmarkEnd w:id="32"/>
+    </w:p>
+    <w:p>
+      <w:r>
+        <w:t xml:space="preserve">The configuration of the application is in two files, one that contains default settings and one that can be put on the </w:t>
       </w:r>
       <w:proofErr w:type="spellStart"/>
       <w:r>
-        <w:t>wifi</w:t>
+        <w:t>classpath</w:t>
       </w:r>
       <w:proofErr w:type="spellEnd"/>
       <w:r>
-        <w:t xml:space="preserve"> in order to get through.)</w:t>
-      </w:r>
-    </w:p>
-    <w:p>
-      <w:r>
-        <w:t xml:space="preserve">There is not a lot to report regarding the UI code. It’s pretty simple, but you won’t understand it if you don’t understand AngularJS. </w:t>
-      </w:r>
-      <w:r>
-        <w:t>But explain AngularJS is beyond the capabilities of this document.</w:t>
-      </w:r>
-    </w:p>
-    <w:p>
-      <w:r>
-        <w:lastRenderedPageBreak/>
-        <w:t xml:space="preserve">One thing I can note is that the </w:t>
-      </w:r>
-      <w:r>
-        <w:t xml:space="preserve">widgets for </w:t>
-      </w:r>
-      <w:r>
-        <w:t xml:space="preserve">uploading files were a major pain </w:t>
-      </w:r>
-      <w:r>
-        <w:t xml:space="preserve">to implement </w:t>
-      </w:r>
-      <w:r>
-        <w:t>because Angular does not integrate with them. I had to do a lot of research to find a work-around.</w:t>
-      </w:r>
-    </w:p>
-    <w:p>
-      <w:pPr>
-        <w:pStyle w:val="Heading2"/>
-      </w:pPr>
-      <w:bookmarkStart w:id="32" w:name="_Toc440893408"/>
-      <w:r>
-        <w:t>Application Configuration</w:t>
-      </w:r>
-      <w:bookmarkEnd w:id="32"/>
-    </w:p>
-    <w:p>
-      <w:r>
-        <w:t xml:space="preserve">The configuration of the application is in two files, one that contains default settings and one that can be put on the </w:t>
-      </w:r>
+        <w:t xml:space="preserve"> to override those settings for a particular environment.</w:t>
+      </w:r>
+    </w:p>
+    <w:p>
+      <w:r>
+        <w:t>The default file is:</w:t>
+      </w:r>
+    </w:p>
+    <w:p>
+      <w:pPr>
+        <w:ind w:firstLine="720"/>
+      </w:pPr>
       <w:proofErr w:type="spellStart"/>
       <w:r>
-        <w:t>classpath</w:t>
+        <w:t>s</w:t>
+      </w:r>
+      <w:r>
+        <w:t>rc</w:t>
       </w:r>
       <w:proofErr w:type="spellEnd"/>
       <w:r>
-        <w:t xml:space="preserve"> to override those settings for a particular environment.</w:t>
-      </w:r>
-    </w:p>
-    <w:p>
-      <w:r>
-        <w:t>The default file is:</w:t>
-      </w:r>
-    </w:p>
-    <w:p>
-      <w:pPr>
-        <w:ind w:firstLine="720"/>
-      </w:pPr>
+        <w:t>/</w:t>
+      </w:r>
+      <w:r>
+        <w:t>main</w:t>
+      </w:r>
+      <w:r>
+        <w:t>/</w:t>
+      </w:r>
+      <w:r>
+        <w:t>resources</w:t>
+      </w:r>
+      <w:r>
+        <w:t>/</w:t>
+      </w:r>
+      <w:r>
+        <w:t>data-repository-app__</w:t>
+      </w:r>
       <w:proofErr w:type="spellStart"/>
       <w:r>
-        <w:t>s</w:t>
-      </w:r>
-      <w:r>
-        <w:t>rc</w:t>
-      </w:r>
-      <w:proofErr w:type="spellEnd"/>
-      <w:r>
-        <w:t>/</w:t>
-      </w:r>
-      <w:r>
-        <w:t>main</w:t>
-      </w:r>
-      <w:r>
-        <w:t>/</w:t>
-      </w:r>
-      <w:r>
-        <w:t>resources</w:t>
-      </w:r>
-      <w:r>
-        <w:t>/</w:t>
-      </w:r>
-      <w:r>
-        <w:t>data-repository-</w:t>
-      </w:r>
-      <w:proofErr w:type="spellStart"/>
-      <w:r>
-        <w:t>app__defaults.properties</w:t>
+        <w:t>defaults.properties</w:t>
       </w:r>
       <w:proofErr w:type="spellEnd"/>
     </w:p>
@@ -12029,7 +12154,15 @@
         </w:numPr>
       </w:pPr>
       <w:r>
-        <w:t xml:space="preserve">The application’s war has to be called data-repository-app.war and it has to be </w:t>
+        <w:t>The application’s war has to be called data-repository-</w:t>
+      </w:r>
+      <w:proofErr w:type="spellStart"/>
+      <w:r>
+        <w:t>app.war</w:t>
+      </w:r>
+      <w:proofErr w:type="spellEnd"/>
+      <w:r>
+        <w:t xml:space="preserve"> and it has to be </w:t>
       </w:r>
       <w:r>
         <w:t xml:space="preserve">deployed </w:t>
@@ -12080,11 +12213,26 @@
       <w:pPr>
         <w:pStyle w:val="Heading3"/>
       </w:pPr>
-      <w:bookmarkStart w:id="36" w:name="_Toc440893413"/>
+      <w:bookmarkStart w:id="36" w:name="_Toc440893412"/>
+      <w:r>
+        <w:t>IDE: IntelliJ IDEA</w:t>
+      </w:r>
+      <w:bookmarkEnd w:id="36"/>
+    </w:p>
+    <w:p>
+      <w:r>
+        <w:t xml:space="preserve">The application was developed using IntelliJ IDEA. The IDEA project file is included in source control. </w:t>
+      </w:r>
+    </w:p>
+    <w:p>
+      <w:pPr>
+        <w:pStyle w:val="Heading3"/>
+      </w:pPr>
+      <w:bookmarkStart w:id="37" w:name="_Toc440893413"/>
       <w:r>
         <w:t>Maven</w:t>
       </w:r>
-      <w:bookmarkEnd w:id="36"/>
+      <w:bookmarkEnd w:id="37"/>
     </w:p>
     <w:p>
       <w:r>
@@ -12103,68 +12251,40 @@
       <w:pPr>
         <w:pStyle w:val="Heading3"/>
       </w:pPr>
-      <w:bookmarkStart w:id="37" w:name="_Toc440893414"/>
-      <w:bookmarkStart w:id="38" w:name="_Toc440893412"/>
+      <w:bookmarkStart w:id="38" w:name="_Toc440893414"/>
       <w:r>
         <w:lastRenderedPageBreak/>
-        <w:t xml:space="preserve">IDE: </w:t>
-      </w:r>
-      <w:proofErr w:type="spellStart"/>
-      <w:r>
-        <w:t>IntelliJ</w:t>
-      </w:r>
-      <w:proofErr w:type="spellEnd"/>
-      <w:r>
-        <w:t xml:space="preserve"> IDEA</w:t>
+        <w:t>T</w:t>
+      </w:r>
+      <w:r>
+        <w:t>omcat Version</w:t>
       </w:r>
       <w:bookmarkEnd w:id="38"/>
     </w:p>
     <w:p>
       <w:r>
-        <w:t xml:space="preserve">The application was developed using </w:t>
-      </w:r>
-      <w:proofErr w:type="spellStart"/>
-      <w:r>
-        <w:t>IntelliJ</w:t>
-      </w:r>
-      <w:proofErr w:type="spellEnd"/>
-      <w:r>
-        <w:t xml:space="preserve"> IDEA. The IDEA project file is included in source control. I believe it should work with the community edition of IDEA. Do the builds via Maven (which can be done on the command line or via IDEA).</w:t>
+        <w:t xml:space="preserve">The Tomcat version used for this development was </w:t>
+      </w:r>
+      <w:r>
+        <w:t>7.0.56</w:t>
+      </w:r>
+      <w:r>
+        <w:t>.</w:t>
+      </w:r>
+      <w:r>
+        <w:t xml:space="preserve"> We ran into trouble when they tried to use a different version on the DEV and TEST boxes. The problem was Tomcat wasn’t creating the temp directory necessary to save files in support of file uploads, so uploads weren’t working. I was not able to determine the root cause, but reverting to the </w:t>
+      </w:r>
+      <w:r>
+        <w:t>7.0.56</w:t>
+      </w:r>
+      <w:r>
+        <w:t xml:space="preserve"> version of Tomcat made the problem go away.</w:t>
       </w:r>
     </w:p>
     <w:p>
       <w:pPr>
         <w:pStyle w:val="Heading3"/>
       </w:pPr>
-      <w:r>
-        <w:t>Tomcat Version</w:t>
-      </w:r>
-      <w:bookmarkEnd w:id="37"/>
-    </w:p>
-    <w:p>
-      <w:r>
-        <w:t xml:space="preserve">The Tomcat version used for this development was </w:t>
-      </w:r>
-      <w:r>
-        <w:t>7.0.56</w:t>
-      </w:r>
-      <w:r>
-        <w:t>.</w:t>
-      </w:r>
-      <w:r>
-        <w:t xml:space="preserve"> We ran into trouble when they tried to use a different version on the DEV and TEST boxes. The problem was Tomcat wasn’t creating the temp directory necessary to save files in support of file uploads, so uploads weren’t working. I was not able to determine the root cause, but reverting to the </w:t>
-      </w:r>
-      <w:r>
-        <w:t>7.0.56</w:t>
-      </w:r>
-      <w:r>
-        <w:t xml:space="preserve"> version of Tomcat made the problem go away.</w:t>
-      </w:r>
-    </w:p>
-    <w:p>
-      <w:pPr>
-        <w:pStyle w:val="Heading3"/>
-      </w:pPr>
       <w:bookmarkStart w:id="39" w:name="_Toc440893415"/>
       <w:r>
         <w:t>The Servers</w:t>
@@ -12175,7 +12295,7 @@
       <w:r>
         <w:t xml:space="preserve">DEV: </w:t>
       </w:r>
-      <w:hyperlink r:id="rId15" w:history="1">
+      <w:hyperlink r:id="rId16" w:history="1">
         <w:r>
           <w:rPr>
             <w:rStyle w:val="Hyperlink"/>
@@ -12186,9 +12306,12 @@
     </w:p>
     <w:p>
       <w:r>
-        <w:t xml:space="preserve">TEST: </w:t>
-      </w:r>
-      <w:hyperlink r:id="rId16" w:history="1">
+        <w:t>TEST</w:t>
+      </w:r>
+      <w:r>
+        <w:t xml:space="preserve">: </w:t>
+      </w:r>
+      <w:hyperlink r:id="rId17" w:history="1">
         <w:r>
           <w:rPr>
             <w:rStyle w:val="Hyperlink"/>
@@ -12224,7 +12347,7 @@
       </w:r>
     </w:p>
     <w:p>
-      <w:hyperlink r:id="rId17" w:history="1">
+      <w:hyperlink r:id="rId18" w:history="1">
         <w:r>
           <w:rPr>
             <w:rStyle w:val="Hyperlink"/>
@@ -12287,7 +12410,7 @@
       </w:r>
     </w:p>
     <w:p>
-      <w:hyperlink r:id="rId18" w:history="1">
+      <w:hyperlink r:id="rId19" w:history="1">
         <w:r>
           <w:rPr>
             <w:rStyle w:val="Hyperlink"/>
@@ -12302,7 +12425,7 @@
       </w:r>
     </w:p>
     <w:p>
-      <w:hyperlink r:id="rId19" w:history="1">
+      <w:hyperlink r:id="rId20" w:history="1">
         <w:r>
           <w:rPr>
             <w:rStyle w:val="Hyperlink"/>
@@ -12393,7 +12516,7 @@
       <w:r>
         <w:t xml:space="preserve">Go to </w:t>
       </w:r>
-      <w:hyperlink r:id="rId20" w:history="1">
+      <w:hyperlink r:id="rId21" w:history="1">
         <w:r>
           <w:rPr>
             <w:rStyle w:val="Hyperlink"/>
@@ -12461,15 +12584,7 @@
       </w:r>
       <w:proofErr w:type="spellEnd"/>
       <w:r>
-        <w:t xml:space="preserve">. For convenience sake, you might create a script to launch </w:t>
-      </w:r>
-      <w:proofErr w:type="spellStart"/>
-      <w:r>
-        <w:t>Mondo</w:t>
-      </w:r>
-      <w:proofErr w:type="spellEnd"/>
-      <w:r>
-        <w:t xml:space="preserve"> using </w:t>
+        <w:t xml:space="preserve">. For convenience sake, you might create a script to launch Mondo using </w:t>
       </w:r>
       <w:proofErr w:type="spellStart"/>
       <w:r>
@@ -12744,7 +12859,7 @@
     </w:p>
     <w:p/>
     <w:p>
-      <w:hyperlink r:id="rId21" w:history="1">
+      <w:hyperlink r:id="rId22" w:history="1">
         <w:r>
           <w:rPr>
             <w:rStyle w:val="Hyperlink"/>
@@ -12804,7 +12919,7 @@
       <w:r>
         <w:t>: </w:t>
       </w:r>
-      <w:hyperlink r:id="rId22" w:history="1">
+      <w:hyperlink r:id="rId23" w:history="1">
         <w:r>
           <w:rPr>
             <w:rStyle w:val="Hyperlink"/>
@@ -12881,7 +12996,10 @@
       </w:pPr>
       <w:bookmarkStart w:id="50" w:name="_Toc440893426"/>
       <w:r>
-        <w:t>Tomcat Version</w:t>
+        <w:t>T</w:t>
+      </w:r>
+      <w:r>
+        <w:t>omcat Version</w:t>
       </w:r>
       <w:bookmarkEnd w:id="50"/>
     </w:p>
@@ -12904,7 +13022,7 @@
       <w:r>
         <w:t xml:space="preserve">DEV: </w:t>
       </w:r>
-      <w:hyperlink r:id="rId23" w:history="1">
+      <w:hyperlink r:id="rId24" w:history="1">
         <w:r>
           <w:rPr>
             <w:rStyle w:val="Hyperlink"/>
@@ -12917,7 +13035,7 @@
       <w:r>
         <w:t xml:space="preserve">TEST: </w:t>
       </w:r>
-      <w:hyperlink r:id="rId24" w:history="1">
+      <w:hyperlink r:id="rId25" w:history="1">
         <w:r>
           <w:rPr>
             <w:rStyle w:val="Hyperlink"/>
@@ -12928,9 +13046,12 @@
     </w:p>
     <w:p>
       <w:r>
-        <w:t xml:space="preserve">PROD: </w:t>
-      </w:r>
-      <w:hyperlink r:id="rId25" w:history="1">
+        <w:t>PROD</w:t>
+      </w:r>
+      <w:r>
+        <w:t xml:space="preserve">: </w:t>
+      </w:r>
+      <w:hyperlink r:id="rId26" w:history="1">
         <w:r>
           <w:rPr>
             <w:rStyle w:val="Hyperlink"/>
@@ -12957,7 +13078,7 @@
       </w:r>
     </w:p>
     <w:p>
-      <w:hyperlink r:id="rId26" w:history="1">
+      <w:hyperlink r:id="rId27" w:history="1">
         <w:r>
           <w:rPr>
             <w:rStyle w:val="Hyperlink"/>
@@ -13015,7 +13136,7 @@
       </w:r>
     </w:p>
     <w:p>
-      <w:hyperlink r:id="rId27" w:history="1">
+      <w:hyperlink r:id="rId28" w:history="1">
         <w:r>
           <w:rPr>
             <w:rStyle w:val="Hyperlink"/>
@@ -13030,7 +13151,7 @@
       </w:r>
     </w:p>
     <w:p>
-      <w:hyperlink r:id="rId28" w:history="1">
+      <w:hyperlink r:id="rId29" w:history="1">
         <w:r>
           <w:rPr>
             <w:rStyle w:val="Hyperlink"/>
@@ -13041,12 +13162,7 @@
     </w:p>
     <w:p/>
     <w:sectPr>
-      <w:headerReference w:type="even" r:id="rId29"/>
-      <w:headerReference w:type="default" r:id="rId30"/>
-      <w:footerReference w:type="even" r:id="rId31"/>
-      <w:footerReference w:type="default" r:id="rId32"/>
-      <w:headerReference w:type="first" r:id="rId33"/>
-      <w:footerReference w:type="first" r:id="rId34"/>
+      <w:footerReference w:type="default" r:id="rId30"/>
       <w:pgSz w:w="12240" w:h="15840"/>
       <w:pgMar w:top="1440" w:right="1440" w:bottom="1440" w:left="1440" w:header="720" w:footer="720" w:gutter="0"/>
       <w:cols w:space="720"/>
@@ -13057,7 +13173,7 @@
 </file>
 
 <file path=word/endnotes.xml><?xml version="1.0" encoding="utf-8"?>
-<w:endnotes xmlns:ve="http://schemas.openxmlformats.org/markup-compatibility/2006" xmlns:o="urn:schemas-microsoft-com:office:office" xmlns:r="http://schemas.openxmlformats.org/officeDocument/2006/relationships" xmlns:m="http://schemas.openxmlformats.org/officeDocument/2006/math" xmlns:v="urn:schemas-microsoft-com:vml" xmlns:wp="http://schemas.openxmlformats.org/drawingml/2006/wordprocessingDrawing" xmlns:w10="urn:schemas-microsoft-com:office:word" xmlns:w="http://schemas.openxmlformats.org/wordprocessingml/2006/main" xmlns:wne="http://schemas.microsoft.com/office/word/2006/wordml">
+<w:endnotes xmlns:wpc="http://schemas.microsoft.com/office/word/2010/wordprocessingCanvas" xmlns:mc="http://schemas.openxmlformats.org/markup-compatibility/2006" xmlns:o="urn:schemas-microsoft-com:office:office" xmlns:r="http://schemas.openxmlformats.org/officeDocument/2006/relationships" xmlns:m="http://schemas.openxmlformats.org/officeDocument/2006/math" xmlns:v="urn:schemas-microsoft-com:vml" xmlns:wp14="http://schemas.microsoft.com/office/word/2010/wordprocessingDrawing" xmlns:wp="http://schemas.openxmlformats.org/drawingml/2006/wordprocessingDrawing" xmlns:w10="urn:schemas-microsoft-com:office:word" xmlns:w="http://schemas.openxmlformats.org/wordprocessingml/2006/main" xmlns:w14="http://schemas.microsoft.com/office/word/2010/wordml" xmlns:wpg="http://schemas.microsoft.com/office/word/2010/wordprocessingGroup" xmlns:wpi="http://schemas.microsoft.com/office/word/2010/wordprocessingInk" xmlns:wne="http://schemas.microsoft.com/office/word/2006/wordml" xmlns:wps="http://schemas.microsoft.com/office/word/2010/wordprocessingShape" mc:Ignorable="w14 wp14">
   <w:endnote w:type="separator" w:id="-1">
     <w:p>
       <w:pPr>
@@ -13082,17 +13198,7 @@
 </file>
 
 <file path=word/footer1.xml><?xml version="1.0" encoding="utf-8"?>
-<w:ftr xmlns:ve="http://schemas.openxmlformats.org/markup-compatibility/2006" xmlns:o="urn:schemas-microsoft-com:office:office" xmlns:r="http://schemas.openxmlformats.org/officeDocument/2006/relationships" xmlns:m="http://schemas.openxmlformats.org/officeDocument/2006/math" xmlns:v="urn:schemas-microsoft-com:vml" xmlns:wp="http://schemas.openxmlformats.org/drawingml/2006/wordprocessingDrawing" xmlns:w10="urn:schemas-microsoft-com:office:word" xmlns:w="http://schemas.openxmlformats.org/wordprocessingml/2006/main" xmlns:wne="http://schemas.microsoft.com/office/word/2006/wordml">
-  <w:p>
-    <w:pPr>
-      <w:pStyle w:val="Footer"/>
-    </w:pPr>
-  </w:p>
-</w:ftr>
-</file>
-
-<file path=word/footer2.xml><?xml version="1.0" encoding="utf-8"?>
-<w:ftr xmlns:ve="http://schemas.openxmlformats.org/markup-compatibility/2006" xmlns:o="urn:schemas-microsoft-com:office:office" xmlns:r="http://schemas.openxmlformats.org/officeDocument/2006/relationships" xmlns:m="http://schemas.openxmlformats.org/officeDocument/2006/math" xmlns:v="urn:schemas-microsoft-com:vml" xmlns:wp="http://schemas.openxmlformats.org/drawingml/2006/wordprocessingDrawing" xmlns:w10="urn:schemas-microsoft-com:office:word" xmlns:w="http://schemas.openxmlformats.org/wordprocessingml/2006/main" xmlns:wne="http://schemas.microsoft.com/office/word/2006/wordml">
+<w:ftr xmlns:wpc="http://schemas.microsoft.com/office/word/2010/wordprocessingCanvas" xmlns:mc="http://schemas.openxmlformats.org/markup-compatibility/2006" xmlns:o="urn:schemas-microsoft-com:office:office" xmlns:r="http://schemas.openxmlformats.org/officeDocument/2006/relationships" xmlns:m="http://schemas.openxmlformats.org/officeDocument/2006/math" xmlns:v="urn:schemas-microsoft-com:vml" xmlns:wp14="http://schemas.microsoft.com/office/word/2010/wordprocessingDrawing" xmlns:wp="http://schemas.openxmlformats.org/drawingml/2006/wordprocessingDrawing" xmlns:w10="urn:schemas-microsoft-com:office:word" xmlns:w="http://schemas.openxmlformats.org/wordprocessingml/2006/main" xmlns:w14="http://schemas.microsoft.com/office/word/2010/wordml" xmlns:wpg="http://schemas.microsoft.com/office/word/2010/wordprocessingGroup" xmlns:wpi="http://schemas.microsoft.com/office/word/2010/wordprocessingInk" xmlns:wne="http://schemas.microsoft.com/office/word/2006/wordml" xmlns:wps="http://schemas.microsoft.com/office/word/2010/wordprocessingShape" mc:Ignorable="w14 wp14">
   <w:sdt>
     <w:sdtPr>
       <w:id w:val="-457801696"/>
@@ -13125,7 +13231,7 @@
           <w:rPr>
             <w:noProof/>
           </w:rPr>
-          <w:t>21</w:t>
+          <w:t>4</w:t>
         </w:r>
         <w:r>
           <w:rPr>
@@ -13144,18 +13250,8 @@
 </w:ftr>
 </file>
 
-<file path=word/footer3.xml><?xml version="1.0" encoding="utf-8"?>
-<w:ftr xmlns:ve="http://schemas.openxmlformats.org/markup-compatibility/2006" xmlns:o="urn:schemas-microsoft-com:office:office" xmlns:r="http://schemas.openxmlformats.org/officeDocument/2006/relationships" xmlns:m="http://schemas.openxmlformats.org/officeDocument/2006/math" xmlns:v="urn:schemas-microsoft-com:vml" xmlns:wp="http://schemas.openxmlformats.org/drawingml/2006/wordprocessingDrawing" xmlns:w10="urn:schemas-microsoft-com:office:word" xmlns:w="http://schemas.openxmlformats.org/wordprocessingml/2006/main" xmlns:wne="http://schemas.microsoft.com/office/word/2006/wordml">
-  <w:p>
-    <w:pPr>
-      <w:pStyle w:val="Footer"/>
-    </w:pPr>
-  </w:p>
-</w:ftr>
-</file>
-
 <file path=word/footnotes.xml><?xml version="1.0" encoding="utf-8"?>
-<w:footnotes xmlns:ve="http://schemas.openxmlformats.org/markup-compatibility/2006" xmlns:o="urn:schemas-microsoft-com:office:office" xmlns:r="http://schemas.openxmlformats.org/officeDocument/2006/relationships" xmlns:m="http://schemas.openxmlformats.org/officeDocument/2006/math" xmlns:v="urn:schemas-microsoft-com:vml" xmlns:wp="http://schemas.openxmlformats.org/drawingml/2006/wordprocessingDrawing" xmlns:w10="urn:schemas-microsoft-com:office:word" xmlns:w="http://schemas.openxmlformats.org/wordprocessingml/2006/main" xmlns:wne="http://schemas.microsoft.com/office/word/2006/wordml">
+<w:footnotes xmlns:wpc="http://schemas.microsoft.com/office/word/2010/wordprocessingCanvas" xmlns:mc="http://schemas.openxmlformats.org/markup-compatibility/2006" xmlns:o="urn:schemas-microsoft-com:office:office" xmlns:r="http://schemas.openxmlformats.org/officeDocument/2006/relationships" xmlns:m="http://schemas.openxmlformats.org/officeDocument/2006/math" xmlns:v="urn:schemas-microsoft-com:vml" xmlns:wp14="http://schemas.microsoft.com/office/word/2010/wordprocessingDrawing" xmlns:wp="http://schemas.openxmlformats.org/drawingml/2006/wordprocessingDrawing" xmlns:w10="urn:schemas-microsoft-com:office:word" xmlns:w="http://schemas.openxmlformats.org/wordprocessingml/2006/main" xmlns:w14="http://schemas.microsoft.com/office/word/2010/wordml" xmlns:wpg="http://schemas.microsoft.com/office/word/2010/wordprocessingGroup" xmlns:wpi="http://schemas.microsoft.com/office/word/2010/wordprocessingInk" xmlns:wne="http://schemas.microsoft.com/office/word/2006/wordml" xmlns:wps="http://schemas.microsoft.com/office/word/2010/wordprocessingShape" mc:Ignorable="w14 wp14">
   <w:footnote w:type="separator" w:id="-1">
     <w:p>
       <w:pPr>
@@ -13179,38 +13275,8 @@
 </w:footnotes>
 </file>
 
-<file path=word/header1.xml><?xml version="1.0" encoding="utf-8"?>
-<w:hdr xmlns:ve="http://schemas.openxmlformats.org/markup-compatibility/2006" xmlns:o="urn:schemas-microsoft-com:office:office" xmlns:r="http://schemas.openxmlformats.org/officeDocument/2006/relationships" xmlns:m="http://schemas.openxmlformats.org/officeDocument/2006/math" xmlns:v="urn:schemas-microsoft-com:vml" xmlns:wp="http://schemas.openxmlformats.org/drawingml/2006/wordprocessingDrawing" xmlns:w10="urn:schemas-microsoft-com:office:word" xmlns:w="http://schemas.openxmlformats.org/wordprocessingml/2006/main" xmlns:wne="http://schemas.microsoft.com/office/word/2006/wordml">
-  <w:p>
-    <w:pPr>
-      <w:pStyle w:val="Header"/>
-    </w:pPr>
-  </w:p>
-</w:hdr>
-</file>
-
-<file path=word/header2.xml><?xml version="1.0" encoding="utf-8"?>
-<w:hdr xmlns:ve="http://schemas.openxmlformats.org/markup-compatibility/2006" xmlns:o="urn:schemas-microsoft-com:office:office" xmlns:r="http://schemas.openxmlformats.org/officeDocument/2006/relationships" xmlns:m="http://schemas.openxmlformats.org/officeDocument/2006/math" xmlns:v="urn:schemas-microsoft-com:vml" xmlns:wp="http://schemas.openxmlformats.org/drawingml/2006/wordprocessingDrawing" xmlns:w10="urn:schemas-microsoft-com:office:word" xmlns:w="http://schemas.openxmlformats.org/wordprocessingml/2006/main" xmlns:wne="http://schemas.microsoft.com/office/word/2006/wordml">
-  <w:p>
-    <w:pPr>
-      <w:pStyle w:val="Header"/>
-    </w:pPr>
-  </w:p>
-</w:hdr>
-</file>
-
-<file path=word/header3.xml><?xml version="1.0" encoding="utf-8"?>
-<w:hdr xmlns:ve="http://schemas.openxmlformats.org/markup-compatibility/2006" xmlns:o="urn:schemas-microsoft-com:office:office" xmlns:r="http://schemas.openxmlformats.org/officeDocument/2006/relationships" xmlns:m="http://schemas.openxmlformats.org/officeDocument/2006/math" xmlns:v="urn:schemas-microsoft-com:vml" xmlns:wp="http://schemas.openxmlformats.org/drawingml/2006/wordprocessingDrawing" xmlns:w10="urn:schemas-microsoft-com:office:word" xmlns:w="http://schemas.openxmlformats.org/wordprocessingml/2006/main" xmlns:wne="http://schemas.microsoft.com/office/word/2006/wordml">
-  <w:p>
-    <w:pPr>
-      <w:pStyle w:val="Header"/>
-    </w:pPr>
-  </w:p>
-</w:hdr>
-</file>
-
 <file path=word/numbering.xml><?xml version="1.0" encoding="utf-8"?>
-<w:numbering xmlns:ve="http://schemas.openxmlformats.org/markup-compatibility/2006" xmlns:o="urn:schemas-microsoft-com:office:office" xmlns:r="http://schemas.openxmlformats.org/officeDocument/2006/relationships" xmlns:m="http://schemas.openxmlformats.org/officeDocument/2006/math" xmlns:v="urn:schemas-microsoft-com:vml" xmlns:wp="http://schemas.openxmlformats.org/drawingml/2006/wordprocessingDrawing" xmlns:w10="urn:schemas-microsoft-com:office:word" xmlns:w="http://schemas.openxmlformats.org/wordprocessingml/2006/main" xmlns:wne="http://schemas.microsoft.com/office/word/2006/wordml">
+<w:numbering xmlns:wpc="http://schemas.microsoft.com/office/word/2010/wordprocessingCanvas" xmlns:mc="http://schemas.openxmlformats.org/markup-compatibility/2006" xmlns:o="urn:schemas-microsoft-com:office:office" xmlns:r="http://schemas.openxmlformats.org/officeDocument/2006/relationships" xmlns:m="http://schemas.openxmlformats.org/officeDocument/2006/math" xmlns:v="urn:schemas-microsoft-com:vml" xmlns:wp14="http://schemas.microsoft.com/office/word/2010/wordprocessingDrawing" xmlns:wp="http://schemas.openxmlformats.org/drawingml/2006/wordprocessingDrawing" xmlns:w10="urn:schemas-microsoft-com:office:word" xmlns:w="http://schemas.openxmlformats.org/wordprocessingml/2006/main" xmlns:w14="http://schemas.microsoft.com/office/word/2010/wordml" xmlns:wpg="http://schemas.microsoft.com/office/word/2010/wordprocessingGroup" xmlns:wpi="http://schemas.microsoft.com/office/word/2010/wordprocessingInk" xmlns:wne="http://schemas.microsoft.com/office/word/2006/wordml" xmlns:wps="http://schemas.microsoft.com/office/word/2010/wordprocessingShape" mc:Ignorable="w14 wp14">
   <w:abstractNum w:abstractNumId="0">
     <w:nsid w:val="041559D5"/>
     <w:multiLevelType w:val="hybridMultilevel"/>
@@ -14669,7 +14735,7 @@
 </file>
 
 <file path=word/styles.xml><?xml version="1.0" encoding="utf-8"?>
-<w:styles xmlns:r="http://schemas.openxmlformats.org/officeDocument/2006/relationships" xmlns:w="http://schemas.openxmlformats.org/wordprocessingml/2006/main">
+<w:styles xmlns:mc="http://schemas.openxmlformats.org/markup-compatibility/2006" xmlns:r="http://schemas.openxmlformats.org/officeDocument/2006/relationships" xmlns:w="http://schemas.openxmlformats.org/wordprocessingml/2006/main" xmlns:w14="http://schemas.microsoft.com/office/word/2010/wordml" mc:Ignorable="w14">
   <w:docDefaults>
     <w:rPrDefault>
       <w:rPr>
@@ -15033,6 +15099,7 @@
   <w:style w:type="character" w:default="1" w:styleId="DefaultParagraphFont">
     <w:name w:val="Default Paragraph Font"/>
     <w:uiPriority w:val="1"/>
+    <w:semiHidden/>
     <w:unhideWhenUsed/>
   </w:style>
   <w:style w:type="table" w:default="1" w:styleId="TableNormal">
@@ -15040,7 +15107,6 @@
     <w:uiPriority w:val="99"/>
     <w:semiHidden/>
     <w:unhideWhenUsed/>
-    <w:qFormat/>
     <w:tblPr>
       <w:tblInd w:w="0" w:type="dxa"/>
       <w:tblCellMar>
@@ -15088,7 +15154,6 @@
       <w:spacing w:after="0" w:line="240" w:lineRule="auto"/>
     </w:pPr>
     <w:tblPr>
-      <w:tblInd w:w="0" w:type="dxa"/>
       <w:tblBorders>
         <w:top w:val="single" w:sz="4" w:space="0" w:color="auto"/>
         <w:left w:val="single" w:sz="4" w:space="0" w:color="auto"/>
@@ -15097,12 +15162,6 @@
         <w:insideH w:val="single" w:sz="4" w:space="0" w:color="auto"/>
         <w:insideV w:val="single" w:sz="4" w:space="0" w:color="auto"/>
       </w:tblBorders>
-      <w:tblCellMar>
-        <w:top w:w="0" w:type="dxa"/>
-        <w:left w:w="108" w:type="dxa"/>
-        <w:bottom w:w="0" w:type="dxa"/>
-        <w:right w:w="108" w:type="dxa"/>
-      </w:tblCellMar>
     </w:tblPr>
   </w:style>
   <w:style w:type="paragraph" w:styleId="BalloonText">
@@ -16901,7 +16960,7 @@
 </file>
 
 <file path=customXml/itemProps1.xml><?xml version="1.0" encoding="utf-8"?>
-<ds:datastoreItem xmlns:ds="http://schemas.openxmlformats.org/officeDocument/2006/customXml" ds:itemID="{06FE59EE-4287-46C1-BD3B-2FCBCD42AA56}">
+<ds:datastoreItem xmlns:ds="http://schemas.openxmlformats.org/officeDocument/2006/customXml" ds:itemID="{305EDA63-30DD-4E79-A670-470F1B81A493}">
   <ds:schemaRefs>
     <ds:schemaRef ds:uri="http://schemas.openxmlformats.org/officeDocument/2006/bibliography"/>
   </ds:schemaRefs>

</xml_diff>

<commit_message>
addressed security audit findings as well as improved error messages for user
</commit_message>
<xml_diff>
--- a/documentation/Data Repository App - Design Document.docx
+++ b/documentation/Data Repository App - Design Document.docx
@@ -62,7 +62,16 @@
         <w:jc w:val="center"/>
       </w:pPr>
       <w:r>
-        <w:t>mike@superbrown.com</w:t>
+        <w:t>m</w:t>
+      </w:r>
+      <w:r>
+        <w:t>ike</w:t>
+      </w:r>
+      <w:r>
+        <w:t>.public</w:t>
+      </w:r>
+      <w:r>
+        <w:t>@superbrown.com</w:t>
       </w:r>
     </w:p>
     <w:p>
@@ -3980,12 +3989,7 @@
         <w:t xml:space="preserve"> was designed and developed</w:t>
       </w:r>
       <w:r>
-        <w:t xml:space="preserve"> by Mike Brown (mike</w:t>
-      </w:r>
-      <w:bookmarkStart w:id="1" w:name="_GoBack"/>
-      <w:bookmarkEnd w:id="1"/>
-      <w:r>
-        <w:t xml:space="preserve"> </w:t>
+        <w:t xml:space="preserve"> by Mike Brown (mike </w:t>
       </w:r>
       <w:r>
         <w:t>@superbrown.com) for the three month period from October through December 2015.</w:t>
@@ -4010,45 +4014,45 @@
       <w:pPr>
         <w:pStyle w:val="Heading1"/>
       </w:pPr>
-      <w:bookmarkStart w:id="2" w:name="_Toc440893378"/>
+      <w:bookmarkStart w:id="1" w:name="_Toc440893378"/>
       <w:r>
         <w:lastRenderedPageBreak/>
         <w:t>User Documentation</w:t>
       </w:r>
+      <w:bookmarkEnd w:id="1"/>
+    </w:p>
+    <w:p>
+      <w:r>
+        <w:t>The user interface consists of two screens, one for uploading data</w:t>
+      </w:r>
+      <w:r>
+        <w:t xml:space="preserve"> and</w:t>
+      </w:r>
+      <w:r>
+        <w:t xml:space="preserve"> one for </w:t>
+      </w:r>
+      <w:r>
+        <w:t xml:space="preserve">searching </w:t>
+      </w:r>
+      <w:r>
+        <w:t xml:space="preserve">for </w:t>
+      </w:r>
+      <w:r>
+        <w:t>data.</w:t>
+      </w:r>
+    </w:p>
+    <w:p>
+      <w:pPr>
+        <w:pStyle w:val="Heading2"/>
+      </w:pPr>
+      <w:bookmarkStart w:id="2" w:name="_Toc440893379"/>
+      <w:r>
+        <w:t>Upload</w:t>
+      </w:r>
+      <w:r>
+        <w:t xml:space="preserve"> Data screen</w:t>
+      </w:r>
       <w:bookmarkEnd w:id="2"/>
-    </w:p>
-    <w:p>
-      <w:r>
-        <w:t>The user interface consists of two screens, one for uploading data</w:t>
-      </w:r>
-      <w:r>
-        <w:t xml:space="preserve"> and</w:t>
-      </w:r>
-      <w:r>
-        <w:t xml:space="preserve"> one for </w:t>
-      </w:r>
-      <w:r>
-        <w:t xml:space="preserve">searching </w:t>
-      </w:r>
-      <w:r>
-        <w:t xml:space="preserve">for </w:t>
-      </w:r>
-      <w:r>
-        <w:t>data.</w:t>
-      </w:r>
-    </w:p>
-    <w:p>
-      <w:pPr>
-        <w:pStyle w:val="Heading2"/>
-      </w:pPr>
-      <w:bookmarkStart w:id="3" w:name="_Toc440893379"/>
-      <w:r>
-        <w:t>Upload</w:t>
-      </w:r>
-      <w:r>
-        <w:t xml:space="preserve"> Data screen</w:t>
-      </w:r>
-      <w:bookmarkEnd w:id="3"/>
     </w:p>
     <w:p/>
     <w:p>
@@ -4186,208 +4190,208 @@
       <w:pPr>
         <w:pStyle w:val="Heading3"/>
       </w:pPr>
-      <w:bookmarkStart w:id="4" w:name="_Toc440893380"/>
+      <w:bookmarkStart w:id="3" w:name="_Toc440893380"/>
       <w:r>
         <w:t>Data Categories</w:t>
       </w:r>
+      <w:bookmarkEnd w:id="3"/>
+    </w:p>
+    <w:p>
+      <w:r>
+        <w:t xml:space="preserve">When data is uploaded or searched upon, it is done so within the context of a </w:t>
+      </w:r>
+      <w:r>
+        <w:t xml:space="preserve">chosen </w:t>
+      </w:r>
+      <w:r>
+        <w:t>“data category.” Data categories segreg</w:t>
+      </w:r>
+      <w:r>
+        <w:t>ate</w:t>
+      </w:r>
+      <w:r>
+        <w:t xml:space="preserve"> data of different </w:t>
+      </w:r>
+      <w:r>
+        <w:t xml:space="preserve">types </w:t>
+      </w:r>
+      <w:r>
+        <w:t>from one anothe</w:t>
+      </w:r>
+      <w:r>
+        <w:t>r. E</w:t>
+      </w:r>
+      <w:r>
+        <w:t>ssentially</w:t>
+      </w:r>
+      <w:r>
+        <w:t xml:space="preserve">, each data category is a </w:t>
+      </w:r>
+      <w:r>
+        <w:t xml:space="preserve">separate </w:t>
+      </w:r>
+      <w:r>
+        <w:t xml:space="preserve">logical </w:t>
+      </w:r>
+      <w:r>
+        <w:t>data store.</w:t>
+      </w:r>
+    </w:p>
+    <w:p>
+      <w:pPr>
+        <w:pStyle w:val="Heading3"/>
+      </w:pPr>
+    </w:p>
+    <w:p>
+      <w:pPr>
+        <w:pStyle w:val="Heading3"/>
+      </w:pPr>
+      <w:bookmarkStart w:id="4" w:name="_Toc440893381"/>
+      <w:r>
+        <w:t>Source Document</w:t>
+      </w:r>
       <w:bookmarkEnd w:id="4"/>
     </w:p>
     <w:p>
       <w:r>
-        <w:t xml:space="preserve">When data is uploaded or searched upon, it is done so within the context of a </w:t>
-      </w:r>
-      <w:r>
-        <w:t xml:space="preserve">chosen </w:t>
-      </w:r>
-      <w:r>
-        <w:t>“data category.” Data categories segreg</w:t>
-      </w:r>
-      <w:r>
-        <w:t>ate</w:t>
-      </w:r>
-      <w:r>
-        <w:t xml:space="preserve"> data of different </w:t>
-      </w:r>
-      <w:r>
-        <w:t xml:space="preserve">types </w:t>
-      </w:r>
-      <w:r>
-        <w:t>from one anothe</w:t>
-      </w:r>
-      <w:r>
-        <w:t>r. E</w:t>
-      </w:r>
-      <w:r>
-        <w:t>ssentially</w:t>
-      </w:r>
-      <w:r>
-        <w:t xml:space="preserve">, each data category is a </w:t>
-      </w:r>
-      <w:r>
-        <w:t xml:space="preserve">separate </w:t>
-      </w:r>
-      <w:r>
-        <w:t xml:space="preserve">logical </w:t>
-      </w:r>
-      <w:r>
-        <w:t>data store.</w:t>
+        <w:t xml:space="preserve">The </w:t>
+      </w:r>
+      <w:r>
+        <w:t xml:space="preserve">uploaded </w:t>
+      </w:r>
+      <w:r>
+        <w:t xml:space="preserve">source document is the document containing the data to be ingested by the </w:t>
+      </w:r>
+      <w:r>
+        <w:t>application</w:t>
+      </w:r>
+      <w:r>
+        <w:t xml:space="preserve">. The </w:t>
+      </w:r>
+      <w:r>
+        <w:t>application</w:t>
+      </w:r>
+      <w:r>
+        <w:t xml:space="preserve"> can ingest Excel workbooks </w:t>
+      </w:r>
+      <w:r>
+        <w:t xml:space="preserve">or </w:t>
+      </w:r>
+      <w:r>
+        <w:t xml:space="preserve">CSV files. </w:t>
+      </w:r>
+      <w:r>
+        <w:t xml:space="preserve">If the source document </w:t>
+      </w:r>
+      <w:r>
+        <w:t xml:space="preserve">the user selects is </w:t>
+      </w:r>
+      <w:r>
+        <w:t xml:space="preserve">an Excel </w:t>
+      </w:r>
+      <w:r>
+        <w:t>workbook</w:t>
+      </w:r>
+      <w:r>
+        <w:t xml:space="preserve">, a selection list </w:t>
+      </w:r>
+      <w:r>
+        <w:t>will appear containing the lis</w:t>
+      </w:r>
+      <w:r>
+        <w:t>t of sheets contained within that</w:t>
+      </w:r>
+      <w:r>
+        <w:t xml:space="preserve"> workbook. The user will use this list to </w:t>
+      </w:r>
+      <w:r>
+        <w:t xml:space="preserve">indicate which sheet contains the data </w:t>
+      </w:r>
+      <w:r>
+        <w:t xml:space="preserve">he wants </w:t>
+      </w:r>
+      <w:r>
+        <w:t>ingested</w:t>
+      </w:r>
+      <w:r>
+        <w:t>.</w:t>
+      </w:r>
+      <w:r>
+        <w:t xml:space="preserve"> Source documents are referenced in search results and can </w:t>
+      </w:r>
+      <w:r>
+        <w:t xml:space="preserve">be </w:t>
+      </w:r>
+      <w:r>
+        <w:t>downloaded from the search screen</w:t>
+      </w:r>
+      <w:r>
+        <w:t xml:space="preserve"> (covered later)</w:t>
+      </w:r>
+      <w:r>
+        <w:t>.</w:t>
       </w:r>
     </w:p>
     <w:p>
       <w:pPr>
         <w:pStyle w:val="Heading3"/>
       </w:pPr>
+      <w:bookmarkStart w:id="5" w:name="_Toc440893382"/>
+      <w:r>
+        <w:t>Attachments</w:t>
+      </w:r>
+      <w:bookmarkEnd w:id="5"/>
+    </w:p>
+    <w:p>
+      <w:r>
+        <w:t>U</w:t>
+      </w:r>
+      <w:r>
+        <w:t>ser</w:t>
+      </w:r>
+      <w:r>
+        <w:t>s</w:t>
+      </w:r>
+      <w:r>
+        <w:t xml:space="preserve"> can also include files </w:t>
+      </w:r>
+      <w:r>
+        <w:t xml:space="preserve">they </w:t>
+      </w:r>
+      <w:r>
+        <w:t>consider “attachments</w:t>
+      </w:r>
+      <w:r>
+        <w:t>.</w:t>
+      </w:r>
+      <w:r>
+        <w:t xml:space="preserve">” </w:t>
+      </w:r>
+      <w:r>
+        <w:t xml:space="preserve">Attachments can be any type of file. </w:t>
+      </w:r>
+      <w:r>
+        <w:t xml:space="preserve">Like source documents, attachments are referenced in search results and can </w:t>
+      </w:r>
+      <w:r>
+        <w:t xml:space="preserve">be </w:t>
+      </w:r>
+      <w:r>
+        <w:t>downloaded from the search screen.</w:t>
+      </w:r>
+      <w:r>
+        <w:t xml:space="preserve"> </w:t>
+      </w:r>
     </w:p>
     <w:p>
       <w:pPr>
         <w:pStyle w:val="Heading3"/>
       </w:pPr>
-      <w:bookmarkStart w:id="5" w:name="_Toc440893381"/>
-      <w:r>
-        <w:t>Source Document</w:t>
-      </w:r>
-      <w:bookmarkEnd w:id="5"/>
-    </w:p>
-    <w:p>
-      <w:r>
-        <w:t xml:space="preserve">The </w:t>
-      </w:r>
-      <w:r>
-        <w:t xml:space="preserve">uploaded </w:t>
-      </w:r>
-      <w:r>
-        <w:t xml:space="preserve">source document is the document containing the data to be ingested by the </w:t>
-      </w:r>
-      <w:r>
-        <w:t>application</w:t>
-      </w:r>
-      <w:r>
-        <w:t xml:space="preserve">. The </w:t>
-      </w:r>
-      <w:r>
-        <w:t>application</w:t>
-      </w:r>
-      <w:r>
-        <w:t xml:space="preserve"> can ingest Excel workbooks </w:t>
-      </w:r>
-      <w:r>
-        <w:t xml:space="preserve">or </w:t>
-      </w:r>
-      <w:r>
-        <w:t xml:space="preserve">CSV files. </w:t>
-      </w:r>
-      <w:r>
-        <w:t xml:space="preserve">If the source document </w:t>
-      </w:r>
-      <w:r>
-        <w:t xml:space="preserve">the user selects is </w:t>
-      </w:r>
-      <w:r>
-        <w:t xml:space="preserve">an Excel </w:t>
-      </w:r>
-      <w:r>
-        <w:t>workbook</w:t>
-      </w:r>
-      <w:r>
-        <w:t xml:space="preserve">, a selection list </w:t>
-      </w:r>
-      <w:r>
-        <w:t>will appear containing the lis</w:t>
-      </w:r>
-      <w:r>
-        <w:t>t of sheets contained within that</w:t>
-      </w:r>
-      <w:r>
-        <w:t xml:space="preserve"> workbook. The user will use this list to </w:t>
-      </w:r>
-      <w:r>
-        <w:t xml:space="preserve">indicate which sheet contains the data </w:t>
-      </w:r>
-      <w:r>
-        <w:t xml:space="preserve">he wants </w:t>
-      </w:r>
-      <w:r>
-        <w:t>ingested</w:t>
-      </w:r>
-      <w:r>
-        <w:t>.</w:t>
-      </w:r>
-      <w:r>
-        <w:t xml:space="preserve"> Source documents are referenced in search results and can </w:t>
-      </w:r>
-      <w:r>
-        <w:t xml:space="preserve">be </w:t>
-      </w:r>
-      <w:r>
-        <w:t>downloaded from the search screen</w:t>
-      </w:r>
-      <w:r>
-        <w:t xml:space="preserve"> (covered later)</w:t>
-      </w:r>
-      <w:r>
-        <w:t>.</w:t>
-      </w:r>
-    </w:p>
-    <w:p>
-      <w:pPr>
-        <w:pStyle w:val="Heading3"/>
-      </w:pPr>
-      <w:bookmarkStart w:id="6" w:name="_Toc440893382"/>
-      <w:r>
-        <w:t>Attachments</w:t>
+      <w:bookmarkStart w:id="6" w:name="_Toc440893383"/>
+      <w:r>
+        <w:t>Large Excel Files</w:t>
       </w:r>
       <w:bookmarkEnd w:id="6"/>
-    </w:p>
-    <w:p>
-      <w:r>
-        <w:t>U</w:t>
-      </w:r>
-      <w:r>
-        <w:t>ser</w:t>
-      </w:r>
-      <w:r>
-        <w:t>s</w:t>
-      </w:r>
-      <w:r>
-        <w:t xml:space="preserve"> can also include files </w:t>
-      </w:r>
-      <w:r>
-        <w:t xml:space="preserve">they </w:t>
-      </w:r>
-      <w:r>
-        <w:t>consider “attachments</w:t>
-      </w:r>
-      <w:r>
-        <w:t>.</w:t>
-      </w:r>
-      <w:r>
-        <w:t xml:space="preserve">” </w:t>
-      </w:r>
-      <w:r>
-        <w:t xml:space="preserve">Attachments can be any type of file. </w:t>
-      </w:r>
-      <w:r>
-        <w:t xml:space="preserve">Like source documents, attachments are referenced in search results and can </w:t>
-      </w:r>
-      <w:r>
-        <w:t xml:space="preserve">be </w:t>
-      </w:r>
-      <w:r>
-        <w:t>downloaded from the search screen.</w:t>
-      </w:r>
-      <w:r>
-        <w:t xml:space="preserve"> </w:t>
-      </w:r>
-    </w:p>
-    <w:p>
-      <w:pPr>
-        <w:pStyle w:val="Heading3"/>
-      </w:pPr>
-      <w:bookmarkStart w:id="7" w:name="_Toc440893383"/>
-      <w:r>
-        <w:t>Large Excel Files</w:t>
-      </w:r>
-      <w:bookmarkEnd w:id="7"/>
     </w:p>
     <w:p>
       <w:r>
@@ -4425,7 +4429,7 @@
       <w:pPr>
         <w:pStyle w:val="Heading2"/>
       </w:pPr>
-      <w:bookmarkStart w:id="8" w:name="_Toc440893384"/>
+      <w:bookmarkStart w:id="7" w:name="_Toc440893384"/>
       <w:r>
         <w:lastRenderedPageBreak/>
         <w:t>Find</w:t>
@@ -4433,7 +4437,7 @@
       <w:r>
         <w:t xml:space="preserve"> Data screen</w:t>
       </w:r>
-      <w:bookmarkEnd w:id="8"/>
+      <w:bookmarkEnd w:id="7"/>
     </w:p>
     <w:p>
       <w:r>
@@ -4771,64 +4775,64 @@
       <w:pPr>
         <w:pStyle w:val="Heading1"/>
       </w:pPr>
-      <w:bookmarkStart w:id="9" w:name="_Toc440893385"/>
+      <w:bookmarkStart w:id="8" w:name="_Toc440893385"/>
       <w:r>
         <w:lastRenderedPageBreak/>
         <w:t>Features accessed via a REST API</w:t>
       </w:r>
+      <w:bookmarkEnd w:id="8"/>
+      <w:r>
+        <w:t xml:space="preserve"> </w:t>
+      </w:r>
+    </w:p>
+    <w:p>
+      <w:r>
+        <w:t xml:space="preserve">There are some features that are not accessible via the user interface, but </w:t>
+      </w:r>
+      <w:r>
+        <w:t>are exposed via REST services.</w:t>
+      </w:r>
+    </w:p>
+    <w:p>
+      <w:pPr>
+        <w:pStyle w:val="Heading2"/>
+      </w:pPr>
+      <w:bookmarkStart w:id="9" w:name="_Toc440893386"/>
+      <w:r>
+        <w:t xml:space="preserve">REST Endpoint: </w:t>
+      </w:r>
+      <w:r>
+        <w:t>Removing a “Dataset”</w:t>
+      </w:r>
       <w:bookmarkEnd w:id="9"/>
-      <w:r>
-        <w:t xml:space="preserve"> </w:t>
-      </w:r>
-    </w:p>
-    <w:p>
-      <w:r>
-        <w:t xml:space="preserve">There are some features that are not accessible via the user interface, but </w:t>
-      </w:r>
-      <w:r>
-        <w:t>are exposed via REST services.</w:t>
-      </w:r>
-    </w:p>
-    <w:p>
-      <w:pPr>
-        <w:pStyle w:val="Heading2"/>
-      </w:pPr>
-      <w:bookmarkStart w:id="10" w:name="_Toc440893386"/>
-      <w:r>
-        <w:t xml:space="preserve">REST Endpoint: </w:t>
-      </w:r>
-      <w:r>
-        <w:t>Removing a “Dataset”</w:t>
+    </w:p>
+    <w:p>
+      <w:pPr>
+        <w:pStyle w:val="Heading3"/>
+      </w:pPr>
+      <w:bookmarkStart w:id="10" w:name="_Toc440893387"/>
+      <w:r>
+        <w:t>Background</w:t>
       </w:r>
       <w:bookmarkEnd w:id="10"/>
     </w:p>
     <w:p>
+      <w:r>
+        <w:t xml:space="preserve">In the software’s internals, a data upload is referred to as a dataset. If by chance someone wants to remove a dataset that has been uploaded, he can do so </w:t>
+      </w:r>
+      <w:r>
+        <w:t>using this REST service.</w:t>
+      </w:r>
+    </w:p>
+    <w:p>
       <w:pPr>
         <w:pStyle w:val="Heading3"/>
       </w:pPr>
-      <w:bookmarkStart w:id="11" w:name="_Toc440893387"/>
-      <w:r>
-        <w:t>Background</w:t>
+      <w:bookmarkStart w:id="11" w:name="_Toc440893388"/>
+      <w:r>
+        <w:t>Usage Details</w:t>
       </w:r>
       <w:bookmarkEnd w:id="11"/>
-    </w:p>
-    <w:p>
-      <w:r>
-        <w:t xml:space="preserve">In the software’s internals, a data upload is referred to as a dataset. If by chance someone wants to remove a dataset that has been uploaded, he can do so </w:t>
-      </w:r>
-      <w:r>
-        <w:t>using this REST service.</w:t>
-      </w:r>
-    </w:p>
-    <w:p>
-      <w:pPr>
-        <w:pStyle w:val="Heading3"/>
-      </w:pPr>
-      <w:bookmarkStart w:id="12" w:name="_Toc440893388"/>
-      <w:r>
-        <w:t>Usage Details</w:t>
-      </w:r>
-      <w:bookmarkEnd w:id="12"/>
     </w:p>
     <w:tbl>
       <w:tblPr>
@@ -4866,6 +4870,9 @@
             <w:proofErr w:type="spellEnd"/>
             <w:r>
               <w:t>/</w:t>
+            </w:r>
+            <w:r>
+              <w:t>v01/</w:t>
             </w:r>
             <w:proofErr w:type="spellStart"/>
             <w:r>
@@ -5082,125 +5089,125 @@
       <w:pPr>
         <w:pStyle w:val="Heading2"/>
       </w:pPr>
-      <w:bookmarkStart w:id="13" w:name="_Toc440893389"/>
+      <w:bookmarkStart w:id="12" w:name="_Toc440893389"/>
       <w:r>
         <w:t xml:space="preserve">REST Endpoint: </w:t>
       </w:r>
       <w:r>
         <w:t>Adding a new Data Category</w:t>
       </w:r>
+      <w:bookmarkEnd w:id="12"/>
+    </w:p>
+    <w:p>
+      <w:pPr>
+        <w:pStyle w:val="Heading3"/>
+      </w:pPr>
+      <w:bookmarkStart w:id="13" w:name="_Toc440893390"/>
+      <w:r>
+        <w:t>Background</w:t>
+      </w:r>
       <w:bookmarkEnd w:id="13"/>
     </w:p>
     <w:p>
+      <w:r>
+        <w:t xml:space="preserve">The </w:t>
+      </w:r>
+      <w:r>
+        <w:t>application</w:t>
+      </w:r>
+      <w:r>
+        <w:t xml:space="preserve">’s configuration file has a setting </w:t>
+      </w:r>
+      <w:r>
+        <w:t>(</w:t>
+      </w:r>
+      <w:proofErr w:type="spellStart"/>
+      <w:r>
+        <w:t>app.defaultSetOfDataCategories</w:t>
+      </w:r>
+      <w:proofErr w:type="spellEnd"/>
+      <w:r>
+        <w:t xml:space="preserve">) </w:t>
+      </w:r>
+      <w:r>
+        <w:t xml:space="preserve">for </w:t>
+      </w:r>
+      <w:r>
+        <w:t>designating a default set of data categories. Here’s a sample of how it might look:</w:t>
+      </w:r>
+    </w:p>
+    <w:p>
+      <w:pPr>
+        <w:rPr>
+          <w:rFonts w:eastAsia="Times New Roman"/>
+        </w:rPr>
+      </w:pPr>
+      <w:r>
+        <w:rPr>
+          <w:rFonts w:eastAsia="Times New Roman"/>
+        </w:rPr>
+        <w:tab/>
+      </w:r>
+      <w:proofErr w:type="spellStart"/>
+      <w:r>
+        <w:rPr>
+          <w:rFonts w:eastAsia="Times New Roman"/>
+        </w:rPr>
+        <w:t>app.defaultSetOfDataCategories</w:t>
+      </w:r>
+      <w:proofErr w:type="spellEnd"/>
+      <w:r>
+        <w:rPr>
+          <w:rFonts w:eastAsia="Times New Roman"/>
+        </w:rPr>
+        <w:t>=Algae</w:t>
+      </w:r>
+      <w:proofErr w:type="gramStart"/>
+      <w:r>
+        <w:rPr>
+          <w:rFonts w:eastAsia="Times New Roman"/>
+        </w:rPr>
+        <w:t>,ATP3,Biomass,NIR</w:t>
+      </w:r>
+      <w:proofErr w:type="gramEnd"/>
+    </w:p>
+    <w:p>
+      <w:r>
+        <w:t xml:space="preserve">When the </w:t>
+      </w:r>
+      <w:r>
+        <w:t>application</w:t>
+      </w:r>
+      <w:r>
+        <w:t xml:space="preserve"> starts up, it assures the database is populated with these categories.</w:t>
+      </w:r>
+    </w:p>
+    <w:p>
+      <w:r>
+        <w:t xml:space="preserve">An additional way to add a category – one that doesn’t require an </w:t>
+      </w:r>
+      <w:r>
+        <w:t>application</w:t>
+      </w:r>
+      <w:r>
+        <w:t xml:space="preserve"> restart – is via </w:t>
+      </w:r>
+      <w:r>
+        <w:t>this</w:t>
+      </w:r>
+      <w:r>
+        <w:t xml:space="preserve"> REST call.</w:t>
+      </w:r>
+    </w:p>
+    <w:p>
       <w:pPr>
         <w:pStyle w:val="Heading3"/>
       </w:pPr>
-      <w:bookmarkStart w:id="14" w:name="_Toc440893390"/>
-      <w:r>
-        <w:t>Background</w:t>
+      <w:bookmarkStart w:id="14" w:name="_Toc440893391"/>
+      <w:r>
+        <w:t>Usage Details</w:t>
       </w:r>
       <w:bookmarkEnd w:id="14"/>
-    </w:p>
-    <w:p>
-      <w:r>
-        <w:t xml:space="preserve">The </w:t>
-      </w:r>
-      <w:r>
-        <w:t>application</w:t>
-      </w:r>
-      <w:r>
-        <w:t xml:space="preserve">’s configuration file has a setting </w:t>
-      </w:r>
-      <w:r>
-        <w:t>(</w:t>
-      </w:r>
-      <w:proofErr w:type="spellStart"/>
-      <w:r>
-        <w:t>app.defaultSetOfDataCategories</w:t>
-      </w:r>
-      <w:proofErr w:type="spellEnd"/>
-      <w:r>
-        <w:t xml:space="preserve">) </w:t>
-      </w:r>
-      <w:r>
-        <w:t xml:space="preserve">for </w:t>
-      </w:r>
-      <w:r>
-        <w:t>designating a default set of data categories. Here’s a sample of how it might look:</w:t>
-      </w:r>
-    </w:p>
-    <w:p>
-      <w:pPr>
-        <w:rPr>
-          <w:rFonts w:eastAsia="Times New Roman"/>
-        </w:rPr>
-      </w:pPr>
-      <w:r>
-        <w:rPr>
-          <w:rFonts w:eastAsia="Times New Roman"/>
-        </w:rPr>
-        <w:tab/>
-      </w:r>
-      <w:proofErr w:type="spellStart"/>
-      <w:r>
-        <w:rPr>
-          <w:rFonts w:eastAsia="Times New Roman"/>
-        </w:rPr>
-        <w:t>app.defaultSetOfDataCategories</w:t>
-      </w:r>
-      <w:proofErr w:type="spellEnd"/>
-      <w:r>
-        <w:rPr>
-          <w:rFonts w:eastAsia="Times New Roman"/>
-        </w:rPr>
-        <w:t>=Algae</w:t>
-      </w:r>
-      <w:proofErr w:type="gramStart"/>
-      <w:r>
-        <w:rPr>
-          <w:rFonts w:eastAsia="Times New Roman"/>
-        </w:rPr>
-        <w:t>,ATP3,Biomass,NIR</w:t>
-      </w:r>
-      <w:proofErr w:type="gramEnd"/>
-    </w:p>
-    <w:p>
-      <w:r>
-        <w:t xml:space="preserve">When the </w:t>
-      </w:r>
-      <w:r>
-        <w:t>application</w:t>
-      </w:r>
-      <w:r>
-        <w:t xml:space="preserve"> starts up, it assures the database is populated with these categories.</w:t>
-      </w:r>
-    </w:p>
-    <w:p>
-      <w:r>
-        <w:t xml:space="preserve">An additional way to add a category – one that doesn’t require an </w:t>
-      </w:r>
-      <w:r>
-        <w:t>application</w:t>
-      </w:r>
-      <w:r>
-        <w:t xml:space="preserve"> restart – is via </w:t>
-      </w:r>
-      <w:r>
-        <w:t>this</w:t>
-      </w:r>
-      <w:r>
-        <w:t xml:space="preserve"> REST call.</w:t>
-      </w:r>
-    </w:p>
-    <w:p>
-      <w:pPr>
-        <w:pStyle w:val="Heading3"/>
-      </w:pPr>
-      <w:bookmarkStart w:id="15" w:name="_Toc440893391"/>
-      <w:r>
-        <w:t>Usage Details</w:t>
-      </w:r>
-      <w:bookmarkEnd w:id="15"/>
     </w:p>
     <w:tbl>
       <w:tblPr>
@@ -5239,6 +5246,9 @@
             <w:r>
               <w:t>/</w:t>
             </w:r>
+            <w:r>
+              <w:t>v01/</w:t>
+            </w:r>
             <w:proofErr w:type="spellStart"/>
             <w:r>
               <w:t>addDataCategory?name</w:t>
@@ -5365,68 +5375,68 @@
       <w:pPr>
         <w:pStyle w:val="Heading2"/>
       </w:pPr>
-      <w:bookmarkStart w:id="16" w:name="_Toc440893392"/>
+      <w:bookmarkStart w:id="15" w:name="_Toc440893392"/>
       <w:r>
         <w:t xml:space="preserve">REST Endpoint: </w:t>
       </w:r>
       <w:r>
         <w:t>Repopulating the Database</w:t>
       </w:r>
+      <w:bookmarkEnd w:id="15"/>
+    </w:p>
+    <w:p>
+      <w:pPr>
+        <w:pStyle w:val="Heading3"/>
+      </w:pPr>
+      <w:bookmarkStart w:id="16" w:name="_Toc440893393"/>
+      <w:r>
+        <w:t>Background</w:t>
+      </w:r>
       <w:bookmarkEnd w:id="16"/>
     </w:p>
     <w:p>
+      <w:r>
+        <w:t>One way to understand this application is that, while it does contain a database, the real source of record is comprised of the files users upload and their accompanying metadata. This is stored on the server’s file system. To facilitate retrieval of the data, the data is also ingested into a database.</w:t>
+      </w:r>
+    </w:p>
+    <w:p>
+      <w:r>
+        <w:t xml:space="preserve">If the database </w:t>
+      </w:r>
+      <w:r>
+        <w:t xml:space="preserve">ever gets </w:t>
+      </w:r>
+      <w:r>
+        <w:t>corrupt</w:t>
+      </w:r>
+      <w:r>
+        <w:t>,</w:t>
+      </w:r>
+      <w:r>
+        <w:t xml:space="preserve"> or its </w:t>
+      </w:r>
+      <w:r>
+        <w:t>schema ever needs changing</w:t>
+      </w:r>
+      <w:r>
+        <w:t xml:space="preserve">, the </w:t>
+      </w:r>
+      <w:r>
+        <w:t>application</w:t>
+      </w:r>
+      <w:r>
+        <w:t xml:space="preserve"> does provide a mechanism for wiping the database clean and re-ingesting the data from the data files stored on the file system.</w:t>
+      </w:r>
+    </w:p>
+    <w:p>
       <w:pPr>
         <w:pStyle w:val="Heading3"/>
       </w:pPr>
-      <w:bookmarkStart w:id="17" w:name="_Toc440893393"/>
-      <w:r>
-        <w:t>Background</w:t>
+      <w:bookmarkStart w:id="17" w:name="_Toc440893394"/>
+      <w:r>
+        <w:t>Usage Details</w:t>
       </w:r>
       <w:bookmarkEnd w:id="17"/>
-    </w:p>
-    <w:p>
-      <w:r>
-        <w:t>One way to understand this application is that, while it does contain a database, the real source of record is comprised of the files users upload and their accompanying metadata. This is stored on the server’s file system. To facilitate retrieval of the data, the data is also ingested into a database.</w:t>
-      </w:r>
-    </w:p>
-    <w:p>
-      <w:r>
-        <w:t xml:space="preserve">If the database </w:t>
-      </w:r>
-      <w:r>
-        <w:t xml:space="preserve">ever gets </w:t>
-      </w:r>
-      <w:r>
-        <w:t>corrupt</w:t>
-      </w:r>
-      <w:r>
-        <w:t>,</w:t>
-      </w:r>
-      <w:r>
-        <w:t xml:space="preserve"> or its </w:t>
-      </w:r>
-      <w:r>
-        <w:t>schema ever needs changing</w:t>
-      </w:r>
-      <w:r>
-        <w:t xml:space="preserve">, the </w:t>
-      </w:r>
-      <w:r>
-        <w:t>application</w:t>
-      </w:r>
-      <w:r>
-        <w:t xml:space="preserve"> does provide a mechanism for wiping the database clean and re-ingesting the data from the data files stored on the file system.</w:t>
-      </w:r>
-    </w:p>
-    <w:p>
-      <w:pPr>
-        <w:pStyle w:val="Heading3"/>
-      </w:pPr>
-      <w:bookmarkStart w:id="18" w:name="_Toc440893394"/>
-      <w:r>
-        <w:t>Usage Details</w:t>
-      </w:r>
-      <w:bookmarkEnd w:id="18"/>
     </w:p>
     <w:tbl>
       <w:tblPr>
@@ -5455,21 +5465,14 @@
           </w:tcPr>
           <w:p>
             <w:r>
-              <w:t>/</w:t>
+              <w:t>/api/</w:t>
             </w:r>
-            <w:proofErr w:type="spellStart"/>
             <w:r>
-              <w:t>api</w:t>
+              <w:t>v01/</w:t>
             </w:r>
-            <w:proofErr w:type="spellEnd"/>
-            <w:r>
-              <w:t>/</w:t>
-            </w:r>
-            <w:proofErr w:type="spellStart"/>
             <w:r>
               <w:t>dropDatabaseAndReIngestAllDataFromOriginallyUploadedFiles</w:t>
             </w:r>
-            <w:proofErr w:type="spellEnd"/>
           </w:p>
         </w:tc>
       </w:tr>
@@ -5617,7 +5620,7 @@
       <w:pPr>
         <w:pStyle w:val="Heading1"/>
       </w:pPr>
-      <w:bookmarkStart w:id="19" w:name="_Toc440893395"/>
+      <w:bookmarkStart w:id="18" w:name="_Toc440893395"/>
       <w:r>
         <w:lastRenderedPageBreak/>
         <w:t xml:space="preserve">Developer </w:t>
@@ -5625,7 +5628,7 @@
       <w:r>
         <w:t>Documentation</w:t>
       </w:r>
-      <w:bookmarkEnd w:id="19"/>
+      <w:bookmarkEnd w:id="18"/>
     </w:p>
     <w:p>
       <w:r>
@@ -5719,11 +5722,11 @@
       <w:pPr>
         <w:pStyle w:val="Heading2"/>
       </w:pPr>
-      <w:bookmarkStart w:id="20" w:name="_Toc440893396"/>
+      <w:bookmarkStart w:id="19" w:name="_Toc440893396"/>
       <w:r>
         <w:t>Database</w:t>
       </w:r>
-      <w:bookmarkEnd w:id="20"/>
+      <w:bookmarkEnd w:id="19"/>
     </w:p>
     <w:p>
       <w:r>
@@ -6008,7 +6011,7 @@
       <w:pPr>
         <w:pStyle w:val="Heading3"/>
       </w:pPr>
-      <w:bookmarkStart w:id="21" w:name="_Toc440893397"/>
+      <w:bookmarkStart w:id="20" w:name="_Toc440893397"/>
       <w:r>
         <w:lastRenderedPageBreak/>
         <w:t>d</w:t>
@@ -6016,7 +6019,7 @@
       <w:r>
         <w:t>ataset</w:t>
       </w:r>
-      <w:bookmarkEnd w:id="21"/>
+      <w:bookmarkEnd w:id="20"/>
     </w:p>
     <w:p>
       <w:r>
@@ -6656,14 +6659,14 @@
       <w:pPr>
         <w:pStyle w:val="Heading3"/>
       </w:pPr>
-      <w:bookmarkStart w:id="22" w:name="_Toc440893398"/>
+      <w:bookmarkStart w:id="21" w:name="_Toc440893398"/>
       <w:r>
         <w:t>r</w:t>
       </w:r>
       <w:r>
         <w:t>ow</w:t>
       </w:r>
-      <w:bookmarkEnd w:id="22"/>
+      <w:bookmarkEnd w:id="21"/>
     </w:p>
     <w:p>
       <w:r>
@@ -8399,14 +8402,14 @@
       <w:pPr>
         <w:pStyle w:val="Heading3"/>
       </w:pPr>
-      <w:bookmarkStart w:id="23" w:name="_Toc440893399"/>
+      <w:bookmarkStart w:id="22" w:name="_Toc440893399"/>
       <w:r>
         <w:t>c</w:t>
       </w:r>
       <w:r>
         <w:t>ell</w:t>
       </w:r>
-      <w:bookmarkEnd w:id="23"/>
+      <w:bookmarkEnd w:id="22"/>
     </w:p>
     <w:p>
       <w:r>
@@ -8661,13 +8664,648 @@
       <w:pPr>
         <w:pStyle w:val="Heading3"/>
       </w:pPr>
-      <w:bookmarkStart w:id="24" w:name="_Toc440893400"/>
+      <w:bookmarkStart w:id="23" w:name="_Toc440893400"/>
       <w:proofErr w:type="spellStart"/>
       <w:r>
         <w:t>dataCategory</w:t>
+      </w:r>
+      <w:bookmarkEnd w:id="23"/>
+      <w:proofErr w:type="spellEnd"/>
+    </w:p>
+    <w:p>
+      <w:r>
+        <w:t xml:space="preserve">This is an example of a </w:t>
+      </w:r>
+      <w:proofErr w:type="spellStart"/>
+      <w:r>
+        <w:t>dataCategory</w:t>
+      </w:r>
+      <w:proofErr w:type="spellEnd"/>
+      <w:r>
+        <w:t xml:space="preserve"> document:</w:t>
+      </w:r>
+    </w:p>
+    <w:p>
+      <w:pPr>
+        <w:spacing w:after="0"/>
+        <w:rPr>
+          <w:rFonts w:ascii="Courier New" w:hAnsi="Courier New" w:cs="Courier New"/>
+          <w:sz w:val="16"/>
+          <w:szCs w:val="18"/>
+        </w:rPr>
+      </w:pPr>
+      <w:r>
+        <w:rPr>
+          <w:rFonts w:ascii="Courier New" w:hAnsi="Courier New" w:cs="Courier New"/>
+          <w:sz w:val="16"/>
+          <w:szCs w:val="18"/>
+        </w:rPr>
+        <w:t>{</w:t>
+      </w:r>
+    </w:p>
+    <w:p>
+      <w:pPr>
+        <w:spacing w:after="0"/>
+        <w:rPr>
+          <w:rFonts w:ascii="Courier New" w:hAnsi="Courier New" w:cs="Courier New"/>
+          <w:sz w:val="16"/>
+          <w:szCs w:val="18"/>
+        </w:rPr>
+      </w:pPr>
+      <w:r>
+        <w:rPr>
+          <w:rFonts w:ascii="Courier New" w:hAnsi="Courier New" w:cs="Courier New"/>
+          <w:sz w:val="16"/>
+          <w:szCs w:val="18"/>
+        </w:rPr>
+        <w:t xml:space="preserve">        "_id</w:t>
+      </w:r>
+      <w:proofErr w:type="gramStart"/>
+      <w:r>
+        <w:rPr>
+          <w:rFonts w:ascii="Courier New" w:hAnsi="Courier New" w:cs="Courier New"/>
+          <w:sz w:val="16"/>
+          <w:szCs w:val="18"/>
+        </w:rPr>
+        <w:t>" :</w:t>
+      </w:r>
+      <w:proofErr w:type="gramEnd"/>
+      <w:r>
+        <w:rPr>
+          <w:rFonts w:ascii="Courier New" w:hAnsi="Courier New" w:cs="Courier New"/>
+          <w:sz w:val="16"/>
+          <w:szCs w:val="18"/>
+        </w:rPr>
+        <w:t xml:space="preserve"> </w:t>
+      </w:r>
+      <w:proofErr w:type="spellStart"/>
+      <w:r>
+        <w:rPr>
+          <w:rFonts w:ascii="Courier New" w:hAnsi="Courier New" w:cs="Courier New"/>
+          <w:sz w:val="16"/>
+          <w:szCs w:val="18"/>
+        </w:rPr>
+        <w:t>ObjectId</w:t>
+      </w:r>
+      <w:proofErr w:type="spellEnd"/>
+      <w:r>
+        <w:rPr>
+          <w:rFonts w:ascii="Courier New" w:hAnsi="Courier New" w:cs="Courier New"/>
+          <w:sz w:val="16"/>
+          <w:szCs w:val="18"/>
+        </w:rPr>
+        <w:t>("56969bcdc95e77229c646cef"),</w:t>
+      </w:r>
+    </w:p>
+    <w:p>
+      <w:pPr>
+        <w:spacing w:after="0"/>
+        <w:rPr>
+          <w:rFonts w:ascii="Courier New" w:hAnsi="Courier New" w:cs="Courier New"/>
+          <w:sz w:val="16"/>
+          <w:szCs w:val="18"/>
+        </w:rPr>
+      </w:pPr>
+      <w:r>
+        <w:rPr>
+          <w:rFonts w:ascii="Courier New" w:hAnsi="Courier New" w:cs="Courier New"/>
+          <w:sz w:val="16"/>
+          <w:szCs w:val="18"/>
+        </w:rPr>
+        <w:t xml:space="preserve">        "</w:t>
+      </w:r>
+      <w:proofErr w:type="gramStart"/>
+      <w:r>
+        <w:rPr>
+          <w:rFonts w:ascii="Courier New" w:hAnsi="Courier New" w:cs="Courier New"/>
+          <w:sz w:val="16"/>
+          <w:szCs w:val="18"/>
+        </w:rPr>
+        <w:t>name</w:t>
+      </w:r>
+      <w:proofErr w:type="gramEnd"/>
+      <w:r>
+        <w:rPr>
+          <w:rFonts w:ascii="Courier New" w:hAnsi="Courier New" w:cs="Courier New"/>
+          <w:sz w:val="16"/>
+          <w:szCs w:val="18"/>
+        </w:rPr>
+        <w:t>" : "Biomass"</w:t>
+      </w:r>
+    </w:p>
+    <w:p>
+      <w:pPr>
+        <w:spacing w:after="0"/>
+        <w:rPr>
+          <w:rFonts w:ascii="Courier New" w:hAnsi="Courier New" w:cs="Courier New"/>
+          <w:sz w:val="16"/>
+          <w:szCs w:val="18"/>
+        </w:rPr>
+      </w:pPr>
+      <w:r>
+        <w:rPr>
+          <w:rFonts w:ascii="Courier New" w:hAnsi="Courier New" w:cs="Courier New"/>
+          <w:sz w:val="16"/>
+          <w:szCs w:val="18"/>
+        </w:rPr>
+        <w:t xml:space="preserve">        "</w:t>
+      </w:r>
+      <w:proofErr w:type="spellStart"/>
+      <w:proofErr w:type="gramStart"/>
+      <w:r>
+        <w:rPr>
+          <w:rFonts w:ascii="Courier New" w:hAnsi="Courier New" w:cs="Courier New"/>
+          <w:sz w:val="16"/>
+          <w:szCs w:val="18"/>
+        </w:rPr>
+        <w:t>columnNames</w:t>
+      </w:r>
+      <w:proofErr w:type="spellEnd"/>
+      <w:proofErr w:type="gramEnd"/>
+      <w:r>
+        <w:rPr>
+          <w:rFonts w:ascii="Courier New" w:hAnsi="Courier New" w:cs="Courier New"/>
+          <w:sz w:val="16"/>
+          <w:szCs w:val="18"/>
+        </w:rPr>
+        <w:t>" : [</w:t>
+      </w:r>
+    </w:p>
+    <w:p>
+      <w:pPr>
+        <w:spacing w:after="0"/>
+        <w:rPr>
+          <w:rFonts w:ascii="Courier New" w:hAnsi="Courier New" w:cs="Courier New"/>
+          <w:sz w:val="16"/>
+          <w:szCs w:val="18"/>
+        </w:rPr>
+      </w:pPr>
+      <w:r>
+        <w:rPr>
+          <w:rFonts w:ascii="Courier New" w:hAnsi="Courier New" w:cs="Courier New"/>
+          <w:sz w:val="16"/>
+          <w:szCs w:val="18"/>
+        </w:rPr>
+        <w:t xml:space="preserve">                "S_</w:t>
+      </w:r>
+      <w:proofErr w:type="spellStart"/>
+      <w:r>
+        <w:rPr>
+          <w:rFonts w:ascii="Courier New" w:hAnsi="Courier New" w:cs="Courier New"/>
+          <w:sz w:val="16"/>
+          <w:szCs w:val="18"/>
+        </w:rPr>
+        <w:t>Sp</w:t>
+      </w:r>
+      <w:proofErr w:type="spellEnd"/>
+      <w:r>
+        <w:rPr>
+          <w:rFonts w:ascii="Courier New" w:hAnsi="Courier New" w:cs="Courier New"/>
+          <w:sz w:val="16"/>
+          <w:szCs w:val="18"/>
+        </w:rPr>
+        <w:t>_%_</w:t>
+      </w:r>
+      <w:proofErr w:type="spellStart"/>
+      <w:r>
+        <w:rPr>
+          <w:rFonts w:ascii="Courier New" w:hAnsi="Courier New" w:cs="Courier New"/>
+          <w:sz w:val="16"/>
+          <w:szCs w:val="18"/>
+        </w:rPr>
+        <w:t>Sp_Arabinan</w:t>
+      </w:r>
+      <w:proofErr w:type="spellEnd"/>
+      <w:r>
+        <w:rPr>
+          <w:rFonts w:ascii="Courier New" w:hAnsi="Courier New" w:cs="Courier New"/>
+          <w:sz w:val="16"/>
+          <w:szCs w:val="18"/>
+        </w:rPr>
+        <w:t>",</w:t>
+      </w:r>
+    </w:p>
+    <w:p>
+      <w:pPr>
+        <w:spacing w:after="0"/>
+        <w:rPr>
+          <w:rFonts w:ascii="Courier New" w:hAnsi="Courier New" w:cs="Courier New"/>
+          <w:sz w:val="16"/>
+          <w:szCs w:val="18"/>
+        </w:rPr>
+      </w:pPr>
+      <w:r>
+        <w:rPr>
+          <w:rFonts w:ascii="Courier New" w:hAnsi="Courier New" w:cs="Courier New"/>
+          <w:sz w:val="16"/>
+          <w:szCs w:val="18"/>
+        </w:rPr>
+        <w:t xml:space="preserve">                "S_</w:t>
+      </w:r>
+      <w:proofErr w:type="spellStart"/>
+      <w:r>
+        <w:rPr>
+          <w:rFonts w:ascii="Courier New" w:hAnsi="Courier New" w:cs="Courier New"/>
+          <w:sz w:val="16"/>
+          <w:szCs w:val="18"/>
+        </w:rPr>
+        <w:t>Sp</w:t>
+      </w:r>
+      <w:proofErr w:type="spellEnd"/>
+      <w:r>
+        <w:rPr>
+          <w:rFonts w:ascii="Courier New" w:hAnsi="Courier New" w:cs="Courier New"/>
+          <w:sz w:val="16"/>
+          <w:szCs w:val="18"/>
+        </w:rPr>
+        <w:t>_%_</w:t>
+      </w:r>
+      <w:proofErr w:type="spellStart"/>
+      <w:r>
+        <w:rPr>
+          <w:rFonts w:ascii="Courier New" w:hAnsi="Courier New" w:cs="Courier New"/>
+          <w:sz w:val="16"/>
+          <w:szCs w:val="18"/>
+        </w:rPr>
+        <w:t>Sp_Ethanol_Sp_Extractives</w:t>
+      </w:r>
+      <w:proofErr w:type="spellEnd"/>
+      <w:r>
+        <w:rPr>
+          <w:rFonts w:ascii="Courier New" w:hAnsi="Courier New" w:cs="Courier New"/>
+          <w:sz w:val="16"/>
+          <w:szCs w:val="18"/>
+        </w:rPr>
+        <w:t>",</w:t>
+      </w:r>
+    </w:p>
+    <w:p>
+      <w:pPr>
+        <w:spacing w:after="0"/>
+        <w:rPr>
+          <w:rFonts w:ascii="Courier New" w:hAnsi="Courier New" w:cs="Courier New"/>
+          <w:sz w:val="16"/>
+          <w:szCs w:val="18"/>
+        </w:rPr>
+      </w:pPr>
+      <w:r>
+        <w:rPr>
+          <w:rFonts w:ascii="Courier New" w:hAnsi="Courier New" w:cs="Courier New"/>
+          <w:sz w:val="16"/>
+          <w:szCs w:val="18"/>
+        </w:rPr>
+        <w:t xml:space="preserve">                "S_</w:t>
+      </w:r>
+      <w:proofErr w:type="spellStart"/>
+      <w:r>
+        <w:rPr>
+          <w:rFonts w:ascii="Courier New" w:hAnsi="Courier New" w:cs="Courier New"/>
+          <w:sz w:val="16"/>
+          <w:szCs w:val="18"/>
+        </w:rPr>
+        <w:t>Sp</w:t>
+      </w:r>
+      <w:proofErr w:type="spellEnd"/>
+      <w:r>
+        <w:rPr>
+          <w:rFonts w:ascii="Courier New" w:hAnsi="Courier New" w:cs="Courier New"/>
+          <w:sz w:val="16"/>
+          <w:szCs w:val="18"/>
+        </w:rPr>
+        <w:t>_%_</w:t>
+      </w:r>
+      <w:proofErr w:type="spellStart"/>
+      <w:r>
+        <w:rPr>
+          <w:rFonts w:ascii="Courier New" w:hAnsi="Courier New" w:cs="Courier New"/>
+          <w:sz w:val="16"/>
+          <w:szCs w:val="18"/>
+        </w:rPr>
+        <w:t>Sp_Structural_Sp_Inorganics</w:t>
+      </w:r>
+      <w:proofErr w:type="spellEnd"/>
+      <w:r>
+        <w:rPr>
+          <w:rFonts w:ascii="Courier New" w:hAnsi="Courier New" w:cs="Courier New"/>
+          <w:sz w:val="16"/>
+          <w:szCs w:val="18"/>
+        </w:rPr>
+        <w:t>",</w:t>
+      </w:r>
+    </w:p>
+    <w:p>
+      <w:pPr>
+        <w:spacing w:after="0"/>
+        <w:rPr>
+          <w:rFonts w:ascii="Courier New" w:hAnsi="Courier New" w:cs="Courier New"/>
+          <w:sz w:val="16"/>
+          <w:szCs w:val="18"/>
+        </w:rPr>
+      </w:pPr>
+      <w:r>
+        <w:rPr>
+          <w:rFonts w:ascii="Courier New" w:hAnsi="Courier New" w:cs="Courier New"/>
+          <w:sz w:val="16"/>
+          <w:szCs w:val="18"/>
+        </w:rPr>
+        <w:t xml:space="preserve">                "S % </w:t>
+      </w:r>
+      <w:proofErr w:type="spellStart"/>
+      <w:r>
+        <w:rPr>
+          <w:rFonts w:ascii="Courier New" w:hAnsi="Courier New" w:cs="Courier New"/>
+          <w:sz w:val="16"/>
+          <w:szCs w:val="18"/>
+        </w:rPr>
+        <w:t>Galactan</w:t>
+      </w:r>
+      <w:proofErr w:type="spellEnd"/>
+      <w:r>
+        <w:rPr>
+          <w:rFonts w:ascii="Courier New" w:hAnsi="Courier New" w:cs="Courier New"/>
+          <w:sz w:val="16"/>
+          <w:szCs w:val="18"/>
+        </w:rPr>
+        <w:t>",</w:t>
+      </w:r>
+    </w:p>
+    <w:p>
+      <w:pPr>
+        <w:spacing w:after="0"/>
+        <w:rPr>
+          <w:rFonts w:ascii="Courier New" w:hAnsi="Courier New" w:cs="Courier New"/>
+          <w:sz w:val="16"/>
+          <w:szCs w:val="18"/>
+        </w:rPr>
+      </w:pPr>
+      <w:r>
+        <w:rPr>
+          <w:rFonts w:ascii="Courier New" w:hAnsi="Courier New" w:cs="Courier New"/>
+          <w:sz w:val="16"/>
+          <w:szCs w:val="18"/>
+        </w:rPr>
+        <w:t xml:space="preserve">                "S % Glucan",</w:t>
+      </w:r>
+    </w:p>
+    <w:p>
+      <w:pPr>
+        <w:spacing w:after="0"/>
+        <w:rPr>
+          <w:rFonts w:ascii="Courier New" w:hAnsi="Courier New" w:cs="Courier New"/>
+          <w:sz w:val="16"/>
+          <w:szCs w:val="18"/>
+        </w:rPr>
+      </w:pPr>
+      <w:r>
+        <w:rPr>
+          <w:rFonts w:ascii="Courier New" w:hAnsi="Courier New" w:cs="Courier New"/>
+          <w:sz w:val="16"/>
+          <w:szCs w:val="18"/>
+        </w:rPr>
+        <w:t xml:space="preserve">                "L Arabinose + Potential </w:t>
+      </w:r>
+      <w:proofErr w:type="spellStart"/>
+      <w:r>
+        <w:rPr>
+          <w:rFonts w:ascii="Courier New" w:hAnsi="Courier New" w:cs="Courier New"/>
+          <w:sz w:val="16"/>
+          <w:szCs w:val="18"/>
+        </w:rPr>
+        <w:t>Coeluents</w:t>
+      </w:r>
+      <w:proofErr w:type="spellEnd"/>
+      <w:r>
+        <w:rPr>
+          <w:rFonts w:ascii="Courier New" w:hAnsi="Courier New" w:cs="Courier New"/>
+          <w:sz w:val="16"/>
+          <w:szCs w:val="18"/>
+        </w:rPr>
+        <w:t xml:space="preserve"> mg/ml",</w:t>
+      </w:r>
+    </w:p>
+    <w:p>
+      <w:pPr>
+        <w:spacing w:after="0"/>
+        <w:rPr>
+          <w:rFonts w:ascii="Courier New" w:hAnsi="Courier New" w:cs="Courier New"/>
+          <w:sz w:val="16"/>
+          <w:szCs w:val="18"/>
+        </w:rPr>
+      </w:pPr>
+      <w:r>
+        <w:rPr>
+          <w:rFonts w:ascii="Courier New" w:hAnsi="Courier New" w:cs="Courier New"/>
+          <w:sz w:val="16"/>
+          <w:szCs w:val="18"/>
+        </w:rPr>
+        <w:t xml:space="preserve">                "L HMF </w:t>
+      </w:r>
+      <w:proofErr w:type="gramStart"/>
+      <w:r>
+        <w:rPr>
+          <w:rFonts w:ascii="Courier New" w:hAnsi="Courier New" w:cs="Courier New"/>
+          <w:sz w:val="16"/>
+          <w:szCs w:val="18"/>
+        </w:rPr>
+        <w:t>After</w:t>
+      </w:r>
+      <w:proofErr w:type="gramEnd"/>
+      <w:r>
+        <w:rPr>
+          <w:rFonts w:ascii="Courier New" w:hAnsi="Courier New" w:cs="Courier New"/>
+          <w:sz w:val="16"/>
+          <w:szCs w:val="18"/>
+        </w:rPr>
+        <w:t xml:space="preserve"> mg/ml",</w:t>
+      </w:r>
+    </w:p>
+    <w:p>
+      <w:pPr>
+        <w:spacing w:after="0"/>
+        <w:rPr>
+          <w:rFonts w:ascii="Courier New" w:hAnsi="Courier New" w:cs="Courier New"/>
+          <w:sz w:val="16"/>
+          <w:szCs w:val="18"/>
+        </w:rPr>
+      </w:pPr>
+      <w:r>
+        <w:rPr>
+          <w:rFonts w:ascii="Courier New" w:hAnsi="Courier New" w:cs="Courier New"/>
+          <w:sz w:val="16"/>
+          <w:szCs w:val="18"/>
+        </w:rPr>
+        <w:t xml:space="preserve">                "L Glucose + Potential </w:t>
+      </w:r>
+      <w:proofErr w:type="spellStart"/>
+      <w:r>
+        <w:rPr>
+          <w:rFonts w:ascii="Courier New" w:hAnsi="Courier New" w:cs="Courier New"/>
+          <w:sz w:val="16"/>
+          <w:szCs w:val="18"/>
+        </w:rPr>
+        <w:t>Coeluents</w:t>
+      </w:r>
+      <w:proofErr w:type="spellEnd"/>
+      <w:r>
+        <w:rPr>
+          <w:rFonts w:ascii="Courier New" w:hAnsi="Courier New" w:cs="Courier New"/>
+          <w:sz w:val="16"/>
+          <w:szCs w:val="18"/>
+        </w:rPr>
+        <w:t xml:space="preserve"> mg/ml",</w:t>
+      </w:r>
+    </w:p>
+    <w:p>
+      <w:pPr>
+        <w:spacing w:after="0"/>
+        <w:rPr>
+          <w:rFonts w:ascii="Courier New" w:hAnsi="Courier New" w:cs="Courier New"/>
+          <w:sz w:val="16"/>
+          <w:szCs w:val="18"/>
+        </w:rPr>
+      </w:pPr>
+      <w:r>
+        <w:rPr>
+          <w:rFonts w:ascii="Courier New" w:hAnsi="Courier New" w:cs="Courier New"/>
+          <w:sz w:val="16"/>
+          <w:szCs w:val="18"/>
+        </w:rPr>
+        <w:t xml:space="preserve">                "L Lactic Acid mg/ml",</w:t>
+      </w:r>
+    </w:p>
+    <w:p>
+      <w:pPr>
+        <w:spacing w:after="0"/>
+        <w:rPr>
+          <w:rFonts w:ascii="Courier New" w:hAnsi="Courier New" w:cs="Courier New"/>
+          <w:sz w:val="16"/>
+          <w:szCs w:val="18"/>
+        </w:rPr>
+      </w:pPr>
+      <w:r>
+        <w:rPr>
+          <w:rFonts w:ascii="Courier New" w:hAnsi="Courier New" w:cs="Courier New"/>
+          <w:sz w:val="16"/>
+          <w:szCs w:val="18"/>
+        </w:rPr>
+        <w:t xml:space="preserve">                "S % Total"</w:t>
+      </w:r>
+    </w:p>
+    <w:p>
+      <w:pPr>
+        <w:spacing w:after="0"/>
+        <w:rPr>
+          <w:rFonts w:ascii="Courier New" w:hAnsi="Courier New" w:cs="Courier New"/>
+          <w:sz w:val="16"/>
+          <w:szCs w:val="18"/>
+        </w:rPr>
+      </w:pPr>
+      <w:r>
+        <w:rPr>
+          <w:rFonts w:ascii="Courier New" w:hAnsi="Courier New" w:cs="Courier New"/>
+          <w:sz w:val="16"/>
+          <w:szCs w:val="18"/>
+        </w:rPr>
+        <w:t xml:space="preserve">        ],</w:t>
+      </w:r>
+    </w:p>
+    <w:p>
+      <w:pPr>
+        <w:spacing w:after="0"/>
+        <w:rPr>
+          <w:rFonts w:ascii="Courier New" w:hAnsi="Courier New" w:cs="Courier New"/>
+          <w:sz w:val="16"/>
+          <w:szCs w:val="18"/>
+        </w:rPr>
+      </w:pPr>
+      <w:r>
+        <w:rPr>
+          <w:rFonts w:ascii="Courier New" w:hAnsi="Courier New" w:cs="Courier New"/>
+          <w:sz w:val="16"/>
+          <w:szCs w:val="18"/>
+        </w:rPr>
+        <w:t>}</w:t>
+      </w:r>
+    </w:p>
+    <w:p/>
+    <w:p>
+      <w:r>
+        <w:t xml:space="preserve">As mentioned above, </w:t>
+      </w:r>
+      <w:proofErr w:type="spellStart"/>
+      <w:r>
+        <w:t>dataCategory</w:t>
+      </w:r>
+      <w:proofErr w:type="spellEnd"/>
+      <w:r>
+        <w:t xml:space="preserve"> documents contain the names of columns present in data that has been uploaded for </w:t>
+      </w:r>
+      <w:r>
+        <w:t xml:space="preserve">the </w:t>
+      </w:r>
+      <w:r>
+        <w:t xml:space="preserve">category. </w:t>
+      </w:r>
+      <w:r>
+        <w:t xml:space="preserve">These </w:t>
+      </w:r>
+      <w:r>
+        <w:t xml:space="preserve">names </w:t>
+      </w:r>
+      <w:r>
+        <w:t xml:space="preserve">are </w:t>
+      </w:r>
+      <w:r>
+        <w:t xml:space="preserve">re-evaluated and updated (if applicable) each time new data is uploaded. </w:t>
+      </w:r>
+      <w:r>
+        <w:t>(Note</w:t>
+      </w:r>
+      <w:proofErr w:type="gramStart"/>
+      <w:r>
+        <w:t>,</w:t>
+      </w:r>
+      <w:proofErr w:type="gramEnd"/>
+      <w:r>
+        <w:t xml:space="preserve"> this is not done when data is removed from the system.) </w:t>
+      </w:r>
+      <w:r>
+        <w:t xml:space="preserve">These names are used to populate the </w:t>
+      </w:r>
+      <w:r>
+        <w:t xml:space="preserve">column names </w:t>
+      </w:r>
+      <w:r>
+        <w:t>selection</w:t>
+      </w:r>
+      <w:r>
+        <w:t xml:space="preserve"> list </w:t>
+      </w:r>
+      <w:r>
+        <w:t xml:space="preserve">on the search </w:t>
+      </w:r>
+      <w:r>
+        <w:t>screen</w:t>
+      </w:r>
+      <w:r>
+        <w:t>.</w:t>
+      </w:r>
+    </w:p>
+    <w:p>
+      <w:pPr>
+        <w:pStyle w:val="Heading3"/>
+      </w:pPr>
+      <w:bookmarkStart w:id="24" w:name="_Toc440893401"/>
+      <w:proofErr w:type="spellStart"/>
+      <w:r>
+        <w:lastRenderedPageBreak/>
+        <w:t>datasetTransactionToken</w:t>
       </w:r>
       <w:bookmarkEnd w:id="24"/>
       <w:proofErr w:type="spellEnd"/>
+      <w:r>
+        <w:t xml:space="preserve"> </w:t>
+      </w:r>
     </w:p>
     <w:p>
       <w:r>
@@ -8675,7 +9313,7 @@
       </w:r>
       <w:proofErr w:type="spellStart"/>
       <w:r>
-        <w:t>dataCategory</w:t>
+        <w:t>datasetTransactionToken</w:t>
       </w:r>
       <w:proofErr w:type="spellEnd"/>
       <w:r>
@@ -8751,43 +9389,7 @@
           <w:sz w:val="16"/>
           <w:szCs w:val="18"/>
         </w:rPr>
-        <w:t>("56969bcdc95e77229c646cef"),</w:t>
-      </w:r>
-    </w:p>
-    <w:p>
-      <w:pPr>
-        <w:spacing w:after="0"/>
-        <w:rPr>
-          <w:rFonts w:ascii="Courier New" w:hAnsi="Courier New" w:cs="Courier New"/>
-          <w:sz w:val="16"/>
-          <w:szCs w:val="18"/>
-        </w:rPr>
-      </w:pPr>
-      <w:r>
-        <w:rPr>
-          <w:rFonts w:ascii="Courier New" w:hAnsi="Courier New" w:cs="Courier New"/>
-          <w:sz w:val="16"/>
-          <w:szCs w:val="18"/>
-        </w:rPr>
-        <w:t xml:space="preserve">        "</w:t>
-      </w:r>
-      <w:proofErr w:type="gramStart"/>
-      <w:r>
-        <w:rPr>
-          <w:rFonts w:ascii="Courier New" w:hAnsi="Courier New" w:cs="Courier New"/>
-          <w:sz w:val="16"/>
-          <w:szCs w:val="18"/>
-        </w:rPr>
-        <w:t>name</w:t>
-      </w:r>
-      <w:proofErr w:type="gramEnd"/>
-      <w:r>
-        <w:rPr>
-          <w:rFonts w:ascii="Courier New" w:hAnsi="Courier New" w:cs="Courier New"/>
-          <w:sz w:val="16"/>
-          <w:szCs w:val="18"/>
-        </w:rPr>
-        <w:t>" : "Biomass"</w:t>
+        <w:t>("5696b641c95e77229c68e542"),</w:t>
       </w:r>
     </w:p>
     <w:p>
@@ -8815,7 +9417,7 @@
           <w:sz w:val="16"/>
           <w:szCs w:val="18"/>
         </w:rPr>
-        <w:t>columnNames</w:t>
+        <w:t>datasetId</w:t>
       </w:r>
       <w:proofErr w:type="spellEnd"/>
       <w:proofErr w:type="gramEnd"/>
@@ -8825,7 +9427,25 @@
           <w:sz w:val="16"/>
           <w:szCs w:val="18"/>
         </w:rPr>
-        <w:t>" : [</w:t>
+        <w:t xml:space="preserve">" : </w:t>
+      </w:r>
+      <w:proofErr w:type="spellStart"/>
+      <w:r>
+        <w:rPr>
+          <w:rFonts w:ascii="Courier New" w:hAnsi="Courier New" w:cs="Courier New"/>
+          <w:sz w:val="16"/>
+          <w:szCs w:val="18"/>
+        </w:rPr>
+        <w:t>ObjectId</w:t>
+      </w:r>
+      <w:proofErr w:type="spellEnd"/>
+      <w:r>
+        <w:rPr>
+          <w:rFonts w:ascii="Courier New" w:hAnsi="Courier New" w:cs="Courier New"/>
+          <w:sz w:val="16"/>
+          <w:szCs w:val="18"/>
+        </w:rPr>
+        <w:t>("5696b63dc95e77229c68e541")</w:t>
       </w:r>
     </w:p>
     <w:p>
@@ -8843,736 +9463,119 @@
           <w:sz w:val="16"/>
           <w:szCs w:val="18"/>
         </w:rPr>
-        <w:t xml:space="preserve">                "S_</w:t>
+        <w:t>}</w:t>
+      </w:r>
+    </w:p>
+    <w:p/>
+    <w:p>
+      <w:r>
+        <w:t>Entries in this collection are very temporary. They are used as part of a work-around for the fact that MongoDB has no atomic transaction functionality, and therefore not rollback functionality.</w:t>
+      </w:r>
+    </w:p>
+    <w:p>
+      <w:r>
+        <w:t xml:space="preserve">When data is uploaded, the first document to be created is </w:t>
+      </w:r>
+      <w:r>
+        <w:t>a</w:t>
+      </w:r>
+      <w:r>
+        <w:t xml:space="preserve"> dataset. Once </w:t>
+      </w:r>
+      <w:r>
+        <w:t>the dataset document</w:t>
+      </w:r>
+      <w:r>
+        <w:t xml:space="preserve"> is created, its ID is placed in the </w:t>
       </w:r>
       <w:proofErr w:type="spellStart"/>
       <w:r>
-        <w:rPr>
-          <w:rFonts w:ascii="Courier New" w:hAnsi="Courier New" w:cs="Courier New"/>
-          <w:sz w:val="16"/>
-          <w:szCs w:val="18"/>
-        </w:rPr>
-        <w:t>Sp</w:t>
+        <w:t>datasetTransactionToken</w:t>
       </w:r>
       <w:proofErr w:type="spellEnd"/>
       <w:r>
-        <w:rPr>
-          <w:rFonts w:ascii="Courier New" w:hAnsi="Courier New" w:cs="Courier New"/>
-          <w:sz w:val="16"/>
-          <w:szCs w:val="18"/>
-        </w:rPr>
-        <w:t>_%_</w:t>
-      </w:r>
-      <w:proofErr w:type="spellStart"/>
-      <w:r>
-        <w:rPr>
-          <w:rFonts w:ascii="Courier New" w:hAnsi="Courier New" w:cs="Courier New"/>
-          <w:sz w:val="16"/>
-          <w:szCs w:val="18"/>
-        </w:rPr>
-        <w:t>Sp_Arabinan</w:t>
-      </w:r>
-      <w:proofErr w:type="spellEnd"/>
-      <w:r>
-        <w:rPr>
-          <w:rFonts w:ascii="Courier New" w:hAnsi="Courier New" w:cs="Courier New"/>
-          <w:sz w:val="16"/>
-          <w:szCs w:val="18"/>
-        </w:rPr>
-        <w:t>",</w:t>
-      </w:r>
-    </w:p>
-    <w:p>
-      <w:pPr>
-        <w:spacing w:after="0"/>
-        <w:rPr>
-          <w:rFonts w:ascii="Courier New" w:hAnsi="Courier New" w:cs="Courier New"/>
-          <w:sz w:val="16"/>
-          <w:szCs w:val="18"/>
-        </w:rPr>
-      </w:pPr>
-      <w:r>
-        <w:rPr>
-          <w:rFonts w:ascii="Courier New" w:hAnsi="Courier New" w:cs="Courier New"/>
-          <w:sz w:val="16"/>
-          <w:szCs w:val="18"/>
-        </w:rPr>
-        <w:t xml:space="preserve">                "S_</w:t>
-      </w:r>
-      <w:proofErr w:type="spellStart"/>
-      <w:r>
-        <w:rPr>
-          <w:rFonts w:ascii="Courier New" w:hAnsi="Courier New" w:cs="Courier New"/>
-          <w:sz w:val="16"/>
-          <w:szCs w:val="18"/>
-        </w:rPr>
-        <w:t>Sp</w:t>
-      </w:r>
-      <w:proofErr w:type="spellEnd"/>
-      <w:r>
-        <w:rPr>
-          <w:rFonts w:ascii="Courier New" w:hAnsi="Courier New" w:cs="Courier New"/>
-          <w:sz w:val="16"/>
-          <w:szCs w:val="18"/>
-        </w:rPr>
-        <w:t>_%_</w:t>
-      </w:r>
-      <w:proofErr w:type="spellStart"/>
-      <w:r>
-        <w:rPr>
-          <w:rFonts w:ascii="Courier New" w:hAnsi="Courier New" w:cs="Courier New"/>
-          <w:sz w:val="16"/>
-          <w:szCs w:val="18"/>
-        </w:rPr>
-        <w:t>Sp_Ethanol_Sp_Extractives</w:t>
-      </w:r>
-      <w:proofErr w:type="spellEnd"/>
-      <w:r>
-        <w:rPr>
-          <w:rFonts w:ascii="Courier New" w:hAnsi="Courier New" w:cs="Courier New"/>
-          <w:sz w:val="16"/>
-          <w:szCs w:val="18"/>
-        </w:rPr>
-        <w:t>",</w:t>
-      </w:r>
-    </w:p>
-    <w:p>
-      <w:pPr>
-        <w:spacing w:after="0"/>
-        <w:rPr>
-          <w:rFonts w:ascii="Courier New" w:hAnsi="Courier New" w:cs="Courier New"/>
-          <w:sz w:val="16"/>
-          <w:szCs w:val="18"/>
-        </w:rPr>
-      </w:pPr>
-      <w:r>
-        <w:rPr>
-          <w:rFonts w:ascii="Courier New" w:hAnsi="Courier New" w:cs="Courier New"/>
-          <w:sz w:val="16"/>
-          <w:szCs w:val="18"/>
-        </w:rPr>
-        <w:t xml:space="preserve">                "S_</w:t>
-      </w:r>
-      <w:proofErr w:type="spellStart"/>
-      <w:r>
-        <w:rPr>
-          <w:rFonts w:ascii="Courier New" w:hAnsi="Courier New" w:cs="Courier New"/>
-          <w:sz w:val="16"/>
-          <w:szCs w:val="18"/>
-        </w:rPr>
-        <w:t>Sp</w:t>
-      </w:r>
-      <w:proofErr w:type="spellEnd"/>
-      <w:r>
-        <w:rPr>
-          <w:rFonts w:ascii="Courier New" w:hAnsi="Courier New" w:cs="Courier New"/>
-          <w:sz w:val="16"/>
-          <w:szCs w:val="18"/>
-        </w:rPr>
-        <w:t>_%_</w:t>
-      </w:r>
-      <w:proofErr w:type="spellStart"/>
-      <w:r>
-        <w:rPr>
-          <w:rFonts w:ascii="Courier New" w:hAnsi="Courier New" w:cs="Courier New"/>
-          <w:sz w:val="16"/>
-          <w:szCs w:val="18"/>
-        </w:rPr>
-        <w:t>Sp_Structural_Sp_Inorganics</w:t>
-      </w:r>
-      <w:proofErr w:type="spellEnd"/>
-      <w:r>
-        <w:rPr>
-          <w:rFonts w:ascii="Courier New" w:hAnsi="Courier New" w:cs="Courier New"/>
-          <w:sz w:val="16"/>
-          <w:szCs w:val="18"/>
-        </w:rPr>
-        <w:t>",</w:t>
-      </w:r>
-    </w:p>
-    <w:p>
-      <w:pPr>
-        <w:spacing w:after="0"/>
-        <w:rPr>
-          <w:rFonts w:ascii="Courier New" w:hAnsi="Courier New" w:cs="Courier New"/>
-          <w:sz w:val="16"/>
-          <w:szCs w:val="18"/>
-        </w:rPr>
-      </w:pPr>
-      <w:r>
-        <w:rPr>
-          <w:rFonts w:ascii="Courier New" w:hAnsi="Courier New" w:cs="Courier New"/>
-          <w:sz w:val="16"/>
-          <w:szCs w:val="18"/>
-        </w:rPr>
-        <w:t xml:space="preserve">                "S % </w:t>
-      </w:r>
-      <w:proofErr w:type="spellStart"/>
-      <w:r>
-        <w:rPr>
-          <w:rFonts w:ascii="Courier New" w:hAnsi="Courier New" w:cs="Courier New"/>
-          <w:sz w:val="16"/>
-          <w:szCs w:val="18"/>
-        </w:rPr>
-        <w:t>Galactan</w:t>
-      </w:r>
-      <w:proofErr w:type="spellEnd"/>
-      <w:r>
-        <w:rPr>
-          <w:rFonts w:ascii="Courier New" w:hAnsi="Courier New" w:cs="Courier New"/>
-          <w:sz w:val="16"/>
-          <w:szCs w:val="18"/>
-        </w:rPr>
-        <w:t>",</w:t>
-      </w:r>
-    </w:p>
-    <w:p>
-      <w:pPr>
-        <w:spacing w:after="0"/>
-        <w:rPr>
-          <w:rFonts w:ascii="Courier New" w:hAnsi="Courier New" w:cs="Courier New"/>
-          <w:sz w:val="16"/>
-          <w:szCs w:val="18"/>
-        </w:rPr>
-      </w:pPr>
-      <w:r>
-        <w:rPr>
-          <w:rFonts w:ascii="Courier New" w:hAnsi="Courier New" w:cs="Courier New"/>
-          <w:sz w:val="16"/>
-          <w:szCs w:val="18"/>
-        </w:rPr>
-        <w:t xml:space="preserve">                "S % Glucan",</w:t>
-      </w:r>
-    </w:p>
-    <w:p>
-      <w:pPr>
-        <w:spacing w:after="0"/>
-        <w:rPr>
-          <w:rFonts w:ascii="Courier New" w:hAnsi="Courier New" w:cs="Courier New"/>
-          <w:sz w:val="16"/>
-          <w:szCs w:val="18"/>
-        </w:rPr>
-      </w:pPr>
-      <w:r>
-        <w:rPr>
-          <w:rFonts w:ascii="Courier New" w:hAnsi="Courier New" w:cs="Courier New"/>
-          <w:sz w:val="16"/>
-          <w:szCs w:val="18"/>
-        </w:rPr>
-        <w:t xml:space="preserve">                "L Arabinose + Potential </w:t>
-      </w:r>
-      <w:proofErr w:type="spellStart"/>
-      <w:r>
-        <w:rPr>
-          <w:rFonts w:ascii="Courier New" w:hAnsi="Courier New" w:cs="Courier New"/>
-          <w:sz w:val="16"/>
-          <w:szCs w:val="18"/>
-        </w:rPr>
-        <w:t>Coeluents</w:t>
-      </w:r>
-      <w:proofErr w:type="spellEnd"/>
-      <w:r>
-        <w:rPr>
-          <w:rFonts w:ascii="Courier New" w:hAnsi="Courier New" w:cs="Courier New"/>
-          <w:sz w:val="16"/>
-          <w:szCs w:val="18"/>
-        </w:rPr>
-        <w:t xml:space="preserve"> mg/ml",</w:t>
-      </w:r>
-    </w:p>
-    <w:p>
-      <w:pPr>
-        <w:spacing w:after="0"/>
-        <w:rPr>
-          <w:rFonts w:ascii="Courier New" w:hAnsi="Courier New" w:cs="Courier New"/>
-          <w:sz w:val="16"/>
-          <w:szCs w:val="18"/>
-        </w:rPr>
-      </w:pPr>
-      <w:r>
-        <w:rPr>
-          <w:rFonts w:ascii="Courier New" w:hAnsi="Courier New" w:cs="Courier New"/>
-          <w:sz w:val="16"/>
-          <w:szCs w:val="18"/>
-        </w:rPr>
-        <w:t xml:space="preserve">                "L HMF </w:t>
-      </w:r>
-      <w:proofErr w:type="gramStart"/>
-      <w:r>
-        <w:rPr>
-          <w:rFonts w:ascii="Courier New" w:hAnsi="Courier New" w:cs="Courier New"/>
-          <w:sz w:val="16"/>
-          <w:szCs w:val="18"/>
-        </w:rPr>
-        <w:t>After</w:t>
-      </w:r>
-      <w:proofErr w:type="gramEnd"/>
-      <w:r>
-        <w:rPr>
-          <w:rFonts w:ascii="Courier New" w:hAnsi="Courier New" w:cs="Courier New"/>
-          <w:sz w:val="16"/>
-          <w:szCs w:val="18"/>
-        </w:rPr>
-        <w:t xml:space="preserve"> mg/ml",</w:t>
-      </w:r>
-    </w:p>
-    <w:p>
-      <w:pPr>
-        <w:spacing w:after="0"/>
-        <w:rPr>
-          <w:rFonts w:ascii="Courier New" w:hAnsi="Courier New" w:cs="Courier New"/>
-          <w:sz w:val="16"/>
-          <w:szCs w:val="18"/>
-        </w:rPr>
-      </w:pPr>
-      <w:r>
-        <w:rPr>
-          <w:rFonts w:ascii="Courier New" w:hAnsi="Courier New" w:cs="Courier New"/>
-          <w:sz w:val="16"/>
-          <w:szCs w:val="18"/>
-        </w:rPr>
-        <w:t xml:space="preserve">                "L Glucose + Potential </w:t>
-      </w:r>
-      <w:proofErr w:type="spellStart"/>
-      <w:r>
-        <w:rPr>
-          <w:rFonts w:ascii="Courier New" w:hAnsi="Courier New" w:cs="Courier New"/>
-          <w:sz w:val="16"/>
-          <w:szCs w:val="18"/>
-        </w:rPr>
-        <w:t>Coeluents</w:t>
-      </w:r>
-      <w:proofErr w:type="spellEnd"/>
-      <w:r>
-        <w:rPr>
-          <w:rFonts w:ascii="Courier New" w:hAnsi="Courier New" w:cs="Courier New"/>
-          <w:sz w:val="16"/>
-          <w:szCs w:val="18"/>
-        </w:rPr>
-        <w:t xml:space="preserve"> mg/ml",</w:t>
-      </w:r>
-    </w:p>
-    <w:p>
-      <w:pPr>
-        <w:spacing w:after="0"/>
-        <w:rPr>
-          <w:rFonts w:ascii="Courier New" w:hAnsi="Courier New" w:cs="Courier New"/>
-          <w:sz w:val="16"/>
-          <w:szCs w:val="18"/>
-        </w:rPr>
-      </w:pPr>
-      <w:r>
-        <w:rPr>
-          <w:rFonts w:ascii="Courier New" w:hAnsi="Courier New" w:cs="Courier New"/>
-          <w:sz w:val="16"/>
-          <w:szCs w:val="18"/>
-        </w:rPr>
-        <w:t xml:space="preserve">                "L Lactic Acid mg/ml",</w:t>
-      </w:r>
-    </w:p>
-    <w:p>
-      <w:pPr>
-        <w:spacing w:after="0"/>
-        <w:rPr>
-          <w:rFonts w:ascii="Courier New" w:hAnsi="Courier New" w:cs="Courier New"/>
-          <w:sz w:val="16"/>
-          <w:szCs w:val="18"/>
-        </w:rPr>
-      </w:pPr>
-      <w:r>
-        <w:rPr>
-          <w:rFonts w:ascii="Courier New" w:hAnsi="Courier New" w:cs="Courier New"/>
-          <w:sz w:val="16"/>
-          <w:szCs w:val="18"/>
-        </w:rPr>
-        <w:t xml:space="preserve">                "S % Total"</w:t>
-      </w:r>
-    </w:p>
-    <w:p>
-      <w:pPr>
-        <w:spacing w:after="0"/>
-        <w:rPr>
-          <w:rFonts w:ascii="Courier New" w:hAnsi="Courier New" w:cs="Courier New"/>
-          <w:sz w:val="16"/>
-          <w:szCs w:val="18"/>
-        </w:rPr>
-      </w:pPr>
-      <w:r>
-        <w:rPr>
-          <w:rFonts w:ascii="Courier New" w:hAnsi="Courier New" w:cs="Courier New"/>
-          <w:sz w:val="16"/>
-          <w:szCs w:val="18"/>
-        </w:rPr>
-        <w:t xml:space="preserve">        ],</w:t>
-      </w:r>
-    </w:p>
-    <w:p>
-      <w:pPr>
-        <w:spacing w:after="0"/>
-        <w:rPr>
-          <w:rFonts w:ascii="Courier New" w:hAnsi="Courier New" w:cs="Courier New"/>
-          <w:sz w:val="16"/>
-          <w:szCs w:val="18"/>
-        </w:rPr>
-      </w:pPr>
-      <w:r>
-        <w:rPr>
-          <w:rFonts w:ascii="Courier New" w:hAnsi="Courier New" w:cs="Courier New"/>
-          <w:sz w:val="16"/>
-          <w:szCs w:val="18"/>
-        </w:rPr>
-        <w:t>}</w:t>
-      </w:r>
-    </w:p>
-    <w:p/>
-    <w:p>
-      <w:r>
-        <w:t xml:space="preserve">As mentioned above, </w:t>
-      </w:r>
-      <w:proofErr w:type="spellStart"/>
-      <w:r>
-        <w:t>dataCategory</w:t>
-      </w:r>
-      <w:proofErr w:type="spellEnd"/>
-      <w:r>
-        <w:t xml:space="preserve"> documents contain the names of columns present in data that has been uploaded for </w:t>
+        <w:t xml:space="preserve"> </w:t>
+      </w:r>
+      <w:r>
+        <w:t xml:space="preserve">collection. The </w:t>
+      </w:r>
+      <w:r>
+        <w:t>application</w:t>
+      </w:r>
+      <w:r>
+        <w:t xml:space="preserve"> then </w:t>
+      </w:r>
+      <w:r>
+        <w:t xml:space="preserve">goes on to </w:t>
+      </w:r>
+      <w:r>
+        <w:t>create row and cell documents. Only when all of this is complete is the token removed.</w:t>
+      </w:r>
+    </w:p>
+    <w:p>
+      <w:r>
+        <w:t xml:space="preserve">If the </w:t>
+      </w:r>
+      <w:r>
+        <w:t>application</w:t>
+      </w:r>
+      <w:r>
+        <w:t xml:space="preserve"> somehow dies before the process completes, upon startup, the </w:t>
+      </w:r>
+      <w:r>
+        <w:t>application</w:t>
+      </w:r>
+      <w:r>
+        <w:t xml:space="preserve"> will see this token and remove any records related to the dataset as well as the uploaded files </w:t>
+      </w:r>
+      <w:r>
+        <w:t>from</w:t>
+      </w:r>
+      <w:r>
+        <w:t xml:space="preserve"> the file system. It will then remove the token.</w:t>
+      </w:r>
+    </w:p>
+    <w:p>
+      <w:r>
+        <w:t xml:space="preserve">Another scenario </w:t>
+      </w:r>
+      <w:r>
+        <w:t xml:space="preserve">where </w:t>
+      </w:r>
+      <w:r>
+        <w:t xml:space="preserve">this token will come into play </w:t>
+      </w:r>
+      <w:r>
+        <w:t xml:space="preserve">is </w:t>
+      </w:r>
+      <w:r>
+        <w:t xml:space="preserve">if </w:t>
+      </w:r>
+      <w:r>
+        <w:t xml:space="preserve">data is being uploaded and an exception is thrown. In this case, exception handling code removes the data in the same manner and </w:t>
+      </w:r>
+      <w:r>
+        <w:t xml:space="preserve">then </w:t>
+      </w:r>
+      <w:r>
+        <w:t xml:space="preserve">removes </w:t>
       </w:r>
       <w:r>
         <w:t xml:space="preserve">the </w:t>
       </w:r>
       <w:r>
-        <w:t xml:space="preserve">category. </w:t>
-      </w:r>
-      <w:r>
-        <w:t xml:space="preserve">These </w:t>
-      </w:r>
-      <w:r>
-        <w:t xml:space="preserve">names </w:t>
-      </w:r>
-      <w:r>
-        <w:t xml:space="preserve">are </w:t>
-      </w:r>
-      <w:r>
-        <w:t xml:space="preserve">re-evaluated and updated (if applicable) each time new data is uploaded. </w:t>
-      </w:r>
-      <w:r>
-        <w:t>(Note</w:t>
-      </w:r>
-      <w:proofErr w:type="gramStart"/>
-      <w:r>
-        <w:t>,</w:t>
-      </w:r>
-      <w:proofErr w:type="gramEnd"/>
-      <w:r>
-        <w:t xml:space="preserve"> this is not done when data is removed from the system.) </w:t>
-      </w:r>
-      <w:r>
-        <w:t xml:space="preserve">These names are used to populate the </w:t>
-      </w:r>
-      <w:r>
-        <w:t xml:space="preserve">column names </w:t>
-      </w:r>
-      <w:r>
-        <w:t>selection</w:t>
-      </w:r>
-      <w:r>
-        <w:t xml:space="preserve"> list </w:t>
-      </w:r>
-      <w:r>
-        <w:t xml:space="preserve">on the search </w:t>
-      </w:r>
-      <w:r>
-        <w:t>screen</w:t>
-      </w:r>
-      <w:r>
-        <w:t>.</w:t>
-      </w:r>
-    </w:p>
-    <w:p>
-      <w:pPr>
-        <w:pStyle w:val="Heading3"/>
-      </w:pPr>
-      <w:bookmarkStart w:id="25" w:name="_Toc440893401"/>
-      <w:proofErr w:type="spellStart"/>
-      <w:r>
-        <w:lastRenderedPageBreak/>
-        <w:t>datasetTransactionToken</w:t>
+        <w:t>token.</w:t>
+      </w:r>
+    </w:p>
+    <w:p>
+      <w:pPr>
+        <w:pStyle w:val="Heading2"/>
+      </w:pPr>
+      <w:bookmarkStart w:id="25" w:name="_Toc440893402"/>
+      <w:r>
+        <w:t>The Document Store</w:t>
       </w:r>
       <w:bookmarkEnd w:id="25"/>
-      <w:proofErr w:type="spellEnd"/>
-      <w:r>
-        <w:t xml:space="preserve"> </w:t>
-      </w:r>
-    </w:p>
-    <w:p>
-      <w:r>
-        <w:t xml:space="preserve">This is an example of a </w:t>
-      </w:r>
-      <w:proofErr w:type="spellStart"/>
-      <w:r>
-        <w:t>datasetTransactionToken</w:t>
-      </w:r>
-      <w:proofErr w:type="spellEnd"/>
-      <w:r>
-        <w:t xml:space="preserve"> document:</w:t>
-      </w:r>
-    </w:p>
-    <w:p>
-      <w:pPr>
-        <w:spacing w:after="0"/>
-        <w:rPr>
-          <w:rFonts w:ascii="Courier New" w:hAnsi="Courier New" w:cs="Courier New"/>
-          <w:sz w:val="16"/>
-          <w:szCs w:val="18"/>
-        </w:rPr>
-      </w:pPr>
-      <w:r>
-        <w:rPr>
-          <w:rFonts w:ascii="Courier New" w:hAnsi="Courier New" w:cs="Courier New"/>
-          <w:sz w:val="16"/>
-          <w:szCs w:val="18"/>
-        </w:rPr>
-        <w:t>{</w:t>
-      </w:r>
-    </w:p>
-    <w:p>
-      <w:pPr>
-        <w:spacing w:after="0"/>
-        <w:rPr>
-          <w:rFonts w:ascii="Courier New" w:hAnsi="Courier New" w:cs="Courier New"/>
-          <w:sz w:val="16"/>
-          <w:szCs w:val="18"/>
-        </w:rPr>
-      </w:pPr>
-      <w:r>
-        <w:rPr>
-          <w:rFonts w:ascii="Courier New" w:hAnsi="Courier New" w:cs="Courier New"/>
-          <w:sz w:val="16"/>
-          <w:szCs w:val="18"/>
-        </w:rPr>
-        <w:t xml:space="preserve">        "_id</w:t>
-      </w:r>
-      <w:proofErr w:type="gramStart"/>
-      <w:r>
-        <w:rPr>
-          <w:rFonts w:ascii="Courier New" w:hAnsi="Courier New" w:cs="Courier New"/>
-          <w:sz w:val="16"/>
-          <w:szCs w:val="18"/>
-        </w:rPr>
-        <w:t>" :</w:t>
-      </w:r>
-      <w:proofErr w:type="gramEnd"/>
-      <w:r>
-        <w:rPr>
-          <w:rFonts w:ascii="Courier New" w:hAnsi="Courier New" w:cs="Courier New"/>
-          <w:sz w:val="16"/>
-          <w:szCs w:val="18"/>
-        </w:rPr>
-        <w:t xml:space="preserve"> </w:t>
-      </w:r>
-      <w:proofErr w:type="spellStart"/>
-      <w:r>
-        <w:rPr>
-          <w:rFonts w:ascii="Courier New" w:hAnsi="Courier New" w:cs="Courier New"/>
-          <w:sz w:val="16"/>
-          <w:szCs w:val="18"/>
-        </w:rPr>
-        <w:t>ObjectId</w:t>
-      </w:r>
-      <w:proofErr w:type="spellEnd"/>
-      <w:r>
-        <w:rPr>
-          <w:rFonts w:ascii="Courier New" w:hAnsi="Courier New" w:cs="Courier New"/>
-          <w:sz w:val="16"/>
-          <w:szCs w:val="18"/>
-        </w:rPr>
-        <w:t>("5696b641c95e77229c68e542"),</w:t>
-      </w:r>
-    </w:p>
-    <w:p>
-      <w:pPr>
-        <w:spacing w:after="0"/>
-        <w:rPr>
-          <w:rFonts w:ascii="Courier New" w:hAnsi="Courier New" w:cs="Courier New"/>
-          <w:sz w:val="16"/>
-          <w:szCs w:val="18"/>
-        </w:rPr>
-      </w:pPr>
-      <w:r>
-        <w:rPr>
-          <w:rFonts w:ascii="Courier New" w:hAnsi="Courier New" w:cs="Courier New"/>
-          <w:sz w:val="16"/>
-          <w:szCs w:val="18"/>
-        </w:rPr>
-        <w:t xml:space="preserve">        "</w:t>
-      </w:r>
-      <w:proofErr w:type="spellStart"/>
-      <w:proofErr w:type="gramStart"/>
-      <w:r>
-        <w:rPr>
-          <w:rFonts w:ascii="Courier New" w:hAnsi="Courier New" w:cs="Courier New"/>
-          <w:sz w:val="16"/>
-          <w:szCs w:val="18"/>
-        </w:rPr>
-        <w:t>datasetId</w:t>
-      </w:r>
-      <w:proofErr w:type="spellEnd"/>
-      <w:proofErr w:type="gramEnd"/>
-      <w:r>
-        <w:rPr>
-          <w:rFonts w:ascii="Courier New" w:hAnsi="Courier New" w:cs="Courier New"/>
-          <w:sz w:val="16"/>
-          <w:szCs w:val="18"/>
-        </w:rPr>
-        <w:t xml:space="preserve">" : </w:t>
-      </w:r>
-      <w:proofErr w:type="spellStart"/>
-      <w:r>
-        <w:rPr>
-          <w:rFonts w:ascii="Courier New" w:hAnsi="Courier New" w:cs="Courier New"/>
-          <w:sz w:val="16"/>
-          <w:szCs w:val="18"/>
-        </w:rPr>
-        <w:t>ObjectId</w:t>
-      </w:r>
-      <w:proofErr w:type="spellEnd"/>
-      <w:r>
-        <w:rPr>
-          <w:rFonts w:ascii="Courier New" w:hAnsi="Courier New" w:cs="Courier New"/>
-          <w:sz w:val="16"/>
-          <w:szCs w:val="18"/>
-        </w:rPr>
-        <w:t>("5696b63dc95e77229c68e541")</w:t>
-      </w:r>
-    </w:p>
-    <w:p>
-      <w:pPr>
-        <w:spacing w:after="0"/>
-        <w:rPr>
-          <w:rFonts w:ascii="Courier New" w:hAnsi="Courier New" w:cs="Courier New"/>
-          <w:sz w:val="16"/>
-          <w:szCs w:val="18"/>
-        </w:rPr>
-      </w:pPr>
-      <w:r>
-        <w:rPr>
-          <w:rFonts w:ascii="Courier New" w:hAnsi="Courier New" w:cs="Courier New"/>
-          <w:sz w:val="16"/>
-          <w:szCs w:val="18"/>
-        </w:rPr>
-        <w:t>}</w:t>
-      </w:r>
-    </w:p>
-    <w:p/>
-    <w:p>
-      <w:r>
-        <w:t>Entries in this collection are very temporary. They are used as part of a work-around for the fact that MongoDB has no atomic transaction functionality, and therefore not rollback functionality.</w:t>
-      </w:r>
-    </w:p>
-    <w:p>
-      <w:r>
-        <w:t xml:space="preserve">When data is uploaded, the first document to be created is </w:t>
-      </w:r>
-      <w:r>
-        <w:t>a</w:t>
-      </w:r>
-      <w:r>
-        <w:t xml:space="preserve"> dataset. Once </w:t>
-      </w:r>
-      <w:r>
-        <w:t>the dataset document</w:t>
-      </w:r>
-      <w:r>
-        <w:t xml:space="preserve"> is created, its ID is placed in the </w:t>
-      </w:r>
-      <w:proofErr w:type="spellStart"/>
-      <w:r>
-        <w:t>datasetTransactionToken</w:t>
-      </w:r>
-      <w:proofErr w:type="spellEnd"/>
-      <w:r>
-        <w:t xml:space="preserve"> </w:t>
-      </w:r>
-      <w:r>
-        <w:t xml:space="preserve">collection. The </w:t>
-      </w:r>
-      <w:r>
-        <w:t>application</w:t>
-      </w:r>
-      <w:r>
-        <w:t xml:space="preserve"> then </w:t>
-      </w:r>
-      <w:r>
-        <w:t xml:space="preserve">goes on to </w:t>
-      </w:r>
-      <w:r>
-        <w:t>create row and cell documents. Only when all of this is complete is the token removed.</w:t>
-      </w:r>
-    </w:p>
-    <w:p>
-      <w:r>
-        <w:t xml:space="preserve">If the </w:t>
-      </w:r>
-      <w:r>
-        <w:t>application</w:t>
-      </w:r>
-      <w:r>
-        <w:t xml:space="preserve"> somehow dies before the process completes, upon startup, the </w:t>
-      </w:r>
-      <w:r>
-        <w:t>application</w:t>
-      </w:r>
-      <w:r>
-        <w:t xml:space="preserve"> will see this token and remove any records related to the dataset as well as the uploaded files </w:t>
-      </w:r>
-      <w:r>
-        <w:t>from</w:t>
-      </w:r>
-      <w:r>
-        <w:t xml:space="preserve"> the file system. It will then remove the token.</w:t>
-      </w:r>
-    </w:p>
-    <w:p>
-      <w:r>
-        <w:t xml:space="preserve">Another scenario </w:t>
-      </w:r>
-      <w:r>
-        <w:t xml:space="preserve">where </w:t>
-      </w:r>
-      <w:r>
-        <w:t xml:space="preserve">this token will come into play </w:t>
-      </w:r>
-      <w:r>
-        <w:t xml:space="preserve">is </w:t>
-      </w:r>
-      <w:r>
-        <w:t xml:space="preserve">if </w:t>
-      </w:r>
-      <w:r>
-        <w:t xml:space="preserve">data is being uploaded and an exception is thrown. In this case, exception handling code removes the data in the same manner and </w:t>
-      </w:r>
-      <w:r>
-        <w:t xml:space="preserve">then </w:t>
-      </w:r>
-      <w:r>
-        <w:t xml:space="preserve">removes </w:t>
-      </w:r>
-      <w:r>
-        <w:t xml:space="preserve">the </w:t>
-      </w:r>
-      <w:r>
-        <w:t>token.</w:t>
-      </w:r>
-    </w:p>
-    <w:p>
-      <w:pPr>
-        <w:pStyle w:val="Heading2"/>
-      </w:pPr>
-      <w:bookmarkStart w:id="26" w:name="_Toc440893402"/>
-      <w:r>
-        <w:t>The Document Store</w:t>
-      </w:r>
-      <w:bookmarkEnd w:id="26"/>
     </w:p>
     <w:p>
       <w:r>
@@ -10091,21 +10094,21 @@
       <w:pPr>
         <w:pStyle w:val="Heading2"/>
       </w:pPr>
-      <w:bookmarkStart w:id="27" w:name="_Toc440893403"/>
+      <w:bookmarkStart w:id="26" w:name="_Toc440893403"/>
       <w:r>
         <w:t>Java Code</w:t>
       </w:r>
+      <w:bookmarkEnd w:id="26"/>
+    </w:p>
+    <w:p>
+      <w:pPr>
+        <w:pStyle w:val="Heading3"/>
+      </w:pPr>
+      <w:bookmarkStart w:id="27" w:name="_Toc440893404"/>
+      <w:r>
+        <w:t>Introduction</w:t>
+      </w:r>
       <w:bookmarkEnd w:id="27"/>
-    </w:p>
-    <w:p>
-      <w:pPr>
-        <w:pStyle w:val="Heading3"/>
-      </w:pPr>
-      <w:bookmarkStart w:id="28" w:name="_Toc440893404"/>
-      <w:r>
-        <w:t>Introduction</w:t>
-      </w:r>
-      <w:bookmarkEnd w:id="28"/>
     </w:p>
     <w:p>
       <w:r>
@@ -10403,11 +10406,11 @@
       <w:pPr>
         <w:pStyle w:val="Heading3"/>
       </w:pPr>
-      <w:bookmarkStart w:id="29" w:name="_Toc440893405"/>
+      <w:bookmarkStart w:id="28" w:name="_Toc440893405"/>
       <w:r>
         <w:t>Source Code Organization</w:t>
       </w:r>
-      <w:bookmarkEnd w:id="29"/>
+      <w:bookmarkEnd w:id="28"/>
     </w:p>
     <w:p>
       <w:r>
@@ -10812,11 +10815,11 @@
       <w:pPr>
         <w:pStyle w:val="Heading3"/>
       </w:pPr>
-      <w:bookmarkStart w:id="30" w:name="_Toc440893406"/>
+      <w:bookmarkStart w:id="29" w:name="_Toc440893406"/>
       <w:r>
         <w:t>Some Thoughts</w:t>
       </w:r>
-      <w:bookmarkEnd w:id="30"/>
+      <w:bookmarkEnd w:id="29"/>
     </w:p>
     <w:p>
       <w:r>
@@ -11119,7 +11122,7 @@
             </w:r>
             <w:proofErr w:type="spellEnd"/>
             <w:r>
-              <w:t>\</w:t>
+              <w:t>/</w:t>
             </w:r>
             <w:proofErr w:type="spellStart"/>
             <w:r>
@@ -11182,7 +11185,7 @@
             </w:r>
             <w:proofErr w:type="spellEnd"/>
             <w:r>
-              <w:t>\</w:t>
+              <w:t>/</w:t>
             </w:r>
             <w:proofErr w:type="spellStart"/>
             <w:r>
@@ -11282,7 +11285,10 @@
         </w:tc>
       </w:tr>
     </w:tbl>
-    <w:p/>
+    <w:p>
+      <w:bookmarkStart w:id="30" w:name="_GoBack"/>
+      <w:bookmarkEnd w:id="30"/>
+    </w:p>
     <w:p>
       <w:r>
         <w:t>I have left the code for all three approached intact in case someone ever wants to revisit them. In particular, the approach involving no cell collection might prove fruitful. But it seemed to involve advanced Mongo skills to approach the queries, and I ran short of time to pursue it further.</w:t>
@@ -12025,15 +12031,7 @@
     <w:p/>
     <w:p>
       <w:r>
-        <w:t xml:space="preserve">It’s not a good practice to keep environment specific </w:t>
-      </w:r>
-      <w:proofErr w:type="spellStart"/>
-      <w:r>
-        <w:t>config</w:t>
-      </w:r>
-      <w:proofErr w:type="spellEnd"/>
-      <w:r>
-        <w:t xml:space="preserve"> files in source control. But for now, they don’t contain any sensitive information, so they’re there for convenience.</w:t>
+        <w:t>It’s not a good practice to keep environment specific config files in source control. But for now, they don’t contain any sensitive information, so they’re there for convenience.</w:t>
       </w:r>
     </w:p>
     <w:p>
@@ -12254,10 +12252,7 @@
       <w:bookmarkStart w:id="38" w:name="_Toc440893414"/>
       <w:r>
         <w:lastRenderedPageBreak/>
-        <w:t>T</w:t>
-      </w:r>
-      <w:r>
-        <w:t>omcat Version</w:t>
+        <w:t>Tomcat Version</w:t>
       </w:r>
       <w:bookmarkEnd w:id="38"/>
     </w:p>
@@ -12306,10 +12301,7 @@
     </w:p>
     <w:p>
       <w:r>
-        <w:t>TEST</w:t>
-      </w:r>
-      <w:r>
-        <w:t xml:space="preserve">: </w:t>
+        <w:t xml:space="preserve">TEST: </w:t>
       </w:r>
       <w:hyperlink r:id="rId17" w:history="1">
         <w:r>
@@ -12393,15 +12385,7 @@
       </w:r>
       <w:proofErr w:type="spellEnd"/>
       <w:r>
-        <w:t xml:space="preserve"> specific </w:t>
-      </w:r>
-      <w:proofErr w:type="spellStart"/>
-      <w:r>
-        <w:t>config</w:t>
-      </w:r>
-      <w:proofErr w:type="spellEnd"/>
-      <w:r>
-        <w:t xml:space="preserve"> files to the appropriate servers.</w:t>
+        <w:t xml:space="preserve"> specific config files to the appropriate servers.</w:t>
       </w:r>
     </w:p>
     <w:p>
@@ -12996,10 +12980,7 @@
       </w:pPr>
       <w:bookmarkStart w:id="50" w:name="_Toc440893426"/>
       <w:r>
-        <w:t>T</w:t>
-      </w:r>
-      <w:r>
-        <w:t>omcat Version</w:t>
+        <w:t>Tomcat Version</w:t>
       </w:r>
       <w:bookmarkEnd w:id="50"/>
     </w:p>
@@ -13046,10 +13027,7 @@
     </w:p>
     <w:p>
       <w:r>
-        <w:t>PROD</w:t>
-      </w:r>
-      <w:r>
-        <w:t xml:space="preserve">: </w:t>
+        <w:t xml:space="preserve">PROD: </w:t>
       </w:r>
       <w:hyperlink r:id="rId26" w:history="1">
         <w:r>
@@ -13119,15 +13097,7 @@
       </w:r>
       <w:proofErr w:type="spellEnd"/>
       <w:r>
-        <w:t xml:space="preserve"> specific </w:t>
-      </w:r>
-      <w:proofErr w:type="spellStart"/>
-      <w:r>
-        <w:t>config</w:t>
-      </w:r>
-      <w:proofErr w:type="spellEnd"/>
-      <w:r>
-        <w:t xml:space="preserve"> files to the appropriate servers.</w:t>
+        <w:t xml:space="preserve"> specific config files to the appropriate servers.</w:t>
       </w:r>
     </w:p>
     <w:p>
@@ -13231,7 +13201,7 @@
           <w:rPr>
             <w:noProof/>
           </w:rPr>
-          <w:t>4</w:t>
+          <w:t>1</w:t>
         </w:r>
         <w:r>
           <w:rPr>
@@ -16960,7 +16930,7 @@
 </file>
 
 <file path=customXml/itemProps1.xml><?xml version="1.0" encoding="utf-8"?>
-<ds:datastoreItem xmlns:ds="http://schemas.openxmlformats.org/officeDocument/2006/customXml" ds:itemID="{305EDA63-30DD-4E79-A670-470F1B81A493}">
+<ds:datastoreItem xmlns:ds="http://schemas.openxmlformats.org/officeDocument/2006/customXml" ds:itemID="{F6975853-09E7-4365-9738-1C058AC20C3E}">
   <ds:schemaRefs>
     <ds:schemaRef ds:uri="http://schemas.openxmlformats.org/officeDocument/2006/bibliography"/>
   </ds:schemaRefs>

</xml_diff>

<commit_message>
cleaned up code organization
</commit_message>
<xml_diff>
--- a/documentation/Data Repository App - Design Document.docx
+++ b/documentation/Data Repository App - Design Document.docx
@@ -1,6 +1,6 @@
 
 <file path=word/document.xml><?xml version="1.0" encoding="utf-8"?>
-<w:document xmlns:wpc="http://schemas.microsoft.com/office/word/2010/wordprocessingCanvas" xmlns:mc="http://schemas.openxmlformats.org/markup-compatibility/2006" xmlns:o="urn:schemas-microsoft-com:office:office" xmlns:r="http://schemas.openxmlformats.org/officeDocument/2006/relationships" xmlns:m="http://schemas.openxmlformats.org/officeDocument/2006/math" xmlns:v="urn:schemas-microsoft-com:vml" xmlns:wp14="http://schemas.microsoft.com/office/word/2010/wordprocessingDrawing" xmlns:wp="http://schemas.openxmlformats.org/drawingml/2006/wordprocessingDrawing" xmlns:w10="urn:schemas-microsoft-com:office:word" xmlns:w="http://schemas.openxmlformats.org/wordprocessingml/2006/main" xmlns:w14="http://schemas.microsoft.com/office/word/2010/wordml" xmlns:wpg="http://schemas.microsoft.com/office/word/2010/wordprocessingGroup" xmlns:wpi="http://schemas.microsoft.com/office/word/2010/wordprocessingInk" xmlns:wne="http://schemas.microsoft.com/office/word/2006/wordml" xmlns:wps="http://schemas.microsoft.com/office/word/2010/wordprocessingShape" mc:Ignorable="w14 wp14">
+<w:document xmlns:ve="http://schemas.openxmlformats.org/markup-compatibility/2006" xmlns:o="urn:schemas-microsoft-com:office:office" xmlns:r="http://schemas.openxmlformats.org/officeDocument/2006/relationships" xmlns:m="http://schemas.openxmlformats.org/officeDocument/2006/math" xmlns:v="urn:schemas-microsoft-com:vml" xmlns:wp="http://schemas.openxmlformats.org/drawingml/2006/wordprocessingDrawing" xmlns:w10="urn:schemas-microsoft-com:office:word" xmlns:w="http://schemas.openxmlformats.org/wordprocessingml/2006/main" xmlns:wne="http://schemas.microsoft.com/office/word/2006/wordml">
   <w:body>
     <w:p>
       <w:pPr>
@@ -3989,7 +3989,7 @@
         <w:t xml:space="preserve"> was designed and developed</w:t>
       </w:r>
       <w:r>
-        <w:t xml:space="preserve"> by Mike Brown (mike </w:t>
+        <w:t xml:space="preserve"> by Mike Brown (mike</w:t>
       </w:r>
       <w:r>
         <w:t>@superbrown.com) for the three month period from October through December 2015.</w:t>
@@ -4061,7 +4061,7 @@
           <w:noProof/>
         </w:rPr>
         <w:drawing>
-          <wp:inline distT="0" distB="0" distL="0" distR="0" wp14:anchorId="4540659C" wp14:editId="5286F89F">
+          <wp:inline distT="0" distB="0" distL="0" distR="0">
             <wp:extent cx="5943600" cy="4072890"/>
             <wp:effectExtent l="0" t="0" r="0" b="3810"/>
             <wp:docPr id="1" name="Picture 1"/>
@@ -4076,7 +4076,7 @@
                     <pic:cNvPicPr/>
                   </pic:nvPicPr>
                   <pic:blipFill>
-                    <a:blip r:embed="rId9"/>
+                    <a:blip r:embed="rId8" cstate="print"/>
                     <a:stretch>
                       <a:fillRect/>
                     </a:stretch>
@@ -4507,7 +4507,7 @@
           <w:noProof/>
         </w:rPr>
         <w:drawing>
-          <wp:inline distT="0" distB="0" distL="0" distR="0" wp14:anchorId="1EFCDBA2" wp14:editId="65829098">
+          <wp:inline distT="0" distB="0" distL="0" distR="0">
             <wp:extent cx="5943600" cy="5269865"/>
             <wp:effectExtent l="0" t="0" r="0" b="6985"/>
             <wp:docPr id="4" name="Picture 4"/>
@@ -4522,7 +4522,7 @@
                     <pic:cNvPicPr/>
                   </pic:nvPicPr>
                   <pic:blipFill>
-                    <a:blip r:embed="rId10"/>
+                    <a:blip r:embed="rId9" cstate="print"/>
                     <a:stretch>
                       <a:fillRect/>
                     </a:stretch>
@@ -4605,7 +4605,7 @@
           <w:noProof/>
         </w:rPr>
         <w:drawing>
-          <wp:inline distT="0" distB="0" distL="0" distR="0" wp14:anchorId="5CF200A4" wp14:editId="4B0F8339">
+          <wp:inline distT="0" distB="0" distL="0" distR="0">
             <wp:extent cx="5943600" cy="5269865"/>
             <wp:effectExtent l="0" t="0" r="0" b="6985"/>
             <wp:docPr id="5" name="Picture 5"/>
@@ -4620,7 +4620,7 @@
                     <pic:cNvPicPr/>
                   </pic:nvPicPr>
                   <pic:blipFill>
-                    <a:blip r:embed="rId11"/>
+                    <a:blip r:embed="rId10" cstate="print"/>
                     <a:stretch>
                       <a:fillRect/>
                     </a:stretch>
@@ -4693,7 +4693,7 @@
           <w:noProof/>
         </w:rPr>
         <w:drawing>
-          <wp:inline distT="0" distB="0" distL="0" distR="0" wp14:anchorId="2D29EDE9" wp14:editId="3C98D312">
+          <wp:inline distT="0" distB="0" distL="0" distR="0">
             <wp:extent cx="5943600" cy="3686175"/>
             <wp:effectExtent l="0" t="0" r="0" b="9525"/>
             <wp:docPr id="6" name="Picture 6"/>
@@ -4708,7 +4708,7 @@
                     <pic:cNvPicPr/>
                   </pic:nvPicPr>
                   <pic:blipFill>
-                    <a:blip r:embed="rId12"/>
+                    <a:blip r:embed="rId11" cstate="print"/>
                     <a:stretch>
                       <a:fillRect/>
                     </a:stretch>
@@ -4735,7 +4735,7 @@
           <w:noProof/>
         </w:rPr>
         <w:drawing>
-          <wp:inline distT="0" distB="0" distL="0" distR="0" wp14:anchorId="4DE621B2" wp14:editId="10A7806F">
+          <wp:inline distT="0" distB="0" distL="0" distR="0">
             <wp:extent cx="5479774" cy="3398514"/>
             <wp:effectExtent l="0" t="0" r="6985" b="0"/>
             <wp:docPr id="8" name="Picture 8"/>
@@ -4750,7 +4750,7 @@
                     <pic:cNvPicPr/>
                   </pic:nvPicPr>
                   <pic:blipFill>
-                    <a:blip r:embed="rId13"/>
+                    <a:blip r:embed="rId12" cstate="print"/>
                     <a:stretch>
                       <a:fillRect/>
                     </a:stretch>
@@ -4838,7 +4838,7 @@
       <w:tblPr>
         <w:tblStyle w:val="TableGrid"/>
         <w:tblW w:w="0" w:type="auto"/>
-        <w:tblLook w:val="04A0" w:firstRow="1" w:lastRow="0" w:firstColumn="1" w:lastColumn="0" w:noHBand="0" w:noVBand="1"/>
+        <w:tblLook w:val="04A0"/>
       </w:tblPr>
       <w:tblGrid>
         <w:gridCol w:w="1908"/>
@@ -5213,7 +5213,7 @@
       <w:tblPr>
         <w:tblStyle w:val="TableGrid"/>
         <w:tblW w:w="0" w:type="auto"/>
-        <w:tblLook w:val="04A0" w:firstRow="1" w:lastRow="0" w:firstColumn="1" w:lastColumn="0" w:noHBand="0" w:noVBand="1"/>
+        <w:tblLook w:val="04A0"/>
       </w:tblPr>
       <w:tblGrid>
         <w:gridCol w:w="1908"/>
@@ -5442,7 +5442,7 @@
       <w:tblPr>
         <w:tblStyle w:val="TableGrid"/>
         <w:tblW w:w="0" w:type="auto"/>
-        <w:tblLook w:val="04A0" w:firstRow="1" w:lastRow="0" w:firstColumn="1" w:lastColumn="0" w:noHBand="0" w:noVBand="1"/>
+        <w:tblLook w:val="04A0"/>
       </w:tblPr>
       <w:tblGrid>
         <w:gridCol w:w="1908"/>
@@ -5559,60 +5559,89 @@
       <w:proofErr w:type="spellEnd"/>
     </w:p>
     <w:p>
-      <w:r>
+      <w:pPr>
+        <w:rPr>
+          <w:i/>
+        </w:rPr>
+      </w:pPr>
+      <w:r>
+        <w:rPr>
+          <w:i/>
+        </w:rPr>
         <w:t xml:space="preserve">Note: </w:t>
       </w:r>
       <w:r>
+        <w:rPr>
+          <w:i/>
+        </w:rPr>
         <w:t xml:space="preserve">Depending upon the quantity of </w:t>
       </w:r>
       <w:proofErr w:type="gramStart"/>
       <w:r>
+        <w:rPr>
+          <w:i/>
+        </w:rPr>
         <w:t>data ,</w:t>
       </w:r>
       <w:proofErr w:type="gramEnd"/>
       <w:r>
+        <w:rPr>
+          <w:i/>
+        </w:rPr>
         <w:t xml:space="preserve"> t</w:t>
       </w:r>
       <w:r>
+        <w:rPr>
+          <w:i/>
+        </w:rPr>
         <w:t xml:space="preserve">his may take a few minutes to execute. </w:t>
       </w:r>
       <w:r>
-        <w:t xml:space="preserve">While it is doing so, </w:t>
-      </w:r>
-      <w:r>
+        <w:rPr>
+          <w:i/>
+        </w:rPr>
+        <w:t xml:space="preserve">During this time </w:t>
+      </w:r>
+      <w:r>
+        <w:rPr>
+          <w:i/>
+        </w:rPr>
         <w:t xml:space="preserve">the </w:t>
       </w:r>
       <w:r>
+        <w:rPr>
+          <w:i/>
+        </w:rPr>
         <w:t>application</w:t>
       </w:r>
       <w:r>
-        <w:t xml:space="preserve"> will still be functional. The only difference will be the data </w:t>
-      </w:r>
-      <w:r>
-        <w:t xml:space="preserve">that hasn’t yet loaded </w:t>
-      </w:r>
-      <w:r>
-        <w:t xml:space="preserve">will be </w:t>
-      </w:r>
-      <w:r>
-        <w:t>omitted from search results</w:t>
-      </w:r>
-      <w:r>
-        <w:t>.</w:t>
-      </w:r>
-    </w:p>
-    <w:p>
-      <w:pPr>
-        <w:rPr>
-          <w:rFonts w:asciiTheme="majorHAnsi" w:eastAsiaTheme="majorEastAsia" w:hAnsiTheme="majorHAnsi" w:cstheme="majorBidi"/>
-          <w:smallCaps/>
-          <w:color w:val="0F243E" w:themeColor="text2" w:themeShade="7F"/>
-          <w:spacing w:val="20"/>
-          <w:sz w:val="32"/>
-          <w:szCs w:val="32"/>
-        </w:rPr>
-      </w:pPr>
-      <w:r>
+        <w:rPr>
+          <w:i/>
+        </w:rPr>
+        <w:t xml:space="preserve"> will </w:t>
+      </w:r>
+      <w:r>
+        <w:rPr>
+          <w:i/>
+        </w:rPr>
+        <w:t>not</w:t>
+      </w:r>
+      <w:r>
+        <w:rPr>
+          <w:i/>
+        </w:rPr>
+        <w:t xml:space="preserve"> be functional. </w:t>
+      </w:r>
+      <w:r>
+        <w:rPr>
+          <w:i/>
+        </w:rPr>
+        <w:t>Instead, the UI will display: “The system is locked due to the execution of cleanup operations. Please try again later.”</w:t>
+      </w:r>
+      <w:r>
+        <w:rPr>
+          <w:i/>
+        </w:rPr>
         <w:br w:type="page"/>
       </w:r>
     </w:p>
@@ -5825,7 +5854,7 @@
       <w:tblPr>
         <w:tblStyle w:val="TableGrid"/>
         <w:tblW w:w="0" w:type="auto"/>
-        <w:tblLook w:val="04A0" w:firstRow="1" w:lastRow="0" w:firstColumn="1" w:lastColumn="0" w:noHBand="0" w:noVBand="1"/>
+        <w:tblLook w:val="04A0"/>
       </w:tblPr>
       <w:tblGrid>
         <w:gridCol w:w="2273"/>
@@ -7924,7 +7953,7 @@
           <w:sz w:val="16"/>
           <w:szCs w:val="18"/>
         </w:rPr>
-        <w:t xml:space="preserve">                "S_</w:t>
+        <w:t xml:space="preserve">                "</w:t>
       </w:r>
       <w:proofErr w:type="spellStart"/>
       <w:r>
@@ -7933,25 +7962,7 @@
           <w:sz w:val="16"/>
           <w:szCs w:val="18"/>
         </w:rPr>
-        <w:t>Sp</w:t>
-      </w:r>
-      <w:proofErr w:type="spellEnd"/>
-      <w:r>
-        <w:rPr>
-          <w:rFonts w:ascii="Courier New" w:hAnsi="Courier New" w:cs="Courier New"/>
-          <w:sz w:val="16"/>
-          <w:szCs w:val="18"/>
-        </w:rPr>
-        <w:t>_%_</w:t>
-      </w:r>
-      <w:proofErr w:type="spellStart"/>
-      <w:r>
-        <w:rPr>
-          <w:rFonts w:ascii="Courier New" w:hAnsi="Courier New" w:cs="Courier New"/>
-          <w:sz w:val="16"/>
-          <w:szCs w:val="18"/>
-        </w:rPr>
-        <w:t>Sp_Ash</w:t>
+        <w:t>S_Sp_%_Sp_Ash</w:t>
       </w:r>
       <w:proofErr w:type="spellEnd"/>
       <w:proofErr w:type="gramStart"/>
@@ -7988,7 +7999,7 @@
           <w:sz w:val="16"/>
           <w:szCs w:val="18"/>
         </w:rPr>
-        <w:t xml:space="preserve">                "S_</w:t>
+        <w:t xml:space="preserve">                "</w:t>
       </w:r>
       <w:proofErr w:type="spellStart"/>
       <w:r>
@@ -7997,25 +8008,7 @@
           <w:sz w:val="16"/>
           <w:szCs w:val="18"/>
         </w:rPr>
-        <w:t>Sp</w:t>
-      </w:r>
-      <w:proofErr w:type="spellEnd"/>
-      <w:r>
-        <w:rPr>
-          <w:rFonts w:ascii="Courier New" w:hAnsi="Courier New" w:cs="Courier New"/>
-          <w:sz w:val="16"/>
-          <w:szCs w:val="18"/>
-        </w:rPr>
-        <w:t>_%_</w:t>
-      </w:r>
-      <w:proofErr w:type="spellStart"/>
-      <w:r>
-        <w:rPr>
-          <w:rFonts w:ascii="Courier New" w:hAnsi="Courier New" w:cs="Courier New"/>
-          <w:sz w:val="16"/>
-          <w:szCs w:val="18"/>
-        </w:rPr>
-        <w:t>Sp_Lignin</w:t>
+        <w:t>S_Sp_%_Sp_Lignin</w:t>
       </w:r>
       <w:proofErr w:type="spellEnd"/>
       <w:proofErr w:type="gramStart"/>
@@ -8052,7 +8045,7 @@
           <w:sz w:val="16"/>
           <w:szCs w:val="18"/>
         </w:rPr>
-        <w:t xml:space="preserve">                "S_</w:t>
+        <w:t xml:space="preserve">                "</w:t>
       </w:r>
       <w:proofErr w:type="spellStart"/>
       <w:r>
@@ -8061,25 +8054,7 @@
           <w:sz w:val="16"/>
           <w:szCs w:val="18"/>
         </w:rPr>
-        <w:t>Sp</w:t>
-      </w:r>
-      <w:proofErr w:type="spellEnd"/>
-      <w:r>
-        <w:rPr>
-          <w:rFonts w:ascii="Courier New" w:hAnsi="Courier New" w:cs="Courier New"/>
-          <w:sz w:val="16"/>
-          <w:szCs w:val="18"/>
-        </w:rPr>
-        <w:t>_%_</w:t>
-      </w:r>
-      <w:proofErr w:type="spellStart"/>
-      <w:r>
-        <w:rPr>
-          <w:rFonts w:ascii="Courier New" w:hAnsi="Courier New" w:cs="Courier New"/>
-          <w:sz w:val="16"/>
-          <w:szCs w:val="18"/>
-        </w:rPr>
-        <w:t>Sp_Glucan</w:t>
+        <w:t>S_Sp_%_Sp_Glucan</w:t>
       </w:r>
       <w:proofErr w:type="spellEnd"/>
       <w:proofErr w:type="gramStart"/>
@@ -8116,7 +8091,7 @@
           <w:sz w:val="16"/>
           <w:szCs w:val="18"/>
         </w:rPr>
-        <w:t xml:space="preserve">                "S_</w:t>
+        <w:t xml:space="preserve">                "</w:t>
       </w:r>
       <w:proofErr w:type="spellStart"/>
       <w:r>
@@ -8125,25 +8100,7 @@
           <w:sz w:val="16"/>
           <w:szCs w:val="18"/>
         </w:rPr>
-        <w:t>Sp</w:t>
-      </w:r>
-      <w:proofErr w:type="spellEnd"/>
-      <w:r>
-        <w:rPr>
-          <w:rFonts w:ascii="Courier New" w:hAnsi="Courier New" w:cs="Courier New"/>
-          <w:sz w:val="16"/>
-          <w:szCs w:val="18"/>
-        </w:rPr>
-        <w:t>_%_</w:t>
-      </w:r>
-      <w:proofErr w:type="spellStart"/>
-      <w:r>
-        <w:rPr>
-          <w:rFonts w:ascii="Courier New" w:hAnsi="Courier New" w:cs="Courier New"/>
-          <w:sz w:val="16"/>
-          <w:szCs w:val="18"/>
-        </w:rPr>
-        <w:t>Sp_Galactan</w:t>
+        <w:t>S_Sp_%_Sp_Galactan</w:t>
       </w:r>
       <w:proofErr w:type="spellEnd"/>
       <w:proofErr w:type="gramStart"/>
@@ -8289,28 +8246,17 @@
       </w:r>
       <w:proofErr w:type="spellStart"/>
       <w:r>
-        <w:t>Dp</w:t>
+        <w:t>Dp_</w:t>
       </w:r>
       <w:proofErr w:type="spellEnd"/>
       <w:r>
-        <w:t>_</w:t>
-      </w:r>
-      <w:r>
         <w:t>.</w:t>
       </w:r>
       <w:r>
         <w:t>”</w:t>
       </w:r>
       <w:r>
-        <w:t xml:space="preserve"> Spaces are substituted with “_</w:t>
-      </w:r>
-      <w:proofErr w:type="spellStart"/>
-      <w:r>
-        <w:t>Sp</w:t>
-      </w:r>
-      <w:proofErr w:type="spellEnd"/>
-      <w:r>
-        <w:t xml:space="preserve">_” to make things </w:t>
+        <w:t xml:space="preserve"> Spaces are substituted with “_Sp_” to make things </w:t>
       </w:r>
       <w:r>
         <w:t xml:space="preserve">less </w:t>
@@ -8846,7 +8792,7 @@
           <w:sz w:val="16"/>
           <w:szCs w:val="18"/>
         </w:rPr>
-        <w:t xml:space="preserve">                "S_</w:t>
+        <w:t xml:space="preserve">                "</w:t>
       </w:r>
       <w:proofErr w:type="spellStart"/>
       <w:r>
@@ -8855,7 +8801,7 @@
           <w:sz w:val="16"/>
           <w:szCs w:val="18"/>
         </w:rPr>
-        <w:t>Sp</w:t>
+        <w:t>S_Sp_%_Sp_Arabinan</w:t>
       </w:r>
       <w:proofErr w:type="spellEnd"/>
       <w:r>
@@ -8864,7 +8810,25 @@
           <w:sz w:val="16"/>
           <w:szCs w:val="18"/>
         </w:rPr>
-        <w:t>_%_</w:t>
+        <w:t>",</w:t>
+      </w:r>
+    </w:p>
+    <w:p>
+      <w:pPr>
+        <w:spacing w:after="0"/>
+        <w:rPr>
+          <w:rFonts w:ascii="Courier New" w:hAnsi="Courier New" w:cs="Courier New"/>
+          <w:sz w:val="16"/>
+          <w:szCs w:val="18"/>
+        </w:rPr>
+      </w:pPr>
+      <w:r>
+        <w:rPr>
+          <w:rFonts w:ascii="Courier New" w:hAnsi="Courier New" w:cs="Courier New"/>
+          <w:sz w:val="16"/>
+          <w:szCs w:val="18"/>
+        </w:rPr>
+        <w:t xml:space="preserve">                "</w:t>
       </w:r>
       <w:proofErr w:type="spellStart"/>
       <w:r>
@@ -8873,7 +8837,7 @@
           <w:sz w:val="16"/>
           <w:szCs w:val="18"/>
         </w:rPr>
-        <w:t>Sp_Arabinan</w:t>
+        <w:t>S_Sp_%_Sp_Ethanol_Sp_Extractives</w:t>
       </w:r>
       <w:proofErr w:type="spellEnd"/>
       <w:r>
@@ -8900,7 +8864,7 @@
           <w:sz w:val="16"/>
           <w:szCs w:val="18"/>
         </w:rPr>
-        <w:t xml:space="preserve">                "S_</w:t>
+        <w:t xml:space="preserve">                "</w:t>
       </w:r>
       <w:proofErr w:type="spellStart"/>
       <w:r>
@@ -8909,7 +8873,7 @@
           <w:sz w:val="16"/>
           <w:szCs w:val="18"/>
         </w:rPr>
-        <w:t>Sp</w:t>
+        <w:t>S_Sp_%_Sp_Structural_Sp_Inorganics</w:t>
       </w:r>
       <w:proofErr w:type="spellEnd"/>
       <w:r>
@@ -8918,7 +8882,25 @@
           <w:sz w:val="16"/>
           <w:szCs w:val="18"/>
         </w:rPr>
-        <w:t>_%_</w:t>
+        <w:t>",</w:t>
+      </w:r>
+    </w:p>
+    <w:p>
+      <w:pPr>
+        <w:spacing w:after="0"/>
+        <w:rPr>
+          <w:rFonts w:ascii="Courier New" w:hAnsi="Courier New" w:cs="Courier New"/>
+          <w:sz w:val="16"/>
+          <w:szCs w:val="18"/>
+        </w:rPr>
+      </w:pPr>
+      <w:r>
+        <w:rPr>
+          <w:rFonts w:ascii="Courier New" w:hAnsi="Courier New" w:cs="Courier New"/>
+          <w:sz w:val="16"/>
+          <w:szCs w:val="18"/>
+        </w:rPr>
+        <w:t xml:space="preserve">                "S % </w:t>
       </w:r>
       <w:proofErr w:type="spellStart"/>
       <w:r>
@@ -8927,7 +8909,7 @@
           <w:sz w:val="16"/>
           <w:szCs w:val="18"/>
         </w:rPr>
-        <w:t>Sp_Ethanol_Sp_Extractives</w:t>
+        <w:t>Galactan</w:t>
       </w:r>
       <w:proofErr w:type="spellEnd"/>
       <w:r>
@@ -8954,7 +8936,25 @@
           <w:sz w:val="16"/>
           <w:szCs w:val="18"/>
         </w:rPr>
-        <w:t xml:space="preserve">                "S_</w:t>
+        <w:t xml:space="preserve">                "S % Glucan",</w:t>
+      </w:r>
+    </w:p>
+    <w:p>
+      <w:pPr>
+        <w:spacing w:after="0"/>
+        <w:rPr>
+          <w:rFonts w:ascii="Courier New" w:hAnsi="Courier New" w:cs="Courier New"/>
+          <w:sz w:val="16"/>
+          <w:szCs w:val="18"/>
+        </w:rPr>
+      </w:pPr>
+      <w:r>
+        <w:rPr>
+          <w:rFonts w:ascii="Courier New" w:hAnsi="Courier New" w:cs="Courier New"/>
+          <w:sz w:val="16"/>
+          <w:szCs w:val="18"/>
+        </w:rPr>
+        <w:t xml:space="preserve">                "L </w:t>
       </w:r>
       <w:proofErr w:type="spellStart"/>
       <w:r>
@@ -8963,7 +8963,7 @@
           <w:sz w:val="16"/>
           <w:szCs w:val="18"/>
         </w:rPr>
-        <w:t>Sp</w:t>
+        <w:t>Arabinose</w:t>
       </w:r>
       <w:proofErr w:type="spellEnd"/>
       <w:r>
@@ -8972,97 +8972,7 @@
           <w:sz w:val="16"/>
           <w:szCs w:val="18"/>
         </w:rPr>
-        <w:t>_%_</w:t>
-      </w:r>
-      <w:proofErr w:type="spellStart"/>
-      <w:r>
-        <w:rPr>
-          <w:rFonts w:ascii="Courier New" w:hAnsi="Courier New" w:cs="Courier New"/>
-          <w:sz w:val="16"/>
-          <w:szCs w:val="18"/>
-        </w:rPr>
-        <w:t>Sp_Structural_Sp_Inorganics</w:t>
-      </w:r>
-      <w:proofErr w:type="spellEnd"/>
-      <w:r>
-        <w:rPr>
-          <w:rFonts w:ascii="Courier New" w:hAnsi="Courier New" w:cs="Courier New"/>
-          <w:sz w:val="16"/>
-          <w:szCs w:val="18"/>
-        </w:rPr>
-        <w:t>",</w:t>
-      </w:r>
-    </w:p>
-    <w:p>
-      <w:pPr>
-        <w:spacing w:after="0"/>
-        <w:rPr>
-          <w:rFonts w:ascii="Courier New" w:hAnsi="Courier New" w:cs="Courier New"/>
-          <w:sz w:val="16"/>
-          <w:szCs w:val="18"/>
-        </w:rPr>
-      </w:pPr>
-      <w:r>
-        <w:rPr>
-          <w:rFonts w:ascii="Courier New" w:hAnsi="Courier New" w:cs="Courier New"/>
-          <w:sz w:val="16"/>
-          <w:szCs w:val="18"/>
-        </w:rPr>
-        <w:t xml:space="preserve">                "S % </w:t>
-      </w:r>
-      <w:proofErr w:type="spellStart"/>
-      <w:r>
-        <w:rPr>
-          <w:rFonts w:ascii="Courier New" w:hAnsi="Courier New" w:cs="Courier New"/>
-          <w:sz w:val="16"/>
-          <w:szCs w:val="18"/>
-        </w:rPr>
-        <w:t>Galactan</w:t>
-      </w:r>
-      <w:proofErr w:type="spellEnd"/>
-      <w:r>
-        <w:rPr>
-          <w:rFonts w:ascii="Courier New" w:hAnsi="Courier New" w:cs="Courier New"/>
-          <w:sz w:val="16"/>
-          <w:szCs w:val="18"/>
-        </w:rPr>
-        <w:t>",</w:t>
-      </w:r>
-    </w:p>
-    <w:p>
-      <w:pPr>
-        <w:spacing w:after="0"/>
-        <w:rPr>
-          <w:rFonts w:ascii="Courier New" w:hAnsi="Courier New" w:cs="Courier New"/>
-          <w:sz w:val="16"/>
-          <w:szCs w:val="18"/>
-        </w:rPr>
-      </w:pPr>
-      <w:r>
-        <w:rPr>
-          <w:rFonts w:ascii="Courier New" w:hAnsi="Courier New" w:cs="Courier New"/>
-          <w:sz w:val="16"/>
-          <w:szCs w:val="18"/>
-        </w:rPr>
-        <w:t xml:space="preserve">                "S % Glucan",</w:t>
-      </w:r>
-    </w:p>
-    <w:p>
-      <w:pPr>
-        <w:spacing w:after="0"/>
-        <w:rPr>
-          <w:rFonts w:ascii="Courier New" w:hAnsi="Courier New" w:cs="Courier New"/>
-          <w:sz w:val="16"/>
-          <w:szCs w:val="18"/>
-        </w:rPr>
-      </w:pPr>
-      <w:r>
-        <w:rPr>
-          <w:rFonts w:ascii="Courier New" w:hAnsi="Courier New" w:cs="Courier New"/>
-          <w:sz w:val="16"/>
-          <w:szCs w:val="18"/>
-        </w:rPr>
-        <w:t xml:space="preserve">                "L Arabinose + Potential </w:t>
+        <w:t xml:space="preserve"> + Potential </w:t>
       </w:r>
       <w:proofErr w:type="spellStart"/>
       <w:r>
@@ -9686,7 +9596,7 @@
       <w:tblPr>
         <w:tblStyle w:val="TableGrid"/>
         <w:tblW w:w="0" w:type="auto"/>
-        <w:tblLook w:val="04A0" w:firstRow="1" w:lastRow="0" w:firstColumn="1" w:lastColumn="0" w:noHBand="0" w:noVBand="1"/>
+        <w:tblLook w:val="04A0"/>
       </w:tblPr>
       <w:tblGrid>
         <w:gridCol w:w="1818"/>
@@ -10025,7 +9935,7 @@
           <w:noProof/>
         </w:rPr>
         <w:drawing>
-          <wp:inline distT="0" distB="0" distL="0" distR="0" wp14:anchorId="04F6E2D7" wp14:editId="0E6914A5">
+          <wp:inline distT="0" distB="0" distL="0" distR="0">
             <wp:extent cx="5943600" cy="1618615"/>
             <wp:effectExtent l="0" t="0" r="0" b="635"/>
             <wp:docPr id="9" name="Picture 9"/>
@@ -10040,7 +9950,7 @@
                     <pic:cNvPicPr/>
                   </pic:nvPicPr>
                   <pic:blipFill>
-                    <a:blip r:embed="rId14"/>
+                    <a:blip r:embed="rId13" cstate="print"/>
                     <a:stretch>
                       <a:fillRect/>
                     </a:stretch>
@@ -10137,7 +10047,7 @@
       <w:tblPr>
         <w:tblStyle w:val="TableGrid"/>
         <w:tblW w:w="0" w:type="auto"/>
-        <w:tblLook w:val="04A0" w:firstRow="1" w:lastRow="0" w:firstColumn="1" w:lastColumn="0" w:noHBand="0" w:noVBand="1"/>
+        <w:tblLook w:val="04A0"/>
       </w:tblPr>
       <w:tblGrid>
         <w:gridCol w:w="3438"/>
@@ -10627,7 +10537,7 @@
       <w:tblPr>
         <w:tblStyle w:val="TableGrid"/>
         <w:tblW w:w="0" w:type="auto"/>
-        <w:tblLook w:val="04A0" w:firstRow="1" w:lastRow="0" w:firstColumn="1" w:lastColumn="0" w:noHBand="0" w:noVBand="1"/>
+        <w:tblLook w:val="04A0"/>
       </w:tblPr>
       <w:tblGrid>
         <w:gridCol w:w="1548"/>
@@ -10766,6 +10676,28 @@
           </w:tcPr>
           <w:p>
             <w:r>
+              <w:t>utilities</w:t>
+            </w:r>
+          </w:p>
+        </w:tc>
+        <w:tc>
+          <w:tcPr>
+            <w:tcW w:w="8028" w:type="dxa"/>
+          </w:tcPr>
+          <w:p>
+            <w:r>
+              <w:t>utility classes, notably includes the code for parsing uploaded data files</w:t>
+            </w:r>
+          </w:p>
+        </w:tc>
+      </w:tr>
+      <w:tr>
+        <w:tc>
+          <w:tcPr>
+            <w:tcW w:w="1548" w:type="dxa"/>
+          </w:tcPr>
+          <w:p>
+            <w:r>
               <w:t>settings</w:t>
             </w:r>
           </w:p>
@@ -10787,9 +10719,11 @@
             <w:tcW w:w="1548" w:type="dxa"/>
           </w:tcPr>
           <w:p>
+            <w:proofErr w:type="spellStart"/>
             <w:r>
-              <w:t>utilities</w:t>
+              <w:t>servletFilter</w:t>
             </w:r>
+            <w:proofErr w:type="spellEnd"/>
           </w:p>
         </w:tc>
         <w:tc>
@@ -10797,14 +10731,13 @@
             <w:tcW w:w="8028" w:type="dxa"/>
           </w:tcPr>
           <w:p>
+            <w:proofErr w:type="spellStart"/>
             <w:r>
-              <w:t>utility classes, notably</w:t>
+              <w:t>servlet</w:t>
             </w:r>
+            <w:proofErr w:type="spellEnd"/>
             <w:r>
-              <w:t xml:space="preserve"> includes</w:t>
-            </w:r>
-            <w:r>
-              <w:t xml:space="preserve"> the code for parsing uploaded data files</w:t>
+              <w:t xml:space="preserve"> filters (all of which are related to security)</w:t>
             </w:r>
           </w:p>
         </w:tc>
@@ -11019,7 +10952,7 @@
       <w:tblPr>
         <w:tblStyle w:val="TableGrid"/>
         <w:tblW w:w="0" w:type="auto"/>
-        <w:tblLook w:val="04A0" w:firstRow="1" w:lastRow="0" w:firstColumn="1" w:lastColumn="0" w:noHBand="0" w:noVBand="1"/>
+        <w:tblLook w:val="04A0"/>
       </w:tblPr>
       <w:tblGrid>
         <w:gridCol w:w="2132"/>
@@ -11261,7 +11194,6 @@
                 <w:rFonts w:ascii="Courier New" w:hAnsi="Courier New" w:cs="Courier New"/>
               </w:rPr>
             </w:pPr>
-            <w:proofErr w:type="spellStart"/>
             <w:r>
               <w:rPr>
                 <w:rFonts w:ascii="Courier New" w:hAnsi="Courier New" w:cs="Courier New"/>
@@ -11274,7 +11206,6 @@
               </w:rPr>
               <w:t>c</w:t>
             </w:r>
-            <w:proofErr w:type="spellEnd"/>
             <w:r>
               <w:rPr>
                 <w:rFonts w:ascii="Courier New" w:hAnsi="Courier New" w:cs="Courier New"/>
@@ -11520,7 +11451,7 @@
       <w:r>
         <w:t>The Excel workbooks are parsed using an open source library called POI (</w:t>
       </w:r>
-      <w:hyperlink r:id="rId15" w:history="1">
+      <w:hyperlink r:id="rId14" w:history="1">
         <w:r>
           <w:rPr>
             <w:rStyle w:val="Hyperlink"/>
@@ -11545,18 +11476,23 @@
       </w:r>
     </w:p>
     <w:p>
-      <w:r>
+      <w:pPr>
+        <w:rPr>
+          <w:i/>
+        </w:rPr>
+      </w:pPr>
+      <w:r>
+        <w:rPr>
+          <w:i/>
+        </w:rPr>
         <w:lastRenderedPageBreak/>
-        <w:t xml:space="preserve">The work-around on this is to have users export the data they want the application to ingest into a CSV file and upload </w:t>
+        <w:t xml:space="preserve">WORK-AROUND: </w:t>
       </w:r>
       <w:r>
         <w:rPr>
           <w:i/>
         </w:rPr>
-        <w:t>that</w:t>
-      </w:r>
-      <w:r>
-        <w:t>, including the original workbook as an attachment.</w:t>
+        <w:t>The work-around on this is to have users export the data they want the application to ingest into a CSV file and upload that, including the original workbook as an attachment.</w:t>
       </w:r>
     </w:p>
     <w:p>
@@ -11949,11 +11885,11 @@
         <w:t>/</w:t>
       </w:r>
       <w:r>
-        <w:t>data-repository-app__</w:t>
+        <w:t>data-repository-</w:t>
       </w:r>
       <w:proofErr w:type="spellStart"/>
       <w:r>
-        <w:t>defaults.properties</w:t>
+        <w:t>app__defaults.properties</w:t>
       </w:r>
       <w:proofErr w:type="spellEnd"/>
     </w:p>
@@ -12152,15 +12088,7 @@
         </w:numPr>
       </w:pPr>
       <w:r>
-        <w:t>The application’s war has to be called data-repository-</w:t>
-      </w:r>
-      <w:proofErr w:type="spellStart"/>
-      <w:r>
-        <w:t>app.war</w:t>
-      </w:r>
-      <w:proofErr w:type="spellEnd"/>
-      <w:r>
-        <w:t xml:space="preserve"> and it has to be </w:t>
+        <w:t xml:space="preserve">The application’s war has to be called data-repository-app.war and it has to be </w:t>
       </w:r>
       <w:r>
         <w:t xml:space="preserve">deployed </w:t>
@@ -12267,13 +12195,20 @@
         <w:t>.</w:t>
       </w:r>
       <w:r>
-        <w:t xml:space="preserve"> We ran into trouble when they tried to use a different version on the DEV and TEST boxes. The problem was Tomcat wasn’t creating the temp directory necessary to save files in support of file uploads, so uploads weren’t working. I was not able to determine the root cause, but reverting to the </w:t>
-      </w:r>
-      <w:r>
-        <w:t>7.0.56</w:t>
-      </w:r>
-      <w:r>
-        <w:t xml:space="preserve"> version of Tomcat made the problem go away.</w:t>
+        <w:t xml:space="preserve"> </w:t>
+      </w:r>
+    </w:p>
+    <w:p>
+      <w:pPr>
+        <w:rPr>
+          <w:i/>
+        </w:rPr>
+      </w:pPr>
+      <w:r>
+        <w:rPr>
+          <w:i/>
+        </w:rPr>
+        <w:t>We ran into trouble when they tried to use a different version on the DEV and TEST boxes. The problem was Tomcat wasn’t creating the temp directory necessary to save files in support of file uploads, so uploads weren’t working. I was not able to determine the root cause, but reverting to the 7.0.56 version of Tomcat made the problem go away.</w:t>
       </w:r>
     </w:p>
     <w:p>
@@ -12290,20 +12225,20 @@
       <w:r>
         <w:t xml:space="preserve">DEV: </w:t>
       </w:r>
+      <w:hyperlink r:id="rId15" w:history="1">
+        <w:r>
+          <w:rPr>
+            <w:rStyle w:val="Hyperlink"/>
+          </w:rPr>
+          <w:t>http://demeter:8080/data-repository-app/</w:t>
+        </w:r>
+      </w:hyperlink>
+    </w:p>
+    <w:p>
+      <w:r>
+        <w:t xml:space="preserve">TEST: </w:t>
+      </w:r>
       <w:hyperlink r:id="rId16" w:history="1">
-        <w:r>
-          <w:rPr>
-            <w:rStyle w:val="Hyperlink"/>
-          </w:rPr>
-          <w:t>http://demeter:8080/data-repository-app/</w:t>
-        </w:r>
-      </w:hyperlink>
-    </w:p>
-    <w:p>
-      <w:r>
-        <w:t xml:space="preserve">TEST: </w:t>
-      </w:r>
-      <w:hyperlink r:id="rId17" w:history="1">
         <w:r>
           <w:rPr>
             <w:rStyle w:val="Hyperlink"/>
@@ -12339,77 +12274,85 @@
       </w:r>
     </w:p>
     <w:p>
+      <w:hyperlink r:id="rId17" w:history="1">
+        <w:r>
+          <w:rPr>
+            <w:rStyle w:val="Hyperlink"/>
+          </w:rPr>
+          <w:t>https://github.nrel.gov/OCIO-Data-Integrations/data-repository-app</w:t>
+        </w:r>
+      </w:hyperlink>
+    </w:p>
+    <w:p>
+      <w:pPr>
+        <w:pStyle w:val="Heading3"/>
+      </w:pPr>
+      <w:bookmarkStart w:id="41" w:name="_Toc440893417"/>
+      <w:r>
+        <w:t>Jenkins Jobs</w:t>
+      </w:r>
+      <w:bookmarkEnd w:id="41"/>
+    </w:p>
+    <w:p>
+      <w:r>
+        <w:t>The Jenkins job</w:t>
+      </w:r>
+      <w:r>
+        <w:t>s</w:t>
+      </w:r>
+      <w:r>
+        <w:t xml:space="preserve"> pull the source </w:t>
+      </w:r>
+      <w:r>
+        <w:t xml:space="preserve">code from </w:t>
+      </w:r>
+      <w:proofErr w:type="spellStart"/>
+      <w:r>
+        <w:t>Github</w:t>
+      </w:r>
+      <w:proofErr w:type="spellEnd"/>
+      <w:r>
+        <w:t xml:space="preserve">, build it, and then copy the war and </w:t>
+      </w:r>
+      <w:proofErr w:type="spellStart"/>
+      <w:r>
+        <w:t>env</w:t>
+      </w:r>
+      <w:proofErr w:type="spellEnd"/>
+      <w:r>
+        <w:t xml:space="preserve"> specific </w:t>
+      </w:r>
+      <w:proofErr w:type="spellStart"/>
+      <w:r>
+        <w:t>config</w:t>
+      </w:r>
+      <w:proofErr w:type="spellEnd"/>
+      <w:r>
+        <w:t xml:space="preserve"> files to the appropriate servers.</w:t>
+      </w:r>
+    </w:p>
+    <w:p>
+      <w:r>
+        <w:t>DEV:</w:t>
+      </w:r>
+    </w:p>
+    <w:p>
       <w:hyperlink r:id="rId18" w:history="1">
         <w:r>
           <w:rPr>
             <w:rStyle w:val="Hyperlink"/>
           </w:rPr>
-          <w:t>https://github.nrel.gov/OCIO-Data-Integrations/data-repository-app</w:t>
+          <w:t>https://apidev.nrel.gov/admin/jenkins/job/Build%20and%20deploy%20DATA-REPOSITORY-APP%20to%20DEV/</w:t>
         </w:r>
       </w:hyperlink>
     </w:p>
     <w:p>
-      <w:pPr>
-        <w:pStyle w:val="Heading3"/>
-      </w:pPr>
-      <w:bookmarkStart w:id="41" w:name="_Toc440893417"/>
-      <w:r>
-        <w:t>Jenkins Jobs</w:t>
-      </w:r>
-      <w:bookmarkEnd w:id="41"/>
-    </w:p>
-    <w:p>
-      <w:r>
-        <w:t>The Jenkins job</w:t>
-      </w:r>
-      <w:r>
-        <w:t>s</w:t>
-      </w:r>
-      <w:r>
-        <w:t xml:space="preserve"> pull the source </w:t>
-      </w:r>
-      <w:r>
-        <w:t xml:space="preserve">code from </w:t>
-      </w:r>
-      <w:proofErr w:type="spellStart"/>
-      <w:r>
-        <w:t>Github</w:t>
-      </w:r>
-      <w:proofErr w:type="spellEnd"/>
-      <w:r>
-        <w:t xml:space="preserve">, build it, and then copy the war and </w:t>
-      </w:r>
-      <w:proofErr w:type="spellStart"/>
-      <w:r>
-        <w:t>env</w:t>
-      </w:r>
-      <w:proofErr w:type="spellEnd"/>
-      <w:r>
-        <w:t xml:space="preserve"> specific config files to the appropriate servers.</w:t>
-      </w:r>
-    </w:p>
-    <w:p>
-      <w:r>
-        <w:t>DEV:</w:t>
+      <w:r>
+        <w:t>TEST:</w:t>
       </w:r>
     </w:p>
     <w:p>
       <w:hyperlink r:id="rId19" w:history="1">
-        <w:r>
-          <w:rPr>
-            <w:rStyle w:val="Hyperlink"/>
-          </w:rPr>
-          <w:t>https://apidev.nrel.gov/admin/jenkins/job/Build%20and%20deploy%20DATA-REPOSITORY-APP%20to%20DEV/</w:t>
-        </w:r>
-      </w:hyperlink>
-    </w:p>
-    <w:p>
-      <w:r>
-        <w:t>TEST:</w:t>
-      </w:r>
-    </w:p>
-    <w:p>
-      <w:hyperlink r:id="rId20" w:history="1">
         <w:r>
           <w:rPr>
             <w:rStyle w:val="Hyperlink"/>
@@ -12433,28 +12376,220 @@
     </w:p>
     <w:p>
       <w:pPr>
+        <w:pStyle w:val="Heading2"/>
+      </w:pPr>
+      <w:r>
+        <w:t xml:space="preserve">User </w:t>
+      </w:r>
+      <w:r>
+        <w:t>Authentication and Authorization</w:t>
+      </w:r>
+    </w:p>
+    <w:p>
+      <w:pPr>
         <w:pStyle w:val="NoSpacing"/>
       </w:pPr>
       <w:r>
-        <w:t xml:space="preserve">There were no security requirements for this </w:t>
+        <w:t xml:space="preserve">This application has </w:t>
+      </w:r>
+      <w:r>
+        <w:t xml:space="preserve">no </w:t>
+      </w:r>
+      <w:r>
+        <w:t xml:space="preserve">user </w:t>
+      </w:r>
+      <w:r>
+        <w:t xml:space="preserve">authentication or authorization </w:t>
+      </w:r>
+      <w:r>
+        <w:t xml:space="preserve">requirements, as the </w:t>
       </w:r>
       <w:r>
         <w:t>application</w:t>
       </w:r>
       <w:r>
-        <w:t xml:space="preserve">, as the </w:t>
-      </w:r>
-      <w:r>
-        <w:t>application</w:t>
-      </w:r>
-      <w:r>
-        <w:t xml:space="preserve"> is targeted for internal use, so there are no security features.</w:t>
+        <w:t xml:space="preserve"> is targeted for internal use, so there </w:t>
+      </w:r>
+      <w:proofErr w:type="gramStart"/>
+      <w:r>
+        <w:t xml:space="preserve">are no </w:t>
+      </w:r>
+      <w:r>
+        <w:t xml:space="preserve">user </w:t>
+      </w:r>
+      <w:r>
+        <w:t>authentication</w:t>
+      </w:r>
+      <w:proofErr w:type="gramEnd"/>
+      <w:r>
+        <w:t xml:space="preserve"> or authorization features.</w:t>
+      </w:r>
+    </w:p>
+    <w:p>
+      <w:pPr>
+        <w:pStyle w:val="Heading2"/>
+      </w:pPr>
+      <w:r>
+        <w:t>Cross-Site Scripting Protection</w:t>
       </w:r>
     </w:p>
     <w:p>
       <w:pPr>
         <w:pStyle w:val="NoSpacing"/>
       </w:pPr>
+      <w:r>
+        <w:t xml:space="preserve">That being said, </w:t>
+      </w:r>
+      <w:r>
+        <w:t xml:space="preserve">the app does have protection in place against </w:t>
+      </w:r>
+      <w:r>
+        <w:t xml:space="preserve">cross-site scripting </w:t>
+      </w:r>
+      <w:r>
+        <w:t>attacks (also known as XSS attacks). Since this app is for internal use only, the likelihood that someone would try to use the app for such attacks is low. However, it did come up during security audit, so XSS protection has been incorporated into the app.</w:t>
+      </w:r>
+    </w:p>
+    <w:p>
+      <w:pPr>
+        <w:pStyle w:val="NoSpacing"/>
+      </w:pPr>
+    </w:p>
+    <w:p>
+      <w:pPr>
+        <w:pStyle w:val="NoSpacing"/>
+      </w:pPr>
+      <w:r>
+        <w:t>Rather than</w:t>
+      </w:r>
+      <w:r>
+        <w:t xml:space="preserve"> sanitizing incoming data – the approach often taken to neutralize such attacks – the application instead rejects any data containing XSS text. This </w:t>
+      </w:r>
+      <w:r>
+        <w:t xml:space="preserve">data </w:t>
+      </w:r>
+      <w:r>
+        <w:t>could be</w:t>
+      </w:r>
+      <w:r>
+        <w:t xml:space="preserve"> coming</w:t>
+      </w:r>
+      <w:r>
+        <w:t xml:space="preserve"> </w:t>
+      </w:r>
+      <w:r>
+        <w:t xml:space="preserve">from HTML </w:t>
+      </w:r>
+      <w:r>
+        <w:t xml:space="preserve">form fields or </w:t>
+      </w:r>
+      <w:r>
+        <w:t xml:space="preserve">be </w:t>
+      </w:r>
+      <w:r>
+        <w:t xml:space="preserve">within the uploaded Excel workbooks or CSV files. When such text is </w:t>
+      </w:r>
+      <w:r>
+        <w:t>encountered</w:t>
+      </w:r>
+      <w:r>
+        <w:t>, the app will display an appropriate me</w:t>
+      </w:r>
+      <w:r>
+        <w:t>ssage to the user. For instance:</w:t>
+      </w:r>
+      <w:r>
+        <w:t xml:space="preserve"> </w:t>
+      </w:r>
+    </w:p>
+    <w:p>
+      <w:pPr>
+        <w:pStyle w:val="NoSpacing"/>
+      </w:pPr>
+    </w:p>
+    <w:p>
+      <w:pPr>
+        <w:pStyle w:val="NoSpacing"/>
+        <w:ind w:left="720"/>
+      </w:pPr>
+      <w:r>
+        <w:t>“</w:t>
+      </w:r>
+      <w:r>
+        <w:t>The parameter, &lt;insert parameter name&gt;, contains a value that could p</w:t>
+      </w:r>
+      <w:r>
+        <w:t>otentially be malicious.”</w:t>
+      </w:r>
+      <w:r>
+        <w:t xml:space="preserve"> </w:t>
+      </w:r>
+    </w:p>
+    <w:p>
+      <w:pPr>
+        <w:pStyle w:val="NoSpacing"/>
+      </w:pPr>
+      <w:r>
+        <w:t xml:space="preserve">Or </w:t>
+      </w:r>
+    </w:p>
+    <w:p>
+      <w:pPr>
+        <w:pStyle w:val="NoSpacing"/>
+        <w:ind w:left="720"/>
+      </w:pPr>
+      <w:r>
+        <w:t>“</w:t>
+      </w:r>
+      <w:r>
+        <w:t>The file contains data that could potentially be malicious. The first encounter of such data (there may be additional examples) is located in row &lt;insert row number&gt;, column &lt;insert column number&gt;. Its "sanitized" value is: &lt;</w:t>
+      </w:r>
+      <w:r>
+        <w:t>insert value&gt;”</w:t>
+      </w:r>
+    </w:p>
+    <w:p>
+      <w:pPr>
+        <w:pStyle w:val="NoSpacing"/>
+      </w:pPr>
+    </w:p>
+    <w:p>
+      <w:pPr>
+        <w:pStyle w:val="NoSpacing"/>
+      </w:pPr>
+      <w:r>
+        <w:t xml:space="preserve">This approach was taken to avoid adding data to the database from a malicious source (because it would likely be junk data). Also, it avoids the data being “silently” modified by the app without the user’s awareness. We want to avoid scenarios where the data may actually be the way the user intends, but the app nevertheless changes it because it interprets it to be potentially malicious. If the app thinks it needs to change legitimate values, the user should have visibility of </w:t>
+      </w:r>
+      <w:r>
+        <w:t>that</w:t>
+      </w:r>
+      <w:r>
+        <w:t xml:space="preserve"> </w:t>
+      </w:r>
+      <w:r>
+        <w:t xml:space="preserve">so </w:t>
+      </w:r>
+      <w:r>
+        <w:t>the</w:t>
+      </w:r>
+      <w:r>
+        <w:t xml:space="preserve"> design of the</w:t>
+      </w:r>
+      <w:r>
+        <w:t xml:space="preserve"> application’s </w:t>
+      </w:r>
+      <w:r>
+        <w:t>XSS detection functionality can</w:t>
+      </w:r>
+      <w:r>
+        <w:t xml:space="preserve"> be </w:t>
+      </w:r>
+      <w:r>
+        <w:t>revisited</w:t>
+      </w:r>
+      <w:r>
+        <w:t>.</w:t>
+      </w:r>
     </w:p>
     <w:p>
       <w:pPr>
@@ -12500,7 +12635,7 @@
       <w:r>
         <w:t xml:space="preserve">Go to </w:t>
       </w:r>
-      <w:hyperlink r:id="rId21" w:history="1">
+      <w:hyperlink r:id="rId20" w:history="1">
         <w:r>
           <w:rPr>
             <w:rStyle w:val="Hyperlink"/>
@@ -12568,7 +12703,15 @@
       </w:r>
       <w:proofErr w:type="spellEnd"/>
       <w:r>
-        <w:t xml:space="preserve">. For convenience sake, you might create a script to launch Mondo using </w:t>
+        <w:t xml:space="preserve">. For convenience sake, you might create a script to launch </w:t>
+      </w:r>
+      <w:proofErr w:type="spellStart"/>
+      <w:r>
+        <w:t>Mondo</w:t>
+      </w:r>
+      <w:proofErr w:type="spellEnd"/>
+      <w:r>
+        <w:t xml:space="preserve"> using </w:t>
       </w:r>
       <w:proofErr w:type="spellStart"/>
       <w:r>
@@ -12843,67 +12986,67 @@
     </w:p>
     <w:p/>
     <w:p>
+      <w:hyperlink r:id="rId21" w:history="1">
+        <w:r>
+          <w:rPr>
+            <w:rStyle w:val="Hyperlink"/>
+          </w:rPr>
+          <w:t>https://www.google.com/search?q=mongodb+best+practices</w:t>
+        </w:r>
+      </w:hyperlink>
+    </w:p>
+    <w:p>
+      <w:r>
+        <w:t>That being said, I didn’t pick this database for its big data nor high availability features. Neither of those are hard requirements for this project. So I don’t anticipate the fact that we have no server replication planned will be any sort of a problem.</w:t>
+      </w:r>
+    </w:p>
+    <w:p>
+      <w:r>
+        <w:t>This is the contact I’ve interfaced with at MongoDB. I’ve had phone calls with him and exchanged e-mails. They seem to place special emphasis on getting government agencies to adopt Mongo in their projects.</w:t>
+      </w:r>
+    </w:p>
+    <w:p>
+      <w:pPr>
+        <w:spacing w:after="0"/>
+      </w:pPr>
+      <w:r>
+        <w:t>James Kerr</w:t>
+      </w:r>
+    </w:p>
+    <w:p>
+      <w:pPr>
+        <w:spacing w:after="0"/>
+      </w:pPr>
+      <w:r>
+        <w:t>Director, Solutions Architecture</w:t>
+      </w:r>
+    </w:p>
+    <w:p>
+      <w:pPr>
+        <w:spacing w:after="0"/>
+      </w:pPr>
+      <w:proofErr w:type="gramStart"/>
+      <w:r>
+        <w:t>phone</w:t>
+      </w:r>
+      <w:proofErr w:type="gramEnd"/>
+      <w:r>
+        <w:t>: "646.623.6460",</w:t>
+      </w:r>
+    </w:p>
+    <w:p>
+      <w:pPr>
+        <w:spacing w:after="0"/>
+      </w:pPr>
+      <w:proofErr w:type="gramStart"/>
+      <w:r>
+        <w:t>email</w:t>
+      </w:r>
+      <w:proofErr w:type="gramEnd"/>
+      <w:r>
+        <w:t>: </w:t>
+      </w:r>
       <w:hyperlink r:id="rId22" w:history="1">
-        <w:r>
-          <w:rPr>
-            <w:rStyle w:val="Hyperlink"/>
-          </w:rPr>
-          <w:t>https://www.google.com/search?q=mongodb+best+practices</w:t>
-        </w:r>
-      </w:hyperlink>
-    </w:p>
-    <w:p>
-      <w:r>
-        <w:t>That being said, I didn’t pick this database for its big data nor high availability features. Neither of those are hard requirements for this project. So I don’t anticipate the fact that we have no server replication planned will be any sort of a problem.</w:t>
-      </w:r>
-    </w:p>
-    <w:p>
-      <w:r>
-        <w:t>This is the contact I’ve interfaced with at MongoDB. I’ve had phone calls with him and exchanged e-mails. They seem to place special emphasis on getting government agencies to adopt Mongo in their projects.</w:t>
-      </w:r>
-    </w:p>
-    <w:p>
-      <w:pPr>
-        <w:spacing w:after="0"/>
-      </w:pPr>
-      <w:r>
-        <w:t>James Kerr</w:t>
-      </w:r>
-    </w:p>
-    <w:p>
-      <w:pPr>
-        <w:spacing w:after="0"/>
-      </w:pPr>
-      <w:r>
-        <w:t>Director, Solutions Architecture</w:t>
-      </w:r>
-    </w:p>
-    <w:p>
-      <w:pPr>
-        <w:spacing w:after="0"/>
-      </w:pPr>
-      <w:proofErr w:type="gramStart"/>
-      <w:r>
-        <w:t>phone</w:t>
-      </w:r>
-      <w:proofErr w:type="gramEnd"/>
-      <w:r>
-        <w:t>: "646.623.6460",</w:t>
-      </w:r>
-    </w:p>
-    <w:p>
-      <w:pPr>
-        <w:spacing w:after="0"/>
-      </w:pPr>
-      <w:proofErr w:type="gramStart"/>
-      <w:r>
-        <w:t>email</w:t>
-      </w:r>
-      <w:proofErr w:type="gramEnd"/>
-      <w:r>
-        <w:t>: </w:t>
-      </w:r>
-      <w:hyperlink r:id="rId23" w:history="1">
         <w:r>
           <w:rPr>
             <w:rStyle w:val="Hyperlink"/>
@@ -13003,33 +13146,33 @@
       <w:r>
         <w:t xml:space="preserve">DEV: </w:t>
       </w:r>
+      <w:hyperlink r:id="rId23" w:history="1">
+        <w:r>
+          <w:rPr>
+            <w:rStyle w:val="Hyperlink"/>
+          </w:rPr>
+          <w:t>http://demeter:8080/data-repository-app/</w:t>
+        </w:r>
+      </w:hyperlink>
+    </w:p>
+    <w:p>
+      <w:r>
+        <w:t xml:space="preserve">TEST: </w:t>
+      </w:r>
       <w:hyperlink r:id="rId24" w:history="1">
         <w:r>
           <w:rPr>
             <w:rStyle w:val="Hyperlink"/>
           </w:rPr>
-          <w:t>http://demeter:8080/data-repository-app/</w:t>
+          <w:t>http://2lv11nbc01.nrel.gov:8080/data-repository-app/</w:t>
         </w:r>
       </w:hyperlink>
     </w:p>
     <w:p>
       <w:r>
-        <w:t xml:space="preserve">TEST: </w:t>
+        <w:t xml:space="preserve">PROD: </w:t>
       </w:r>
       <w:hyperlink r:id="rId25" w:history="1">
-        <w:r>
-          <w:rPr>
-            <w:rStyle w:val="Hyperlink"/>
-          </w:rPr>
-          <w:t>http://2lv11nbc01.nrel.gov:8080/data-repository-app/</w:t>
-        </w:r>
-      </w:hyperlink>
-    </w:p>
-    <w:p>
-      <w:r>
-        <w:t xml:space="preserve">PROD: </w:t>
-      </w:r>
-      <w:hyperlink r:id="rId26" w:history="1">
         <w:r>
           <w:rPr>
             <w:rStyle w:val="Hyperlink"/>
@@ -13056,7 +13199,7 @@
       </w:r>
     </w:p>
     <w:p>
-      <w:hyperlink r:id="rId27" w:history="1">
+      <w:hyperlink r:id="rId26" w:history="1">
         <w:r>
           <w:rPr>
             <w:rStyle w:val="Hyperlink"/>
@@ -13097,7 +13240,15 @@
       </w:r>
       <w:proofErr w:type="spellEnd"/>
       <w:r>
-        <w:t xml:space="preserve"> specific config files to the appropriate servers.</w:t>
+        <w:t xml:space="preserve"> specific </w:t>
+      </w:r>
+      <w:proofErr w:type="spellStart"/>
+      <w:r>
+        <w:t>config</w:t>
+      </w:r>
+      <w:proofErr w:type="spellEnd"/>
+      <w:r>
+        <w:t xml:space="preserve"> files to the appropriate servers.</w:t>
       </w:r>
     </w:p>
     <w:p>
@@ -13106,22 +13257,22 @@
       </w:r>
     </w:p>
     <w:p>
+      <w:hyperlink r:id="rId27" w:history="1">
+        <w:r>
+          <w:rPr>
+            <w:rStyle w:val="Hyperlink"/>
+          </w:rPr>
+          <w:t>https://apidev.nrel.gov/admin/jenkins/job/Build%20and%20deploy%20DATA-REPOSITORY-APP%20to%20DEV/</w:t>
+        </w:r>
+      </w:hyperlink>
+    </w:p>
+    <w:p>
+      <w:r>
+        <w:t>TEST:</w:t>
+      </w:r>
+    </w:p>
+    <w:p>
       <w:hyperlink r:id="rId28" w:history="1">
-        <w:r>
-          <w:rPr>
-            <w:rStyle w:val="Hyperlink"/>
-          </w:rPr>
-          <w:t>https://apidev.nrel.gov/admin/jenkins/job/Build%20and%20deploy%20DATA-REPOSITORY-APP%20to%20DEV/</w:t>
-        </w:r>
-      </w:hyperlink>
-    </w:p>
-    <w:p>
-      <w:r>
-        <w:t>TEST:</w:t>
-      </w:r>
-    </w:p>
-    <w:p>
-      <w:hyperlink r:id="rId29" w:history="1">
         <w:r>
           <w:rPr>
             <w:rStyle w:val="Hyperlink"/>
@@ -13132,7 +13283,7 @@
     </w:p>
     <w:p/>
     <w:sectPr>
-      <w:footerReference w:type="default" r:id="rId30"/>
+      <w:footerReference w:type="default" r:id="rId29"/>
       <w:pgSz w:w="12240" w:h="15840"/>
       <w:pgMar w:top="1440" w:right="1440" w:bottom="1440" w:left="1440" w:header="720" w:footer="720" w:gutter="0"/>
       <w:cols w:space="720"/>
@@ -13143,7 +13294,7 @@
 </file>
 
 <file path=word/endnotes.xml><?xml version="1.0" encoding="utf-8"?>
-<w:endnotes xmlns:wpc="http://schemas.microsoft.com/office/word/2010/wordprocessingCanvas" xmlns:mc="http://schemas.openxmlformats.org/markup-compatibility/2006" xmlns:o="urn:schemas-microsoft-com:office:office" xmlns:r="http://schemas.openxmlformats.org/officeDocument/2006/relationships" xmlns:m="http://schemas.openxmlformats.org/officeDocument/2006/math" xmlns:v="urn:schemas-microsoft-com:vml" xmlns:wp14="http://schemas.microsoft.com/office/word/2010/wordprocessingDrawing" xmlns:wp="http://schemas.openxmlformats.org/drawingml/2006/wordprocessingDrawing" xmlns:w10="urn:schemas-microsoft-com:office:word" xmlns:w="http://schemas.openxmlformats.org/wordprocessingml/2006/main" xmlns:w14="http://schemas.microsoft.com/office/word/2010/wordml" xmlns:wpg="http://schemas.microsoft.com/office/word/2010/wordprocessingGroup" xmlns:wpi="http://schemas.microsoft.com/office/word/2010/wordprocessingInk" xmlns:wne="http://schemas.microsoft.com/office/word/2006/wordml" xmlns:wps="http://schemas.microsoft.com/office/word/2010/wordprocessingShape" mc:Ignorable="w14 wp14">
+<w:endnotes xmlns:ve="http://schemas.openxmlformats.org/markup-compatibility/2006" xmlns:o="urn:schemas-microsoft-com:office:office" xmlns:r="http://schemas.openxmlformats.org/officeDocument/2006/relationships" xmlns:m="http://schemas.openxmlformats.org/officeDocument/2006/math" xmlns:v="urn:schemas-microsoft-com:vml" xmlns:wp="http://schemas.openxmlformats.org/drawingml/2006/wordprocessingDrawing" xmlns:w10="urn:schemas-microsoft-com:office:word" xmlns:w="http://schemas.openxmlformats.org/wordprocessingml/2006/main" xmlns:wne="http://schemas.microsoft.com/office/word/2006/wordml">
   <w:endnote w:type="separator" w:id="-1">
     <w:p>
       <w:pPr>
@@ -13168,7 +13319,7 @@
 </file>
 
 <file path=word/footer1.xml><?xml version="1.0" encoding="utf-8"?>
-<w:ftr xmlns:wpc="http://schemas.microsoft.com/office/word/2010/wordprocessingCanvas" xmlns:mc="http://schemas.openxmlformats.org/markup-compatibility/2006" xmlns:o="urn:schemas-microsoft-com:office:office" xmlns:r="http://schemas.openxmlformats.org/officeDocument/2006/relationships" xmlns:m="http://schemas.openxmlformats.org/officeDocument/2006/math" xmlns:v="urn:schemas-microsoft-com:vml" xmlns:wp14="http://schemas.microsoft.com/office/word/2010/wordprocessingDrawing" xmlns:wp="http://schemas.openxmlformats.org/drawingml/2006/wordprocessingDrawing" xmlns:w10="urn:schemas-microsoft-com:office:word" xmlns:w="http://schemas.openxmlformats.org/wordprocessingml/2006/main" xmlns:w14="http://schemas.microsoft.com/office/word/2010/wordml" xmlns:wpg="http://schemas.microsoft.com/office/word/2010/wordprocessingGroup" xmlns:wpi="http://schemas.microsoft.com/office/word/2010/wordprocessingInk" xmlns:wne="http://schemas.microsoft.com/office/word/2006/wordml" xmlns:wps="http://schemas.microsoft.com/office/word/2010/wordprocessingShape" mc:Ignorable="w14 wp14">
+<w:ftr xmlns:ve="http://schemas.openxmlformats.org/markup-compatibility/2006" xmlns:o="urn:schemas-microsoft-com:office:office" xmlns:r="http://schemas.openxmlformats.org/officeDocument/2006/relationships" xmlns:m="http://schemas.openxmlformats.org/officeDocument/2006/math" xmlns:v="urn:schemas-microsoft-com:vml" xmlns:wp="http://schemas.openxmlformats.org/drawingml/2006/wordprocessingDrawing" xmlns:w10="urn:schemas-microsoft-com:office:word" xmlns:w="http://schemas.openxmlformats.org/wordprocessingml/2006/main" xmlns:wne="http://schemas.microsoft.com/office/word/2006/wordml">
   <w:sdt>
     <w:sdtPr>
       <w:id w:val="-457801696"/>
@@ -13188,27 +13339,14 @@
           <w:pStyle w:val="Footer"/>
           <w:jc w:val="center"/>
         </w:pPr>
-        <w:r>
-          <w:fldChar w:fldCharType="begin"/>
-        </w:r>
-        <w:r>
-          <w:instrText xml:space="preserve"> PAGE   \* MERGEFORMAT </w:instrText>
-        </w:r>
-        <w:r>
-          <w:fldChar w:fldCharType="separate"/>
-        </w:r>
-        <w:r>
-          <w:rPr>
-            <w:noProof/>
-          </w:rPr>
-          <w:t>1</w:t>
-        </w:r>
-        <w:r>
-          <w:rPr>
-            <w:noProof/>
-          </w:rPr>
-          <w:fldChar w:fldCharType="end"/>
-        </w:r>
+        <w:fldSimple w:instr=" PAGE   \* MERGEFORMAT ">
+          <w:r>
+            <w:rPr>
+              <w:noProof/>
+            </w:rPr>
+            <w:t>23</w:t>
+          </w:r>
+        </w:fldSimple>
       </w:p>
     </w:sdtContent>
   </w:sdt>
@@ -13221,7 +13359,7 @@
 </file>
 
 <file path=word/footnotes.xml><?xml version="1.0" encoding="utf-8"?>
-<w:footnotes xmlns:wpc="http://schemas.microsoft.com/office/word/2010/wordprocessingCanvas" xmlns:mc="http://schemas.openxmlformats.org/markup-compatibility/2006" xmlns:o="urn:schemas-microsoft-com:office:office" xmlns:r="http://schemas.openxmlformats.org/officeDocument/2006/relationships" xmlns:m="http://schemas.openxmlformats.org/officeDocument/2006/math" xmlns:v="urn:schemas-microsoft-com:vml" xmlns:wp14="http://schemas.microsoft.com/office/word/2010/wordprocessingDrawing" xmlns:wp="http://schemas.openxmlformats.org/drawingml/2006/wordprocessingDrawing" xmlns:w10="urn:schemas-microsoft-com:office:word" xmlns:w="http://schemas.openxmlformats.org/wordprocessingml/2006/main" xmlns:w14="http://schemas.microsoft.com/office/word/2010/wordml" xmlns:wpg="http://schemas.microsoft.com/office/word/2010/wordprocessingGroup" xmlns:wpi="http://schemas.microsoft.com/office/word/2010/wordprocessingInk" xmlns:wne="http://schemas.microsoft.com/office/word/2006/wordml" xmlns:wps="http://schemas.microsoft.com/office/word/2010/wordprocessingShape" mc:Ignorable="w14 wp14">
+<w:footnotes xmlns:ve="http://schemas.openxmlformats.org/markup-compatibility/2006" xmlns:o="urn:schemas-microsoft-com:office:office" xmlns:r="http://schemas.openxmlformats.org/officeDocument/2006/relationships" xmlns:m="http://schemas.openxmlformats.org/officeDocument/2006/math" xmlns:v="urn:schemas-microsoft-com:vml" xmlns:wp="http://schemas.openxmlformats.org/drawingml/2006/wordprocessingDrawing" xmlns:w10="urn:schemas-microsoft-com:office:word" xmlns:w="http://schemas.openxmlformats.org/wordprocessingml/2006/main" xmlns:wne="http://schemas.microsoft.com/office/word/2006/wordml">
   <w:footnote w:type="separator" w:id="-1">
     <w:p>
       <w:pPr>
@@ -13246,7 +13384,7 @@
 </file>
 
 <file path=word/numbering.xml><?xml version="1.0" encoding="utf-8"?>
-<w:numbering xmlns:wpc="http://schemas.microsoft.com/office/word/2010/wordprocessingCanvas" xmlns:mc="http://schemas.openxmlformats.org/markup-compatibility/2006" xmlns:o="urn:schemas-microsoft-com:office:office" xmlns:r="http://schemas.openxmlformats.org/officeDocument/2006/relationships" xmlns:m="http://schemas.openxmlformats.org/officeDocument/2006/math" xmlns:v="urn:schemas-microsoft-com:vml" xmlns:wp14="http://schemas.microsoft.com/office/word/2010/wordprocessingDrawing" xmlns:wp="http://schemas.openxmlformats.org/drawingml/2006/wordprocessingDrawing" xmlns:w10="urn:schemas-microsoft-com:office:word" xmlns:w="http://schemas.openxmlformats.org/wordprocessingml/2006/main" xmlns:w14="http://schemas.microsoft.com/office/word/2010/wordml" xmlns:wpg="http://schemas.microsoft.com/office/word/2010/wordprocessingGroup" xmlns:wpi="http://schemas.microsoft.com/office/word/2010/wordprocessingInk" xmlns:wne="http://schemas.microsoft.com/office/word/2006/wordml" xmlns:wps="http://schemas.microsoft.com/office/word/2010/wordprocessingShape" mc:Ignorable="w14 wp14">
+<w:numbering xmlns:ve="http://schemas.openxmlformats.org/markup-compatibility/2006" xmlns:o="urn:schemas-microsoft-com:office:office" xmlns:r="http://schemas.openxmlformats.org/officeDocument/2006/relationships" xmlns:m="http://schemas.openxmlformats.org/officeDocument/2006/math" xmlns:v="urn:schemas-microsoft-com:vml" xmlns:wp="http://schemas.openxmlformats.org/drawingml/2006/wordprocessingDrawing" xmlns:w10="urn:schemas-microsoft-com:office:word" xmlns:w="http://schemas.openxmlformats.org/wordprocessingml/2006/main" xmlns:wne="http://schemas.microsoft.com/office/word/2006/wordml">
   <w:abstractNum w:abstractNumId="0">
     <w:nsid w:val="041559D5"/>
     <w:multiLevelType w:val="hybridMultilevel"/>
@@ -14705,7 +14843,7 @@
 </file>
 
 <file path=word/styles.xml><?xml version="1.0" encoding="utf-8"?>
-<w:styles xmlns:mc="http://schemas.openxmlformats.org/markup-compatibility/2006" xmlns:r="http://schemas.openxmlformats.org/officeDocument/2006/relationships" xmlns:w="http://schemas.openxmlformats.org/wordprocessingml/2006/main" xmlns:w14="http://schemas.microsoft.com/office/word/2010/wordml" mc:Ignorable="w14">
+<w:styles xmlns:r="http://schemas.openxmlformats.org/officeDocument/2006/relationships" xmlns:w="http://schemas.openxmlformats.org/wordprocessingml/2006/main">
   <w:docDefaults>
     <w:rPrDefault>
       <w:rPr>
@@ -15077,6 +15215,7 @@
     <w:uiPriority w:val="99"/>
     <w:semiHidden/>
     <w:unhideWhenUsed/>
+    <w:qFormat/>
     <w:tblPr>
       <w:tblInd w:w="0" w:type="dxa"/>
       <w:tblCellMar>
@@ -15124,6 +15263,7 @@
       <w:spacing w:after="0" w:line="240" w:lineRule="auto"/>
     </w:pPr>
     <w:tblPr>
+      <w:tblInd w:w="0" w:type="dxa"/>
       <w:tblBorders>
         <w:top w:val="single" w:sz="4" w:space="0" w:color="auto"/>
         <w:left w:val="single" w:sz="4" w:space="0" w:color="auto"/>
@@ -15132,6 +15272,12 @@
         <w:insideH w:val="single" w:sz="4" w:space="0" w:color="auto"/>
         <w:insideV w:val="single" w:sz="4" w:space="0" w:color="auto"/>
       </w:tblBorders>
+      <w:tblCellMar>
+        <w:top w:w="0" w:type="dxa"/>
+        <w:left w:w="108" w:type="dxa"/>
+        <w:bottom w:w="0" w:type="dxa"/>
+        <w:right w:w="108" w:type="dxa"/>
+      </w:tblCellMar>
     </w:tblPr>
   </w:style>
   <w:style w:type="paragraph" w:styleId="BalloonText">
@@ -16930,7 +17076,7 @@
 </file>
 
 <file path=customXml/itemProps1.xml><?xml version="1.0" encoding="utf-8"?>
-<ds:datastoreItem xmlns:ds="http://schemas.openxmlformats.org/officeDocument/2006/customXml" ds:itemID="{F6975853-09E7-4365-9738-1C058AC20C3E}">
+<ds:datastoreItem xmlns:ds="http://schemas.openxmlformats.org/officeDocument/2006/customXml" ds:itemID="{C525B657-517F-44BD-BB47-AFA26B0CB84B}">
   <ds:schemaRefs>
     <ds:schemaRef ds:uri="http://schemas.openxmlformats.org/officeDocument/2006/bibliography"/>
   </ds:schemaRefs>

</xml_diff>